<commit_message>
added q3 to main doc and added drawings ppt
</commit_message>
<xml_diff>
--- a/HW2/hw2.docx
+++ b/HW2/hw2.docx
@@ -5,7 +5,6 @@
     <w:p>
       <w:pPr>
         <w:rPr>
-          <w:rFonts w:hint="cs"/>
           <w:b/>
           <w:bCs/>
           <w:u w:val="single"/>
@@ -68,56 +67,7 @@
           <w:rFonts w:hint="cs"/>
           <w:rtl/>
         </w:rPr>
-        <w:t xml:space="preserve"> 544 מהלכים, שמתפרק ל-20 תזוזות מלכה ומספר משתנה של זריקות חץ עבור כל תנועה. לכן </w:t>
-      </w:r>
-      <w:r>
-        <w:rPr>
-          <w:rFonts w:hint="cs"/>
-          <w:rtl/>
-        </w:rPr>
-        <w:t>מקדם הסיעוף של הצעד הראשון</w:t>
-      </w:r>
-      <w:r>
-        <w:rPr>
-          <w:rFonts w:hint="cs"/>
-          <w:rtl/>
-        </w:rPr>
-        <w:t>,</w:t>
-      </w:r>
-      <w:r>
-        <w:rPr>
-          <w:rFonts w:hint="cs"/>
-          <w:rtl/>
-        </w:rPr>
-        <w:t xml:space="preserve"> </w:t>
-      </w:r>
-      <w:r>
-        <w:rPr>
-          <w:rFonts w:hint="cs"/>
-          <w:rtl/>
-        </w:rPr>
-        <w:t>שהינו</w:t>
-      </w:r>
-      <w:r>
-        <w:rPr>
-          <w:rFonts w:hint="cs"/>
-          <w:rtl/>
-        </w:rPr>
-        <w:t xml:space="preserve"> מספר המהלכים האפשריים בצעד זה </w:t>
-      </w:r>
-      <w:r>
-        <w:rPr>
-          <w:rFonts w:hint="cs"/>
-          <w:rtl/>
-        </w:rPr>
-        <w:t>הוא</w:t>
-      </w:r>
-      <w:r>
-        <w:rPr>
-          <w:rFonts w:hint="cs"/>
-          <w:rtl/>
-        </w:rPr>
-        <w:t xml:space="preserve"> 2176</w:t>
+        <w:t xml:space="preserve"> 544 מהלכים, שמתפרק ל-20 תזוזות מלכה ומספר משתנה של זריקות חץ עבור כל תנועה. לכן מקדם הסיעוף של הצעד הראשון, שהינו מספר המהלכים האפשריים בצעד זה הוא 2176</w:t>
       </w:r>
       <w:r>
         <w:t xml:space="preserve"> </w:t>
@@ -153,13 +103,186 @@
           <w:ilvl w:val="0"/>
           <w:numId w:val="2"/>
         </w:numPr>
-      </w:pPr>
-      <w:r>
-        <w:rPr>
-          <w:rFonts w:hint="cs"/>
-          <w:rtl/>
-        </w:rPr>
-        <w:t>??</w:t>
+        <w:rPr>
+          <w:rtl/>
+        </w:rPr>
+      </w:pPr>
+      <w:r>
+        <w:rPr>
+          <w:rFonts w:hint="cs"/>
+          <w:rtl/>
+        </w:rPr>
+        <w:t>נרצה לייצג מצב בו שולחים את הארנב הטורף שצורח מושגים בלוגיקה.</w:t>
+      </w:r>
+      <w:r>
+        <w:rPr>
+          <w:rtl/>
+        </w:rPr>
+        <w:br/>
+      </w:r>
+      <w:r>
+        <w:rPr>
+          <w:rFonts w:hint="cs"/>
+          <w:rtl/>
+        </w:rPr>
+        <w:t xml:space="preserve">ראשית, נרצה לייצג את המצב כהסתברותי מכיוון שיש הסתברות מסוימת לכך שהחץ ייפול בכל אחד מהשכנים של המשבצת אליה כוון. בנוסף, כדי </w:t>
+      </w:r>
+      <w:r>
+        <w:rPr>
+          <w:rFonts w:hint="cs"/>
+          <w:rtl/>
+        </w:rPr>
+        <w:t xml:space="preserve">שנוכל להשתמש בפונקציה </w:t>
+      </w:r>
+      <w:proofErr w:type="spellStart"/>
+      <w:r>
+        <w:t>Prob</w:t>
+      </w:r>
+      <w:proofErr w:type="spellEnd"/>
+      <w:r>
+        <w:rPr>
+          <w:rFonts w:hint="cs"/>
+          <w:rtl/>
+        </w:rPr>
+        <w:t xml:space="preserve"> להחז</w:t>
+      </w:r>
+      <w:r>
+        <w:rPr>
+          <w:rFonts w:hint="cs"/>
+          <w:rtl/>
+        </w:rPr>
+        <w:t>ר</w:t>
+      </w:r>
+      <w:r>
+        <w:rPr>
+          <w:rFonts w:hint="cs"/>
+          <w:rtl/>
+        </w:rPr>
+        <w:t>ת</w:t>
+      </w:r>
+      <w:r>
+        <w:rPr>
+          <w:rFonts w:hint="cs"/>
+          <w:rtl/>
+        </w:rPr>
+        <w:t xml:space="preserve"> </w:t>
+      </w:r>
+      <w:r>
+        <w:rPr>
+          <w:rFonts w:hint="cs"/>
+          <w:rtl/>
+        </w:rPr>
+        <w:t xml:space="preserve">אוסף </w:t>
+      </w:r>
+      <w:r>
+        <w:rPr>
+          <w:rFonts w:hint="cs"/>
+          <w:rtl/>
+        </w:rPr>
+        <w:t xml:space="preserve">הזוגות </w:t>
+      </w:r>
+      <m:oMath>
+        <m:d>
+          <m:dPr>
+            <m:begChr m:val="〈"/>
+            <m:endChr m:val="〉"/>
+            <m:ctrlPr>
+              <w:rPr>
+                <w:rFonts w:ascii="Cambria Math" w:hAnsi="Cambria Math"/>
+                <w:i/>
+              </w:rPr>
+            </m:ctrlPr>
+          </m:dPr>
+          <m:e>
+            <m:sSub>
+              <m:sSubPr>
+                <m:ctrlPr>
+                  <w:rPr>
+                    <w:rFonts w:ascii="Cambria Math" w:hAnsi="Cambria Math"/>
+                    <w:i/>
+                  </w:rPr>
+                </m:ctrlPr>
+              </m:sSubPr>
+              <m:e>
+                <m:r>
+                  <w:rPr>
+                    <w:rFonts w:ascii="Cambria Math" w:hAnsi="Cambria Math"/>
+                  </w:rPr>
+                  <m:t>p</m:t>
+                </m:r>
+              </m:e>
+              <m:sub>
+                <m:r>
+                  <w:rPr>
+                    <w:rFonts w:ascii="Cambria Math" w:hAnsi="Cambria Math"/>
+                  </w:rPr>
+                  <m:t>i</m:t>
+                </m:r>
+              </m:sub>
+            </m:sSub>
+            <m:r>
+              <w:rPr>
+                <w:rFonts w:ascii="Cambria Math" w:hAnsi="Cambria Math"/>
+              </w:rPr>
+              <m:t xml:space="preserve"> ,  </m:t>
+            </m:r>
+            <m:sSub>
+              <m:sSubPr>
+                <m:ctrlPr>
+                  <w:rPr>
+                    <w:rFonts w:ascii="Cambria Math" w:hAnsi="Cambria Math"/>
+                    <w:i/>
+                  </w:rPr>
+                </m:ctrlPr>
+              </m:sSubPr>
+              <m:e>
+                <m:r>
+                  <w:rPr>
+                    <w:rFonts w:ascii="Cambria Math" w:hAnsi="Cambria Math"/>
+                  </w:rPr>
+                  <m:t>s</m:t>
+                </m:r>
+              </m:e>
+              <m:sub>
+                <m:r>
+                  <w:rPr>
+                    <w:rFonts w:ascii="Cambria Math" w:hAnsi="Cambria Math"/>
+                  </w:rPr>
+                  <m:t>i</m:t>
+                </m:r>
+              </m:sub>
+            </m:sSub>
+          </m:e>
+        </m:d>
+        <m:r>
+          <w:rPr>
+            <w:rFonts w:ascii="Cambria Math" w:hAnsi="Cambria Math"/>
+          </w:rPr>
+          <m:t xml:space="preserve"> </m:t>
+        </m:r>
+      </m:oMath>
+      <w:r>
+        <w:rPr>
+          <w:rFonts w:hint="cs"/>
+          <w:rtl/>
+        </w:rPr>
+        <w:t>,</w:t>
+      </w:r>
+      <w:r>
+        <w:rPr>
+          <w:rFonts w:hint="cs"/>
+          <w:rtl/>
+        </w:rPr>
+        <w:t xml:space="preserve"> נצטרך לשמור את המהלך האחרון שבוצע כדי לעבור על השכנים שלו ולהחזיר את המצבים המתאימים</w:t>
+      </w:r>
+      <w:bookmarkStart w:id="0" w:name="_GoBack"/>
+      <w:bookmarkEnd w:id="0"/>
+      <w:r>
+        <w:rPr>
+          <w:rFonts w:hint="cs"/>
+          <w:rtl/>
+        </w:rPr>
+        <w:t>.</w:t>
       </w:r>
     </w:p>
     <w:p>
@@ -170,13 +293,6 @@
           <w:numId w:val="2"/>
         </w:numPr>
       </w:pPr>
-      <w:r>
-        <w:rPr>
-          <w:rFonts w:hint="cs"/>
-          <w:rtl/>
-        </w:rPr>
-        <w:t>???</w:t>
-      </w:r>
     </w:p>
     <w:p>
       <w:pPr>
@@ -273,7 +389,6 @@
           <w:numId w:val="2"/>
         </w:numPr>
         <w:rPr>
-          <w:rFonts w:hint="cs"/>
           <w:rtl/>
         </w:rPr>
       </w:pPr>
@@ -282,16 +397,7 @@
           <w:rFonts w:eastAsiaTheme="minorEastAsia" w:hint="cs"/>
           <w:rtl/>
         </w:rPr>
-        <w:t>היוריסטיקה בה השחקן משתמש היא מספר תזוזות המלכה האפשריות שלי פחות מספר תזוזות המלכה האפשריות של היריב עבור המהלך הנוכחי. המטרה של המשחק היא לגרום לכך שהיריב לא יוכל לזוז ולכן המוטיבציה של היוריסטיקה היא שנרצה להקטין את מספר אפשרויות התנועה של היריב לעומת אפשרויות התנועה שלנו.</w:t>
-      </w:r>
-      <w:bookmarkStart w:id="0" w:name="_GoBack"/>
-      <w:bookmarkEnd w:id="0"/>
-      <w:r>
-        <w:rPr>
-          <w:rFonts w:eastAsiaTheme="minorEastAsia" w:hint="cs"/>
-          <w:rtl/>
-        </w:rPr>
-        <w:t xml:space="preserve"> </w:t>
+        <w:t xml:space="preserve">היוריסטיקה בה השחקן משתמש היא מספר תזוזות המלכה האפשריות שלי פחות מספר תזוזות המלכה האפשריות של היריב עבור המהלך הנוכחי. המטרה של המשחק היא לגרום לכך שהיריב לא יוכל לזוז ולכן המוטיבציה של היוריסטיקה היא שנרצה להקטין את מספר אפשרויות התנועה של היריב לעומת אפשרויות התנועה שלנו. </w:t>
       </w:r>
     </w:p>
     <w:sectPr>

</xml_diff>

<commit_message>
q3+4 updated in the doc
</commit_message>
<xml_diff>
--- a/HW2/hw2.docx
+++ b/HW2/hw2.docx
@@ -134,11 +134,9 @@
         </w:rPr>
         <w:t xml:space="preserve">שנוכל להשתמש בפונקציה </w:t>
       </w:r>
-      <w:proofErr w:type="spellStart"/>
       <w:r>
         <w:t>Prob</w:t>
       </w:r>
-      <w:proofErr w:type="spellEnd"/>
       <w:r>
         <w:rPr>
           <w:rFonts w:hint="cs"/>
@@ -273,16 +271,7 @@
           <w:rFonts w:hint="cs"/>
           <w:rtl/>
         </w:rPr>
-        <w:t xml:space="preserve"> נצטרך לשמור את המהלך האחרון שבוצע כדי לעבור על השכנים שלו ולהחזיר את המצבים המתאימים</w:t>
-      </w:r>
-      <w:bookmarkStart w:id="0" w:name="_GoBack"/>
-      <w:bookmarkEnd w:id="0"/>
-      <w:r>
-        <w:rPr>
-          <w:rFonts w:hint="cs"/>
-          <w:rtl/>
-        </w:rPr>
-        <w:t>.</w:t>
+        <w:t xml:space="preserve"> נצטרך לשמור את המהלך האחרון שבוצע כדי לעבור על השכנים שלו ולהחזיר את המצבים המתאימים.</w:t>
       </w:r>
     </w:p>
     <w:p>
@@ -292,7 +281,338 @@
           <w:ilvl w:val="0"/>
           <w:numId w:val="2"/>
         </w:numPr>
-      </w:pPr>
+        <w:rPr>
+          <w:rFonts w:hint="cs"/>
+        </w:rPr>
+      </w:pPr>
+      <w:r>
+        <w:rPr>
+          <w:rFonts w:hint="cs"/>
+          <w:b/>
+          <w:bCs/>
+          <w:rtl/>
+        </w:rPr>
+        <w:t>מפרט</w:t>
+      </w:r>
+      <w:r>
+        <w:rPr>
+          <w:rFonts w:hint="cs"/>
+          <w:rtl/>
+        </w:rPr>
+        <w:t xml:space="preserve"> </w:t>
+      </w:r>
+      <w:r>
+        <w:rPr>
+          <w:rtl/>
+        </w:rPr>
+        <w:t>–</w:t>
+      </w:r>
+      <w:r>
+        <w:rPr>
+          <w:rFonts w:hint="cs"/>
+          <w:rtl/>
+        </w:rPr>
+        <w:t xml:space="preserve"> </w:t>
+      </w:r>
+    </w:p>
+    <w:p>
+      <w:pPr>
+        <w:pStyle w:val="ListParagraph"/>
+        <w:jc w:val="right"/>
+      </w:pPr>
+      <w:r>
+        <w:rPr>
+          <w:noProof/>
+        </w:rPr>
+        <w:drawing>
+          <wp:inline distT="0" distB="0" distL="0" distR="0" wp14:anchorId="5A026144">
+            <wp:extent cx="721193" cy="673240"/>
+            <wp:effectExtent l="0" t="0" r="3175" b="0"/>
+            <wp:docPr id="2" name="Picture 2"/>
+            <wp:cNvGraphicFramePr>
+              <a:graphicFrameLocks xmlns:a="http://schemas.openxmlformats.org/drawingml/2006/main" noChangeAspect="1"/>
+            </wp:cNvGraphicFramePr>
+            <a:graphic xmlns:a="http://schemas.openxmlformats.org/drawingml/2006/main">
+              <a:graphicData uri="http://schemas.openxmlformats.org/drawingml/2006/picture">
+                <pic:pic xmlns:pic="http://schemas.openxmlformats.org/drawingml/2006/picture">
+                  <pic:nvPicPr>
+                    <pic:cNvPr id="0" name="Picture 3"/>
+                    <pic:cNvPicPr>
+                      <a:picLocks noChangeAspect="1" noChangeArrowheads="1"/>
+                    </pic:cNvPicPr>
+                  </pic:nvPicPr>
+                  <pic:blipFill>
+                    <a:blip r:embed="rId5" cstate="print">
+                      <a:extLst>
+                        <a:ext uri="{28A0092B-C50C-407E-A947-70E740481C1C}">
+                          <a14:useLocalDpi xmlns:a14="http://schemas.microsoft.com/office/drawing/2010/main" val="0"/>
+                        </a:ext>
+                      </a:extLst>
+                    </a:blip>
+                    <a:srcRect/>
+                    <a:stretch>
+                      <a:fillRect/>
+                    </a:stretch>
+                  </pic:blipFill>
+                  <pic:spPr bwMode="auto">
+                    <a:xfrm>
+                      <a:off x="0" y="0"/>
+                      <a:ext cx="729133" cy="680652"/>
+                    </a:xfrm>
+                    <a:prstGeom prst="rect">
+                      <a:avLst/>
+                    </a:prstGeom>
+                    <a:noFill/>
+                  </pic:spPr>
+                </pic:pic>
+              </a:graphicData>
+            </a:graphic>
+          </wp:inline>
+        </w:drawing>
+      </w:r>
+    </w:p>
+    <w:p>
+      <w:pPr>
+        <w:pStyle w:val="ListParagraph"/>
+        <w:rPr>
+          <w:rFonts w:hint="cs"/>
+          <w:rtl/>
+        </w:rPr>
+      </w:pPr>
+      <w:r>
+        <w:rPr>
+          <w:rFonts w:hint="cs"/>
+          <w:b/>
+          <w:bCs/>
+          <w:rtl/>
+        </w:rPr>
+        <w:t>הסכמה</w:t>
+      </w:r>
+      <w:r>
+        <w:rPr>
+          <w:rFonts w:hint="cs"/>
+          <w:rtl/>
+        </w:rPr>
+        <w:t xml:space="preserve"> - </w:t>
+      </w:r>
+    </w:p>
+    <w:p>
+      <w:pPr>
+        <w:pStyle w:val="ListParagraph"/>
+      </w:pPr>
+      <w:r>
+        <w:rPr>
+          <w:noProof/>
+        </w:rPr>
+        <w:drawing>
+          <wp:inline distT="0" distB="0" distL="0" distR="0" wp14:anchorId="24DCA6C8">
+            <wp:extent cx="4719817" cy="5046575"/>
+            <wp:effectExtent l="0" t="0" r="5080" b="1905"/>
+            <wp:docPr id="1" name="Picture 1"/>
+            <wp:cNvGraphicFramePr>
+              <a:graphicFrameLocks xmlns:a="http://schemas.openxmlformats.org/drawingml/2006/main" noChangeAspect="1"/>
+            </wp:cNvGraphicFramePr>
+            <a:graphic xmlns:a="http://schemas.openxmlformats.org/drawingml/2006/main">
+              <a:graphicData uri="http://schemas.openxmlformats.org/drawingml/2006/picture">
+                <pic:pic xmlns:pic="http://schemas.openxmlformats.org/drawingml/2006/picture">
+                  <pic:nvPicPr>
+                    <pic:cNvPr id="0" name="Picture 2"/>
+                    <pic:cNvPicPr>
+                      <a:picLocks noChangeAspect="1" noChangeArrowheads="1"/>
+                    </pic:cNvPicPr>
+                  </pic:nvPicPr>
+                  <pic:blipFill>
+                    <a:blip r:embed="rId6" cstate="print">
+                      <a:extLst>
+                        <a:ext uri="{28A0092B-C50C-407E-A947-70E740481C1C}">
+                          <a14:useLocalDpi xmlns:a14="http://schemas.microsoft.com/office/drawing/2010/main" val="0"/>
+                        </a:ext>
+                      </a:extLst>
+                    </a:blip>
+                    <a:srcRect/>
+                    <a:stretch>
+                      <a:fillRect/>
+                    </a:stretch>
+                  </pic:blipFill>
+                  <pic:spPr bwMode="auto">
+                    <a:xfrm>
+                      <a:off x="0" y="0"/>
+                      <a:ext cx="4722919" cy="5049892"/>
+                    </a:xfrm>
+                    <a:prstGeom prst="rect">
+                      <a:avLst/>
+                    </a:prstGeom>
+                    <a:noFill/>
+                  </pic:spPr>
+                </pic:pic>
+              </a:graphicData>
+            </a:graphic>
+          </wp:inline>
+        </w:drawing>
+      </w:r>
+    </w:p>
+    <w:p>
+      <w:pPr>
+        <w:ind w:left="720"/>
+        <w:rPr>
+          <w:rFonts w:hint="cs"/>
+          <w:rtl/>
+        </w:rPr>
+      </w:pPr>
+      <w:r>
+        <w:rPr>
+          <w:rFonts w:hint="cs"/>
+          <w:b/>
+          <w:bCs/>
+          <w:rtl/>
+        </w:rPr>
+        <w:t>הס</w:t>
+      </w:r>
+      <w:r>
+        <w:rPr>
+          <w:rFonts w:hint="cs"/>
+          <w:b/>
+          <w:bCs/>
+          <w:rtl/>
+        </w:rPr>
+        <w:t xml:space="preserve">בר </w:t>
+      </w:r>
+      <w:r>
+        <w:rPr>
+          <w:rtl/>
+        </w:rPr>
+        <w:t>–</w:t>
+      </w:r>
+      <w:r>
+        <w:rPr>
+          <w:rFonts w:hint="cs"/>
+          <w:rtl/>
+        </w:rPr>
+        <w:t xml:space="preserve"> </w:t>
+      </w:r>
+      <w:r>
+        <w:rPr>
+          <w:rFonts w:hint="cs"/>
+          <w:rtl/>
+        </w:rPr>
+        <w:t xml:space="preserve">כל מצב </w:t>
+      </w:r>
+      <w:r>
+        <w:rPr>
+          <w:rFonts w:hint="cs"/>
+          <w:rtl/>
+        </w:rPr>
+        <w:t xml:space="preserve">בצורת עיגול או ריבוע </w:t>
+      </w:r>
+      <w:r>
+        <w:rPr>
+          <w:rFonts w:hint="cs"/>
+          <w:rtl/>
+        </w:rPr>
+        <w:t xml:space="preserve">בעץ מתאר </w:t>
+      </w:r>
+      <w:r>
+        <w:rPr>
+          <w:rFonts w:hint="cs"/>
+          <w:rtl/>
+        </w:rPr>
+        <w:t>מצב של הלוח עבור אחד</w:t>
+      </w:r>
+      <w:r>
+        <w:rPr>
+          <w:rFonts w:hint="cs"/>
+          <w:rtl/>
+        </w:rPr>
+        <w:t xml:space="preserve"> השחקנים. קשת מתארת את המהלך שבוצע והביא למצב כלשהו על ידי 4 פרמטרים </w:t>
+      </w:r>
+      <w:r>
+        <w:rPr>
+          <w:rtl/>
+        </w:rPr>
+        <w:t>–</w:t>
+      </w:r>
+      <w:r>
+        <w:rPr>
+          <w:rFonts w:hint="cs"/>
+          <w:rtl/>
+        </w:rPr>
+        <w:t xml:space="preserve"> איזה מלכה </w:t>
+      </w:r>
+      <w:r>
+        <w:rPr>
+          <w:rFonts w:hint="cs"/>
+          <w:rtl/>
+        </w:rPr>
+        <w:lastRenderedPageBreak/>
+        <w:t>מוזזת, לאן המלכה מוזזת, לאן נורה חץ והאם נזרק ארנב.</w:t>
+      </w:r>
+      <w:r>
+        <w:rPr>
+          <w:rFonts w:hint="cs"/>
+          <w:rtl/>
+        </w:rPr>
+        <w:t xml:space="preserve"> הצמתים </w:t>
+      </w:r>
+      <w:r>
+        <w:rPr>
+          <w:rFonts w:hint="cs"/>
+          <w:rtl/>
+        </w:rPr>
+        <w:t xml:space="preserve">בכל רמה של העץ </w:t>
+      </w:r>
+      <w:r>
+        <w:rPr>
+          <w:rFonts w:hint="cs"/>
+          <w:rtl/>
+        </w:rPr>
+        <w:t xml:space="preserve">מחולקים ל-2 </w:t>
+      </w:r>
+      <w:r>
+        <w:rPr>
+          <w:rtl/>
+        </w:rPr>
+        <w:t>–</w:t>
+      </w:r>
+    </w:p>
+    <w:p>
+      <w:pPr>
+        <w:pStyle w:val="ListParagraph"/>
+        <w:numPr>
+          <w:ilvl w:val="0"/>
+          <w:numId w:val="4"/>
+        </w:numPr>
+        <w:rPr>
+          <w:rFonts w:hint="cs"/>
+        </w:rPr>
+      </w:pPr>
+      <w:r>
+        <w:rPr>
+          <w:rFonts w:hint="cs"/>
+          <w:rtl/>
+        </w:rPr>
+        <w:t>אם לא נזרק ארנב, אז מגיעים לצומת רגילה. במקרה כזה לוקחים את המקסימום או המינימום של הבנים, לפי צורת הצומת אליה הגענו.</w:t>
+      </w:r>
+    </w:p>
+    <w:p>
+      <w:pPr>
+        <w:pStyle w:val="ListParagraph"/>
+        <w:numPr>
+          <w:ilvl w:val="0"/>
+          <w:numId w:val="4"/>
+        </w:numPr>
+        <w:rPr>
+          <w:rtl/>
+        </w:rPr>
+      </w:pPr>
+      <w:r>
+        <w:rPr>
+          <w:rFonts w:hint="cs"/>
+          <w:rtl/>
+        </w:rPr>
+        <w:t>אם נזרק ארנב, מגיעים לצומת הסתברותית שמסומנת על ידי משולש. צומת הסתברותית יכולה להוביל למקסימום של 8 מצבי לוח רגילים אחרים, כאשר כל מצב הוא הזזה של חץ היריב לשכן אחר בלוח. לכל אחד מהמצבים הללו יש הסתברות המוגדרת לפי כמות השכנים הפנויים. בצומת הסתברותית, ערך הצומת הוא התוחלת של הבנים.</w:t>
+      </w:r>
+      <w:bookmarkStart w:id="0" w:name="_GoBack"/>
+      <w:bookmarkEnd w:id="0"/>
     </w:p>
     <w:p>
       <w:pPr>
@@ -504,6 +824,119 @@
     </w:lvl>
   </w:abstractNum>
   <w:abstractNum w:abstractNumId="1" w15:restartNumberingAfterBreak="0">
+    <w:nsid w:val="1B3A31C4"/>
+    <w:multiLevelType w:val="hybridMultilevel"/>
+    <w:tmpl w:val="CD8C1282"/>
+    <w:lvl w:ilvl="0" w:tplc="743CB792">
+      <w:numFmt w:val="bullet"/>
+      <w:lvlText w:val=""/>
+      <w:lvlJc w:val="left"/>
+      <w:pPr>
+        <w:ind w:left="1080" w:hanging="360"/>
+      </w:pPr>
+      <w:rPr>
+        <w:rFonts w:ascii="Symbol" w:eastAsiaTheme="minorHAnsi" w:hAnsi="Symbol" w:cstheme="minorBidi" w:hint="default"/>
+        <w:b/>
+      </w:rPr>
+    </w:lvl>
+    <w:lvl w:ilvl="1" w:tplc="04090003" w:tentative="1">
+      <w:start w:val="1"/>
+      <w:numFmt w:val="bullet"/>
+      <w:lvlText w:val="o"/>
+      <w:lvlJc w:val="left"/>
+      <w:pPr>
+        <w:ind w:left="1800" w:hanging="360"/>
+      </w:pPr>
+      <w:rPr>
+        <w:rFonts w:ascii="Courier New" w:hAnsi="Courier New" w:cs="Courier New" w:hint="default"/>
+      </w:rPr>
+    </w:lvl>
+    <w:lvl w:ilvl="2" w:tplc="04090005" w:tentative="1">
+      <w:start w:val="1"/>
+      <w:numFmt w:val="bullet"/>
+      <w:lvlText w:val=""/>
+      <w:lvlJc w:val="left"/>
+      <w:pPr>
+        <w:ind w:left="2520" w:hanging="360"/>
+      </w:pPr>
+      <w:rPr>
+        <w:rFonts w:ascii="Wingdings" w:hAnsi="Wingdings" w:hint="default"/>
+      </w:rPr>
+    </w:lvl>
+    <w:lvl w:ilvl="3" w:tplc="04090001" w:tentative="1">
+      <w:start w:val="1"/>
+      <w:numFmt w:val="bullet"/>
+      <w:lvlText w:val=""/>
+      <w:lvlJc w:val="left"/>
+      <w:pPr>
+        <w:ind w:left="3240" w:hanging="360"/>
+      </w:pPr>
+      <w:rPr>
+        <w:rFonts w:ascii="Symbol" w:hAnsi="Symbol" w:hint="default"/>
+      </w:rPr>
+    </w:lvl>
+    <w:lvl w:ilvl="4" w:tplc="04090003" w:tentative="1">
+      <w:start w:val="1"/>
+      <w:numFmt w:val="bullet"/>
+      <w:lvlText w:val="o"/>
+      <w:lvlJc w:val="left"/>
+      <w:pPr>
+        <w:ind w:left="3960" w:hanging="360"/>
+      </w:pPr>
+      <w:rPr>
+        <w:rFonts w:ascii="Courier New" w:hAnsi="Courier New" w:cs="Courier New" w:hint="default"/>
+      </w:rPr>
+    </w:lvl>
+    <w:lvl w:ilvl="5" w:tplc="04090005" w:tentative="1">
+      <w:start w:val="1"/>
+      <w:numFmt w:val="bullet"/>
+      <w:lvlText w:val=""/>
+      <w:lvlJc w:val="left"/>
+      <w:pPr>
+        <w:ind w:left="4680" w:hanging="360"/>
+      </w:pPr>
+      <w:rPr>
+        <w:rFonts w:ascii="Wingdings" w:hAnsi="Wingdings" w:hint="default"/>
+      </w:rPr>
+    </w:lvl>
+    <w:lvl w:ilvl="6" w:tplc="04090001" w:tentative="1">
+      <w:start w:val="1"/>
+      <w:numFmt w:val="bullet"/>
+      <w:lvlText w:val=""/>
+      <w:lvlJc w:val="left"/>
+      <w:pPr>
+        <w:ind w:left="5400" w:hanging="360"/>
+      </w:pPr>
+      <w:rPr>
+        <w:rFonts w:ascii="Symbol" w:hAnsi="Symbol" w:hint="default"/>
+      </w:rPr>
+    </w:lvl>
+    <w:lvl w:ilvl="7" w:tplc="04090003" w:tentative="1">
+      <w:start w:val="1"/>
+      <w:numFmt w:val="bullet"/>
+      <w:lvlText w:val="o"/>
+      <w:lvlJc w:val="left"/>
+      <w:pPr>
+        <w:ind w:left="6120" w:hanging="360"/>
+      </w:pPr>
+      <w:rPr>
+        <w:rFonts w:ascii="Courier New" w:hAnsi="Courier New" w:cs="Courier New" w:hint="default"/>
+      </w:rPr>
+    </w:lvl>
+    <w:lvl w:ilvl="8" w:tplc="04090005" w:tentative="1">
+      <w:start w:val="1"/>
+      <w:numFmt w:val="bullet"/>
+      <w:lvlText w:val=""/>
+      <w:lvlJc w:val="left"/>
+      <w:pPr>
+        <w:ind w:left="6840" w:hanging="360"/>
+      </w:pPr>
+      <w:rPr>
+        <w:rFonts w:ascii="Wingdings" w:hAnsi="Wingdings" w:hint="default"/>
+      </w:rPr>
+    </w:lvl>
+  </w:abstractNum>
+  <w:abstractNum w:abstractNumId="2" w15:restartNumberingAfterBreak="0">
     <w:nsid w:val="5B9F2868"/>
     <w:multiLevelType w:val="hybridMultilevel"/>
     <w:tmpl w:val="3B1AC266"/>
@@ -592,7 +1025,7 @@
       </w:pPr>
     </w:lvl>
   </w:abstractNum>
-  <w:abstractNum w:abstractNumId="2" w15:restartNumberingAfterBreak="0">
+  <w:abstractNum w:abstractNumId="3" w15:restartNumberingAfterBreak="0">
     <w:nsid w:val="69441AC6"/>
     <w:multiLevelType w:val="hybridMultilevel"/>
     <w:tmpl w:val="830282C2"/>
@@ -682,13 +1115,16 @@
     </w:lvl>
   </w:abstractNum>
   <w:num w:numId="1">
-    <w:abstractNumId w:val="2"/>
+    <w:abstractNumId w:val="3"/>
   </w:num>
   <w:num w:numId="2">
-    <w:abstractNumId w:val="1"/>
+    <w:abstractNumId w:val="2"/>
   </w:num>
   <w:num w:numId="3">
     <w:abstractNumId w:val="0"/>
+  </w:num>
+  <w:num w:numId="4">
+    <w:abstractNumId w:val="1"/>
   </w:num>
 </w:numbering>
 </file>

</xml_diff>

<commit_message>
added minimax_with_calmness_criteria to answer question 8. and added to answer to the word file
</commit_message>
<xml_diff>
--- a/HW2/hw2.docx
+++ b/HW2/hw2.docx
@@ -1,6 +1,6 @@
 
 <file path=word/document.xml><?xml version="1.0" encoding="utf-8"?>
-<w:document xmlns:wpc="http://schemas.microsoft.com/office/word/2010/wordprocessingCanvas" xmlns:mc="http://schemas.openxmlformats.org/markup-compatibility/2006" xmlns:o="urn:schemas-microsoft-com:office:office" xmlns:r="http://schemas.openxmlformats.org/officeDocument/2006/relationships" xmlns:m="http://schemas.openxmlformats.org/officeDocument/2006/math" xmlns:v="urn:schemas-microsoft-com:vml" xmlns:wp14="http://schemas.microsoft.com/office/word/2010/wordprocessingDrawing" xmlns:wp="http://schemas.openxmlformats.org/drawingml/2006/wordprocessingDrawing" xmlns:w10="urn:schemas-microsoft-com:office:word" xmlns:w="http://schemas.openxmlformats.org/wordprocessingml/2006/main" xmlns:w14="http://schemas.microsoft.com/office/word/2010/wordml" xmlns:w15="http://schemas.microsoft.com/office/word/2012/wordml" xmlns:wpg="http://schemas.microsoft.com/office/word/2010/wordprocessingGroup" xmlns:wpi="http://schemas.microsoft.com/office/word/2010/wordprocessingInk" xmlns:wne="http://schemas.microsoft.com/office/word/2006/wordml" xmlns:wps="http://schemas.microsoft.com/office/word/2010/wordprocessingShape" mc:Ignorable="w14 w15 wp14">
+<w:document xmlns:wpc="http://schemas.microsoft.com/office/word/2010/wordprocessingCanvas" xmlns:mc="http://schemas.openxmlformats.org/markup-compatibility/2006" xmlns:o="urn:schemas-microsoft-com:office:office" xmlns:r="http://schemas.openxmlformats.org/officeDocument/2006/relationships" xmlns:m="http://schemas.openxmlformats.org/officeDocument/2006/math" xmlns:v="urn:schemas-microsoft-com:vml" xmlns:wp14="http://schemas.microsoft.com/office/word/2010/wordprocessingDrawing" xmlns:wp="http://schemas.openxmlformats.org/drawingml/2006/wordprocessingDrawing" xmlns:w10="urn:schemas-microsoft-com:office:word" xmlns:w="http://schemas.openxmlformats.org/wordprocessingml/2006/main" xmlns:w14="http://schemas.microsoft.com/office/word/2010/wordml" xmlns:wpg="http://schemas.microsoft.com/office/word/2010/wordprocessingGroup" xmlns:wpi="http://schemas.microsoft.com/office/word/2010/wordprocessingInk" xmlns:wne="http://schemas.microsoft.com/office/word/2006/wordml" xmlns:wps="http://schemas.microsoft.com/office/word/2010/wordprocessingShape" mc:Ignorable="w14 wp14">
   <w:body>
     <w:p>
       <w:pPr>
@@ -43,7 +43,7 @@
     </w:p>
     <w:p>
       <w:pPr>
-        <w:pStyle w:val="ListParagraph"/>
+        <w:pStyle w:val="a3"/>
         <w:numPr>
           <w:ilvl w:val="0"/>
           <w:numId w:val="2"/>
@@ -82,7 +82,7 @@
     </w:p>
     <w:p>
       <w:pPr>
-        <w:pStyle w:val="ListParagraph"/>
+        <w:pStyle w:val="a3"/>
         <w:numPr>
           <w:ilvl w:val="0"/>
           <w:numId w:val="2"/>
@@ -98,7 +98,7 @@
     </w:p>
     <w:p>
       <w:pPr>
-        <w:pStyle w:val="ListParagraph"/>
+        <w:pStyle w:val="a3"/>
         <w:numPr>
           <w:ilvl w:val="0"/>
           <w:numId w:val="2"/>
@@ -134,11 +134,9 @@
         </w:rPr>
         <w:t xml:space="preserve">שנוכל להשתמש בפונקציה </w:t>
       </w:r>
-      <w:proofErr w:type="spellStart"/>
       <w:r>
         <w:t>Prob</w:t>
       </w:r>
-      <w:proofErr w:type="spellEnd"/>
       <w:r>
         <w:rPr>
           <w:rFonts w:hint="cs"/>
@@ -273,21 +271,12 @@
           <w:rFonts w:hint="cs"/>
           <w:rtl/>
         </w:rPr>
-        <w:t xml:space="preserve"> נצטרך לשמור את המהלך האחרון שבוצע כדי לעבור על השכנים שלו ולהחזיר את המצבים המתאימים</w:t>
-      </w:r>
-      <w:bookmarkStart w:id="0" w:name="_GoBack"/>
-      <w:bookmarkEnd w:id="0"/>
-      <w:r>
-        <w:rPr>
-          <w:rFonts w:hint="cs"/>
-          <w:rtl/>
-        </w:rPr>
-        <w:t>.</w:t>
+        <w:t xml:space="preserve"> נצטרך לשמור את המהלך האחרון שבוצע כדי לעבור על השכנים שלו ולהחזיר את המצבים המתאימים.</w:t>
       </w:r>
     </w:p>
     <w:p>
       <w:pPr>
-        <w:pStyle w:val="ListParagraph"/>
+        <w:pStyle w:val="a3"/>
         <w:numPr>
           <w:ilvl w:val="0"/>
           <w:numId w:val="2"/>
@@ -335,7 +324,7 @@
     </w:p>
     <w:p>
       <w:pPr>
-        <w:pStyle w:val="ListParagraph"/>
+        <w:pStyle w:val="a3"/>
         <w:numPr>
           <w:ilvl w:val="0"/>
           <w:numId w:val="2"/>
@@ -383,13 +372,13 @@
     </w:p>
     <w:p>
       <w:pPr>
-        <w:pStyle w:val="ListParagraph"/>
+        <w:pStyle w:val="a3"/>
         <w:numPr>
           <w:ilvl w:val="0"/>
           <w:numId w:val="2"/>
         </w:numPr>
         <w:rPr>
-          <w:rtl/>
+          <w:rFonts w:hint="cs"/>
         </w:rPr>
       </w:pPr>
       <w:r>
@@ -399,6 +388,114 @@
         </w:rPr>
         <w:t xml:space="preserve">היוריסטיקה בה השחקן משתמש היא מספר תזוזות המלכה האפשריות שלי פחות מספר תזוזות המלכה האפשריות של היריב עבור המהלך הנוכחי. המטרה של המשחק היא לגרום לכך שהיריב לא יוכל לזוז ולכן המוטיבציה של היוריסטיקה היא שנרצה להקטין את מספר אפשרויות התנועה של היריב לעומת אפשרויות התנועה שלנו. </w:t>
       </w:r>
+    </w:p>
+    <w:p>
+      <w:pPr>
+        <w:pStyle w:val="a3"/>
+        <w:numPr>
+          <w:ilvl w:val="0"/>
+          <w:numId w:val="2"/>
+        </w:numPr>
+        <w:rPr>
+          <w:rFonts w:hint="cs"/>
+        </w:rPr>
+      </w:pPr>
+      <w:r>
+        <w:rPr>
+          <w:rFonts w:hint="cs"/>
+          <w:rtl/>
+        </w:rPr>
+        <w:t>ל</w:t>
+      </w:r>
+    </w:p>
+    <w:p>
+      <w:pPr>
+        <w:pStyle w:val="a3"/>
+        <w:numPr>
+          <w:ilvl w:val="0"/>
+          <w:numId w:val="2"/>
+        </w:numPr>
+        <w:rPr>
+          <w:rtl/>
+        </w:rPr>
+      </w:pPr>
+      <w:r>
+        <w:rPr>
+          <w:rFonts w:hint="cs"/>
+          <w:rtl/>
+        </w:rPr>
+        <w:t xml:space="preserve">בחרנו את אפשרות השיפור </w:t>
+      </w:r>
+      <w:r>
+        <w:rPr>
+          <w:rtl/>
+        </w:rPr>
+        <w:t>–</w:t>
+      </w:r>
+      <w:r>
+        <w:rPr>
+          <w:rFonts w:hint="cs"/>
+          <w:rtl/>
+        </w:rPr>
+        <w:t xml:space="preserve"> העמקה סלקטיבית עד רגיעה.</w:t>
+      </w:r>
+      <w:r>
+        <w:rPr>
+          <w:rtl/>
+        </w:rPr>
+        <w:br/>
+      </w:r>
+      <w:r>
+        <w:rPr>
+          <w:rFonts w:hint="cs"/>
+          <w:rtl/>
+        </w:rPr>
+        <w:t xml:space="preserve">הקריטריון שבחרנו למצב לא שקט הוא ההפרש בין </w:t>
+      </w:r>
+      <w:r>
+        <w:rPr>
+          <w:rFonts w:hint="cs"/>
+          <w:rtl/>
+        </w:rPr>
+        <w:t>ה</w:t>
+      </w:r>
+      <w:r>
+        <w:rPr>
+          <w:rFonts w:hint="cs"/>
+          <w:rtl/>
+        </w:rPr>
+        <w:t xml:space="preserve">ערך </w:t>
+      </w:r>
+      <w:r>
+        <w:rPr>
+          <w:rFonts w:hint="cs"/>
+          <w:rtl/>
+        </w:rPr>
+        <w:t xml:space="preserve">היוריסטי של </w:t>
+      </w:r>
+      <w:r>
+        <w:rPr>
+          <w:rFonts w:hint="cs"/>
+          <w:rtl/>
+        </w:rPr>
+        <w:t xml:space="preserve">הצומת הנוכחי לערך </w:t>
+      </w:r>
+      <w:r>
+        <w:rPr>
+          <w:rFonts w:hint="cs"/>
+          <w:rtl/>
+        </w:rPr>
+        <w:t xml:space="preserve">היוריסטי של הצומת הבן שאנו בודקים. הסיבה לכך היא שהפרש גדול בין הערכים היוריסטיים יכול להעיד על </w:t>
+      </w:r>
+      <w:r>
+        <w:rPr>
+          <w:rFonts w:hint="cs"/>
+          <w:rtl/>
+        </w:rPr>
+        <w:t>מהלך אגרסיבי שבצידו סיכון לפעולת נגד של היריב שתבטל את היתרון שהמהלך הזה העניק לנו. לכן, נרצה לבדוק האם ליריב ישנה פעולת נגד חזקה או שנוכל לשמור על היתרון ונעשה זאת באמצעות בדיקת הרמה הבאה של מהלכי היריב.</w:t>
+      </w:r>
+      <w:bookmarkStart w:id="0" w:name="_GoBack"/>
+      <w:bookmarkEnd w:id="0"/>
     </w:p>
     <w:sectPr>
       <w:pgSz w:w="11906" w:h="16838"/>
@@ -413,8 +510,8 @@
 </file>
 
 <file path=word/numbering.xml><?xml version="1.0" encoding="utf-8"?>
-<w:numbering xmlns:wpc="http://schemas.microsoft.com/office/word/2010/wordprocessingCanvas" xmlns:mc="http://schemas.openxmlformats.org/markup-compatibility/2006" xmlns:o="urn:schemas-microsoft-com:office:office" xmlns:r="http://schemas.openxmlformats.org/officeDocument/2006/relationships" xmlns:m="http://schemas.openxmlformats.org/officeDocument/2006/math" xmlns:v="urn:schemas-microsoft-com:vml" xmlns:wp14="http://schemas.microsoft.com/office/word/2010/wordprocessingDrawing" xmlns:wp="http://schemas.openxmlformats.org/drawingml/2006/wordprocessingDrawing" xmlns:w10="urn:schemas-microsoft-com:office:word" xmlns:w="http://schemas.openxmlformats.org/wordprocessingml/2006/main" xmlns:w14="http://schemas.microsoft.com/office/word/2010/wordml" xmlns:w15="http://schemas.microsoft.com/office/word/2012/wordml" xmlns:wpg="http://schemas.microsoft.com/office/word/2010/wordprocessingGroup" xmlns:wpi="http://schemas.microsoft.com/office/word/2010/wordprocessingInk" xmlns:wne="http://schemas.microsoft.com/office/word/2006/wordml" xmlns:wps="http://schemas.microsoft.com/office/word/2010/wordprocessingShape" mc:Ignorable="w14 w15 wp14">
-  <w:abstractNum w:abstractNumId="0" w15:restartNumberingAfterBreak="0">
+<w:numbering xmlns:wpc="http://schemas.microsoft.com/office/word/2010/wordprocessingCanvas" xmlns:mc="http://schemas.openxmlformats.org/markup-compatibility/2006" xmlns:o="urn:schemas-microsoft-com:office:office" xmlns:r="http://schemas.openxmlformats.org/officeDocument/2006/relationships" xmlns:m="http://schemas.openxmlformats.org/officeDocument/2006/math" xmlns:v="urn:schemas-microsoft-com:vml" xmlns:wp14="http://schemas.microsoft.com/office/word/2010/wordprocessingDrawing" xmlns:wp="http://schemas.openxmlformats.org/drawingml/2006/wordprocessingDrawing" xmlns:w10="urn:schemas-microsoft-com:office:word" xmlns:w="http://schemas.openxmlformats.org/wordprocessingml/2006/main" xmlns:w14="http://schemas.microsoft.com/office/word/2010/wordml" xmlns:wpg="http://schemas.microsoft.com/office/word/2010/wordprocessingGroup" xmlns:wpi="http://schemas.microsoft.com/office/word/2010/wordprocessingInk" xmlns:wne="http://schemas.microsoft.com/office/word/2006/wordml" xmlns:wps="http://schemas.microsoft.com/office/word/2010/wordprocessingShape" mc:Ignorable="w14 wp14">
+  <w:abstractNum w:abstractNumId="0">
     <w:nsid w:val="0CDB722A"/>
     <w:multiLevelType w:val="hybridMultilevel"/>
     <w:tmpl w:val="924E4DCE"/>
@@ -503,7 +600,7 @@
       </w:pPr>
     </w:lvl>
   </w:abstractNum>
-  <w:abstractNum w:abstractNumId="1" w15:restartNumberingAfterBreak="0">
+  <w:abstractNum w:abstractNumId="1">
     <w:nsid w:val="5B9F2868"/>
     <w:multiLevelType w:val="hybridMultilevel"/>
     <w:tmpl w:val="3B1AC266"/>
@@ -592,7 +689,7 @@
       </w:pPr>
     </w:lvl>
   </w:abstractNum>
-  <w:abstractNum w:abstractNumId="2" w15:restartNumberingAfterBreak="0">
+  <w:abstractNum w:abstractNumId="2">
     <w:nsid w:val="69441AC6"/>
     <w:multiLevelType w:val="hybridMultilevel"/>
     <w:tmpl w:val="830282C2"/>
@@ -694,7 +791,7 @@
 </file>
 
 <file path=word/styles.xml><?xml version="1.0" encoding="utf-8"?>
-<w:styles xmlns:mc="http://schemas.openxmlformats.org/markup-compatibility/2006" xmlns:r="http://schemas.openxmlformats.org/officeDocument/2006/relationships" xmlns:w="http://schemas.openxmlformats.org/wordprocessingml/2006/main" xmlns:w14="http://schemas.microsoft.com/office/word/2010/wordml" xmlns:w15="http://schemas.microsoft.com/office/word/2012/wordml" mc:Ignorable="w14 w15">
+<w:styles xmlns:mc="http://schemas.openxmlformats.org/markup-compatibility/2006" xmlns:r="http://schemas.openxmlformats.org/officeDocument/2006/relationships" xmlns:w="http://schemas.openxmlformats.org/wordprocessingml/2006/main" xmlns:w14="http://schemas.microsoft.com/office/word/2010/wordml" mc:Ignorable="w14">
   <w:docDefaults>
     <w:rPrDefault>
       <w:rPr>
@@ -710,393 +807,159 @@
       </w:pPr>
     </w:pPrDefault>
   </w:docDefaults>
-  <w:latentStyles w:defLockedState="0" w:defUIPriority="99" w:defSemiHidden="0" w:defUnhideWhenUsed="0" w:defQFormat="0" w:count="371">
-    <w:lsdException w:name="Normal" w:uiPriority="0" w:qFormat="1"/>
-    <w:lsdException w:name="heading 1" w:uiPriority="9" w:qFormat="1"/>
-    <w:lsdException w:name="heading 2" w:semiHidden="1" w:uiPriority="9" w:unhideWhenUsed="1" w:qFormat="1"/>
-    <w:lsdException w:name="heading 3" w:semiHidden="1" w:uiPriority="9" w:unhideWhenUsed="1" w:qFormat="1"/>
-    <w:lsdException w:name="heading 4" w:semiHidden="1" w:uiPriority="9" w:unhideWhenUsed="1" w:qFormat="1"/>
-    <w:lsdException w:name="heading 5" w:semiHidden="1" w:uiPriority="9" w:unhideWhenUsed="1" w:qFormat="1"/>
-    <w:lsdException w:name="heading 6" w:semiHidden="1" w:uiPriority="9" w:unhideWhenUsed="1" w:qFormat="1"/>
-    <w:lsdException w:name="heading 7" w:semiHidden="1" w:uiPriority="9" w:unhideWhenUsed="1" w:qFormat="1"/>
-    <w:lsdException w:name="heading 8" w:semiHidden="1" w:uiPriority="9" w:unhideWhenUsed="1" w:qFormat="1"/>
-    <w:lsdException w:name="heading 9" w:semiHidden="1" w:uiPriority="9" w:unhideWhenUsed="1" w:qFormat="1"/>
-    <w:lsdException w:name="index 1" w:semiHidden="1" w:unhideWhenUsed="1"/>
-    <w:lsdException w:name="index 2" w:semiHidden="1" w:unhideWhenUsed="1"/>
-    <w:lsdException w:name="index 3" w:semiHidden="1" w:unhideWhenUsed="1"/>
-    <w:lsdException w:name="index 4" w:semiHidden="1" w:unhideWhenUsed="1"/>
-    <w:lsdException w:name="index 5" w:semiHidden="1" w:unhideWhenUsed="1"/>
-    <w:lsdException w:name="index 6" w:semiHidden="1" w:unhideWhenUsed="1"/>
-    <w:lsdException w:name="index 7" w:semiHidden="1" w:unhideWhenUsed="1"/>
-    <w:lsdException w:name="index 8" w:semiHidden="1" w:unhideWhenUsed="1"/>
-    <w:lsdException w:name="index 9" w:semiHidden="1" w:unhideWhenUsed="1"/>
-    <w:lsdException w:name="toc 1" w:semiHidden="1" w:uiPriority="39" w:unhideWhenUsed="1"/>
-    <w:lsdException w:name="toc 2" w:semiHidden="1" w:uiPriority="39" w:unhideWhenUsed="1"/>
-    <w:lsdException w:name="toc 3" w:semiHidden="1" w:uiPriority="39" w:unhideWhenUsed="1"/>
-    <w:lsdException w:name="toc 4" w:semiHidden="1" w:uiPriority="39" w:unhideWhenUsed="1"/>
-    <w:lsdException w:name="toc 5" w:semiHidden="1" w:uiPriority="39" w:unhideWhenUsed="1"/>
-    <w:lsdException w:name="toc 6" w:semiHidden="1" w:uiPriority="39" w:unhideWhenUsed="1"/>
-    <w:lsdException w:name="toc 7" w:semiHidden="1" w:uiPriority="39" w:unhideWhenUsed="1"/>
-    <w:lsdException w:name="toc 8" w:semiHidden="1" w:uiPriority="39" w:unhideWhenUsed="1"/>
-    <w:lsdException w:name="toc 9" w:semiHidden="1" w:uiPriority="39" w:unhideWhenUsed="1"/>
-    <w:lsdException w:name="Normal Indent" w:semiHidden="1" w:unhideWhenUsed="1"/>
-    <w:lsdException w:name="footnote text" w:semiHidden="1" w:unhideWhenUsed="1"/>
-    <w:lsdException w:name="annotation text" w:semiHidden="1" w:unhideWhenUsed="1"/>
-    <w:lsdException w:name="header" w:semiHidden="1" w:unhideWhenUsed="1"/>
-    <w:lsdException w:name="footer" w:semiHidden="1" w:unhideWhenUsed="1"/>
-    <w:lsdException w:name="index heading" w:semiHidden="1" w:unhideWhenUsed="1"/>
-    <w:lsdException w:name="caption" w:semiHidden="1" w:uiPriority="35" w:unhideWhenUsed="1" w:qFormat="1"/>
-    <w:lsdException w:name="table of figures" w:semiHidden="1" w:unhideWhenUsed="1"/>
-    <w:lsdException w:name="envelope address" w:semiHidden="1" w:unhideWhenUsed="1"/>
-    <w:lsdException w:name="envelope return" w:semiHidden="1" w:unhideWhenUsed="1"/>
-    <w:lsdException w:name="footnote reference" w:semiHidden="1" w:unhideWhenUsed="1"/>
-    <w:lsdException w:name="annotation reference" w:semiHidden="1" w:unhideWhenUsed="1"/>
-    <w:lsdException w:name="line number" w:semiHidden="1" w:unhideWhenUsed="1"/>
-    <w:lsdException w:name="page number" w:semiHidden="1" w:unhideWhenUsed="1"/>
-    <w:lsdException w:name="endnote reference" w:semiHidden="1" w:unhideWhenUsed="1"/>
-    <w:lsdException w:name="endnote text" w:semiHidden="1" w:unhideWhenUsed="1"/>
-    <w:lsdException w:name="table of authorities" w:semiHidden="1" w:unhideWhenUsed="1"/>
-    <w:lsdException w:name="macro" w:semiHidden="1" w:unhideWhenUsed="1"/>
-    <w:lsdException w:name="toa heading" w:semiHidden="1" w:unhideWhenUsed="1"/>
-    <w:lsdException w:name="List" w:semiHidden="1" w:unhideWhenUsed="1"/>
-    <w:lsdException w:name="List Bullet" w:semiHidden="1" w:unhideWhenUsed="1"/>
-    <w:lsdException w:name="List Number" w:semiHidden="1" w:unhideWhenUsed="1"/>
-    <w:lsdException w:name="List 2" w:semiHidden="1" w:unhideWhenUsed="1"/>
-    <w:lsdException w:name="List 3" w:semiHidden="1" w:unhideWhenUsed="1"/>
-    <w:lsdException w:name="List 4" w:semiHidden="1" w:unhideWhenUsed="1"/>
-    <w:lsdException w:name="List 5" w:semiHidden="1" w:unhideWhenUsed="1"/>
-    <w:lsdException w:name="List Bullet 2" w:semiHidden="1" w:unhideWhenUsed="1"/>
-    <w:lsdException w:name="List Bullet 3" w:semiHidden="1" w:unhideWhenUsed="1"/>
-    <w:lsdException w:name="List Bullet 4" w:semiHidden="1" w:unhideWhenUsed="1"/>
-    <w:lsdException w:name="List Bullet 5" w:semiHidden="1" w:unhideWhenUsed="1"/>
-    <w:lsdException w:name="List Number 2" w:semiHidden="1" w:unhideWhenUsed="1"/>
-    <w:lsdException w:name="List Number 3" w:semiHidden="1" w:unhideWhenUsed="1"/>
-    <w:lsdException w:name="List Number 4" w:semiHidden="1" w:unhideWhenUsed="1"/>
-    <w:lsdException w:name="List Number 5" w:semiHidden="1" w:unhideWhenUsed="1"/>
-    <w:lsdException w:name="Title" w:uiPriority="10" w:qFormat="1"/>
-    <w:lsdException w:name="Closing" w:semiHidden="1" w:unhideWhenUsed="1"/>
-    <w:lsdException w:name="Signature" w:semiHidden="1" w:unhideWhenUsed="1"/>
-    <w:lsdException w:name="Default Paragraph Font" w:semiHidden="1" w:uiPriority="1" w:unhideWhenUsed="1"/>
-    <w:lsdException w:name="Body Text" w:semiHidden="1" w:unhideWhenUsed="1"/>
-    <w:lsdException w:name="Body Text Indent" w:semiHidden="1" w:unhideWhenUsed="1"/>
-    <w:lsdException w:name="List Continue" w:semiHidden="1" w:unhideWhenUsed="1"/>
-    <w:lsdException w:name="List Continue 2" w:semiHidden="1" w:unhideWhenUsed="1"/>
-    <w:lsdException w:name="List Continue 3" w:semiHidden="1" w:unhideWhenUsed="1"/>
-    <w:lsdException w:name="List Continue 4" w:semiHidden="1" w:unhideWhenUsed="1"/>
-    <w:lsdException w:name="List Continue 5" w:semiHidden="1" w:unhideWhenUsed="1"/>
-    <w:lsdException w:name="Message Header" w:semiHidden="1" w:unhideWhenUsed="1"/>
-    <w:lsdException w:name="Subtitle" w:uiPriority="11" w:qFormat="1"/>
-    <w:lsdException w:name="Salutation" w:semiHidden="1" w:unhideWhenUsed="1"/>
-    <w:lsdException w:name="Date" w:semiHidden="1" w:unhideWhenUsed="1"/>
-    <w:lsdException w:name="Body Text First Indent" w:semiHidden="1" w:unhideWhenUsed="1"/>
-    <w:lsdException w:name="Body Text First Indent 2" w:semiHidden="1" w:unhideWhenUsed="1"/>
-    <w:lsdException w:name="Note Heading" w:semiHidden="1" w:unhideWhenUsed="1"/>
-    <w:lsdException w:name="Body Text 2" w:semiHidden="1" w:unhideWhenUsed="1"/>
-    <w:lsdException w:name="Body Text 3" w:semiHidden="1" w:unhideWhenUsed="1"/>
-    <w:lsdException w:name="Body Text Indent 2" w:semiHidden="1" w:unhideWhenUsed="1"/>
-    <w:lsdException w:name="Body Text Indent 3" w:semiHidden="1" w:unhideWhenUsed="1"/>
-    <w:lsdException w:name="Block Text" w:semiHidden="1" w:unhideWhenUsed="1"/>
-    <w:lsdException w:name="Hyperlink" w:semiHidden="1" w:unhideWhenUsed="1"/>
-    <w:lsdException w:name="FollowedHyperlink" w:semiHidden="1" w:unhideWhenUsed="1"/>
-    <w:lsdException w:name="Strong" w:uiPriority="22" w:qFormat="1"/>
-    <w:lsdException w:name="Emphasis" w:uiPriority="20" w:qFormat="1"/>
-    <w:lsdException w:name="Document Map" w:semiHidden="1" w:unhideWhenUsed="1"/>
-    <w:lsdException w:name="Plain Text" w:semiHidden="1" w:unhideWhenUsed="1"/>
-    <w:lsdException w:name="E-mail Signature" w:semiHidden="1" w:unhideWhenUsed="1"/>
-    <w:lsdException w:name="HTML Top of Form" w:semiHidden="1" w:unhideWhenUsed="1"/>
-    <w:lsdException w:name="HTML Bottom of Form" w:semiHidden="1" w:unhideWhenUsed="1"/>
-    <w:lsdException w:name="Normal (Web)" w:semiHidden="1" w:unhideWhenUsed="1"/>
-    <w:lsdException w:name="HTML Acronym" w:semiHidden="1" w:unhideWhenUsed="1"/>
-    <w:lsdException w:name="HTML Address" w:semiHidden="1" w:unhideWhenUsed="1"/>
-    <w:lsdException w:name="HTML Cite" w:semiHidden="1" w:unhideWhenUsed="1"/>
-    <w:lsdException w:name="HTML Code" w:semiHidden="1" w:unhideWhenUsed="1"/>
-    <w:lsdException w:name="HTML Definition" w:semiHidden="1" w:unhideWhenUsed="1"/>
-    <w:lsdException w:name="HTML Keyboard" w:semiHidden="1" w:unhideWhenUsed="1"/>
-    <w:lsdException w:name="HTML Preformatted" w:semiHidden="1" w:unhideWhenUsed="1"/>
-    <w:lsdException w:name="HTML Sample" w:semiHidden="1" w:unhideWhenUsed="1"/>
-    <w:lsdException w:name="HTML Typewriter" w:semiHidden="1" w:unhideWhenUsed="1"/>
-    <w:lsdException w:name="HTML Variable" w:semiHidden="1" w:unhideWhenUsed="1"/>
-    <w:lsdException w:name="Normal Table" w:semiHidden="1" w:unhideWhenUsed="1"/>
-    <w:lsdException w:name="annotation subject" w:semiHidden="1" w:unhideWhenUsed="1"/>
-    <w:lsdException w:name="No List" w:semiHidden="1" w:unhideWhenUsed="1"/>
-    <w:lsdException w:name="Outline List 1" w:semiHidden="1" w:unhideWhenUsed="1"/>
-    <w:lsdException w:name="Outline List 2" w:semiHidden="1" w:unhideWhenUsed="1"/>
-    <w:lsdException w:name="Outline List 3" w:semiHidden="1" w:unhideWhenUsed="1"/>
-    <w:lsdException w:name="Table Simple 1" w:semiHidden="1" w:unhideWhenUsed="1"/>
-    <w:lsdException w:name="Table Simple 2" w:semiHidden="1" w:unhideWhenUsed="1"/>
-    <w:lsdException w:name="Table Simple 3" w:semiHidden="1" w:unhideWhenUsed="1"/>
-    <w:lsdException w:name="Table Classic 1" w:semiHidden="1" w:unhideWhenUsed="1"/>
-    <w:lsdException w:name="Table Classic 2" w:semiHidden="1" w:unhideWhenUsed="1"/>
-    <w:lsdException w:name="Table Classic 3" w:semiHidden="1" w:unhideWhenUsed="1"/>
-    <w:lsdException w:name="Table Classic 4" w:semiHidden="1" w:unhideWhenUsed="1"/>
-    <w:lsdException w:name="Table Colorful 1" w:semiHidden="1" w:unhideWhenUsed="1"/>
-    <w:lsdException w:name="Table Colorful 2" w:semiHidden="1" w:unhideWhenUsed="1"/>
-    <w:lsdException w:name="Table Colorful 3" w:semiHidden="1" w:unhideWhenUsed="1"/>
-    <w:lsdException w:name="Table Columns 1" w:semiHidden="1" w:unhideWhenUsed="1"/>
-    <w:lsdException w:name="Table Columns 2" w:semiHidden="1" w:unhideWhenUsed="1"/>
-    <w:lsdException w:name="Table Columns 3" w:semiHidden="1" w:unhideWhenUsed="1"/>
-    <w:lsdException w:name="Table Columns 4" w:semiHidden="1" w:unhideWhenUsed="1"/>
-    <w:lsdException w:name="Table Columns 5" w:semiHidden="1" w:unhideWhenUsed="1"/>
-    <w:lsdException w:name="Table Grid 1" w:semiHidden="1" w:unhideWhenUsed="1"/>
-    <w:lsdException w:name="Table Grid 2" w:semiHidden="1" w:unhideWhenUsed="1"/>
-    <w:lsdException w:name="Table Grid 3" w:semiHidden="1" w:unhideWhenUsed="1"/>
-    <w:lsdException w:name="Table Grid 4" w:semiHidden="1" w:unhideWhenUsed="1"/>
-    <w:lsdException w:name="Table Grid 5" w:semiHidden="1" w:unhideWhenUsed="1"/>
-    <w:lsdException w:name="Table Grid 6" w:semiHidden="1" w:unhideWhenUsed="1"/>
-    <w:lsdException w:name="Table Grid 7" w:semiHidden="1" w:unhideWhenUsed="1"/>
-    <w:lsdException w:name="Table Grid 8" w:semiHidden="1" w:unhideWhenUsed="1"/>
-    <w:lsdException w:name="Table List 1" w:semiHidden="1" w:unhideWhenUsed="1"/>
-    <w:lsdException w:name="Table List 2" w:semiHidden="1" w:unhideWhenUsed="1"/>
-    <w:lsdException w:name="Table List 3" w:semiHidden="1" w:unhideWhenUsed="1"/>
-    <w:lsdException w:name="Table List 4" w:semiHidden="1" w:unhideWhenUsed="1"/>
-    <w:lsdException w:name="Table List 5" w:semiHidden="1" w:unhideWhenUsed="1"/>
-    <w:lsdException w:name="Table List 6" w:semiHidden="1" w:unhideWhenUsed="1"/>
-    <w:lsdException w:name="Table List 7" w:semiHidden="1" w:unhideWhenUsed="1"/>
-    <w:lsdException w:name="Table List 8" w:semiHidden="1" w:unhideWhenUsed="1"/>
-    <w:lsdException w:name="Table 3D effects 1" w:semiHidden="1" w:unhideWhenUsed="1"/>
-    <w:lsdException w:name="Table 3D effects 2" w:semiHidden="1" w:unhideWhenUsed="1"/>
-    <w:lsdException w:name="Table 3D effects 3" w:semiHidden="1" w:unhideWhenUsed="1"/>
-    <w:lsdException w:name="Table Contemporary" w:semiHidden="1" w:unhideWhenUsed="1"/>
-    <w:lsdException w:name="Table Elegant" w:semiHidden="1" w:unhideWhenUsed="1"/>
-    <w:lsdException w:name="Table Professional" w:semiHidden="1" w:unhideWhenUsed="1"/>
-    <w:lsdException w:name="Table Subtle 1" w:semiHidden="1" w:unhideWhenUsed="1"/>
-    <w:lsdException w:name="Table Subtle 2" w:semiHidden="1" w:unhideWhenUsed="1"/>
-    <w:lsdException w:name="Table Web 1" w:semiHidden="1" w:unhideWhenUsed="1"/>
-    <w:lsdException w:name="Table Web 2" w:semiHidden="1" w:unhideWhenUsed="1"/>
-    <w:lsdException w:name="Table Web 3" w:semiHidden="1" w:unhideWhenUsed="1"/>
-    <w:lsdException w:name="Balloon Text" w:semiHidden="1" w:unhideWhenUsed="1"/>
-    <w:lsdException w:name="Table Grid" w:uiPriority="39"/>
-    <w:lsdException w:name="Table Theme" w:semiHidden="1" w:unhideWhenUsed="1"/>
-    <w:lsdException w:name="Placeholder Text" w:semiHidden="1"/>
-    <w:lsdException w:name="No Spacing" w:uiPriority="1" w:qFormat="1"/>
-    <w:lsdException w:name="Light Shading" w:uiPriority="60"/>
-    <w:lsdException w:name="Light List" w:uiPriority="61"/>
-    <w:lsdException w:name="Light Grid" w:uiPriority="62"/>
-    <w:lsdException w:name="Medium Shading 1" w:uiPriority="63"/>
-    <w:lsdException w:name="Medium Shading 2" w:uiPriority="64"/>
-    <w:lsdException w:name="Medium List 1" w:uiPriority="65"/>
-    <w:lsdException w:name="Medium List 2" w:uiPriority="66"/>
-    <w:lsdException w:name="Medium Grid 1" w:uiPriority="67"/>
-    <w:lsdException w:name="Medium Grid 2" w:uiPriority="68"/>
-    <w:lsdException w:name="Medium Grid 3" w:uiPriority="69"/>
-    <w:lsdException w:name="Dark List" w:uiPriority="70"/>
-    <w:lsdException w:name="Colorful Shading" w:uiPriority="71"/>
-    <w:lsdException w:name="Colorful List" w:uiPriority="72"/>
-    <w:lsdException w:name="Colorful Grid" w:uiPriority="73"/>
-    <w:lsdException w:name="Light Shading Accent 1" w:uiPriority="60"/>
-    <w:lsdException w:name="Light List Accent 1" w:uiPriority="61"/>
-    <w:lsdException w:name="Light Grid Accent 1" w:uiPriority="62"/>
-    <w:lsdException w:name="Medium Shading 1 Accent 1" w:uiPriority="63"/>
-    <w:lsdException w:name="Medium Shading 2 Accent 1" w:uiPriority="64"/>
-    <w:lsdException w:name="Medium List 1 Accent 1" w:uiPriority="65"/>
-    <w:lsdException w:name="Revision" w:semiHidden="1"/>
-    <w:lsdException w:name="List Paragraph" w:uiPriority="34" w:qFormat="1"/>
-    <w:lsdException w:name="Quote" w:uiPriority="29" w:qFormat="1"/>
-    <w:lsdException w:name="Intense Quote" w:uiPriority="30" w:qFormat="1"/>
-    <w:lsdException w:name="Medium List 2 Accent 1" w:uiPriority="66"/>
-    <w:lsdException w:name="Medium Grid 1 Accent 1" w:uiPriority="67"/>
-    <w:lsdException w:name="Medium Grid 2 Accent 1" w:uiPriority="68"/>
-    <w:lsdException w:name="Medium Grid 3 Accent 1" w:uiPriority="69"/>
-    <w:lsdException w:name="Dark List Accent 1" w:uiPriority="70"/>
-    <w:lsdException w:name="Colorful Shading Accent 1" w:uiPriority="71"/>
-    <w:lsdException w:name="Colorful List Accent 1" w:uiPriority="72"/>
-    <w:lsdException w:name="Colorful Grid Accent 1" w:uiPriority="73"/>
-    <w:lsdException w:name="Light Shading Accent 2" w:uiPriority="60"/>
-    <w:lsdException w:name="Light List Accent 2" w:uiPriority="61"/>
-    <w:lsdException w:name="Light Grid Accent 2" w:uiPriority="62"/>
-    <w:lsdException w:name="Medium Shading 1 Accent 2" w:uiPriority="63"/>
-    <w:lsdException w:name="Medium Shading 2 Accent 2" w:uiPriority="64"/>
-    <w:lsdException w:name="Medium List 1 Accent 2" w:uiPriority="65"/>
-    <w:lsdException w:name="Medium List 2 Accent 2" w:uiPriority="66"/>
-    <w:lsdException w:name="Medium Grid 1 Accent 2" w:uiPriority="67"/>
-    <w:lsdException w:name="Medium Grid 2 Accent 2" w:uiPriority="68"/>
-    <w:lsdException w:name="Medium Grid 3 Accent 2" w:uiPriority="69"/>
-    <w:lsdException w:name="Dark List Accent 2" w:uiPriority="70"/>
-    <w:lsdException w:name="Colorful Shading Accent 2" w:uiPriority="71"/>
-    <w:lsdException w:name="Colorful List Accent 2" w:uiPriority="72"/>
-    <w:lsdException w:name="Colorful Grid Accent 2" w:uiPriority="73"/>
-    <w:lsdException w:name="Light Shading Accent 3" w:uiPriority="60"/>
-    <w:lsdException w:name="Light List Accent 3" w:uiPriority="61"/>
-    <w:lsdException w:name="Light Grid Accent 3" w:uiPriority="62"/>
-    <w:lsdException w:name="Medium Shading 1 Accent 3" w:uiPriority="63"/>
-    <w:lsdException w:name="Medium Shading 2 Accent 3" w:uiPriority="64"/>
-    <w:lsdException w:name="Medium List 1 Accent 3" w:uiPriority="65"/>
-    <w:lsdException w:name="Medium List 2 Accent 3" w:uiPriority="66"/>
-    <w:lsdException w:name="Medium Grid 1 Accent 3" w:uiPriority="67"/>
-    <w:lsdException w:name="Medium Grid 2 Accent 3" w:uiPriority="68"/>
-    <w:lsdException w:name="Medium Grid 3 Accent 3" w:uiPriority="69"/>
-    <w:lsdException w:name="Dark List Accent 3" w:uiPriority="70"/>
-    <w:lsdException w:name="Colorful Shading Accent 3" w:uiPriority="71"/>
-    <w:lsdException w:name="Colorful List Accent 3" w:uiPriority="72"/>
-    <w:lsdException w:name="Colorful Grid Accent 3" w:uiPriority="73"/>
-    <w:lsdException w:name="Light Shading Accent 4" w:uiPriority="60"/>
-    <w:lsdException w:name="Light List Accent 4" w:uiPriority="61"/>
-    <w:lsdException w:name="Light Grid Accent 4" w:uiPriority="62"/>
-    <w:lsdException w:name="Medium Shading 1 Accent 4" w:uiPriority="63"/>
-    <w:lsdException w:name="Medium Shading 2 Accent 4" w:uiPriority="64"/>
-    <w:lsdException w:name="Medium List 1 Accent 4" w:uiPriority="65"/>
-    <w:lsdException w:name="Medium List 2 Accent 4" w:uiPriority="66"/>
-    <w:lsdException w:name="Medium Grid 1 Accent 4" w:uiPriority="67"/>
-    <w:lsdException w:name="Medium Grid 2 Accent 4" w:uiPriority="68"/>
-    <w:lsdException w:name="Medium Grid 3 Accent 4" w:uiPriority="69"/>
-    <w:lsdException w:name="Dark List Accent 4" w:uiPriority="70"/>
-    <w:lsdException w:name="Colorful Shading Accent 4" w:uiPriority="71"/>
-    <w:lsdException w:name="Colorful List Accent 4" w:uiPriority="72"/>
-    <w:lsdException w:name="Colorful Grid Accent 4" w:uiPriority="73"/>
-    <w:lsdException w:name="Light Shading Accent 5" w:uiPriority="60"/>
-    <w:lsdException w:name="Light List Accent 5" w:uiPriority="61"/>
-    <w:lsdException w:name="Light Grid Accent 5" w:uiPriority="62"/>
-    <w:lsdException w:name="Medium Shading 1 Accent 5" w:uiPriority="63"/>
-    <w:lsdException w:name="Medium Shading 2 Accent 5" w:uiPriority="64"/>
-    <w:lsdException w:name="Medium List 1 Accent 5" w:uiPriority="65"/>
-    <w:lsdException w:name="Medium List 2 Accent 5" w:uiPriority="66"/>
-    <w:lsdException w:name="Medium Grid 1 Accent 5" w:uiPriority="67"/>
-    <w:lsdException w:name="Medium Grid 2 Accent 5" w:uiPriority="68"/>
-    <w:lsdException w:name="Medium Grid 3 Accent 5" w:uiPriority="69"/>
-    <w:lsdException w:name="Dark List Accent 5" w:uiPriority="70"/>
-    <w:lsdException w:name="Colorful Shading Accent 5" w:uiPriority="71"/>
-    <w:lsdException w:name="Colorful List Accent 5" w:uiPriority="72"/>
-    <w:lsdException w:name="Colorful Grid Accent 5" w:uiPriority="73"/>
-    <w:lsdException w:name="Light Shading Accent 6" w:uiPriority="60"/>
-    <w:lsdException w:name="Light List Accent 6" w:uiPriority="61"/>
-    <w:lsdException w:name="Light Grid Accent 6" w:uiPriority="62"/>
-    <w:lsdException w:name="Medium Shading 1 Accent 6" w:uiPriority="63"/>
-    <w:lsdException w:name="Medium Shading 2 Accent 6" w:uiPriority="64"/>
-    <w:lsdException w:name="Medium List 1 Accent 6" w:uiPriority="65"/>
-    <w:lsdException w:name="Medium List 2 Accent 6" w:uiPriority="66"/>
-    <w:lsdException w:name="Medium Grid 1 Accent 6" w:uiPriority="67"/>
-    <w:lsdException w:name="Medium Grid 2 Accent 6" w:uiPriority="68"/>
-    <w:lsdException w:name="Medium Grid 3 Accent 6" w:uiPriority="69"/>
-    <w:lsdException w:name="Dark List Accent 6" w:uiPriority="70"/>
-    <w:lsdException w:name="Colorful Shading Accent 6" w:uiPriority="71"/>
-    <w:lsdException w:name="Colorful List Accent 6" w:uiPriority="72"/>
-    <w:lsdException w:name="Colorful Grid Accent 6" w:uiPriority="73"/>
-    <w:lsdException w:name="Subtle Emphasis" w:uiPriority="19" w:qFormat="1"/>
-    <w:lsdException w:name="Intense Emphasis" w:uiPriority="21" w:qFormat="1"/>
-    <w:lsdException w:name="Subtle Reference" w:uiPriority="31" w:qFormat="1"/>
-    <w:lsdException w:name="Intense Reference" w:uiPriority="32" w:qFormat="1"/>
-    <w:lsdException w:name="Book Title" w:uiPriority="33" w:qFormat="1"/>
-    <w:lsdException w:name="Bibliography" w:semiHidden="1" w:uiPriority="37" w:unhideWhenUsed="1"/>
-    <w:lsdException w:name="TOC Heading" w:semiHidden="1" w:uiPriority="39" w:unhideWhenUsed="1" w:qFormat="1"/>
-    <w:lsdException w:name="Plain Table 1" w:uiPriority="41"/>
-    <w:lsdException w:name="Plain Table 2" w:uiPriority="42"/>
-    <w:lsdException w:name="Plain Table 3" w:uiPriority="43"/>
-    <w:lsdException w:name="Plain Table 4" w:uiPriority="44"/>
-    <w:lsdException w:name="Plain Table 5" w:uiPriority="45"/>
-    <w:lsdException w:name="Grid Table Light" w:uiPriority="40"/>
-    <w:lsdException w:name="Grid Table 1 Light" w:uiPriority="46"/>
-    <w:lsdException w:name="Grid Table 2" w:uiPriority="47"/>
-    <w:lsdException w:name="Grid Table 3" w:uiPriority="48"/>
-    <w:lsdException w:name="Grid Table 4" w:uiPriority="49"/>
-    <w:lsdException w:name="Grid Table 5 Dark" w:uiPriority="50"/>
-    <w:lsdException w:name="Grid Table 6 Colorful" w:uiPriority="51"/>
-    <w:lsdException w:name="Grid Table 7 Colorful" w:uiPriority="52"/>
-    <w:lsdException w:name="Grid Table 1 Light Accent 1" w:uiPriority="46"/>
-    <w:lsdException w:name="Grid Table 2 Accent 1" w:uiPriority="47"/>
-    <w:lsdException w:name="Grid Table 3 Accent 1" w:uiPriority="48"/>
-    <w:lsdException w:name="Grid Table 4 Accent 1" w:uiPriority="49"/>
-    <w:lsdException w:name="Grid Table 5 Dark Accent 1" w:uiPriority="50"/>
-    <w:lsdException w:name="Grid Table 6 Colorful Accent 1" w:uiPriority="51"/>
-    <w:lsdException w:name="Grid Table 7 Colorful Accent 1" w:uiPriority="52"/>
-    <w:lsdException w:name="Grid Table 1 Light Accent 2" w:uiPriority="46"/>
-    <w:lsdException w:name="Grid Table 2 Accent 2" w:uiPriority="47"/>
-    <w:lsdException w:name="Grid Table 3 Accent 2" w:uiPriority="48"/>
-    <w:lsdException w:name="Grid Table 4 Accent 2" w:uiPriority="49"/>
-    <w:lsdException w:name="Grid Table 5 Dark Accent 2" w:uiPriority="50"/>
-    <w:lsdException w:name="Grid Table 6 Colorful Accent 2" w:uiPriority="51"/>
-    <w:lsdException w:name="Grid Table 7 Colorful Accent 2" w:uiPriority="52"/>
-    <w:lsdException w:name="Grid Table 1 Light Accent 3" w:uiPriority="46"/>
-    <w:lsdException w:name="Grid Table 2 Accent 3" w:uiPriority="47"/>
-    <w:lsdException w:name="Grid Table 3 Accent 3" w:uiPriority="48"/>
-    <w:lsdException w:name="Grid Table 4 Accent 3" w:uiPriority="49"/>
-    <w:lsdException w:name="Grid Table 5 Dark Accent 3" w:uiPriority="50"/>
-    <w:lsdException w:name="Grid Table 6 Colorful Accent 3" w:uiPriority="51"/>
-    <w:lsdException w:name="Grid Table 7 Colorful Accent 3" w:uiPriority="52"/>
-    <w:lsdException w:name="Grid Table 1 Light Accent 4" w:uiPriority="46"/>
-    <w:lsdException w:name="Grid Table 2 Accent 4" w:uiPriority="47"/>
-    <w:lsdException w:name="Grid Table 3 Accent 4" w:uiPriority="48"/>
-    <w:lsdException w:name="Grid Table 4 Accent 4" w:uiPriority="49"/>
-    <w:lsdException w:name="Grid Table 5 Dark Accent 4" w:uiPriority="50"/>
-    <w:lsdException w:name="Grid Table 6 Colorful Accent 4" w:uiPriority="51"/>
-    <w:lsdException w:name="Grid Table 7 Colorful Accent 4" w:uiPriority="52"/>
-    <w:lsdException w:name="Grid Table 1 Light Accent 5" w:uiPriority="46"/>
-    <w:lsdException w:name="Grid Table 2 Accent 5" w:uiPriority="47"/>
-    <w:lsdException w:name="Grid Table 3 Accent 5" w:uiPriority="48"/>
-    <w:lsdException w:name="Grid Table 4 Accent 5" w:uiPriority="49"/>
-    <w:lsdException w:name="Grid Table 5 Dark Accent 5" w:uiPriority="50"/>
-    <w:lsdException w:name="Grid Table 6 Colorful Accent 5" w:uiPriority="51"/>
-    <w:lsdException w:name="Grid Table 7 Colorful Accent 5" w:uiPriority="52"/>
-    <w:lsdException w:name="Grid Table 1 Light Accent 6" w:uiPriority="46"/>
-    <w:lsdException w:name="Grid Table 2 Accent 6" w:uiPriority="47"/>
-    <w:lsdException w:name="Grid Table 3 Accent 6" w:uiPriority="48"/>
-    <w:lsdException w:name="Grid Table 4 Accent 6" w:uiPriority="49"/>
-    <w:lsdException w:name="Grid Table 5 Dark Accent 6" w:uiPriority="50"/>
-    <w:lsdException w:name="Grid Table 6 Colorful Accent 6" w:uiPriority="51"/>
-    <w:lsdException w:name="Grid Table 7 Colorful Accent 6" w:uiPriority="52"/>
-    <w:lsdException w:name="List Table 1 Light" w:uiPriority="46"/>
-    <w:lsdException w:name="List Table 2" w:uiPriority="47"/>
-    <w:lsdException w:name="List Table 3" w:uiPriority="48"/>
-    <w:lsdException w:name="List Table 4" w:uiPriority="49"/>
-    <w:lsdException w:name="List Table 5 Dark" w:uiPriority="50"/>
-    <w:lsdException w:name="List Table 6 Colorful" w:uiPriority="51"/>
-    <w:lsdException w:name="List Table 7 Colorful" w:uiPriority="52"/>
-    <w:lsdException w:name="List Table 1 Light Accent 1" w:uiPriority="46"/>
-    <w:lsdException w:name="List Table 2 Accent 1" w:uiPriority="47"/>
-    <w:lsdException w:name="List Table 3 Accent 1" w:uiPriority="48"/>
-    <w:lsdException w:name="List Table 4 Accent 1" w:uiPriority="49"/>
-    <w:lsdException w:name="List Table 5 Dark Accent 1" w:uiPriority="50"/>
-    <w:lsdException w:name="List Table 6 Colorful Accent 1" w:uiPriority="51"/>
-    <w:lsdException w:name="List Table 7 Colorful Accent 1" w:uiPriority="52"/>
-    <w:lsdException w:name="List Table 1 Light Accent 2" w:uiPriority="46"/>
-    <w:lsdException w:name="List Table 2 Accent 2" w:uiPriority="47"/>
-    <w:lsdException w:name="List Table 3 Accent 2" w:uiPriority="48"/>
-    <w:lsdException w:name="List Table 4 Accent 2" w:uiPriority="49"/>
-    <w:lsdException w:name="List Table 5 Dark Accent 2" w:uiPriority="50"/>
-    <w:lsdException w:name="List Table 6 Colorful Accent 2" w:uiPriority="51"/>
-    <w:lsdException w:name="List Table 7 Colorful Accent 2" w:uiPriority="52"/>
-    <w:lsdException w:name="List Table 1 Light Accent 3" w:uiPriority="46"/>
-    <w:lsdException w:name="List Table 2 Accent 3" w:uiPriority="47"/>
-    <w:lsdException w:name="List Table 3 Accent 3" w:uiPriority="48"/>
-    <w:lsdException w:name="List Table 4 Accent 3" w:uiPriority="49"/>
-    <w:lsdException w:name="List Table 5 Dark Accent 3" w:uiPriority="50"/>
-    <w:lsdException w:name="List Table 6 Colorful Accent 3" w:uiPriority="51"/>
-    <w:lsdException w:name="List Table 7 Colorful Accent 3" w:uiPriority="52"/>
-    <w:lsdException w:name="List Table 1 Light Accent 4" w:uiPriority="46"/>
-    <w:lsdException w:name="List Table 2 Accent 4" w:uiPriority="47"/>
-    <w:lsdException w:name="List Table 3 Accent 4" w:uiPriority="48"/>
-    <w:lsdException w:name="List Table 4 Accent 4" w:uiPriority="49"/>
-    <w:lsdException w:name="List Table 5 Dark Accent 4" w:uiPriority="50"/>
-    <w:lsdException w:name="List Table 6 Colorful Accent 4" w:uiPriority="51"/>
-    <w:lsdException w:name="List Table 7 Colorful Accent 4" w:uiPriority="52"/>
-    <w:lsdException w:name="List Table 1 Light Accent 5" w:uiPriority="46"/>
-    <w:lsdException w:name="List Table 2 Accent 5" w:uiPriority="47"/>
-    <w:lsdException w:name="List Table 3 Accent 5" w:uiPriority="48"/>
-    <w:lsdException w:name="List Table 4 Accent 5" w:uiPriority="49"/>
-    <w:lsdException w:name="List Table 5 Dark Accent 5" w:uiPriority="50"/>
-    <w:lsdException w:name="List Table 6 Colorful Accent 5" w:uiPriority="51"/>
-    <w:lsdException w:name="List Table 7 Colorful Accent 5" w:uiPriority="52"/>
-    <w:lsdException w:name="List Table 1 Light Accent 6" w:uiPriority="46"/>
-    <w:lsdException w:name="List Table 2 Accent 6" w:uiPriority="47"/>
-    <w:lsdException w:name="List Table 3 Accent 6" w:uiPriority="48"/>
-    <w:lsdException w:name="List Table 4 Accent 6" w:uiPriority="49"/>
-    <w:lsdException w:name="List Table 5 Dark Accent 6" w:uiPriority="50"/>
-    <w:lsdException w:name="List Table 6 Colorful Accent 6" w:uiPriority="51"/>
-    <w:lsdException w:name="List Table 7 Colorful Accent 6" w:uiPriority="52"/>
+  <w:latentStyles w:defLockedState="0" w:defUIPriority="99" w:defSemiHidden="1" w:defUnhideWhenUsed="1" w:defQFormat="0" w:count="267">
+    <w:lsdException w:name="Normal" w:semiHidden="0" w:uiPriority="0" w:unhideWhenUsed="0" w:qFormat="1"/>
+    <w:lsdException w:name="heading 1" w:semiHidden="0" w:uiPriority="9" w:unhideWhenUsed="0" w:qFormat="1"/>
+    <w:lsdException w:name="heading 2" w:uiPriority="9" w:qFormat="1"/>
+    <w:lsdException w:name="heading 3" w:uiPriority="9" w:qFormat="1"/>
+    <w:lsdException w:name="heading 4" w:uiPriority="9" w:qFormat="1"/>
+    <w:lsdException w:name="heading 5" w:uiPriority="9" w:qFormat="1"/>
+    <w:lsdException w:name="heading 6" w:uiPriority="9" w:qFormat="1"/>
+    <w:lsdException w:name="heading 7" w:uiPriority="9" w:qFormat="1"/>
+    <w:lsdException w:name="heading 8" w:uiPriority="9" w:qFormat="1"/>
+    <w:lsdException w:name="heading 9" w:uiPriority="9" w:qFormat="1"/>
+    <w:lsdException w:name="toc 1" w:uiPriority="39"/>
+    <w:lsdException w:name="toc 2" w:uiPriority="39"/>
+    <w:lsdException w:name="toc 3" w:uiPriority="39"/>
+    <w:lsdException w:name="toc 4" w:uiPriority="39"/>
+    <w:lsdException w:name="toc 5" w:uiPriority="39"/>
+    <w:lsdException w:name="toc 6" w:uiPriority="39"/>
+    <w:lsdException w:name="toc 7" w:uiPriority="39"/>
+    <w:lsdException w:name="toc 8" w:uiPriority="39"/>
+    <w:lsdException w:name="toc 9" w:uiPriority="39"/>
+    <w:lsdException w:name="caption" w:uiPriority="35" w:qFormat="1"/>
+    <w:lsdException w:name="Title" w:semiHidden="0" w:uiPriority="10" w:unhideWhenUsed="0" w:qFormat="1"/>
+    <w:lsdException w:name="Default Paragraph Font" w:uiPriority="1"/>
+    <w:lsdException w:name="Subtitle" w:semiHidden="0" w:uiPriority="11" w:unhideWhenUsed="0" w:qFormat="1"/>
+    <w:lsdException w:name="Strong" w:semiHidden="0" w:uiPriority="22" w:unhideWhenUsed="0" w:qFormat="1"/>
+    <w:lsdException w:name="Emphasis" w:semiHidden="0" w:uiPriority="20" w:unhideWhenUsed="0" w:qFormat="1"/>
+    <w:lsdException w:name="Table Grid" w:semiHidden="0" w:uiPriority="39" w:unhideWhenUsed="0"/>
+    <w:lsdException w:name="Placeholder Text" w:unhideWhenUsed="0"/>
+    <w:lsdException w:name="No Spacing" w:semiHidden="0" w:uiPriority="1" w:unhideWhenUsed="0" w:qFormat="1"/>
+    <w:lsdException w:name="Light Shading" w:semiHidden="0" w:uiPriority="60" w:unhideWhenUsed="0"/>
+    <w:lsdException w:name="Light List" w:semiHidden="0" w:uiPriority="61" w:unhideWhenUsed="0"/>
+    <w:lsdException w:name="Light Grid" w:semiHidden="0" w:uiPriority="62" w:unhideWhenUsed="0"/>
+    <w:lsdException w:name="Medium Shading 1" w:semiHidden="0" w:uiPriority="63" w:unhideWhenUsed="0"/>
+    <w:lsdException w:name="Medium Shading 2" w:semiHidden="0" w:uiPriority="64" w:unhideWhenUsed="0"/>
+    <w:lsdException w:name="Medium List 1" w:semiHidden="0" w:uiPriority="65" w:unhideWhenUsed="0"/>
+    <w:lsdException w:name="Medium List 2" w:semiHidden="0" w:uiPriority="66" w:unhideWhenUsed="0"/>
+    <w:lsdException w:name="Medium Grid 1" w:semiHidden="0" w:uiPriority="67" w:unhideWhenUsed="0"/>
+    <w:lsdException w:name="Medium Grid 2" w:semiHidden="0" w:uiPriority="68" w:unhideWhenUsed="0"/>
+    <w:lsdException w:name="Medium Grid 3" w:semiHidden="0" w:uiPriority="69" w:unhideWhenUsed="0"/>
+    <w:lsdException w:name="Dark List" w:semiHidden="0" w:uiPriority="70" w:unhideWhenUsed="0"/>
+    <w:lsdException w:name="Colorful Shading" w:semiHidden="0" w:uiPriority="71" w:unhideWhenUsed="0"/>
+    <w:lsdException w:name="Colorful List" w:semiHidden="0" w:uiPriority="72" w:unhideWhenUsed="0"/>
+    <w:lsdException w:name="Colorful Grid" w:semiHidden="0" w:uiPriority="73" w:unhideWhenUsed="0"/>
+    <w:lsdException w:name="Light Shading Accent 1" w:semiHidden="0" w:uiPriority="60" w:unhideWhenUsed="0"/>
+    <w:lsdException w:name="Light List Accent 1" w:semiHidden="0" w:uiPriority="61" w:unhideWhenUsed="0"/>
+    <w:lsdException w:name="Light Grid Accent 1" w:semiHidden="0" w:uiPriority="62" w:unhideWhenUsed="0"/>
+    <w:lsdException w:name="Medium Shading 1 Accent 1" w:semiHidden="0" w:uiPriority="63" w:unhideWhenUsed="0"/>
+    <w:lsdException w:name="Medium Shading 2 Accent 1" w:semiHidden="0" w:uiPriority="64" w:unhideWhenUsed="0"/>
+    <w:lsdException w:name="Medium List 1 Accent 1" w:semiHidden="0" w:uiPriority="65" w:unhideWhenUsed="0"/>
+    <w:lsdException w:name="Revision" w:unhideWhenUsed="0"/>
+    <w:lsdException w:name="List Paragraph" w:semiHidden="0" w:uiPriority="34" w:unhideWhenUsed="0" w:qFormat="1"/>
+    <w:lsdException w:name="Quote" w:semiHidden="0" w:uiPriority="29" w:unhideWhenUsed="0" w:qFormat="1"/>
+    <w:lsdException w:name="Intense Quote" w:semiHidden="0" w:uiPriority="30" w:unhideWhenUsed="0" w:qFormat="1"/>
+    <w:lsdException w:name="Medium List 2 Accent 1" w:semiHidden="0" w:uiPriority="66" w:unhideWhenUsed="0"/>
+    <w:lsdException w:name="Medium Grid 1 Accent 1" w:semiHidden="0" w:uiPriority="67" w:unhideWhenUsed="0"/>
+    <w:lsdException w:name="Medium Grid 2 Accent 1" w:semiHidden="0" w:uiPriority="68" w:unhideWhenUsed="0"/>
+    <w:lsdException w:name="Medium Grid 3 Accent 1" w:semiHidden="0" w:uiPriority="69" w:unhideWhenUsed="0"/>
+    <w:lsdException w:name="Dark List Accent 1" w:semiHidden="0" w:uiPriority="70" w:unhideWhenUsed="0"/>
+    <w:lsdException w:name="Colorful Shading Accent 1" w:semiHidden="0" w:uiPriority="71" w:unhideWhenUsed="0"/>
+    <w:lsdException w:name="Colorful List Accent 1" w:semiHidden="0" w:uiPriority="72" w:unhideWhenUsed="0"/>
+    <w:lsdException w:name="Colorful Grid Accent 1" w:semiHidden="0" w:uiPriority="73" w:unhideWhenUsed="0"/>
+    <w:lsdException w:name="Light Shading Accent 2" w:semiHidden="0" w:uiPriority="60" w:unhideWhenUsed="0"/>
+    <w:lsdException w:name="Light List Accent 2" w:semiHidden="0" w:uiPriority="61" w:unhideWhenUsed="0"/>
+    <w:lsdException w:name="Light Grid Accent 2" w:semiHidden="0" w:uiPriority="62" w:unhideWhenUsed="0"/>
+    <w:lsdException w:name="Medium Shading 1 Accent 2" w:semiHidden="0" w:uiPriority="63" w:unhideWhenUsed="0"/>
+    <w:lsdException w:name="Medium Shading 2 Accent 2" w:semiHidden="0" w:uiPriority="64" w:unhideWhenUsed="0"/>
+    <w:lsdException w:name="Medium List 1 Accent 2" w:semiHidden="0" w:uiPriority="65" w:unhideWhenUsed="0"/>
+    <w:lsdException w:name="Medium List 2 Accent 2" w:semiHidden="0" w:uiPriority="66" w:unhideWhenUsed="0"/>
+    <w:lsdException w:name="Medium Grid 1 Accent 2" w:semiHidden="0" w:uiPriority="67" w:unhideWhenUsed="0"/>
+    <w:lsdException w:name="Medium Grid 2 Accent 2" w:semiHidden="0" w:uiPriority="68" w:unhideWhenUsed="0"/>
+    <w:lsdException w:name="Medium Grid 3 Accent 2" w:semiHidden="0" w:uiPriority="69" w:unhideWhenUsed="0"/>
+    <w:lsdException w:name="Dark List Accent 2" w:semiHidden="0" w:uiPriority="70" w:unhideWhenUsed="0"/>
+    <w:lsdException w:name="Colorful Shading Accent 2" w:semiHidden="0" w:uiPriority="71" w:unhideWhenUsed="0"/>
+    <w:lsdException w:name="Colorful List Accent 2" w:semiHidden="0" w:uiPriority="72" w:unhideWhenUsed="0"/>
+    <w:lsdException w:name="Colorful Grid Accent 2" w:semiHidden="0" w:uiPriority="73" w:unhideWhenUsed="0"/>
+    <w:lsdException w:name="Light Shading Accent 3" w:semiHidden="0" w:uiPriority="60" w:unhideWhenUsed="0"/>
+    <w:lsdException w:name="Light List Accent 3" w:semiHidden="0" w:uiPriority="61" w:unhideWhenUsed="0"/>
+    <w:lsdException w:name="Light Grid Accent 3" w:semiHidden="0" w:uiPriority="62" w:unhideWhenUsed="0"/>
+    <w:lsdException w:name="Medium Shading 1 Accent 3" w:semiHidden="0" w:uiPriority="63" w:unhideWhenUsed="0"/>
+    <w:lsdException w:name="Medium Shading 2 Accent 3" w:semiHidden="0" w:uiPriority="64" w:unhideWhenUsed="0"/>
+    <w:lsdException w:name="Medium List 1 Accent 3" w:semiHidden="0" w:uiPriority="65" w:unhideWhenUsed="0"/>
+    <w:lsdException w:name="Medium List 2 Accent 3" w:semiHidden="0" w:uiPriority="66" w:unhideWhenUsed="0"/>
+    <w:lsdException w:name="Medium Grid 1 Accent 3" w:semiHidden="0" w:uiPriority="67" w:unhideWhenUsed="0"/>
+    <w:lsdException w:name="Medium Grid 2 Accent 3" w:semiHidden="0" w:uiPriority="68" w:unhideWhenUsed="0"/>
+    <w:lsdException w:name="Medium Grid 3 Accent 3" w:semiHidden="0" w:uiPriority="69" w:unhideWhenUsed="0"/>
+    <w:lsdException w:name="Dark List Accent 3" w:semiHidden="0" w:uiPriority="70" w:unhideWhenUsed="0"/>
+    <w:lsdException w:name="Colorful Shading Accent 3" w:semiHidden="0" w:uiPriority="71" w:unhideWhenUsed="0"/>
+    <w:lsdException w:name="Colorful List Accent 3" w:semiHidden="0" w:uiPriority="72" w:unhideWhenUsed="0"/>
+    <w:lsdException w:name="Colorful Grid Accent 3" w:semiHidden="0" w:uiPriority="73" w:unhideWhenUsed="0"/>
+    <w:lsdException w:name="Light Shading Accent 4" w:semiHidden="0" w:uiPriority="60" w:unhideWhenUsed="0"/>
+    <w:lsdException w:name="Light List Accent 4" w:semiHidden="0" w:uiPriority="61" w:unhideWhenUsed="0"/>
+    <w:lsdException w:name="Light Grid Accent 4" w:semiHidden="0" w:uiPriority="62" w:unhideWhenUsed="0"/>
+    <w:lsdException w:name="Medium Shading 1 Accent 4" w:semiHidden="0" w:uiPriority="63" w:unhideWhenUsed="0"/>
+    <w:lsdException w:name="Medium Shading 2 Accent 4" w:semiHidden="0" w:uiPriority="64" w:unhideWhenUsed="0"/>
+    <w:lsdException w:name="Medium List 1 Accent 4" w:semiHidden="0" w:uiPriority="65" w:unhideWhenUsed="0"/>
+    <w:lsdException w:name="Medium List 2 Accent 4" w:semiHidden="0" w:uiPriority="66" w:unhideWhenUsed="0"/>
+    <w:lsdException w:name="Medium Grid 1 Accent 4" w:semiHidden="0" w:uiPriority="67" w:unhideWhenUsed="0"/>
+    <w:lsdException w:name="Medium Grid 2 Accent 4" w:semiHidden="0" w:uiPriority="68" w:unhideWhenUsed="0"/>
+    <w:lsdException w:name="Medium Grid 3 Accent 4" w:semiHidden="0" w:uiPriority="69" w:unhideWhenUsed="0"/>
+    <w:lsdException w:name="Dark List Accent 4" w:semiHidden="0" w:uiPriority="70" w:unhideWhenUsed="0"/>
+    <w:lsdException w:name="Colorful Shading Accent 4" w:semiHidden="0" w:uiPriority="71" w:unhideWhenUsed="0"/>
+    <w:lsdException w:name="Colorful List Accent 4" w:semiHidden="0" w:uiPriority="72" w:unhideWhenUsed="0"/>
+    <w:lsdException w:name="Colorful Grid Accent 4" w:semiHidden="0" w:uiPriority="73" w:unhideWhenUsed="0"/>
+    <w:lsdException w:name="Light Shading Accent 5" w:semiHidden="0" w:uiPriority="60" w:unhideWhenUsed="0"/>
+    <w:lsdException w:name="Light List Accent 5" w:semiHidden="0" w:uiPriority="61" w:unhideWhenUsed="0"/>
+    <w:lsdException w:name="Light Grid Accent 5" w:semiHidden="0" w:uiPriority="62" w:unhideWhenUsed="0"/>
+    <w:lsdException w:name="Medium Shading 1 Accent 5" w:semiHidden="0" w:uiPriority="63" w:unhideWhenUsed="0"/>
+    <w:lsdException w:name="Medium Shading 2 Accent 5" w:semiHidden="0" w:uiPriority="64" w:unhideWhenUsed="0"/>
+    <w:lsdException w:name="Medium List 1 Accent 5" w:semiHidden="0" w:uiPriority="65" w:unhideWhenUsed="0"/>
+    <w:lsdException w:name="Medium List 2 Accent 5" w:semiHidden="0" w:uiPriority="66" w:unhideWhenUsed="0"/>
+    <w:lsdException w:name="Medium Grid 1 Accent 5" w:semiHidden="0" w:uiPriority="67" w:unhideWhenUsed="0"/>
+    <w:lsdException w:name="Medium Grid 2 Accent 5" w:semiHidden="0" w:uiPriority="68" w:unhideWhenUsed="0"/>
+    <w:lsdException w:name="Medium Grid 3 Accent 5" w:semiHidden="0" w:uiPriority="69" w:unhideWhenUsed="0"/>
+    <w:lsdException w:name="Dark List Accent 5" w:semiHidden="0" w:uiPriority="70" w:unhideWhenUsed="0"/>
+    <w:lsdException w:name="Colorful Shading Accent 5" w:semiHidden="0" w:uiPriority="71" w:unhideWhenUsed="0"/>
+    <w:lsdException w:name="Colorful List Accent 5" w:semiHidden="0" w:uiPriority="72" w:unhideWhenUsed="0"/>
+    <w:lsdException w:name="Colorful Grid Accent 5" w:semiHidden="0" w:uiPriority="73" w:unhideWhenUsed="0"/>
+    <w:lsdException w:name="Light Shading Accent 6" w:semiHidden="0" w:uiPriority="60" w:unhideWhenUsed="0"/>
+    <w:lsdException w:name="Light List Accent 6" w:semiHidden="0" w:uiPriority="61" w:unhideWhenUsed="0"/>
+    <w:lsdException w:name="Light Grid Accent 6" w:semiHidden="0" w:uiPriority="62" w:unhideWhenUsed="0"/>
+    <w:lsdException w:name="Medium Shading 1 Accent 6" w:semiHidden="0" w:uiPriority="63" w:unhideWhenUsed="0"/>
+    <w:lsdException w:name="Medium Shading 2 Accent 6" w:semiHidden="0" w:uiPriority="64" w:unhideWhenUsed="0"/>
+    <w:lsdException w:name="Medium List 1 Accent 6" w:semiHidden="0" w:uiPriority="65" w:unhideWhenUsed="0"/>
+    <w:lsdException w:name="Medium List 2 Accent 6" w:semiHidden="0" w:uiPriority="66" w:unhideWhenUsed="0"/>
+    <w:lsdException w:name="Medium Grid 1 Accent 6" w:semiHidden="0" w:uiPriority="67" w:unhideWhenUsed="0"/>
+    <w:lsdException w:name="Medium Grid 2 Accent 6" w:semiHidden="0" w:uiPriority="68" w:unhideWhenUsed="0"/>
+    <w:lsdException w:name="Medium Grid 3 Accent 6" w:semiHidden="0" w:uiPriority="69" w:unhideWhenUsed="0"/>
+    <w:lsdException w:name="Dark List Accent 6" w:semiHidden="0" w:uiPriority="70" w:unhideWhenUsed="0"/>
+    <w:lsdException w:name="Colorful Shading Accent 6" w:semiHidden="0" w:uiPriority="71" w:unhideWhenUsed="0"/>
+    <w:lsdException w:name="Colorful List Accent 6" w:semiHidden="0" w:uiPriority="72" w:unhideWhenUsed="0"/>
+    <w:lsdException w:name="Colorful Grid Accent 6" w:semiHidden="0" w:uiPriority="73" w:unhideWhenUsed="0"/>
+    <w:lsdException w:name="Subtle Emphasis" w:semiHidden="0" w:uiPriority="19" w:unhideWhenUsed="0" w:qFormat="1"/>
+    <w:lsdException w:name="Intense Emphasis" w:semiHidden="0" w:uiPriority="21" w:unhideWhenUsed="0" w:qFormat="1"/>
+    <w:lsdException w:name="Subtle Reference" w:semiHidden="0" w:uiPriority="31" w:unhideWhenUsed="0" w:qFormat="1"/>
+    <w:lsdException w:name="Intense Reference" w:semiHidden="0" w:uiPriority="32" w:unhideWhenUsed="0" w:qFormat="1"/>
+    <w:lsdException w:name="Book Title" w:semiHidden="0" w:uiPriority="33" w:unhideWhenUsed="0" w:qFormat="1"/>
+    <w:lsdException w:name="Bibliography" w:uiPriority="37"/>
+    <w:lsdException w:name="TOC Heading" w:uiPriority="39" w:qFormat="1"/>
   </w:latentStyles>
-  <w:style w:type="paragraph" w:default="1" w:styleId="Normal">
+  <w:style w:type="paragraph" w:default="1" w:styleId="a">
     <w:name w:val="Normal"/>
     <w:qFormat/>
     <w:pPr>
       <w:bidi/>
     </w:pPr>
   </w:style>
-  <w:style w:type="character" w:default="1" w:styleId="DefaultParagraphFont">
+  <w:style w:type="character" w:default="1" w:styleId="a0">
     <w:name w:val="Default Paragraph Font"/>
     <w:uiPriority w:val="1"/>
     <w:semiHidden/>
     <w:unhideWhenUsed/>
   </w:style>
-  <w:style w:type="table" w:default="1" w:styleId="TableNormal">
+  <w:style w:type="table" w:default="1" w:styleId="a1">
     <w:name w:val="Normal Table"/>
     <w:uiPriority w:val="99"/>
     <w:semiHidden/>
@@ -1111,15 +974,15 @@
       </w:tblCellMar>
     </w:tblPr>
   </w:style>
-  <w:style w:type="numbering" w:default="1" w:styleId="NoList">
+  <w:style w:type="numbering" w:default="1" w:styleId="a2">
     <w:name w:val="No List"/>
     <w:uiPriority w:val="99"/>
     <w:semiHidden/>
     <w:unhideWhenUsed/>
   </w:style>
-  <w:style w:type="paragraph" w:styleId="ListParagraph">
+  <w:style w:type="paragraph" w:styleId="a3">
     <w:name w:val="List Paragraph"/>
-    <w:basedOn w:val="Normal"/>
+    <w:basedOn w:val="a"/>
     <w:uiPriority w:val="34"/>
     <w:qFormat/>
     <w:rsid w:val="00D17A84"/>
@@ -1128,14 +991,288 @@
       <w:contextualSpacing/>
     </w:pPr>
   </w:style>
-  <w:style w:type="character" w:styleId="PlaceholderText">
+  <w:style w:type="character" w:styleId="a4">
     <w:name w:val="Placeholder Text"/>
-    <w:basedOn w:val="DefaultParagraphFont"/>
+    <w:basedOn w:val="a0"/>
     <w:uiPriority w:val="99"/>
     <w:semiHidden/>
     <w:rsid w:val="00901B81"/>
     <w:rPr>
       <w:color w:val="808080"/>
+    </w:rPr>
+  </w:style>
+  <w:style w:type="paragraph" w:styleId="a5">
+    <w:name w:val="Balloon Text"/>
+    <w:basedOn w:val="a"/>
+    <w:link w:val="a6"/>
+    <w:uiPriority w:val="99"/>
+    <w:semiHidden/>
+    <w:unhideWhenUsed/>
+    <w:rsid w:val="00134D25"/>
+    <w:pPr>
+      <w:spacing w:after="0" w:line="240" w:lineRule="auto"/>
+    </w:pPr>
+    <w:rPr>
+      <w:rFonts w:ascii="Tahoma" w:hAnsi="Tahoma" w:cs="Tahoma"/>
+      <w:sz w:val="16"/>
+      <w:szCs w:val="16"/>
+    </w:rPr>
+  </w:style>
+  <w:style w:type="character" w:customStyle="1" w:styleId="a6">
+    <w:name w:val="טקסט בלונים תו"/>
+    <w:basedOn w:val="a0"/>
+    <w:link w:val="a5"/>
+    <w:uiPriority w:val="99"/>
+    <w:semiHidden/>
+    <w:rsid w:val="00134D25"/>
+    <w:rPr>
+      <w:rFonts w:ascii="Tahoma" w:hAnsi="Tahoma" w:cs="Tahoma"/>
+      <w:sz w:val="16"/>
+      <w:szCs w:val="16"/>
+    </w:rPr>
+  </w:style>
+</w:styles>
+</file>
+
+<file path=word/stylesWithEffects.xml><?xml version="1.0" encoding="utf-8"?>
+<w:styles xmlns:wpc="http://schemas.microsoft.com/office/word/2010/wordprocessingCanvas" xmlns:mc="http://schemas.openxmlformats.org/markup-compatibility/2006" xmlns:o="urn:schemas-microsoft-com:office:office" xmlns:r="http://schemas.openxmlformats.org/officeDocument/2006/relationships" xmlns:m="http://schemas.openxmlformats.org/officeDocument/2006/math" xmlns:v="urn:schemas-microsoft-com:vml" xmlns:wp14="http://schemas.microsoft.com/office/word/2010/wordprocessingDrawing" xmlns:wp="http://schemas.openxmlformats.org/drawingml/2006/wordprocessingDrawing" xmlns:w10="urn:schemas-microsoft-com:office:word" xmlns:w="http://schemas.openxmlformats.org/wordprocessingml/2006/main" xmlns:w14="http://schemas.microsoft.com/office/word/2010/wordml" xmlns:wpg="http://schemas.microsoft.com/office/word/2010/wordprocessingGroup" xmlns:wpi="http://schemas.microsoft.com/office/word/2010/wordprocessingInk" xmlns:wne="http://schemas.microsoft.com/office/word/2006/wordml" xmlns:wps="http://schemas.microsoft.com/office/word/2010/wordprocessingShape" mc:Ignorable="w14 wp14">
+  <w:docDefaults>
+    <w:rPrDefault>
+      <w:rPr>
+        <w:rFonts w:asciiTheme="minorHAnsi" w:eastAsiaTheme="minorHAnsi" w:hAnsiTheme="minorHAnsi" w:cstheme="minorBidi"/>
+        <w:sz w:val="22"/>
+        <w:szCs w:val="22"/>
+        <w:lang w:val="en-US" w:eastAsia="en-US" w:bidi="he-IL"/>
+      </w:rPr>
+    </w:rPrDefault>
+    <w:pPrDefault>
+      <w:pPr>
+        <w:spacing w:after="160" w:line="259" w:lineRule="auto"/>
+      </w:pPr>
+    </w:pPrDefault>
+  </w:docDefaults>
+  <w:latentStyles w:defLockedState="0" w:defUIPriority="99" w:defSemiHidden="1" w:defUnhideWhenUsed="1" w:defQFormat="0" w:count="267">
+    <w:lsdException w:name="Normal" w:semiHidden="0" w:uiPriority="0" w:unhideWhenUsed="0" w:qFormat="1"/>
+    <w:lsdException w:name="heading 1" w:semiHidden="0" w:uiPriority="9" w:unhideWhenUsed="0" w:qFormat="1"/>
+    <w:lsdException w:name="heading 2" w:uiPriority="9" w:qFormat="1"/>
+    <w:lsdException w:name="heading 3" w:uiPriority="9" w:qFormat="1"/>
+    <w:lsdException w:name="heading 4" w:uiPriority="9" w:qFormat="1"/>
+    <w:lsdException w:name="heading 5" w:uiPriority="9" w:qFormat="1"/>
+    <w:lsdException w:name="heading 6" w:uiPriority="9" w:qFormat="1"/>
+    <w:lsdException w:name="heading 7" w:uiPriority="9" w:qFormat="1"/>
+    <w:lsdException w:name="heading 8" w:uiPriority="9" w:qFormat="1"/>
+    <w:lsdException w:name="heading 9" w:uiPriority="9" w:qFormat="1"/>
+    <w:lsdException w:name="toc 1" w:uiPriority="39"/>
+    <w:lsdException w:name="toc 2" w:uiPriority="39"/>
+    <w:lsdException w:name="toc 3" w:uiPriority="39"/>
+    <w:lsdException w:name="toc 4" w:uiPriority="39"/>
+    <w:lsdException w:name="toc 5" w:uiPriority="39"/>
+    <w:lsdException w:name="toc 6" w:uiPriority="39"/>
+    <w:lsdException w:name="toc 7" w:uiPriority="39"/>
+    <w:lsdException w:name="toc 8" w:uiPriority="39"/>
+    <w:lsdException w:name="toc 9" w:uiPriority="39"/>
+    <w:lsdException w:name="caption" w:uiPriority="35" w:qFormat="1"/>
+    <w:lsdException w:name="Title" w:semiHidden="0" w:uiPriority="10" w:unhideWhenUsed="0" w:qFormat="1"/>
+    <w:lsdException w:name="Default Paragraph Font" w:uiPriority="1"/>
+    <w:lsdException w:name="Subtitle" w:semiHidden="0" w:uiPriority="11" w:unhideWhenUsed="0" w:qFormat="1"/>
+    <w:lsdException w:name="Strong" w:semiHidden="0" w:uiPriority="22" w:unhideWhenUsed="0" w:qFormat="1"/>
+    <w:lsdException w:name="Emphasis" w:semiHidden="0" w:uiPriority="20" w:unhideWhenUsed="0" w:qFormat="1"/>
+    <w:lsdException w:name="Table Grid" w:semiHidden="0" w:uiPriority="39" w:unhideWhenUsed="0"/>
+    <w:lsdException w:name="Placeholder Text" w:unhideWhenUsed="0"/>
+    <w:lsdException w:name="No Spacing" w:semiHidden="0" w:uiPriority="1" w:unhideWhenUsed="0" w:qFormat="1"/>
+    <w:lsdException w:name="Light Shading" w:semiHidden="0" w:uiPriority="60" w:unhideWhenUsed="0"/>
+    <w:lsdException w:name="Light List" w:semiHidden="0" w:uiPriority="61" w:unhideWhenUsed="0"/>
+    <w:lsdException w:name="Light Grid" w:semiHidden="0" w:uiPriority="62" w:unhideWhenUsed="0"/>
+    <w:lsdException w:name="Medium Shading 1" w:semiHidden="0" w:uiPriority="63" w:unhideWhenUsed="0"/>
+    <w:lsdException w:name="Medium Shading 2" w:semiHidden="0" w:uiPriority="64" w:unhideWhenUsed="0"/>
+    <w:lsdException w:name="Medium List 1" w:semiHidden="0" w:uiPriority="65" w:unhideWhenUsed="0"/>
+    <w:lsdException w:name="Medium List 2" w:semiHidden="0" w:uiPriority="66" w:unhideWhenUsed="0"/>
+    <w:lsdException w:name="Medium Grid 1" w:semiHidden="0" w:uiPriority="67" w:unhideWhenUsed="0"/>
+    <w:lsdException w:name="Medium Grid 2" w:semiHidden="0" w:uiPriority="68" w:unhideWhenUsed="0"/>
+    <w:lsdException w:name="Medium Grid 3" w:semiHidden="0" w:uiPriority="69" w:unhideWhenUsed="0"/>
+    <w:lsdException w:name="Dark List" w:semiHidden="0" w:uiPriority="70" w:unhideWhenUsed="0"/>
+    <w:lsdException w:name="Colorful Shading" w:semiHidden="0" w:uiPriority="71" w:unhideWhenUsed="0"/>
+    <w:lsdException w:name="Colorful List" w:semiHidden="0" w:uiPriority="72" w:unhideWhenUsed="0"/>
+    <w:lsdException w:name="Colorful Grid" w:semiHidden="0" w:uiPriority="73" w:unhideWhenUsed="0"/>
+    <w:lsdException w:name="Light Shading Accent 1" w:semiHidden="0" w:uiPriority="60" w:unhideWhenUsed="0"/>
+    <w:lsdException w:name="Light List Accent 1" w:semiHidden="0" w:uiPriority="61" w:unhideWhenUsed="0"/>
+    <w:lsdException w:name="Light Grid Accent 1" w:semiHidden="0" w:uiPriority="62" w:unhideWhenUsed="0"/>
+    <w:lsdException w:name="Medium Shading 1 Accent 1" w:semiHidden="0" w:uiPriority="63" w:unhideWhenUsed="0"/>
+    <w:lsdException w:name="Medium Shading 2 Accent 1" w:semiHidden="0" w:uiPriority="64" w:unhideWhenUsed="0"/>
+    <w:lsdException w:name="Medium List 1 Accent 1" w:semiHidden="0" w:uiPriority="65" w:unhideWhenUsed="0"/>
+    <w:lsdException w:name="Revision" w:unhideWhenUsed="0"/>
+    <w:lsdException w:name="List Paragraph" w:semiHidden="0" w:uiPriority="34" w:unhideWhenUsed="0" w:qFormat="1"/>
+    <w:lsdException w:name="Quote" w:semiHidden="0" w:uiPriority="29" w:unhideWhenUsed="0" w:qFormat="1"/>
+    <w:lsdException w:name="Intense Quote" w:semiHidden="0" w:uiPriority="30" w:unhideWhenUsed="0" w:qFormat="1"/>
+    <w:lsdException w:name="Medium List 2 Accent 1" w:semiHidden="0" w:uiPriority="66" w:unhideWhenUsed="0"/>
+    <w:lsdException w:name="Medium Grid 1 Accent 1" w:semiHidden="0" w:uiPriority="67" w:unhideWhenUsed="0"/>
+    <w:lsdException w:name="Medium Grid 2 Accent 1" w:semiHidden="0" w:uiPriority="68" w:unhideWhenUsed="0"/>
+    <w:lsdException w:name="Medium Grid 3 Accent 1" w:semiHidden="0" w:uiPriority="69" w:unhideWhenUsed="0"/>
+    <w:lsdException w:name="Dark List Accent 1" w:semiHidden="0" w:uiPriority="70" w:unhideWhenUsed="0"/>
+    <w:lsdException w:name="Colorful Shading Accent 1" w:semiHidden="0" w:uiPriority="71" w:unhideWhenUsed="0"/>
+    <w:lsdException w:name="Colorful List Accent 1" w:semiHidden="0" w:uiPriority="72" w:unhideWhenUsed="0"/>
+    <w:lsdException w:name="Colorful Grid Accent 1" w:semiHidden="0" w:uiPriority="73" w:unhideWhenUsed="0"/>
+    <w:lsdException w:name="Light Shading Accent 2" w:semiHidden="0" w:uiPriority="60" w:unhideWhenUsed="0"/>
+    <w:lsdException w:name="Light List Accent 2" w:semiHidden="0" w:uiPriority="61" w:unhideWhenUsed="0"/>
+    <w:lsdException w:name="Light Grid Accent 2" w:semiHidden="0" w:uiPriority="62" w:unhideWhenUsed="0"/>
+    <w:lsdException w:name="Medium Shading 1 Accent 2" w:semiHidden="0" w:uiPriority="63" w:unhideWhenUsed="0"/>
+    <w:lsdException w:name="Medium Shading 2 Accent 2" w:semiHidden="0" w:uiPriority="64" w:unhideWhenUsed="0"/>
+    <w:lsdException w:name="Medium List 1 Accent 2" w:semiHidden="0" w:uiPriority="65" w:unhideWhenUsed="0"/>
+    <w:lsdException w:name="Medium List 2 Accent 2" w:semiHidden="0" w:uiPriority="66" w:unhideWhenUsed="0"/>
+    <w:lsdException w:name="Medium Grid 1 Accent 2" w:semiHidden="0" w:uiPriority="67" w:unhideWhenUsed="0"/>
+    <w:lsdException w:name="Medium Grid 2 Accent 2" w:semiHidden="0" w:uiPriority="68" w:unhideWhenUsed="0"/>
+    <w:lsdException w:name="Medium Grid 3 Accent 2" w:semiHidden="0" w:uiPriority="69" w:unhideWhenUsed="0"/>
+    <w:lsdException w:name="Dark List Accent 2" w:semiHidden="0" w:uiPriority="70" w:unhideWhenUsed="0"/>
+    <w:lsdException w:name="Colorful Shading Accent 2" w:semiHidden="0" w:uiPriority="71" w:unhideWhenUsed="0"/>
+    <w:lsdException w:name="Colorful List Accent 2" w:semiHidden="0" w:uiPriority="72" w:unhideWhenUsed="0"/>
+    <w:lsdException w:name="Colorful Grid Accent 2" w:semiHidden="0" w:uiPriority="73" w:unhideWhenUsed="0"/>
+    <w:lsdException w:name="Light Shading Accent 3" w:semiHidden="0" w:uiPriority="60" w:unhideWhenUsed="0"/>
+    <w:lsdException w:name="Light List Accent 3" w:semiHidden="0" w:uiPriority="61" w:unhideWhenUsed="0"/>
+    <w:lsdException w:name="Light Grid Accent 3" w:semiHidden="0" w:uiPriority="62" w:unhideWhenUsed="0"/>
+    <w:lsdException w:name="Medium Shading 1 Accent 3" w:semiHidden="0" w:uiPriority="63" w:unhideWhenUsed="0"/>
+    <w:lsdException w:name="Medium Shading 2 Accent 3" w:semiHidden="0" w:uiPriority="64" w:unhideWhenUsed="0"/>
+    <w:lsdException w:name="Medium List 1 Accent 3" w:semiHidden="0" w:uiPriority="65" w:unhideWhenUsed="0"/>
+    <w:lsdException w:name="Medium List 2 Accent 3" w:semiHidden="0" w:uiPriority="66" w:unhideWhenUsed="0"/>
+    <w:lsdException w:name="Medium Grid 1 Accent 3" w:semiHidden="0" w:uiPriority="67" w:unhideWhenUsed="0"/>
+    <w:lsdException w:name="Medium Grid 2 Accent 3" w:semiHidden="0" w:uiPriority="68" w:unhideWhenUsed="0"/>
+    <w:lsdException w:name="Medium Grid 3 Accent 3" w:semiHidden="0" w:uiPriority="69" w:unhideWhenUsed="0"/>
+    <w:lsdException w:name="Dark List Accent 3" w:semiHidden="0" w:uiPriority="70" w:unhideWhenUsed="0"/>
+    <w:lsdException w:name="Colorful Shading Accent 3" w:semiHidden="0" w:uiPriority="71" w:unhideWhenUsed="0"/>
+    <w:lsdException w:name="Colorful List Accent 3" w:semiHidden="0" w:uiPriority="72" w:unhideWhenUsed="0"/>
+    <w:lsdException w:name="Colorful Grid Accent 3" w:semiHidden="0" w:uiPriority="73" w:unhideWhenUsed="0"/>
+    <w:lsdException w:name="Light Shading Accent 4" w:semiHidden="0" w:uiPriority="60" w:unhideWhenUsed="0"/>
+    <w:lsdException w:name="Light List Accent 4" w:semiHidden="0" w:uiPriority="61" w:unhideWhenUsed="0"/>
+    <w:lsdException w:name="Light Grid Accent 4" w:semiHidden="0" w:uiPriority="62" w:unhideWhenUsed="0"/>
+    <w:lsdException w:name="Medium Shading 1 Accent 4" w:semiHidden="0" w:uiPriority="63" w:unhideWhenUsed="0"/>
+    <w:lsdException w:name="Medium Shading 2 Accent 4" w:semiHidden="0" w:uiPriority="64" w:unhideWhenUsed="0"/>
+    <w:lsdException w:name="Medium List 1 Accent 4" w:semiHidden="0" w:uiPriority="65" w:unhideWhenUsed="0"/>
+    <w:lsdException w:name="Medium List 2 Accent 4" w:semiHidden="0" w:uiPriority="66" w:unhideWhenUsed="0"/>
+    <w:lsdException w:name="Medium Grid 1 Accent 4" w:semiHidden="0" w:uiPriority="67" w:unhideWhenUsed="0"/>
+    <w:lsdException w:name="Medium Grid 2 Accent 4" w:semiHidden="0" w:uiPriority="68" w:unhideWhenUsed="0"/>
+    <w:lsdException w:name="Medium Grid 3 Accent 4" w:semiHidden="0" w:uiPriority="69" w:unhideWhenUsed="0"/>
+    <w:lsdException w:name="Dark List Accent 4" w:semiHidden="0" w:uiPriority="70" w:unhideWhenUsed="0"/>
+    <w:lsdException w:name="Colorful Shading Accent 4" w:semiHidden="0" w:uiPriority="71" w:unhideWhenUsed="0"/>
+    <w:lsdException w:name="Colorful List Accent 4" w:semiHidden="0" w:uiPriority="72" w:unhideWhenUsed="0"/>
+    <w:lsdException w:name="Colorful Grid Accent 4" w:semiHidden="0" w:uiPriority="73" w:unhideWhenUsed="0"/>
+    <w:lsdException w:name="Light Shading Accent 5" w:semiHidden="0" w:uiPriority="60" w:unhideWhenUsed="0"/>
+    <w:lsdException w:name="Light List Accent 5" w:semiHidden="0" w:uiPriority="61" w:unhideWhenUsed="0"/>
+    <w:lsdException w:name="Light Grid Accent 5" w:semiHidden="0" w:uiPriority="62" w:unhideWhenUsed="0"/>
+    <w:lsdException w:name="Medium Shading 1 Accent 5" w:semiHidden="0" w:uiPriority="63" w:unhideWhenUsed="0"/>
+    <w:lsdException w:name="Medium Shading 2 Accent 5" w:semiHidden="0" w:uiPriority="64" w:unhideWhenUsed="0"/>
+    <w:lsdException w:name="Medium List 1 Accent 5" w:semiHidden="0" w:uiPriority="65" w:unhideWhenUsed="0"/>
+    <w:lsdException w:name="Medium List 2 Accent 5" w:semiHidden="0" w:uiPriority="66" w:unhideWhenUsed="0"/>
+    <w:lsdException w:name="Medium Grid 1 Accent 5" w:semiHidden="0" w:uiPriority="67" w:unhideWhenUsed="0"/>
+    <w:lsdException w:name="Medium Grid 2 Accent 5" w:semiHidden="0" w:uiPriority="68" w:unhideWhenUsed="0"/>
+    <w:lsdException w:name="Medium Grid 3 Accent 5" w:semiHidden="0" w:uiPriority="69" w:unhideWhenUsed="0"/>
+    <w:lsdException w:name="Dark List Accent 5" w:semiHidden="0" w:uiPriority="70" w:unhideWhenUsed="0"/>
+    <w:lsdException w:name="Colorful Shading Accent 5" w:semiHidden="0" w:uiPriority="71" w:unhideWhenUsed="0"/>
+    <w:lsdException w:name="Colorful List Accent 5" w:semiHidden="0" w:uiPriority="72" w:unhideWhenUsed="0"/>
+    <w:lsdException w:name="Colorful Grid Accent 5" w:semiHidden="0" w:uiPriority="73" w:unhideWhenUsed="0"/>
+    <w:lsdException w:name="Light Shading Accent 6" w:semiHidden="0" w:uiPriority="60" w:unhideWhenUsed="0"/>
+    <w:lsdException w:name="Light List Accent 6" w:semiHidden="0" w:uiPriority="61" w:unhideWhenUsed="0"/>
+    <w:lsdException w:name="Light Grid Accent 6" w:semiHidden="0" w:uiPriority="62" w:unhideWhenUsed="0"/>
+    <w:lsdException w:name="Medium Shading 1 Accent 6" w:semiHidden="0" w:uiPriority="63" w:unhideWhenUsed="0"/>
+    <w:lsdException w:name="Medium Shading 2 Accent 6" w:semiHidden="0" w:uiPriority="64" w:unhideWhenUsed="0"/>
+    <w:lsdException w:name="Medium List 1 Accent 6" w:semiHidden="0" w:uiPriority="65" w:unhideWhenUsed="0"/>
+    <w:lsdException w:name="Medium List 2 Accent 6" w:semiHidden="0" w:uiPriority="66" w:unhideWhenUsed="0"/>
+    <w:lsdException w:name="Medium Grid 1 Accent 6" w:semiHidden="0" w:uiPriority="67" w:unhideWhenUsed="0"/>
+    <w:lsdException w:name="Medium Grid 2 Accent 6" w:semiHidden="0" w:uiPriority="68" w:unhideWhenUsed="0"/>
+    <w:lsdException w:name="Medium Grid 3 Accent 6" w:semiHidden="0" w:uiPriority="69" w:unhideWhenUsed="0"/>
+    <w:lsdException w:name="Dark List Accent 6" w:semiHidden="0" w:uiPriority="70" w:unhideWhenUsed="0"/>
+    <w:lsdException w:name="Colorful Shading Accent 6" w:semiHidden="0" w:uiPriority="71" w:unhideWhenUsed="0"/>
+    <w:lsdException w:name="Colorful List Accent 6" w:semiHidden="0" w:uiPriority="72" w:unhideWhenUsed="0"/>
+    <w:lsdException w:name="Colorful Grid Accent 6" w:semiHidden="0" w:uiPriority="73" w:unhideWhenUsed="0"/>
+    <w:lsdException w:name="Subtle Emphasis" w:semiHidden="0" w:uiPriority="19" w:unhideWhenUsed="0" w:qFormat="1"/>
+    <w:lsdException w:name="Intense Emphasis" w:semiHidden="0" w:uiPriority="21" w:unhideWhenUsed="0" w:qFormat="1"/>
+    <w:lsdException w:name="Subtle Reference" w:semiHidden="0" w:uiPriority="31" w:unhideWhenUsed="0" w:qFormat="1"/>
+    <w:lsdException w:name="Intense Reference" w:semiHidden="0" w:uiPriority="32" w:unhideWhenUsed="0" w:qFormat="1"/>
+    <w:lsdException w:name="Book Title" w:semiHidden="0" w:uiPriority="33" w:unhideWhenUsed="0" w:qFormat="1"/>
+    <w:lsdException w:name="Bibliography" w:uiPriority="37"/>
+    <w:lsdException w:name="TOC Heading" w:uiPriority="39" w:qFormat="1"/>
+  </w:latentStyles>
+  <w:style w:type="paragraph" w:default="1" w:styleId="a">
+    <w:name w:val="Normal"/>
+    <w:qFormat/>
+    <w:pPr>
+      <w:bidi/>
+    </w:pPr>
+  </w:style>
+  <w:style w:type="character" w:default="1" w:styleId="a0">
+    <w:name w:val="Default Paragraph Font"/>
+    <w:uiPriority w:val="1"/>
+    <w:semiHidden/>
+    <w:unhideWhenUsed/>
+  </w:style>
+  <w:style w:type="table" w:default="1" w:styleId="a1">
+    <w:name w:val="Normal Table"/>
+    <w:uiPriority w:val="99"/>
+    <w:semiHidden/>
+    <w:unhideWhenUsed/>
+    <w:tblPr>
+      <w:tblInd w:w="0" w:type="dxa"/>
+      <w:tblCellMar>
+        <w:top w:w="0" w:type="dxa"/>
+        <w:left w:w="108" w:type="dxa"/>
+        <w:bottom w:w="0" w:type="dxa"/>
+        <w:right w:w="108" w:type="dxa"/>
+      </w:tblCellMar>
+    </w:tblPr>
+  </w:style>
+  <w:style w:type="numbering" w:default="1" w:styleId="a2">
+    <w:name w:val="No List"/>
+    <w:uiPriority w:val="99"/>
+    <w:semiHidden/>
+    <w:unhideWhenUsed/>
+  </w:style>
+  <w:style w:type="paragraph" w:styleId="a3">
+    <w:name w:val="List Paragraph"/>
+    <w:basedOn w:val="a"/>
+    <w:uiPriority w:val="34"/>
+    <w:qFormat/>
+    <w:rsid w:val="00D17A84"/>
+    <w:pPr>
+      <w:ind w:left="720"/>
+      <w:contextualSpacing/>
+    </w:pPr>
+  </w:style>
+  <w:style w:type="character" w:styleId="a4">
+    <w:name w:val="Placeholder Text"/>
+    <w:basedOn w:val="a0"/>
+    <w:uiPriority w:val="99"/>
+    <w:semiHidden/>
+    <w:rsid w:val="00901B81"/>
+    <w:rPr>
+      <w:color w:val="808080"/>
+    </w:rPr>
+  </w:style>
+  <w:style w:type="paragraph" w:styleId="a5">
+    <w:name w:val="Balloon Text"/>
+    <w:basedOn w:val="a"/>
+    <w:link w:val="a6"/>
+    <w:uiPriority w:val="99"/>
+    <w:semiHidden/>
+    <w:unhideWhenUsed/>
+    <w:rsid w:val="00134D25"/>
+    <w:pPr>
+      <w:spacing w:after="0" w:line="240" w:lineRule="auto"/>
+    </w:pPr>
+    <w:rPr>
+      <w:rFonts w:ascii="Tahoma" w:hAnsi="Tahoma" w:cs="Tahoma"/>
+      <w:sz w:val="16"/>
+      <w:szCs w:val="16"/>
+    </w:rPr>
+  </w:style>
+  <w:style w:type="character" w:customStyle="1" w:styleId="a6">
+    <w:name w:val="טקסט בלונים תו"/>
+    <w:basedOn w:val="a0"/>
+    <w:link w:val="a5"/>
+    <w:uiPriority w:val="99"/>
+    <w:semiHidden/>
+    <w:rsid w:val="00134D25"/>
+    <w:rPr>
+      <w:rFonts w:ascii="Tahoma" w:hAnsi="Tahoma" w:cs="Tahoma"/>
+      <w:sz w:val="16"/>
+      <w:szCs w:val="16"/>
     </w:rPr>
   </w:style>
 </w:styles>
@@ -1396,7 +1533,7 @@
   <a:extraClrSchemeLst/>
   <a:extLst>
     <a:ext uri="{05A4C25C-085E-4340-85A3-A5531E510DB2}">
-      <thm15:themeFamily xmlns:thm15="http://schemas.microsoft.com/office/thememl/2012/main" name="Office Theme" id="{62F939B6-93AF-4DB8-9C6B-D6C7DFDC589F}" vid="{4A3C46E8-61CC-4603-A589-7422A47A8E4A}"/>
+      <thm15:themeFamily xmlns:thm15="http://schemas.microsoft.com/office/thememl/2012/main" xmlns="" name="Office Theme" id="{62F939B6-93AF-4DB8-9C6B-D6C7DFDC589F}" vid="{4A3C46E8-61CC-4603-A589-7422A47A8E4A}"/>
     </a:ext>
   </a:extLst>
 </a:theme>

</xml_diff>

<commit_message>
added blocked neighbors heuristic (which is pretty bad) and added a graph to the dry part
</commit_message>
<xml_diff>
--- a/HW2/hw2.docx
+++ b/HW2/hw2.docx
@@ -1,6 +1,6 @@
 
 <file path=word/document.xml><?xml version="1.0" encoding="utf-8"?>
-<w:document xmlns:wpc="http://schemas.microsoft.com/office/word/2010/wordprocessingCanvas" xmlns:mc="http://schemas.openxmlformats.org/markup-compatibility/2006" xmlns:o="urn:schemas-microsoft-com:office:office" xmlns:r="http://schemas.openxmlformats.org/officeDocument/2006/relationships" xmlns:m="http://schemas.openxmlformats.org/officeDocument/2006/math" xmlns:v="urn:schemas-microsoft-com:vml" xmlns:wp14="http://schemas.microsoft.com/office/word/2010/wordprocessingDrawing" xmlns:wp="http://schemas.openxmlformats.org/drawingml/2006/wordprocessingDrawing" xmlns:w10="urn:schemas-microsoft-com:office:word" xmlns:w="http://schemas.openxmlformats.org/wordprocessingml/2006/main" xmlns:w14="http://schemas.microsoft.com/office/word/2010/wordml" xmlns:wpg="http://schemas.microsoft.com/office/word/2010/wordprocessingGroup" xmlns:wpi="http://schemas.microsoft.com/office/word/2010/wordprocessingInk" xmlns:wne="http://schemas.microsoft.com/office/word/2006/wordml" xmlns:wps="http://schemas.microsoft.com/office/word/2010/wordprocessingShape" mc:Ignorable="w14 wp14">
+<w:document xmlns:wpc="http://schemas.microsoft.com/office/word/2010/wordprocessingCanvas" xmlns:mc="http://schemas.openxmlformats.org/markup-compatibility/2006" xmlns:o="urn:schemas-microsoft-com:office:office" xmlns:r="http://schemas.openxmlformats.org/officeDocument/2006/relationships" xmlns:m="http://schemas.openxmlformats.org/officeDocument/2006/math" xmlns:v="urn:schemas-microsoft-com:vml" xmlns:wp14="http://schemas.microsoft.com/office/word/2010/wordprocessingDrawing" xmlns:wp="http://schemas.openxmlformats.org/drawingml/2006/wordprocessingDrawing" xmlns:w10="urn:schemas-microsoft-com:office:word" xmlns:w="http://schemas.openxmlformats.org/wordprocessingml/2006/main" xmlns:w14="http://schemas.microsoft.com/office/word/2010/wordml" xmlns:w15="http://schemas.microsoft.com/office/word/2012/wordml" xmlns:wpg="http://schemas.microsoft.com/office/word/2010/wordprocessingGroup" xmlns:wpi="http://schemas.microsoft.com/office/word/2010/wordprocessingInk" xmlns:wne="http://schemas.microsoft.com/office/word/2006/wordml" xmlns:wps="http://schemas.microsoft.com/office/word/2010/wordprocessingShape" mc:Ignorable="w14 w15 wp14">
   <w:body>
     <w:p>
       <w:pPr>
@@ -43,7 +43,7 @@
     </w:p>
     <w:p>
       <w:pPr>
-        <w:pStyle w:val="a3"/>
+        <w:pStyle w:val="ListParagraph"/>
         <w:numPr>
           <w:ilvl w:val="0"/>
           <w:numId w:val="2"/>
@@ -82,7 +82,7 @@
     </w:p>
     <w:p>
       <w:pPr>
-        <w:pStyle w:val="a3"/>
+        <w:pStyle w:val="ListParagraph"/>
         <w:numPr>
           <w:ilvl w:val="0"/>
           <w:numId w:val="2"/>
@@ -98,7 +98,53 @@
     </w:p>
     <w:p>
       <w:pPr>
-        <w:pStyle w:val="a3"/>
+        <w:pStyle w:val="ListParagraph"/>
+        <w:jc w:val="center"/>
+      </w:pPr>
+      <w:r>
+        <w:rPr>
+          <w:noProof/>
+        </w:rPr>
+        <w:drawing>
+          <wp:inline distT="0" distB="0" distL="0" distR="0" wp14:anchorId="40D1FC54" wp14:editId="27230B21">
+            <wp:extent cx="3681646" cy="1881159"/>
+            <wp:effectExtent l="0" t="0" r="0" b="5080"/>
+            <wp:docPr id="3" name="Picture 3"/>
+            <wp:cNvGraphicFramePr>
+              <a:graphicFrameLocks xmlns:a="http://schemas.openxmlformats.org/drawingml/2006/main" noChangeAspect="1"/>
+            </wp:cNvGraphicFramePr>
+            <a:graphic xmlns:a="http://schemas.openxmlformats.org/drawingml/2006/main">
+              <a:graphicData uri="http://schemas.openxmlformats.org/drawingml/2006/picture">
+                <pic:pic xmlns:pic="http://schemas.openxmlformats.org/drawingml/2006/picture">
+                  <pic:nvPicPr>
+                    <pic:cNvPr id="1" name=""/>
+                    <pic:cNvPicPr/>
+                  </pic:nvPicPr>
+                  <pic:blipFill>
+                    <a:blip r:embed="rId5"/>
+                    <a:stretch>
+                      <a:fillRect/>
+                    </a:stretch>
+                  </pic:blipFill>
+                  <pic:spPr>
+                    <a:xfrm>
+                      <a:off x="0" y="0"/>
+                      <a:ext cx="3695483" cy="1888229"/>
+                    </a:xfrm>
+                    <a:prstGeom prst="rect">
+                      <a:avLst/>
+                    </a:prstGeom>
+                  </pic:spPr>
+                </pic:pic>
+              </a:graphicData>
+            </a:graphic>
+          </wp:inline>
+        </w:drawing>
+      </w:r>
+    </w:p>
+    <w:p>
+      <w:pPr>
+        <w:pStyle w:val="ListParagraph"/>
         <w:numPr>
           <w:ilvl w:val="0"/>
           <w:numId w:val="2"/>
@@ -125,7 +171,16 @@
           <w:rFonts w:hint="cs"/>
           <w:rtl/>
         </w:rPr>
-        <w:t xml:space="preserve">ראשית, נרצה לייצג את המצב כהסתברותי מכיוון שיש הסתברות מסוימת לכך שהחץ ייפול בכל אחד מהשכנים של המשבצת אליה כוון. בנוסף, כדי </w:t>
+        <w:t xml:space="preserve">ראשית, נרצה לייצג את המצב כהסתברותי מכיוון שיש הסתברות מסוימת לכך שהחץ ייפול בכל אחד מהשכנים של המשבצת </w:t>
+      </w:r>
+      <w:bookmarkStart w:id="0" w:name="_GoBack"/>
+      <w:bookmarkEnd w:id="0"/>
+      <w:r>
+        <w:rPr>
+          <w:rFonts w:hint="cs"/>
+          <w:rtl/>
+        </w:rPr>
+        <w:t xml:space="preserve">אליה כוון. בנוסף, כדי </w:t>
       </w:r>
       <w:r>
         <w:rPr>
@@ -278,7 +333,7 @@
     </w:p>
     <w:p>
       <w:pPr>
-        <w:pStyle w:val="a3"/>
+        <w:pStyle w:val="ListParagraph"/>
         <w:numPr>
           <w:ilvl w:val="0"/>
           <w:numId w:val="2"/>
@@ -316,7 +371,7 @@
     </w:p>
     <w:p>
       <w:pPr>
-        <w:pStyle w:val="a3"/>
+        <w:pStyle w:val="ListParagraph"/>
         <w:jc w:val="right"/>
       </w:pPr>
       <w:r>
@@ -372,7 +427,7 @@
     </w:p>
     <w:p>
       <w:pPr>
-        <w:pStyle w:val="a3"/>
+        <w:pStyle w:val="ListParagraph"/>
         <w:rPr>
           <w:rtl/>
         </w:rPr>
@@ -396,12 +451,13 @@
     </w:p>
     <w:p>
       <w:pPr>
-        <w:pStyle w:val="a3"/>
+        <w:pStyle w:val="ListParagraph"/>
       </w:pPr>
       <w:r>
         <w:rPr>
           <w:noProof/>
         </w:rPr>
+        <w:lastRenderedPageBreak/>
         <w:drawing>
           <wp:inline distT="0" distB="0" distL="0" distR="0" wp14:anchorId="24DCA6C8">
             <wp:extent cx="4719817" cy="5046575"/>
@@ -533,15 +589,7 @@
           <w:rFonts w:hint="cs"/>
           <w:rtl/>
         </w:rPr>
-        <w:t xml:space="preserve"> איזה מלכה </w:t>
-      </w:r>
-      <w:r>
-        <w:rPr>
-          <w:rFonts w:hint="cs"/>
-          <w:rtl/>
-        </w:rPr>
-        <w:lastRenderedPageBreak/>
-        <w:t>מוזזת, לאן המלכה מוזזת, לאן נורה חץ והאם נזרק ארנב.</w:t>
+        <w:t xml:space="preserve"> איזה מלכה מוזזת, לאן המלכה מוזזת, לאן נורה חץ והאם נזרק ארנב.</w:t>
       </w:r>
       <w:r>
         <w:rPr>
@@ -573,7 +621,7 @@
     </w:p>
     <w:p>
       <w:pPr>
-        <w:pStyle w:val="a3"/>
+        <w:pStyle w:val="ListParagraph"/>
         <w:numPr>
           <w:ilvl w:val="0"/>
           <w:numId w:val="4"/>
@@ -589,7 +637,7 @@
     </w:p>
     <w:p>
       <w:pPr>
-        <w:pStyle w:val="a3"/>
+        <w:pStyle w:val="ListParagraph"/>
         <w:numPr>
           <w:ilvl w:val="0"/>
           <w:numId w:val="4"/>
@@ -647,7 +695,7 @@
     </w:p>
     <w:p>
       <w:pPr>
-        <w:pStyle w:val="a3"/>
+        <w:pStyle w:val="ListParagraph"/>
         <w:numPr>
           <w:ilvl w:val="0"/>
           <w:numId w:val="2"/>
@@ -690,54 +738,40 @@
           <w:rFonts w:eastAsiaTheme="minorEastAsia" w:hint="cs"/>
           <w:rtl/>
         </w:rPr>
-        <w:t xml:space="preserve"> חסרון של השיטה הזאת היא שיכול לקרות מצב בו נבזבז הרבה זמן על מהלך שבו ברור מה צריך לעשות כבר לאחר זמן קצר. הזמן הזה יכול היה להיות מנוצל עבור המהלכים הבאים שיתכן שידרשו זמן רב יותר. כלומר אין </w:t>
-      </w:r>
-      <w:proofErr w:type="spellStart"/>
-      <w:r>
-        <w:rPr>
-          <w:rFonts w:eastAsiaTheme="minorEastAsia" w:hint="cs"/>
-          <w:rtl/>
-        </w:rPr>
-        <w:t>תעדוף</w:t>
-      </w:r>
-      <w:proofErr w:type="spellEnd"/>
-      <w:r>
-        <w:rPr>
-          <w:rFonts w:eastAsiaTheme="minorEastAsia" w:hint="cs"/>
-          <w:rtl/>
-        </w:rPr>
-        <w:t xml:space="preserve"> של המהלכים לפי רמת הקושי שלהם.</w:t>
+        <w:t xml:space="preserve"> חסרון של השיטה הזאת היא שיכול לקרות מצב בו נבזבז הרבה זמן על מהלך שבו ברור מה צריך לעשות כבר לאחר זמן קצר. הזמן הזה יכול היה להיות מנוצל עבור המהלכים הבאים שיתכן שידרשו זמן רב יותר. כלומר אין תעדוף של המהלכים לפי רמת הקושי שלהם.</w:t>
       </w:r>
     </w:p>
     <w:p>
       <w:pPr>
-        <w:pStyle w:val="a3"/>
+        <w:pStyle w:val="ListParagraph"/>
         <w:numPr>
           <w:ilvl w:val="0"/>
           <w:numId w:val="2"/>
         </w:numPr>
-        <w:rPr>
-          <w:rFonts w:hint="cs"/>
-        </w:rPr>
       </w:pPr>
       <w:r>
         <w:rPr>
           <w:rFonts w:eastAsiaTheme="minorEastAsia" w:hint="cs"/>
           <w:rtl/>
         </w:rPr>
-        <w:t xml:space="preserve">היוריסטיקה בה השחקן משתמש היא מספר תזוזות המלכה האפשריות שלי פחות מספר תזוזות המלכה האפשריות של היריב עבור המהלך הנוכחי. המטרה של המשחק היא לגרום לכך שהיריב לא יוכל לזוז ולכן המוטיבציה של היוריסטיקה היא שנרצה להקטין את מספר אפשרויות התנועה של היריב לעומת אפשרויות התנועה שלנו. </w:t>
+        <w:t xml:space="preserve">היוריסטיקה בה השחקן משתמש היא מספר תזוזות המלכה האפשריות שלי פחות מספר תזוזות המלכה האפשריות של היריב עבור המהלך הנוכחי. המטרה של המשחק היא לגרום </w:t>
+      </w:r>
+      <w:r>
+        <w:rPr>
+          <w:rFonts w:eastAsiaTheme="minorEastAsia" w:hint="cs"/>
+          <w:rtl/>
+        </w:rPr>
+        <w:lastRenderedPageBreak/>
+        <w:t xml:space="preserve">לכך שהיריב לא יוכל לזוז ולכן המוטיבציה של היוריסטיקה היא שנרצה להקטין את מספר אפשרויות התנועה של היריב לעומת אפשרויות התנועה שלנו. </w:t>
       </w:r>
     </w:p>
     <w:p>
       <w:pPr>
-        <w:pStyle w:val="a3"/>
+        <w:pStyle w:val="ListParagraph"/>
         <w:numPr>
           <w:ilvl w:val="0"/>
           <w:numId w:val="2"/>
         </w:numPr>
-        <w:rPr>
-          <w:rFonts w:hint="cs"/>
-        </w:rPr>
       </w:pPr>
       <w:r>
         <w:rPr>
@@ -749,7 +783,7 @@
     </w:p>
     <w:p>
       <w:pPr>
-        <w:pStyle w:val="a3"/>
+        <w:pStyle w:val="ListParagraph"/>
         <w:numPr>
           <w:ilvl w:val="0"/>
           <w:numId w:val="2"/>
@@ -772,13 +806,11 @@
     </w:p>
     <w:p>
       <w:pPr>
-        <w:pStyle w:val="a3"/>
-        <w:rPr>
-          <w:rtl/>
-        </w:rPr>
-      </w:pPr>
-      <w:bookmarkStart w:id="0" w:name="_GoBack"/>
-      <w:bookmarkEnd w:id="0"/>
+        <w:pStyle w:val="ListParagraph"/>
+        <w:rPr>
+          <w:rtl/>
+        </w:rPr>
+      </w:pPr>
     </w:p>
     <w:sectPr>
       <w:pgSz w:w="11906" w:h="16838"/>
@@ -793,8 +825,8 @@
 </file>
 
 <file path=word/numbering.xml><?xml version="1.0" encoding="utf-8"?>
-<w:numbering xmlns:wpc="http://schemas.microsoft.com/office/word/2010/wordprocessingCanvas" xmlns:mc="http://schemas.openxmlformats.org/markup-compatibility/2006" xmlns:o="urn:schemas-microsoft-com:office:office" xmlns:r="http://schemas.openxmlformats.org/officeDocument/2006/relationships" xmlns:m="http://schemas.openxmlformats.org/officeDocument/2006/math" xmlns:v="urn:schemas-microsoft-com:vml" xmlns:wp14="http://schemas.microsoft.com/office/word/2010/wordprocessingDrawing" xmlns:wp="http://schemas.openxmlformats.org/drawingml/2006/wordprocessingDrawing" xmlns:w10="urn:schemas-microsoft-com:office:word" xmlns:w="http://schemas.openxmlformats.org/wordprocessingml/2006/main" xmlns:w14="http://schemas.microsoft.com/office/word/2010/wordml" xmlns:wpg="http://schemas.microsoft.com/office/word/2010/wordprocessingGroup" xmlns:wpi="http://schemas.microsoft.com/office/word/2010/wordprocessingInk" xmlns:wne="http://schemas.microsoft.com/office/word/2006/wordml" xmlns:wps="http://schemas.microsoft.com/office/word/2010/wordprocessingShape" mc:Ignorable="w14 wp14">
-  <w:abstractNum w:abstractNumId="0">
+<w:numbering xmlns:wpc="http://schemas.microsoft.com/office/word/2010/wordprocessingCanvas" xmlns:mc="http://schemas.openxmlformats.org/markup-compatibility/2006" xmlns:o="urn:schemas-microsoft-com:office:office" xmlns:r="http://schemas.openxmlformats.org/officeDocument/2006/relationships" xmlns:m="http://schemas.openxmlformats.org/officeDocument/2006/math" xmlns:v="urn:schemas-microsoft-com:vml" xmlns:wp14="http://schemas.microsoft.com/office/word/2010/wordprocessingDrawing" xmlns:wp="http://schemas.openxmlformats.org/drawingml/2006/wordprocessingDrawing" xmlns:w10="urn:schemas-microsoft-com:office:word" xmlns:w="http://schemas.openxmlformats.org/wordprocessingml/2006/main" xmlns:w14="http://schemas.microsoft.com/office/word/2010/wordml" xmlns:w15="http://schemas.microsoft.com/office/word/2012/wordml" xmlns:wpg="http://schemas.microsoft.com/office/word/2010/wordprocessingGroup" xmlns:wpi="http://schemas.microsoft.com/office/word/2010/wordprocessingInk" xmlns:wne="http://schemas.microsoft.com/office/word/2006/wordml" xmlns:wps="http://schemas.microsoft.com/office/word/2010/wordprocessingShape" mc:Ignorable="w14 w15 wp14">
+  <w:abstractNum w:abstractNumId="0" w15:restartNumberingAfterBreak="0">
     <w:nsid w:val="0CDB722A"/>
     <w:multiLevelType w:val="hybridMultilevel"/>
     <w:tmpl w:val="924E4DCE"/>
@@ -883,7 +915,7 @@
       </w:pPr>
     </w:lvl>
   </w:abstractNum>
-  <w:abstractNum w:abstractNumId="1">
+  <w:abstractNum w:abstractNumId="1" w15:restartNumberingAfterBreak="0">
     <w:nsid w:val="1B3A31C4"/>
     <w:multiLevelType w:val="hybridMultilevel"/>
     <w:tmpl w:val="CD8C1282"/>
@@ -996,7 +1028,7 @@
       </w:rPr>
     </w:lvl>
   </w:abstractNum>
-  <w:abstractNum w:abstractNumId="2">
+  <w:abstractNum w:abstractNumId="2" w15:restartNumberingAfterBreak="0">
     <w:nsid w:val="5B9F2868"/>
     <w:multiLevelType w:val="hybridMultilevel"/>
     <w:tmpl w:val="3B1AC266"/>
@@ -1085,7 +1117,7 @@
       </w:pPr>
     </w:lvl>
   </w:abstractNum>
-  <w:abstractNum w:abstractNumId="3">
+  <w:abstractNum w:abstractNumId="3" w15:restartNumberingAfterBreak="0">
     <w:nsid w:val="69441AC6"/>
     <w:multiLevelType w:val="hybridMultilevel"/>
     <w:tmpl w:val="830282C2"/>
@@ -1220,7 +1252,7 @@
 </file>
 
 <file path=word/styles.xml><?xml version="1.0" encoding="utf-8"?>
-<w:styles xmlns:mc="http://schemas.openxmlformats.org/markup-compatibility/2006" xmlns:r="http://schemas.openxmlformats.org/officeDocument/2006/relationships" xmlns:w="http://schemas.openxmlformats.org/wordprocessingml/2006/main" xmlns:w14="http://schemas.microsoft.com/office/word/2010/wordml" mc:Ignorable="w14">
+<w:styles xmlns:mc="http://schemas.openxmlformats.org/markup-compatibility/2006" xmlns:r="http://schemas.openxmlformats.org/officeDocument/2006/relationships" xmlns:w="http://schemas.openxmlformats.org/wordprocessingml/2006/main" xmlns:w14="http://schemas.microsoft.com/office/word/2010/wordml" xmlns:w15="http://schemas.microsoft.com/office/word/2012/wordml" mc:Ignorable="w14 w15">
   <w:docDefaults>
     <w:rPrDefault>
       <w:rPr>
@@ -1236,159 +1268,393 @@
       </w:pPr>
     </w:pPrDefault>
   </w:docDefaults>
-  <w:latentStyles w:defLockedState="0" w:defUIPriority="99" w:defSemiHidden="1" w:defUnhideWhenUsed="1" w:defQFormat="0" w:count="267">
-    <w:lsdException w:name="Normal" w:semiHidden="0" w:uiPriority="0" w:unhideWhenUsed="0" w:qFormat="1"/>
-    <w:lsdException w:name="heading 1" w:semiHidden="0" w:uiPriority="9" w:unhideWhenUsed="0" w:qFormat="1"/>
-    <w:lsdException w:name="heading 2" w:uiPriority="9" w:qFormat="1"/>
-    <w:lsdException w:name="heading 3" w:uiPriority="9" w:qFormat="1"/>
-    <w:lsdException w:name="heading 4" w:uiPriority="9" w:qFormat="1"/>
-    <w:lsdException w:name="heading 5" w:uiPriority="9" w:qFormat="1"/>
-    <w:lsdException w:name="heading 6" w:uiPriority="9" w:qFormat="1"/>
-    <w:lsdException w:name="heading 7" w:uiPriority="9" w:qFormat="1"/>
-    <w:lsdException w:name="heading 8" w:uiPriority="9" w:qFormat="1"/>
-    <w:lsdException w:name="heading 9" w:uiPriority="9" w:qFormat="1"/>
-    <w:lsdException w:name="toc 1" w:uiPriority="39"/>
-    <w:lsdException w:name="toc 2" w:uiPriority="39"/>
-    <w:lsdException w:name="toc 3" w:uiPriority="39"/>
-    <w:lsdException w:name="toc 4" w:uiPriority="39"/>
-    <w:lsdException w:name="toc 5" w:uiPriority="39"/>
-    <w:lsdException w:name="toc 6" w:uiPriority="39"/>
-    <w:lsdException w:name="toc 7" w:uiPriority="39"/>
-    <w:lsdException w:name="toc 8" w:uiPriority="39"/>
-    <w:lsdException w:name="toc 9" w:uiPriority="39"/>
-    <w:lsdException w:name="caption" w:uiPriority="35" w:qFormat="1"/>
-    <w:lsdException w:name="Title" w:semiHidden="0" w:uiPriority="10" w:unhideWhenUsed="0" w:qFormat="1"/>
-    <w:lsdException w:name="Default Paragraph Font" w:uiPriority="1"/>
-    <w:lsdException w:name="Subtitle" w:semiHidden="0" w:uiPriority="11" w:unhideWhenUsed="0" w:qFormat="1"/>
-    <w:lsdException w:name="Strong" w:semiHidden="0" w:uiPriority="22" w:unhideWhenUsed="0" w:qFormat="1"/>
-    <w:lsdException w:name="Emphasis" w:semiHidden="0" w:uiPriority="20" w:unhideWhenUsed="0" w:qFormat="1"/>
-    <w:lsdException w:name="Table Grid" w:semiHidden="0" w:uiPriority="39" w:unhideWhenUsed="0"/>
-    <w:lsdException w:name="Placeholder Text" w:unhideWhenUsed="0"/>
-    <w:lsdException w:name="No Spacing" w:semiHidden="0" w:uiPriority="1" w:unhideWhenUsed="0" w:qFormat="1"/>
-    <w:lsdException w:name="Light Shading" w:semiHidden="0" w:uiPriority="60" w:unhideWhenUsed="0"/>
-    <w:lsdException w:name="Light List" w:semiHidden="0" w:uiPriority="61" w:unhideWhenUsed="0"/>
-    <w:lsdException w:name="Light Grid" w:semiHidden="0" w:uiPriority="62" w:unhideWhenUsed="0"/>
-    <w:lsdException w:name="Medium Shading 1" w:semiHidden="0" w:uiPriority="63" w:unhideWhenUsed="0"/>
-    <w:lsdException w:name="Medium Shading 2" w:semiHidden="0" w:uiPriority="64" w:unhideWhenUsed="0"/>
-    <w:lsdException w:name="Medium List 1" w:semiHidden="0" w:uiPriority="65" w:unhideWhenUsed="0"/>
-    <w:lsdException w:name="Medium List 2" w:semiHidden="0" w:uiPriority="66" w:unhideWhenUsed="0"/>
-    <w:lsdException w:name="Medium Grid 1" w:semiHidden="0" w:uiPriority="67" w:unhideWhenUsed="0"/>
-    <w:lsdException w:name="Medium Grid 2" w:semiHidden="0" w:uiPriority="68" w:unhideWhenUsed="0"/>
-    <w:lsdException w:name="Medium Grid 3" w:semiHidden="0" w:uiPriority="69" w:unhideWhenUsed="0"/>
-    <w:lsdException w:name="Dark List" w:semiHidden="0" w:uiPriority="70" w:unhideWhenUsed="0"/>
-    <w:lsdException w:name="Colorful Shading" w:semiHidden="0" w:uiPriority="71" w:unhideWhenUsed="0"/>
-    <w:lsdException w:name="Colorful List" w:semiHidden="0" w:uiPriority="72" w:unhideWhenUsed="0"/>
-    <w:lsdException w:name="Colorful Grid" w:semiHidden="0" w:uiPriority="73" w:unhideWhenUsed="0"/>
-    <w:lsdException w:name="Light Shading Accent 1" w:semiHidden="0" w:uiPriority="60" w:unhideWhenUsed="0"/>
-    <w:lsdException w:name="Light List Accent 1" w:semiHidden="0" w:uiPriority="61" w:unhideWhenUsed="0"/>
-    <w:lsdException w:name="Light Grid Accent 1" w:semiHidden="0" w:uiPriority="62" w:unhideWhenUsed="0"/>
-    <w:lsdException w:name="Medium Shading 1 Accent 1" w:semiHidden="0" w:uiPriority="63" w:unhideWhenUsed="0"/>
-    <w:lsdException w:name="Medium Shading 2 Accent 1" w:semiHidden="0" w:uiPriority="64" w:unhideWhenUsed="0"/>
-    <w:lsdException w:name="Medium List 1 Accent 1" w:semiHidden="0" w:uiPriority="65" w:unhideWhenUsed="0"/>
-    <w:lsdException w:name="Revision" w:unhideWhenUsed="0"/>
-    <w:lsdException w:name="List Paragraph" w:semiHidden="0" w:uiPriority="34" w:unhideWhenUsed="0" w:qFormat="1"/>
-    <w:lsdException w:name="Quote" w:semiHidden="0" w:uiPriority="29" w:unhideWhenUsed="0" w:qFormat="1"/>
-    <w:lsdException w:name="Intense Quote" w:semiHidden="0" w:uiPriority="30" w:unhideWhenUsed="0" w:qFormat="1"/>
-    <w:lsdException w:name="Medium List 2 Accent 1" w:semiHidden="0" w:uiPriority="66" w:unhideWhenUsed="0"/>
-    <w:lsdException w:name="Medium Grid 1 Accent 1" w:semiHidden="0" w:uiPriority="67" w:unhideWhenUsed="0"/>
-    <w:lsdException w:name="Medium Grid 2 Accent 1" w:semiHidden="0" w:uiPriority="68" w:unhideWhenUsed="0"/>
-    <w:lsdException w:name="Medium Grid 3 Accent 1" w:semiHidden="0" w:uiPriority="69" w:unhideWhenUsed="0"/>
-    <w:lsdException w:name="Dark List Accent 1" w:semiHidden="0" w:uiPriority="70" w:unhideWhenUsed="0"/>
-    <w:lsdException w:name="Colorful Shading Accent 1" w:semiHidden="0" w:uiPriority="71" w:unhideWhenUsed="0"/>
-    <w:lsdException w:name="Colorful List Accent 1" w:semiHidden="0" w:uiPriority="72" w:unhideWhenUsed="0"/>
-    <w:lsdException w:name="Colorful Grid Accent 1" w:semiHidden="0" w:uiPriority="73" w:unhideWhenUsed="0"/>
-    <w:lsdException w:name="Light Shading Accent 2" w:semiHidden="0" w:uiPriority="60" w:unhideWhenUsed="0"/>
-    <w:lsdException w:name="Light List Accent 2" w:semiHidden="0" w:uiPriority="61" w:unhideWhenUsed="0"/>
-    <w:lsdException w:name="Light Grid Accent 2" w:semiHidden="0" w:uiPriority="62" w:unhideWhenUsed="0"/>
-    <w:lsdException w:name="Medium Shading 1 Accent 2" w:semiHidden="0" w:uiPriority="63" w:unhideWhenUsed="0"/>
-    <w:lsdException w:name="Medium Shading 2 Accent 2" w:semiHidden="0" w:uiPriority="64" w:unhideWhenUsed="0"/>
-    <w:lsdException w:name="Medium List 1 Accent 2" w:semiHidden="0" w:uiPriority="65" w:unhideWhenUsed="0"/>
-    <w:lsdException w:name="Medium List 2 Accent 2" w:semiHidden="0" w:uiPriority="66" w:unhideWhenUsed="0"/>
-    <w:lsdException w:name="Medium Grid 1 Accent 2" w:semiHidden="0" w:uiPriority="67" w:unhideWhenUsed="0"/>
-    <w:lsdException w:name="Medium Grid 2 Accent 2" w:semiHidden="0" w:uiPriority="68" w:unhideWhenUsed="0"/>
-    <w:lsdException w:name="Medium Grid 3 Accent 2" w:semiHidden="0" w:uiPriority="69" w:unhideWhenUsed="0"/>
-    <w:lsdException w:name="Dark List Accent 2" w:semiHidden="0" w:uiPriority="70" w:unhideWhenUsed="0"/>
-    <w:lsdException w:name="Colorful Shading Accent 2" w:semiHidden="0" w:uiPriority="71" w:unhideWhenUsed="0"/>
-    <w:lsdException w:name="Colorful List Accent 2" w:semiHidden="0" w:uiPriority="72" w:unhideWhenUsed="0"/>
-    <w:lsdException w:name="Colorful Grid Accent 2" w:semiHidden="0" w:uiPriority="73" w:unhideWhenUsed="0"/>
-    <w:lsdException w:name="Light Shading Accent 3" w:semiHidden="0" w:uiPriority="60" w:unhideWhenUsed="0"/>
-    <w:lsdException w:name="Light List Accent 3" w:semiHidden="0" w:uiPriority="61" w:unhideWhenUsed="0"/>
-    <w:lsdException w:name="Light Grid Accent 3" w:semiHidden="0" w:uiPriority="62" w:unhideWhenUsed="0"/>
-    <w:lsdException w:name="Medium Shading 1 Accent 3" w:semiHidden="0" w:uiPriority="63" w:unhideWhenUsed="0"/>
-    <w:lsdException w:name="Medium Shading 2 Accent 3" w:semiHidden="0" w:uiPriority="64" w:unhideWhenUsed="0"/>
-    <w:lsdException w:name="Medium List 1 Accent 3" w:semiHidden="0" w:uiPriority="65" w:unhideWhenUsed="0"/>
-    <w:lsdException w:name="Medium List 2 Accent 3" w:semiHidden="0" w:uiPriority="66" w:unhideWhenUsed="0"/>
-    <w:lsdException w:name="Medium Grid 1 Accent 3" w:semiHidden="0" w:uiPriority="67" w:unhideWhenUsed="0"/>
-    <w:lsdException w:name="Medium Grid 2 Accent 3" w:semiHidden="0" w:uiPriority="68" w:unhideWhenUsed="0"/>
-    <w:lsdException w:name="Medium Grid 3 Accent 3" w:semiHidden="0" w:uiPriority="69" w:unhideWhenUsed="0"/>
-    <w:lsdException w:name="Dark List Accent 3" w:semiHidden="0" w:uiPriority="70" w:unhideWhenUsed="0"/>
-    <w:lsdException w:name="Colorful Shading Accent 3" w:semiHidden="0" w:uiPriority="71" w:unhideWhenUsed="0"/>
-    <w:lsdException w:name="Colorful List Accent 3" w:semiHidden="0" w:uiPriority="72" w:unhideWhenUsed="0"/>
-    <w:lsdException w:name="Colorful Grid Accent 3" w:semiHidden="0" w:uiPriority="73" w:unhideWhenUsed="0"/>
-    <w:lsdException w:name="Light Shading Accent 4" w:semiHidden="0" w:uiPriority="60" w:unhideWhenUsed="0"/>
-    <w:lsdException w:name="Light List Accent 4" w:semiHidden="0" w:uiPriority="61" w:unhideWhenUsed="0"/>
-    <w:lsdException w:name="Light Grid Accent 4" w:semiHidden="0" w:uiPriority="62" w:unhideWhenUsed="0"/>
-    <w:lsdException w:name="Medium Shading 1 Accent 4" w:semiHidden="0" w:uiPriority="63" w:unhideWhenUsed="0"/>
-    <w:lsdException w:name="Medium Shading 2 Accent 4" w:semiHidden="0" w:uiPriority="64" w:unhideWhenUsed="0"/>
-    <w:lsdException w:name="Medium List 1 Accent 4" w:semiHidden="0" w:uiPriority="65" w:unhideWhenUsed="0"/>
-    <w:lsdException w:name="Medium List 2 Accent 4" w:semiHidden="0" w:uiPriority="66" w:unhideWhenUsed="0"/>
-    <w:lsdException w:name="Medium Grid 1 Accent 4" w:semiHidden="0" w:uiPriority="67" w:unhideWhenUsed="0"/>
-    <w:lsdException w:name="Medium Grid 2 Accent 4" w:semiHidden="0" w:uiPriority="68" w:unhideWhenUsed="0"/>
-    <w:lsdException w:name="Medium Grid 3 Accent 4" w:semiHidden="0" w:uiPriority="69" w:unhideWhenUsed="0"/>
-    <w:lsdException w:name="Dark List Accent 4" w:semiHidden="0" w:uiPriority="70" w:unhideWhenUsed="0"/>
-    <w:lsdException w:name="Colorful Shading Accent 4" w:semiHidden="0" w:uiPriority="71" w:unhideWhenUsed="0"/>
-    <w:lsdException w:name="Colorful List Accent 4" w:semiHidden="0" w:uiPriority="72" w:unhideWhenUsed="0"/>
-    <w:lsdException w:name="Colorful Grid Accent 4" w:semiHidden="0" w:uiPriority="73" w:unhideWhenUsed="0"/>
-    <w:lsdException w:name="Light Shading Accent 5" w:semiHidden="0" w:uiPriority="60" w:unhideWhenUsed="0"/>
-    <w:lsdException w:name="Light List Accent 5" w:semiHidden="0" w:uiPriority="61" w:unhideWhenUsed="0"/>
-    <w:lsdException w:name="Light Grid Accent 5" w:semiHidden="0" w:uiPriority="62" w:unhideWhenUsed="0"/>
-    <w:lsdException w:name="Medium Shading 1 Accent 5" w:semiHidden="0" w:uiPriority="63" w:unhideWhenUsed="0"/>
-    <w:lsdException w:name="Medium Shading 2 Accent 5" w:semiHidden="0" w:uiPriority="64" w:unhideWhenUsed="0"/>
-    <w:lsdException w:name="Medium List 1 Accent 5" w:semiHidden="0" w:uiPriority="65" w:unhideWhenUsed="0"/>
-    <w:lsdException w:name="Medium List 2 Accent 5" w:semiHidden="0" w:uiPriority="66" w:unhideWhenUsed="0"/>
-    <w:lsdException w:name="Medium Grid 1 Accent 5" w:semiHidden="0" w:uiPriority="67" w:unhideWhenUsed="0"/>
-    <w:lsdException w:name="Medium Grid 2 Accent 5" w:semiHidden="0" w:uiPriority="68" w:unhideWhenUsed="0"/>
-    <w:lsdException w:name="Medium Grid 3 Accent 5" w:semiHidden="0" w:uiPriority="69" w:unhideWhenUsed="0"/>
-    <w:lsdException w:name="Dark List Accent 5" w:semiHidden="0" w:uiPriority="70" w:unhideWhenUsed="0"/>
-    <w:lsdException w:name="Colorful Shading Accent 5" w:semiHidden="0" w:uiPriority="71" w:unhideWhenUsed="0"/>
-    <w:lsdException w:name="Colorful List Accent 5" w:semiHidden="0" w:uiPriority="72" w:unhideWhenUsed="0"/>
-    <w:lsdException w:name="Colorful Grid Accent 5" w:semiHidden="0" w:uiPriority="73" w:unhideWhenUsed="0"/>
-    <w:lsdException w:name="Light Shading Accent 6" w:semiHidden="0" w:uiPriority="60" w:unhideWhenUsed="0"/>
-    <w:lsdException w:name="Light List Accent 6" w:semiHidden="0" w:uiPriority="61" w:unhideWhenUsed="0"/>
-    <w:lsdException w:name="Light Grid Accent 6" w:semiHidden="0" w:uiPriority="62" w:unhideWhenUsed="0"/>
-    <w:lsdException w:name="Medium Shading 1 Accent 6" w:semiHidden="0" w:uiPriority="63" w:unhideWhenUsed="0"/>
-    <w:lsdException w:name="Medium Shading 2 Accent 6" w:semiHidden="0" w:uiPriority="64" w:unhideWhenUsed="0"/>
-    <w:lsdException w:name="Medium List 1 Accent 6" w:semiHidden="0" w:uiPriority="65" w:unhideWhenUsed="0"/>
-    <w:lsdException w:name="Medium List 2 Accent 6" w:semiHidden="0" w:uiPriority="66" w:unhideWhenUsed="0"/>
-    <w:lsdException w:name="Medium Grid 1 Accent 6" w:semiHidden="0" w:uiPriority="67" w:unhideWhenUsed="0"/>
-    <w:lsdException w:name="Medium Grid 2 Accent 6" w:semiHidden="0" w:uiPriority="68" w:unhideWhenUsed="0"/>
-    <w:lsdException w:name="Medium Grid 3 Accent 6" w:semiHidden="0" w:uiPriority="69" w:unhideWhenUsed="0"/>
-    <w:lsdException w:name="Dark List Accent 6" w:semiHidden="0" w:uiPriority="70" w:unhideWhenUsed="0"/>
-    <w:lsdException w:name="Colorful Shading Accent 6" w:semiHidden="0" w:uiPriority="71" w:unhideWhenUsed="0"/>
-    <w:lsdException w:name="Colorful List Accent 6" w:semiHidden="0" w:uiPriority="72" w:unhideWhenUsed="0"/>
-    <w:lsdException w:name="Colorful Grid Accent 6" w:semiHidden="0" w:uiPriority="73" w:unhideWhenUsed="0"/>
-    <w:lsdException w:name="Subtle Emphasis" w:semiHidden="0" w:uiPriority="19" w:unhideWhenUsed="0" w:qFormat="1"/>
-    <w:lsdException w:name="Intense Emphasis" w:semiHidden="0" w:uiPriority="21" w:unhideWhenUsed="0" w:qFormat="1"/>
-    <w:lsdException w:name="Subtle Reference" w:semiHidden="0" w:uiPriority="31" w:unhideWhenUsed="0" w:qFormat="1"/>
-    <w:lsdException w:name="Intense Reference" w:semiHidden="0" w:uiPriority="32" w:unhideWhenUsed="0" w:qFormat="1"/>
-    <w:lsdException w:name="Book Title" w:semiHidden="0" w:uiPriority="33" w:unhideWhenUsed="0" w:qFormat="1"/>
-    <w:lsdException w:name="Bibliography" w:uiPriority="37"/>
-    <w:lsdException w:name="TOC Heading" w:uiPriority="39" w:qFormat="1"/>
+  <w:latentStyles w:defLockedState="0" w:defUIPriority="99" w:defSemiHidden="0" w:defUnhideWhenUsed="0" w:defQFormat="0" w:count="371">
+    <w:lsdException w:name="Normal" w:uiPriority="0" w:qFormat="1"/>
+    <w:lsdException w:name="heading 1" w:uiPriority="9" w:qFormat="1"/>
+    <w:lsdException w:name="heading 2" w:semiHidden="1" w:uiPriority="9" w:unhideWhenUsed="1" w:qFormat="1"/>
+    <w:lsdException w:name="heading 3" w:semiHidden="1" w:uiPriority="9" w:unhideWhenUsed="1" w:qFormat="1"/>
+    <w:lsdException w:name="heading 4" w:semiHidden="1" w:uiPriority="9" w:unhideWhenUsed="1" w:qFormat="1"/>
+    <w:lsdException w:name="heading 5" w:semiHidden="1" w:uiPriority="9" w:unhideWhenUsed="1" w:qFormat="1"/>
+    <w:lsdException w:name="heading 6" w:semiHidden="1" w:uiPriority="9" w:unhideWhenUsed="1" w:qFormat="1"/>
+    <w:lsdException w:name="heading 7" w:semiHidden="1" w:uiPriority="9" w:unhideWhenUsed="1" w:qFormat="1"/>
+    <w:lsdException w:name="heading 8" w:semiHidden="1" w:uiPriority="9" w:unhideWhenUsed="1" w:qFormat="1"/>
+    <w:lsdException w:name="heading 9" w:semiHidden="1" w:uiPriority="9" w:unhideWhenUsed="1" w:qFormat="1"/>
+    <w:lsdException w:name="index 1" w:semiHidden="1" w:unhideWhenUsed="1"/>
+    <w:lsdException w:name="index 2" w:semiHidden="1" w:unhideWhenUsed="1"/>
+    <w:lsdException w:name="index 3" w:semiHidden="1" w:unhideWhenUsed="1"/>
+    <w:lsdException w:name="index 4" w:semiHidden="1" w:unhideWhenUsed="1"/>
+    <w:lsdException w:name="index 5" w:semiHidden="1" w:unhideWhenUsed="1"/>
+    <w:lsdException w:name="index 6" w:semiHidden="1" w:unhideWhenUsed="1"/>
+    <w:lsdException w:name="index 7" w:semiHidden="1" w:unhideWhenUsed="1"/>
+    <w:lsdException w:name="index 8" w:semiHidden="1" w:unhideWhenUsed="1"/>
+    <w:lsdException w:name="index 9" w:semiHidden="1" w:unhideWhenUsed="1"/>
+    <w:lsdException w:name="toc 1" w:semiHidden="1" w:uiPriority="39" w:unhideWhenUsed="1"/>
+    <w:lsdException w:name="toc 2" w:semiHidden="1" w:uiPriority="39" w:unhideWhenUsed="1"/>
+    <w:lsdException w:name="toc 3" w:semiHidden="1" w:uiPriority="39" w:unhideWhenUsed="1"/>
+    <w:lsdException w:name="toc 4" w:semiHidden="1" w:uiPriority="39" w:unhideWhenUsed="1"/>
+    <w:lsdException w:name="toc 5" w:semiHidden="1" w:uiPriority="39" w:unhideWhenUsed="1"/>
+    <w:lsdException w:name="toc 6" w:semiHidden="1" w:uiPriority="39" w:unhideWhenUsed="1"/>
+    <w:lsdException w:name="toc 7" w:semiHidden="1" w:uiPriority="39" w:unhideWhenUsed="1"/>
+    <w:lsdException w:name="toc 8" w:semiHidden="1" w:uiPriority="39" w:unhideWhenUsed="1"/>
+    <w:lsdException w:name="toc 9" w:semiHidden="1" w:uiPriority="39" w:unhideWhenUsed="1"/>
+    <w:lsdException w:name="Normal Indent" w:semiHidden="1" w:unhideWhenUsed="1"/>
+    <w:lsdException w:name="footnote text" w:semiHidden="1" w:unhideWhenUsed="1"/>
+    <w:lsdException w:name="annotation text" w:semiHidden="1" w:unhideWhenUsed="1"/>
+    <w:lsdException w:name="header" w:semiHidden="1" w:unhideWhenUsed="1"/>
+    <w:lsdException w:name="footer" w:semiHidden="1" w:unhideWhenUsed="1"/>
+    <w:lsdException w:name="index heading" w:semiHidden="1" w:unhideWhenUsed="1"/>
+    <w:lsdException w:name="caption" w:semiHidden="1" w:uiPriority="35" w:unhideWhenUsed="1" w:qFormat="1"/>
+    <w:lsdException w:name="table of figures" w:semiHidden="1" w:unhideWhenUsed="1"/>
+    <w:lsdException w:name="envelope address" w:semiHidden="1" w:unhideWhenUsed="1"/>
+    <w:lsdException w:name="envelope return" w:semiHidden="1" w:unhideWhenUsed="1"/>
+    <w:lsdException w:name="footnote reference" w:semiHidden="1" w:unhideWhenUsed="1"/>
+    <w:lsdException w:name="annotation reference" w:semiHidden="1" w:unhideWhenUsed="1"/>
+    <w:lsdException w:name="line number" w:semiHidden="1" w:unhideWhenUsed="1"/>
+    <w:lsdException w:name="page number" w:semiHidden="1" w:unhideWhenUsed="1"/>
+    <w:lsdException w:name="endnote reference" w:semiHidden="1" w:unhideWhenUsed="1"/>
+    <w:lsdException w:name="endnote text" w:semiHidden="1" w:unhideWhenUsed="1"/>
+    <w:lsdException w:name="table of authorities" w:semiHidden="1" w:unhideWhenUsed="1"/>
+    <w:lsdException w:name="macro" w:semiHidden="1" w:unhideWhenUsed="1"/>
+    <w:lsdException w:name="toa heading" w:semiHidden="1" w:unhideWhenUsed="1"/>
+    <w:lsdException w:name="List" w:semiHidden="1" w:unhideWhenUsed="1"/>
+    <w:lsdException w:name="List Bullet" w:semiHidden="1" w:unhideWhenUsed="1"/>
+    <w:lsdException w:name="List Number" w:semiHidden="1" w:unhideWhenUsed="1"/>
+    <w:lsdException w:name="List 2" w:semiHidden="1" w:unhideWhenUsed="1"/>
+    <w:lsdException w:name="List 3" w:semiHidden="1" w:unhideWhenUsed="1"/>
+    <w:lsdException w:name="List 4" w:semiHidden="1" w:unhideWhenUsed="1"/>
+    <w:lsdException w:name="List 5" w:semiHidden="1" w:unhideWhenUsed="1"/>
+    <w:lsdException w:name="List Bullet 2" w:semiHidden="1" w:unhideWhenUsed="1"/>
+    <w:lsdException w:name="List Bullet 3" w:semiHidden="1" w:unhideWhenUsed="1"/>
+    <w:lsdException w:name="List Bullet 4" w:semiHidden="1" w:unhideWhenUsed="1"/>
+    <w:lsdException w:name="List Bullet 5" w:semiHidden="1" w:unhideWhenUsed="1"/>
+    <w:lsdException w:name="List Number 2" w:semiHidden="1" w:unhideWhenUsed="1"/>
+    <w:lsdException w:name="List Number 3" w:semiHidden="1" w:unhideWhenUsed="1"/>
+    <w:lsdException w:name="List Number 4" w:semiHidden="1" w:unhideWhenUsed="1"/>
+    <w:lsdException w:name="List Number 5" w:semiHidden="1" w:unhideWhenUsed="1"/>
+    <w:lsdException w:name="Title" w:uiPriority="10" w:qFormat="1"/>
+    <w:lsdException w:name="Closing" w:semiHidden="1" w:unhideWhenUsed="1"/>
+    <w:lsdException w:name="Signature" w:semiHidden="1" w:unhideWhenUsed="1"/>
+    <w:lsdException w:name="Default Paragraph Font" w:semiHidden="1" w:uiPriority="1" w:unhideWhenUsed="1"/>
+    <w:lsdException w:name="Body Text" w:semiHidden="1" w:unhideWhenUsed="1"/>
+    <w:lsdException w:name="Body Text Indent" w:semiHidden="1" w:unhideWhenUsed="1"/>
+    <w:lsdException w:name="List Continue" w:semiHidden="1" w:unhideWhenUsed="1"/>
+    <w:lsdException w:name="List Continue 2" w:semiHidden="1" w:unhideWhenUsed="1"/>
+    <w:lsdException w:name="List Continue 3" w:semiHidden="1" w:unhideWhenUsed="1"/>
+    <w:lsdException w:name="List Continue 4" w:semiHidden="1" w:unhideWhenUsed="1"/>
+    <w:lsdException w:name="List Continue 5" w:semiHidden="1" w:unhideWhenUsed="1"/>
+    <w:lsdException w:name="Message Header" w:semiHidden="1" w:unhideWhenUsed="1"/>
+    <w:lsdException w:name="Subtitle" w:uiPriority="11" w:qFormat="1"/>
+    <w:lsdException w:name="Salutation" w:semiHidden="1" w:unhideWhenUsed="1"/>
+    <w:lsdException w:name="Date" w:semiHidden="1" w:unhideWhenUsed="1"/>
+    <w:lsdException w:name="Body Text First Indent" w:semiHidden="1" w:unhideWhenUsed="1"/>
+    <w:lsdException w:name="Body Text First Indent 2" w:semiHidden="1" w:unhideWhenUsed="1"/>
+    <w:lsdException w:name="Note Heading" w:semiHidden="1" w:unhideWhenUsed="1"/>
+    <w:lsdException w:name="Body Text 2" w:semiHidden="1" w:unhideWhenUsed="1"/>
+    <w:lsdException w:name="Body Text 3" w:semiHidden="1" w:unhideWhenUsed="1"/>
+    <w:lsdException w:name="Body Text Indent 2" w:semiHidden="1" w:unhideWhenUsed="1"/>
+    <w:lsdException w:name="Body Text Indent 3" w:semiHidden="1" w:unhideWhenUsed="1"/>
+    <w:lsdException w:name="Block Text" w:semiHidden="1" w:unhideWhenUsed="1"/>
+    <w:lsdException w:name="Hyperlink" w:semiHidden="1" w:unhideWhenUsed="1"/>
+    <w:lsdException w:name="FollowedHyperlink" w:semiHidden="1" w:unhideWhenUsed="1"/>
+    <w:lsdException w:name="Strong" w:uiPriority="22" w:qFormat="1"/>
+    <w:lsdException w:name="Emphasis" w:uiPriority="20" w:qFormat="1"/>
+    <w:lsdException w:name="Document Map" w:semiHidden="1" w:unhideWhenUsed="1"/>
+    <w:lsdException w:name="Plain Text" w:semiHidden="1" w:unhideWhenUsed="1"/>
+    <w:lsdException w:name="E-mail Signature" w:semiHidden="1" w:unhideWhenUsed="1"/>
+    <w:lsdException w:name="HTML Top of Form" w:semiHidden="1" w:unhideWhenUsed="1"/>
+    <w:lsdException w:name="HTML Bottom of Form" w:semiHidden="1" w:unhideWhenUsed="1"/>
+    <w:lsdException w:name="Normal (Web)" w:semiHidden="1" w:unhideWhenUsed="1"/>
+    <w:lsdException w:name="HTML Acronym" w:semiHidden="1" w:unhideWhenUsed="1"/>
+    <w:lsdException w:name="HTML Address" w:semiHidden="1" w:unhideWhenUsed="1"/>
+    <w:lsdException w:name="HTML Cite" w:semiHidden="1" w:unhideWhenUsed="1"/>
+    <w:lsdException w:name="HTML Code" w:semiHidden="1" w:unhideWhenUsed="1"/>
+    <w:lsdException w:name="HTML Definition" w:semiHidden="1" w:unhideWhenUsed="1"/>
+    <w:lsdException w:name="HTML Keyboard" w:semiHidden="1" w:unhideWhenUsed="1"/>
+    <w:lsdException w:name="HTML Preformatted" w:semiHidden="1" w:unhideWhenUsed="1"/>
+    <w:lsdException w:name="HTML Sample" w:semiHidden="1" w:unhideWhenUsed="1"/>
+    <w:lsdException w:name="HTML Typewriter" w:semiHidden="1" w:unhideWhenUsed="1"/>
+    <w:lsdException w:name="HTML Variable" w:semiHidden="1" w:unhideWhenUsed="1"/>
+    <w:lsdException w:name="Normal Table" w:semiHidden="1" w:unhideWhenUsed="1"/>
+    <w:lsdException w:name="annotation subject" w:semiHidden="1" w:unhideWhenUsed="1"/>
+    <w:lsdException w:name="No List" w:semiHidden="1" w:unhideWhenUsed="1"/>
+    <w:lsdException w:name="Outline List 1" w:semiHidden="1" w:unhideWhenUsed="1"/>
+    <w:lsdException w:name="Outline List 2" w:semiHidden="1" w:unhideWhenUsed="1"/>
+    <w:lsdException w:name="Outline List 3" w:semiHidden="1" w:unhideWhenUsed="1"/>
+    <w:lsdException w:name="Table Simple 1" w:semiHidden="1" w:unhideWhenUsed="1"/>
+    <w:lsdException w:name="Table Simple 2" w:semiHidden="1" w:unhideWhenUsed="1"/>
+    <w:lsdException w:name="Table Simple 3" w:semiHidden="1" w:unhideWhenUsed="1"/>
+    <w:lsdException w:name="Table Classic 1" w:semiHidden="1" w:unhideWhenUsed="1"/>
+    <w:lsdException w:name="Table Classic 2" w:semiHidden="1" w:unhideWhenUsed="1"/>
+    <w:lsdException w:name="Table Classic 3" w:semiHidden="1" w:unhideWhenUsed="1"/>
+    <w:lsdException w:name="Table Classic 4" w:semiHidden="1" w:unhideWhenUsed="1"/>
+    <w:lsdException w:name="Table Colorful 1" w:semiHidden="1" w:unhideWhenUsed="1"/>
+    <w:lsdException w:name="Table Colorful 2" w:semiHidden="1" w:unhideWhenUsed="1"/>
+    <w:lsdException w:name="Table Colorful 3" w:semiHidden="1" w:unhideWhenUsed="1"/>
+    <w:lsdException w:name="Table Columns 1" w:semiHidden="1" w:unhideWhenUsed="1"/>
+    <w:lsdException w:name="Table Columns 2" w:semiHidden="1" w:unhideWhenUsed="1"/>
+    <w:lsdException w:name="Table Columns 3" w:semiHidden="1" w:unhideWhenUsed="1"/>
+    <w:lsdException w:name="Table Columns 4" w:semiHidden="1" w:unhideWhenUsed="1"/>
+    <w:lsdException w:name="Table Columns 5" w:semiHidden="1" w:unhideWhenUsed="1"/>
+    <w:lsdException w:name="Table Grid 1" w:semiHidden="1" w:unhideWhenUsed="1"/>
+    <w:lsdException w:name="Table Grid 2" w:semiHidden="1" w:unhideWhenUsed="1"/>
+    <w:lsdException w:name="Table Grid 3" w:semiHidden="1" w:unhideWhenUsed="1"/>
+    <w:lsdException w:name="Table Grid 4" w:semiHidden="1" w:unhideWhenUsed="1"/>
+    <w:lsdException w:name="Table Grid 5" w:semiHidden="1" w:unhideWhenUsed="1"/>
+    <w:lsdException w:name="Table Grid 6" w:semiHidden="1" w:unhideWhenUsed="1"/>
+    <w:lsdException w:name="Table Grid 7" w:semiHidden="1" w:unhideWhenUsed="1"/>
+    <w:lsdException w:name="Table Grid 8" w:semiHidden="1" w:unhideWhenUsed="1"/>
+    <w:lsdException w:name="Table List 1" w:semiHidden="1" w:unhideWhenUsed="1"/>
+    <w:lsdException w:name="Table List 2" w:semiHidden="1" w:unhideWhenUsed="1"/>
+    <w:lsdException w:name="Table List 3" w:semiHidden="1" w:unhideWhenUsed="1"/>
+    <w:lsdException w:name="Table List 4" w:semiHidden="1" w:unhideWhenUsed="1"/>
+    <w:lsdException w:name="Table List 5" w:semiHidden="1" w:unhideWhenUsed="1"/>
+    <w:lsdException w:name="Table List 6" w:semiHidden="1" w:unhideWhenUsed="1"/>
+    <w:lsdException w:name="Table List 7" w:semiHidden="1" w:unhideWhenUsed="1"/>
+    <w:lsdException w:name="Table List 8" w:semiHidden="1" w:unhideWhenUsed="1"/>
+    <w:lsdException w:name="Table 3D effects 1" w:semiHidden="1" w:unhideWhenUsed="1"/>
+    <w:lsdException w:name="Table 3D effects 2" w:semiHidden="1" w:unhideWhenUsed="1"/>
+    <w:lsdException w:name="Table 3D effects 3" w:semiHidden="1" w:unhideWhenUsed="1"/>
+    <w:lsdException w:name="Table Contemporary" w:semiHidden="1" w:unhideWhenUsed="1"/>
+    <w:lsdException w:name="Table Elegant" w:semiHidden="1" w:unhideWhenUsed="1"/>
+    <w:lsdException w:name="Table Professional" w:semiHidden="1" w:unhideWhenUsed="1"/>
+    <w:lsdException w:name="Table Subtle 1" w:semiHidden="1" w:unhideWhenUsed="1"/>
+    <w:lsdException w:name="Table Subtle 2" w:semiHidden="1" w:unhideWhenUsed="1"/>
+    <w:lsdException w:name="Table Web 1" w:semiHidden="1" w:unhideWhenUsed="1"/>
+    <w:lsdException w:name="Table Web 2" w:semiHidden="1" w:unhideWhenUsed="1"/>
+    <w:lsdException w:name="Table Web 3" w:semiHidden="1" w:unhideWhenUsed="1"/>
+    <w:lsdException w:name="Balloon Text" w:semiHidden="1" w:unhideWhenUsed="1"/>
+    <w:lsdException w:name="Table Grid" w:uiPriority="39"/>
+    <w:lsdException w:name="Table Theme" w:semiHidden="1" w:unhideWhenUsed="1"/>
+    <w:lsdException w:name="Placeholder Text" w:semiHidden="1"/>
+    <w:lsdException w:name="No Spacing" w:uiPriority="1" w:qFormat="1"/>
+    <w:lsdException w:name="Light Shading" w:uiPriority="60"/>
+    <w:lsdException w:name="Light List" w:uiPriority="61"/>
+    <w:lsdException w:name="Light Grid" w:uiPriority="62"/>
+    <w:lsdException w:name="Medium Shading 1" w:uiPriority="63"/>
+    <w:lsdException w:name="Medium Shading 2" w:uiPriority="64"/>
+    <w:lsdException w:name="Medium List 1" w:uiPriority="65"/>
+    <w:lsdException w:name="Medium List 2" w:uiPriority="66"/>
+    <w:lsdException w:name="Medium Grid 1" w:uiPriority="67"/>
+    <w:lsdException w:name="Medium Grid 2" w:uiPriority="68"/>
+    <w:lsdException w:name="Medium Grid 3" w:uiPriority="69"/>
+    <w:lsdException w:name="Dark List" w:uiPriority="70"/>
+    <w:lsdException w:name="Colorful Shading" w:uiPriority="71"/>
+    <w:lsdException w:name="Colorful List" w:uiPriority="72"/>
+    <w:lsdException w:name="Colorful Grid" w:uiPriority="73"/>
+    <w:lsdException w:name="Light Shading Accent 1" w:uiPriority="60"/>
+    <w:lsdException w:name="Light List Accent 1" w:uiPriority="61"/>
+    <w:lsdException w:name="Light Grid Accent 1" w:uiPriority="62"/>
+    <w:lsdException w:name="Medium Shading 1 Accent 1" w:uiPriority="63"/>
+    <w:lsdException w:name="Medium Shading 2 Accent 1" w:uiPriority="64"/>
+    <w:lsdException w:name="Medium List 1 Accent 1" w:uiPriority="65"/>
+    <w:lsdException w:name="Revision" w:semiHidden="1"/>
+    <w:lsdException w:name="List Paragraph" w:uiPriority="34" w:qFormat="1"/>
+    <w:lsdException w:name="Quote" w:uiPriority="29" w:qFormat="1"/>
+    <w:lsdException w:name="Intense Quote" w:uiPriority="30" w:qFormat="1"/>
+    <w:lsdException w:name="Medium List 2 Accent 1" w:uiPriority="66"/>
+    <w:lsdException w:name="Medium Grid 1 Accent 1" w:uiPriority="67"/>
+    <w:lsdException w:name="Medium Grid 2 Accent 1" w:uiPriority="68"/>
+    <w:lsdException w:name="Medium Grid 3 Accent 1" w:uiPriority="69"/>
+    <w:lsdException w:name="Dark List Accent 1" w:uiPriority="70"/>
+    <w:lsdException w:name="Colorful Shading Accent 1" w:uiPriority="71"/>
+    <w:lsdException w:name="Colorful List Accent 1" w:uiPriority="72"/>
+    <w:lsdException w:name="Colorful Grid Accent 1" w:uiPriority="73"/>
+    <w:lsdException w:name="Light Shading Accent 2" w:uiPriority="60"/>
+    <w:lsdException w:name="Light List Accent 2" w:uiPriority="61"/>
+    <w:lsdException w:name="Light Grid Accent 2" w:uiPriority="62"/>
+    <w:lsdException w:name="Medium Shading 1 Accent 2" w:uiPriority="63"/>
+    <w:lsdException w:name="Medium Shading 2 Accent 2" w:uiPriority="64"/>
+    <w:lsdException w:name="Medium List 1 Accent 2" w:uiPriority="65"/>
+    <w:lsdException w:name="Medium List 2 Accent 2" w:uiPriority="66"/>
+    <w:lsdException w:name="Medium Grid 1 Accent 2" w:uiPriority="67"/>
+    <w:lsdException w:name="Medium Grid 2 Accent 2" w:uiPriority="68"/>
+    <w:lsdException w:name="Medium Grid 3 Accent 2" w:uiPriority="69"/>
+    <w:lsdException w:name="Dark List Accent 2" w:uiPriority="70"/>
+    <w:lsdException w:name="Colorful Shading Accent 2" w:uiPriority="71"/>
+    <w:lsdException w:name="Colorful List Accent 2" w:uiPriority="72"/>
+    <w:lsdException w:name="Colorful Grid Accent 2" w:uiPriority="73"/>
+    <w:lsdException w:name="Light Shading Accent 3" w:uiPriority="60"/>
+    <w:lsdException w:name="Light List Accent 3" w:uiPriority="61"/>
+    <w:lsdException w:name="Light Grid Accent 3" w:uiPriority="62"/>
+    <w:lsdException w:name="Medium Shading 1 Accent 3" w:uiPriority="63"/>
+    <w:lsdException w:name="Medium Shading 2 Accent 3" w:uiPriority="64"/>
+    <w:lsdException w:name="Medium List 1 Accent 3" w:uiPriority="65"/>
+    <w:lsdException w:name="Medium List 2 Accent 3" w:uiPriority="66"/>
+    <w:lsdException w:name="Medium Grid 1 Accent 3" w:uiPriority="67"/>
+    <w:lsdException w:name="Medium Grid 2 Accent 3" w:uiPriority="68"/>
+    <w:lsdException w:name="Medium Grid 3 Accent 3" w:uiPriority="69"/>
+    <w:lsdException w:name="Dark List Accent 3" w:uiPriority="70"/>
+    <w:lsdException w:name="Colorful Shading Accent 3" w:uiPriority="71"/>
+    <w:lsdException w:name="Colorful List Accent 3" w:uiPriority="72"/>
+    <w:lsdException w:name="Colorful Grid Accent 3" w:uiPriority="73"/>
+    <w:lsdException w:name="Light Shading Accent 4" w:uiPriority="60"/>
+    <w:lsdException w:name="Light List Accent 4" w:uiPriority="61"/>
+    <w:lsdException w:name="Light Grid Accent 4" w:uiPriority="62"/>
+    <w:lsdException w:name="Medium Shading 1 Accent 4" w:uiPriority="63"/>
+    <w:lsdException w:name="Medium Shading 2 Accent 4" w:uiPriority="64"/>
+    <w:lsdException w:name="Medium List 1 Accent 4" w:uiPriority="65"/>
+    <w:lsdException w:name="Medium List 2 Accent 4" w:uiPriority="66"/>
+    <w:lsdException w:name="Medium Grid 1 Accent 4" w:uiPriority="67"/>
+    <w:lsdException w:name="Medium Grid 2 Accent 4" w:uiPriority="68"/>
+    <w:lsdException w:name="Medium Grid 3 Accent 4" w:uiPriority="69"/>
+    <w:lsdException w:name="Dark List Accent 4" w:uiPriority="70"/>
+    <w:lsdException w:name="Colorful Shading Accent 4" w:uiPriority="71"/>
+    <w:lsdException w:name="Colorful List Accent 4" w:uiPriority="72"/>
+    <w:lsdException w:name="Colorful Grid Accent 4" w:uiPriority="73"/>
+    <w:lsdException w:name="Light Shading Accent 5" w:uiPriority="60"/>
+    <w:lsdException w:name="Light List Accent 5" w:uiPriority="61"/>
+    <w:lsdException w:name="Light Grid Accent 5" w:uiPriority="62"/>
+    <w:lsdException w:name="Medium Shading 1 Accent 5" w:uiPriority="63"/>
+    <w:lsdException w:name="Medium Shading 2 Accent 5" w:uiPriority="64"/>
+    <w:lsdException w:name="Medium List 1 Accent 5" w:uiPriority="65"/>
+    <w:lsdException w:name="Medium List 2 Accent 5" w:uiPriority="66"/>
+    <w:lsdException w:name="Medium Grid 1 Accent 5" w:uiPriority="67"/>
+    <w:lsdException w:name="Medium Grid 2 Accent 5" w:uiPriority="68"/>
+    <w:lsdException w:name="Medium Grid 3 Accent 5" w:uiPriority="69"/>
+    <w:lsdException w:name="Dark List Accent 5" w:uiPriority="70"/>
+    <w:lsdException w:name="Colorful Shading Accent 5" w:uiPriority="71"/>
+    <w:lsdException w:name="Colorful List Accent 5" w:uiPriority="72"/>
+    <w:lsdException w:name="Colorful Grid Accent 5" w:uiPriority="73"/>
+    <w:lsdException w:name="Light Shading Accent 6" w:uiPriority="60"/>
+    <w:lsdException w:name="Light List Accent 6" w:uiPriority="61"/>
+    <w:lsdException w:name="Light Grid Accent 6" w:uiPriority="62"/>
+    <w:lsdException w:name="Medium Shading 1 Accent 6" w:uiPriority="63"/>
+    <w:lsdException w:name="Medium Shading 2 Accent 6" w:uiPriority="64"/>
+    <w:lsdException w:name="Medium List 1 Accent 6" w:uiPriority="65"/>
+    <w:lsdException w:name="Medium List 2 Accent 6" w:uiPriority="66"/>
+    <w:lsdException w:name="Medium Grid 1 Accent 6" w:uiPriority="67"/>
+    <w:lsdException w:name="Medium Grid 2 Accent 6" w:uiPriority="68"/>
+    <w:lsdException w:name="Medium Grid 3 Accent 6" w:uiPriority="69"/>
+    <w:lsdException w:name="Dark List Accent 6" w:uiPriority="70"/>
+    <w:lsdException w:name="Colorful Shading Accent 6" w:uiPriority="71"/>
+    <w:lsdException w:name="Colorful List Accent 6" w:uiPriority="72"/>
+    <w:lsdException w:name="Colorful Grid Accent 6" w:uiPriority="73"/>
+    <w:lsdException w:name="Subtle Emphasis" w:uiPriority="19" w:qFormat="1"/>
+    <w:lsdException w:name="Intense Emphasis" w:uiPriority="21" w:qFormat="1"/>
+    <w:lsdException w:name="Subtle Reference" w:uiPriority="31" w:qFormat="1"/>
+    <w:lsdException w:name="Intense Reference" w:uiPriority="32" w:qFormat="1"/>
+    <w:lsdException w:name="Book Title" w:uiPriority="33" w:qFormat="1"/>
+    <w:lsdException w:name="Bibliography" w:semiHidden="1" w:uiPriority="37" w:unhideWhenUsed="1"/>
+    <w:lsdException w:name="TOC Heading" w:semiHidden="1" w:uiPriority="39" w:unhideWhenUsed="1" w:qFormat="1"/>
+    <w:lsdException w:name="Plain Table 1" w:uiPriority="41"/>
+    <w:lsdException w:name="Plain Table 2" w:uiPriority="42"/>
+    <w:lsdException w:name="Plain Table 3" w:uiPriority="43"/>
+    <w:lsdException w:name="Plain Table 4" w:uiPriority="44"/>
+    <w:lsdException w:name="Plain Table 5" w:uiPriority="45"/>
+    <w:lsdException w:name="Grid Table Light" w:uiPriority="40"/>
+    <w:lsdException w:name="Grid Table 1 Light" w:uiPriority="46"/>
+    <w:lsdException w:name="Grid Table 2" w:uiPriority="47"/>
+    <w:lsdException w:name="Grid Table 3" w:uiPriority="48"/>
+    <w:lsdException w:name="Grid Table 4" w:uiPriority="49"/>
+    <w:lsdException w:name="Grid Table 5 Dark" w:uiPriority="50"/>
+    <w:lsdException w:name="Grid Table 6 Colorful" w:uiPriority="51"/>
+    <w:lsdException w:name="Grid Table 7 Colorful" w:uiPriority="52"/>
+    <w:lsdException w:name="Grid Table 1 Light Accent 1" w:uiPriority="46"/>
+    <w:lsdException w:name="Grid Table 2 Accent 1" w:uiPriority="47"/>
+    <w:lsdException w:name="Grid Table 3 Accent 1" w:uiPriority="48"/>
+    <w:lsdException w:name="Grid Table 4 Accent 1" w:uiPriority="49"/>
+    <w:lsdException w:name="Grid Table 5 Dark Accent 1" w:uiPriority="50"/>
+    <w:lsdException w:name="Grid Table 6 Colorful Accent 1" w:uiPriority="51"/>
+    <w:lsdException w:name="Grid Table 7 Colorful Accent 1" w:uiPriority="52"/>
+    <w:lsdException w:name="Grid Table 1 Light Accent 2" w:uiPriority="46"/>
+    <w:lsdException w:name="Grid Table 2 Accent 2" w:uiPriority="47"/>
+    <w:lsdException w:name="Grid Table 3 Accent 2" w:uiPriority="48"/>
+    <w:lsdException w:name="Grid Table 4 Accent 2" w:uiPriority="49"/>
+    <w:lsdException w:name="Grid Table 5 Dark Accent 2" w:uiPriority="50"/>
+    <w:lsdException w:name="Grid Table 6 Colorful Accent 2" w:uiPriority="51"/>
+    <w:lsdException w:name="Grid Table 7 Colorful Accent 2" w:uiPriority="52"/>
+    <w:lsdException w:name="Grid Table 1 Light Accent 3" w:uiPriority="46"/>
+    <w:lsdException w:name="Grid Table 2 Accent 3" w:uiPriority="47"/>
+    <w:lsdException w:name="Grid Table 3 Accent 3" w:uiPriority="48"/>
+    <w:lsdException w:name="Grid Table 4 Accent 3" w:uiPriority="49"/>
+    <w:lsdException w:name="Grid Table 5 Dark Accent 3" w:uiPriority="50"/>
+    <w:lsdException w:name="Grid Table 6 Colorful Accent 3" w:uiPriority="51"/>
+    <w:lsdException w:name="Grid Table 7 Colorful Accent 3" w:uiPriority="52"/>
+    <w:lsdException w:name="Grid Table 1 Light Accent 4" w:uiPriority="46"/>
+    <w:lsdException w:name="Grid Table 2 Accent 4" w:uiPriority="47"/>
+    <w:lsdException w:name="Grid Table 3 Accent 4" w:uiPriority="48"/>
+    <w:lsdException w:name="Grid Table 4 Accent 4" w:uiPriority="49"/>
+    <w:lsdException w:name="Grid Table 5 Dark Accent 4" w:uiPriority="50"/>
+    <w:lsdException w:name="Grid Table 6 Colorful Accent 4" w:uiPriority="51"/>
+    <w:lsdException w:name="Grid Table 7 Colorful Accent 4" w:uiPriority="52"/>
+    <w:lsdException w:name="Grid Table 1 Light Accent 5" w:uiPriority="46"/>
+    <w:lsdException w:name="Grid Table 2 Accent 5" w:uiPriority="47"/>
+    <w:lsdException w:name="Grid Table 3 Accent 5" w:uiPriority="48"/>
+    <w:lsdException w:name="Grid Table 4 Accent 5" w:uiPriority="49"/>
+    <w:lsdException w:name="Grid Table 5 Dark Accent 5" w:uiPriority="50"/>
+    <w:lsdException w:name="Grid Table 6 Colorful Accent 5" w:uiPriority="51"/>
+    <w:lsdException w:name="Grid Table 7 Colorful Accent 5" w:uiPriority="52"/>
+    <w:lsdException w:name="Grid Table 1 Light Accent 6" w:uiPriority="46"/>
+    <w:lsdException w:name="Grid Table 2 Accent 6" w:uiPriority="47"/>
+    <w:lsdException w:name="Grid Table 3 Accent 6" w:uiPriority="48"/>
+    <w:lsdException w:name="Grid Table 4 Accent 6" w:uiPriority="49"/>
+    <w:lsdException w:name="Grid Table 5 Dark Accent 6" w:uiPriority="50"/>
+    <w:lsdException w:name="Grid Table 6 Colorful Accent 6" w:uiPriority="51"/>
+    <w:lsdException w:name="Grid Table 7 Colorful Accent 6" w:uiPriority="52"/>
+    <w:lsdException w:name="List Table 1 Light" w:uiPriority="46"/>
+    <w:lsdException w:name="List Table 2" w:uiPriority="47"/>
+    <w:lsdException w:name="List Table 3" w:uiPriority="48"/>
+    <w:lsdException w:name="List Table 4" w:uiPriority="49"/>
+    <w:lsdException w:name="List Table 5 Dark" w:uiPriority="50"/>
+    <w:lsdException w:name="List Table 6 Colorful" w:uiPriority="51"/>
+    <w:lsdException w:name="List Table 7 Colorful" w:uiPriority="52"/>
+    <w:lsdException w:name="List Table 1 Light Accent 1" w:uiPriority="46"/>
+    <w:lsdException w:name="List Table 2 Accent 1" w:uiPriority="47"/>
+    <w:lsdException w:name="List Table 3 Accent 1" w:uiPriority="48"/>
+    <w:lsdException w:name="List Table 4 Accent 1" w:uiPriority="49"/>
+    <w:lsdException w:name="List Table 5 Dark Accent 1" w:uiPriority="50"/>
+    <w:lsdException w:name="List Table 6 Colorful Accent 1" w:uiPriority="51"/>
+    <w:lsdException w:name="List Table 7 Colorful Accent 1" w:uiPriority="52"/>
+    <w:lsdException w:name="List Table 1 Light Accent 2" w:uiPriority="46"/>
+    <w:lsdException w:name="List Table 2 Accent 2" w:uiPriority="47"/>
+    <w:lsdException w:name="List Table 3 Accent 2" w:uiPriority="48"/>
+    <w:lsdException w:name="List Table 4 Accent 2" w:uiPriority="49"/>
+    <w:lsdException w:name="List Table 5 Dark Accent 2" w:uiPriority="50"/>
+    <w:lsdException w:name="List Table 6 Colorful Accent 2" w:uiPriority="51"/>
+    <w:lsdException w:name="List Table 7 Colorful Accent 2" w:uiPriority="52"/>
+    <w:lsdException w:name="List Table 1 Light Accent 3" w:uiPriority="46"/>
+    <w:lsdException w:name="List Table 2 Accent 3" w:uiPriority="47"/>
+    <w:lsdException w:name="List Table 3 Accent 3" w:uiPriority="48"/>
+    <w:lsdException w:name="List Table 4 Accent 3" w:uiPriority="49"/>
+    <w:lsdException w:name="List Table 5 Dark Accent 3" w:uiPriority="50"/>
+    <w:lsdException w:name="List Table 6 Colorful Accent 3" w:uiPriority="51"/>
+    <w:lsdException w:name="List Table 7 Colorful Accent 3" w:uiPriority="52"/>
+    <w:lsdException w:name="List Table 1 Light Accent 4" w:uiPriority="46"/>
+    <w:lsdException w:name="List Table 2 Accent 4" w:uiPriority="47"/>
+    <w:lsdException w:name="List Table 3 Accent 4" w:uiPriority="48"/>
+    <w:lsdException w:name="List Table 4 Accent 4" w:uiPriority="49"/>
+    <w:lsdException w:name="List Table 5 Dark Accent 4" w:uiPriority="50"/>
+    <w:lsdException w:name="List Table 6 Colorful Accent 4" w:uiPriority="51"/>
+    <w:lsdException w:name="List Table 7 Colorful Accent 4" w:uiPriority="52"/>
+    <w:lsdException w:name="List Table 1 Light Accent 5" w:uiPriority="46"/>
+    <w:lsdException w:name="List Table 2 Accent 5" w:uiPriority="47"/>
+    <w:lsdException w:name="List Table 3 Accent 5" w:uiPriority="48"/>
+    <w:lsdException w:name="List Table 4 Accent 5" w:uiPriority="49"/>
+    <w:lsdException w:name="List Table 5 Dark Accent 5" w:uiPriority="50"/>
+    <w:lsdException w:name="List Table 6 Colorful Accent 5" w:uiPriority="51"/>
+    <w:lsdException w:name="List Table 7 Colorful Accent 5" w:uiPriority="52"/>
+    <w:lsdException w:name="List Table 1 Light Accent 6" w:uiPriority="46"/>
+    <w:lsdException w:name="List Table 2 Accent 6" w:uiPriority="47"/>
+    <w:lsdException w:name="List Table 3 Accent 6" w:uiPriority="48"/>
+    <w:lsdException w:name="List Table 4 Accent 6" w:uiPriority="49"/>
+    <w:lsdException w:name="List Table 5 Dark Accent 6" w:uiPriority="50"/>
+    <w:lsdException w:name="List Table 6 Colorful Accent 6" w:uiPriority="51"/>
+    <w:lsdException w:name="List Table 7 Colorful Accent 6" w:uiPriority="52"/>
   </w:latentStyles>
-  <w:style w:type="paragraph" w:default="1" w:styleId="a">
+  <w:style w:type="paragraph" w:default="1" w:styleId="Normal">
     <w:name w:val="Normal"/>
     <w:qFormat/>
     <w:pPr>
       <w:bidi/>
     </w:pPr>
   </w:style>
-  <w:style w:type="character" w:default="1" w:styleId="a0">
+  <w:style w:type="character" w:default="1" w:styleId="DefaultParagraphFont">
     <w:name w:val="Default Paragraph Font"/>
     <w:uiPriority w:val="1"/>
     <w:semiHidden/>
     <w:unhideWhenUsed/>
   </w:style>
-  <w:style w:type="table" w:default="1" w:styleId="a1">
+  <w:style w:type="table" w:default="1" w:styleId="TableNormal">
     <w:name w:val="Normal Table"/>
     <w:uiPriority w:val="99"/>
     <w:semiHidden/>
@@ -1403,15 +1669,15 @@
       </w:tblCellMar>
     </w:tblPr>
   </w:style>
-  <w:style w:type="numbering" w:default="1" w:styleId="a2">
+  <w:style w:type="numbering" w:default="1" w:styleId="NoList">
     <w:name w:val="No List"/>
     <w:uiPriority w:val="99"/>
     <w:semiHidden/>
     <w:unhideWhenUsed/>
   </w:style>
-  <w:style w:type="paragraph" w:styleId="a3">
+  <w:style w:type="paragraph" w:styleId="ListParagraph">
     <w:name w:val="List Paragraph"/>
-    <w:basedOn w:val="a"/>
+    <w:basedOn w:val="Normal"/>
     <w:uiPriority w:val="34"/>
     <w:qFormat/>
     <w:rsid w:val="00D17A84"/>
@@ -1420,9 +1686,9 @@
       <w:contextualSpacing/>
     </w:pPr>
   </w:style>
-  <w:style w:type="character" w:styleId="a4">
+  <w:style w:type="character" w:styleId="PlaceholderText">
     <w:name w:val="Placeholder Text"/>
-    <w:basedOn w:val="a0"/>
+    <w:basedOn w:val="DefaultParagraphFont"/>
     <w:uiPriority w:val="99"/>
     <w:semiHidden/>
     <w:rsid w:val="00901B81"/>
@@ -1430,10 +1696,10 @@
       <w:color w:val="808080"/>
     </w:rPr>
   </w:style>
-  <w:style w:type="paragraph" w:styleId="a5">
+  <w:style w:type="paragraph" w:styleId="BalloonText">
     <w:name w:val="Balloon Text"/>
-    <w:basedOn w:val="a"/>
-    <w:link w:val="a6"/>
+    <w:basedOn w:val="Normal"/>
+    <w:link w:val="BalloonTextChar"/>
     <w:uiPriority w:val="99"/>
     <w:semiHidden/>
     <w:unhideWhenUsed/>
@@ -1447,254 +1713,10 @@
       <w:szCs w:val="16"/>
     </w:rPr>
   </w:style>
-  <w:style w:type="character" w:customStyle="1" w:styleId="a6">
-    <w:name w:val="טקסט בלונים תו"/>
-    <w:basedOn w:val="a0"/>
-    <w:link w:val="a5"/>
-    <w:uiPriority w:val="99"/>
-    <w:semiHidden/>
-    <w:rsid w:val="00C35916"/>
-    <w:rPr>
-      <w:rFonts w:ascii="Tahoma" w:hAnsi="Tahoma" w:cs="Tahoma"/>
-      <w:sz w:val="16"/>
-      <w:szCs w:val="16"/>
-    </w:rPr>
-  </w:style>
-</w:styles>
-</file>
-
-<file path=word/stylesWithEffects.xml><?xml version="1.0" encoding="utf-8"?>
-<w:styles xmlns:wpc="http://schemas.microsoft.com/office/word/2010/wordprocessingCanvas" xmlns:mc="http://schemas.openxmlformats.org/markup-compatibility/2006" xmlns:o="urn:schemas-microsoft-com:office:office" xmlns:r="http://schemas.openxmlformats.org/officeDocument/2006/relationships" xmlns:m="http://schemas.openxmlformats.org/officeDocument/2006/math" xmlns:v="urn:schemas-microsoft-com:vml" xmlns:wp14="http://schemas.microsoft.com/office/word/2010/wordprocessingDrawing" xmlns:wp="http://schemas.openxmlformats.org/drawingml/2006/wordprocessingDrawing" xmlns:w10="urn:schemas-microsoft-com:office:word" xmlns:w="http://schemas.openxmlformats.org/wordprocessingml/2006/main" xmlns:w14="http://schemas.microsoft.com/office/word/2010/wordml" xmlns:wpg="http://schemas.microsoft.com/office/word/2010/wordprocessingGroup" xmlns:wpi="http://schemas.microsoft.com/office/word/2010/wordprocessingInk" xmlns:wne="http://schemas.microsoft.com/office/word/2006/wordml" xmlns:wps="http://schemas.microsoft.com/office/word/2010/wordprocessingShape" mc:Ignorable="w14 wp14">
-  <w:docDefaults>
-    <w:rPrDefault>
-      <w:rPr>
-        <w:rFonts w:asciiTheme="minorHAnsi" w:eastAsiaTheme="minorHAnsi" w:hAnsiTheme="minorHAnsi" w:cstheme="minorBidi"/>
-        <w:sz w:val="22"/>
-        <w:szCs w:val="22"/>
-        <w:lang w:val="en-US" w:eastAsia="en-US" w:bidi="he-IL"/>
-      </w:rPr>
-    </w:rPrDefault>
-    <w:pPrDefault>
-      <w:pPr>
-        <w:spacing w:after="160" w:line="259" w:lineRule="auto"/>
-      </w:pPr>
-    </w:pPrDefault>
-  </w:docDefaults>
-  <w:latentStyles w:defLockedState="0" w:defUIPriority="99" w:defSemiHidden="1" w:defUnhideWhenUsed="1" w:defQFormat="0" w:count="267">
-    <w:lsdException w:name="Normal" w:semiHidden="0" w:uiPriority="0" w:unhideWhenUsed="0" w:qFormat="1"/>
-    <w:lsdException w:name="heading 1" w:semiHidden="0" w:uiPriority="9" w:unhideWhenUsed="0" w:qFormat="1"/>
-    <w:lsdException w:name="heading 2" w:uiPriority="9" w:qFormat="1"/>
-    <w:lsdException w:name="heading 3" w:uiPriority="9" w:qFormat="1"/>
-    <w:lsdException w:name="heading 4" w:uiPriority="9" w:qFormat="1"/>
-    <w:lsdException w:name="heading 5" w:uiPriority="9" w:qFormat="1"/>
-    <w:lsdException w:name="heading 6" w:uiPriority="9" w:qFormat="1"/>
-    <w:lsdException w:name="heading 7" w:uiPriority="9" w:qFormat="1"/>
-    <w:lsdException w:name="heading 8" w:uiPriority="9" w:qFormat="1"/>
-    <w:lsdException w:name="heading 9" w:uiPriority="9" w:qFormat="1"/>
-    <w:lsdException w:name="toc 1" w:uiPriority="39"/>
-    <w:lsdException w:name="toc 2" w:uiPriority="39"/>
-    <w:lsdException w:name="toc 3" w:uiPriority="39"/>
-    <w:lsdException w:name="toc 4" w:uiPriority="39"/>
-    <w:lsdException w:name="toc 5" w:uiPriority="39"/>
-    <w:lsdException w:name="toc 6" w:uiPriority="39"/>
-    <w:lsdException w:name="toc 7" w:uiPriority="39"/>
-    <w:lsdException w:name="toc 8" w:uiPriority="39"/>
-    <w:lsdException w:name="toc 9" w:uiPriority="39"/>
-    <w:lsdException w:name="caption" w:uiPriority="35" w:qFormat="1"/>
-    <w:lsdException w:name="Title" w:semiHidden="0" w:uiPriority="10" w:unhideWhenUsed="0" w:qFormat="1"/>
-    <w:lsdException w:name="Default Paragraph Font" w:uiPriority="1"/>
-    <w:lsdException w:name="Subtitle" w:semiHidden="0" w:uiPriority="11" w:unhideWhenUsed="0" w:qFormat="1"/>
-    <w:lsdException w:name="Strong" w:semiHidden="0" w:uiPriority="22" w:unhideWhenUsed="0" w:qFormat="1"/>
-    <w:lsdException w:name="Emphasis" w:semiHidden="0" w:uiPriority="20" w:unhideWhenUsed="0" w:qFormat="1"/>
-    <w:lsdException w:name="Table Grid" w:semiHidden="0" w:uiPriority="39" w:unhideWhenUsed="0"/>
-    <w:lsdException w:name="Placeholder Text" w:unhideWhenUsed="0"/>
-    <w:lsdException w:name="No Spacing" w:semiHidden="0" w:uiPriority="1" w:unhideWhenUsed="0" w:qFormat="1"/>
-    <w:lsdException w:name="Light Shading" w:semiHidden="0" w:uiPriority="60" w:unhideWhenUsed="0"/>
-    <w:lsdException w:name="Light List" w:semiHidden="0" w:uiPriority="61" w:unhideWhenUsed="0"/>
-    <w:lsdException w:name="Light Grid" w:semiHidden="0" w:uiPriority="62" w:unhideWhenUsed="0"/>
-    <w:lsdException w:name="Medium Shading 1" w:semiHidden="0" w:uiPriority="63" w:unhideWhenUsed="0"/>
-    <w:lsdException w:name="Medium Shading 2" w:semiHidden="0" w:uiPriority="64" w:unhideWhenUsed="0"/>
-    <w:lsdException w:name="Medium List 1" w:semiHidden="0" w:uiPriority="65" w:unhideWhenUsed="0"/>
-    <w:lsdException w:name="Medium List 2" w:semiHidden="0" w:uiPriority="66" w:unhideWhenUsed="0"/>
-    <w:lsdException w:name="Medium Grid 1" w:semiHidden="0" w:uiPriority="67" w:unhideWhenUsed="0"/>
-    <w:lsdException w:name="Medium Grid 2" w:semiHidden="0" w:uiPriority="68" w:unhideWhenUsed="0"/>
-    <w:lsdException w:name="Medium Grid 3" w:semiHidden="0" w:uiPriority="69" w:unhideWhenUsed="0"/>
-    <w:lsdException w:name="Dark List" w:semiHidden="0" w:uiPriority="70" w:unhideWhenUsed="0"/>
-    <w:lsdException w:name="Colorful Shading" w:semiHidden="0" w:uiPriority="71" w:unhideWhenUsed="0"/>
-    <w:lsdException w:name="Colorful List" w:semiHidden="0" w:uiPriority="72" w:unhideWhenUsed="0"/>
-    <w:lsdException w:name="Colorful Grid" w:semiHidden="0" w:uiPriority="73" w:unhideWhenUsed="0"/>
-    <w:lsdException w:name="Light Shading Accent 1" w:semiHidden="0" w:uiPriority="60" w:unhideWhenUsed="0"/>
-    <w:lsdException w:name="Light List Accent 1" w:semiHidden="0" w:uiPriority="61" w:unhideWhenUsed="0"/>
-    <w:lsdException w:name="Light Grid Accent 1" w:semiHidden="0" w:uiPriority="62" w:unhideWhenUsed="0"/>
-    <w:lsdException w:name="Medium Shading 1 Accent 1" w:semiHidden="0" w:uiPriority="63" w:unhideWhenUsed="0"/>
-    <w:lsdException w:name="Medium Shading 2 Accent 1" w:semiHidden="0" w:uiPriority="64" w:unhideWhenUsed="0"/>
-    <w:lsdException w:name="Medium List 1 Accent 1" w:semiHidden="0" w:uiPriority="65" w:unhideWhenUsed="0"/>
-    <w:lsdException w:name="Revision" w:unhideWhenUsed="0"/>
-    <w:lsdException w:name="List Paragraph" w:semiHidden="0" w:uiPriority="34" w:unhideWhenUsed="0" w:qFormat="1"/>
-    <w:lsdException w:name="Quote" w:semiHidden="0" w:uiPriority="29" w:unhideWhenUsed="0" w:qFormat="1"/>
-    <w:lsdException w:name="Intense Quote" w:semiHidden="0" w:uiPriority="30" w:unhideWhenUsed="0" w:qFormat="1"/>
-    <w:lsdException w:name="Medium List 2 Accent 1" w:semiHidden="0" w:uiPriority="66" w:unhideWhenUsed="0"/>
-    <w:lsdException w:name="Medium Grid 1 Accent 1" w:semiHidden="0" w:uiPriority="67" w:unhideWhenUsed="0"/>
-    <w:lsdException w:name="Medium Grid 2 Accent 1" w:semiHidden="0" w:uiPriority="68" w:unhideWhenUsed="0"/>
-    <w:lsdException w:name="Medium Grid 3 Accent 1" w:semiHidden="0" w:uiPriority="69" w:unhideWhenUsed="0"/>
-    <w:lsdException w:name="Dark List Accent 1" w:semiHidden="0" w:uiPriority="70" w:unhideWhenUsed="0"/>
-    <w:lsdException w:name="Colorful Shading Accent 1" w:semiHidden="0" w:uiPriority="71" w:unhideWhenUsed="0"/>
-    <w:lsdException w:name="Colorful List Accent 1" w:semiHidden="0" w:uiPriority="72" w:unhideWhenUsed="0"/>
-    <w:lsdException w:name="Colorful Grid Accent 1" w:semiHidden="0" w:uiPriority="73" w:unhideWhenUsed="0"/>
-    <w:lsdException w:name="Light Shading Accent 2" w:semiHidden="0" w:uiPriority="60" w:unhideWhenUsed="0"/>
-    <w:lsdException w:name="Light List Accent 2" w:semiHidden="0" w:uiPriority="61" w:unhideWhenUsed="0"/>
-    <w:lsdException w:name="Light Grid Accent 2" w:semiHidden="0" w:uiPriority="62" w:unhideWhenUsed="0"/>
-    <w:lsdException w:name="Medium Shading 1 Accent 2" w:semiHidden="0" w:uiPriority="63" w:unhideWhenUsed="0"/>
-    <w:lsdException w:name="Medium Shading 2 Accent 2" w:semiHidden="0" w:uiPriority="64" w:unhideWhenUsed="0"/>
-    <w:lsdException w:name="Medium List 1 Accent 2" w:semiHidden="0" w:uiPriority="65" w:unhideWhenUsed="0"/>
-    <w:lsdException w:name="Medium List 2 Accent 2" w:semiHidden="0" w:uiPriority="66" w:unhideWhenUsed="0"/>
-    <w:lsdException w:name="Medium Grid 1 Accent 2" w:semiHidden="0" w:uiPriority="67" w:unhideWhenUsed="0"/>
-    <w:lsdException w:name="Medium Grid 2 Accent 2" w:semiHidden="0" w:uiPriority="68" w:unhideWhenUsed="0"/>
-    <w:lsdException w:name="Medium Grid 3 Accent 2" w:semiHidden="0" w:uiPriority="69" w:unhideWhenUsed="0"/>
-    <w:lsdException w:name="Dark List Accent 2" w:semiHidden="0" w:uiPriority="70" w:unhideWhenUsed="0"/>
-    <w:lsdException w:name="Colorful Shading Accent 2" w:semiHidden="0" w:uiPriority="71" w:unhideWhenUsed="0"/>
-    <w:lsdException w:name="Colorful List Accent 2" w:semiHidden="0" w:uiPriority="72" w:unhideWhenUsed="0"/>
-    <w:lsdException w:name="Colorful Grid Accent 2" w:semiHidden="0" w:uiPriority="73" w:unhideWhenUsed="0"/>
-    <w:lsdException w:name="Light Shading Accent 3" w:semiHidden="0" w:uiPriority="60" w:unhideWhenUsed="0"/>
-    <w:lsdException w:name="Light List Accent 3" w:semiHidden="0" w:uiPriority="61" w:unhideWhenUsed="0"/>
-    <w:lsdException w:name="Light Grid Accent 3" w:semiHidden="0" w:uiPriority="62" w:unhideWhenUsed="0"/>
-    <w:lsdException w:name="Medium Shading 1 Accent 3" w:semiHidden="0" w:uiPriority="63" w:unhideWhenUsed="0"/>
-    <w:lsdException w:name="Medium Shading 2 Accent 3" w:semiHidden="0" w:uiPriority="64" w:unhideWhenUsed="0"/>
-    <w:lsdException w:name="Medium List 1 Accent 3" w:semiHidden="0" w:uiPriority="65" w:unhideWhenUsed="0"/>
-    <w:lsdException w:name="Medium List 2 Accent 3" w:semiHidden="0" w:uiPriority="66" w:unhideWhenUsed="0"/>
-    <w:lsdException w:name="Medium Grid 1 Accent 3" w:semiHidden="0" w:uiPriority="67" w:unhideWhenUsed="0"/>
-    <w:lsdException w:name="Medium Grid 2 Accent 3" w:semiHidden="0" w:uiPriority="68" w:unhideWhenUsed="0"/>
-    <w:lsdException w:name="Medium Grid 3 Accent 3" w:semiHidden="0" w:uiPriority="69" w:unhideWhenUsed="0"/>
-    <w:lsdException w:name="Dark List Accent 3" w:semiHidden="0" w:uiPriority="70" w:unhideWhenUsed="0"/>
-    <w:lsdException w:name="Colorful Shading Accent 3" w:semiHidden="0" w:uiPriority="71" w:unhideWhenUsed="0"/>
-    <w:lsdException w:name="Colorful List Accent 3" w:semiHidden="0" w:uiPriority="72" w:unhideWhenUsed="0"/>
-    <w:lsdException w:name="Colorful Grid Accent 3" w:semiHidden="0" w:uiPriority="73" w:unhideWhenUsed="0"/>
-    <w:lsdException w:name="Light Shading Accent 4" w:semiHidden="0" w:uiPriority="60" w:unhideWhenUsed="0"/>
-    <w:lsdException w:name="Light List Accent 4" w:semiHidden="0" w:uiPriority="61" w:unhideWhenUsed="0"/>
-    <w:lsdException w:name="Light Grid Accent 4" w:semiHidden="0" w:uiPriority="62" w:unhideWhenUsed="0"/>
-    <w:lsdException w:name="Medium Shading 1 Accent 4" w:semiHidden="0" w:uiPriority="63" w:unhideWhenUsed="0"/>
-    <w:lsdException w:name="Medium Shading 2 Accent 4" w:semiHidden="0" w:uiPriority="64" w:unhideWhenUsed="0"/>
-    <w:lsdException w:name="Medium List 1 Accent 4" w:semiHidden="0" w:uiPriority="65" w:unhideWhenUsed="0"/>
-    <w:lsdException w:name="Medium List 2 Accent 4" w:semiHidden="0" w:uiPriority="66" w:unhideWhenUsed="0"/>
-    <w:lsdException w:name="Medium Grid 1 Accent 4" w:semiHidden="0" w:uiPriority="67" w:unhideWhenUsed="0"/>
-    <w:lsdException w:name="Medium Grid 2 Accent 4" w:semiHidden="0" w:uiPriority="68" w:unhideWhenUsed="0"/>
-    <w:lsdException w:name="Medium Grid 3 Accent 4" w:semiHidden="0" w:uiPriority="69" w:unhideWhenUsed="0"/>
-    <w:lsdException w:name="Dark List Accent 4" w:semiHidden="0" w:uiPriority="70" w:unhideWhenUsed="0"/>
-    <w:lsdException w:name="Colorful Shading Accent 4" w:semiHidden="0" w:uiPriority="71" w:unhideWhenUsed="0"/>
-    <w:lsdException w:name="Colorful List Accent 4" w:semiHidden="0" w:uiPriority="72" w:unhideWhenUsed="0"/>
-    <w:lsdException w:name="Colorful Grid Accent 4" w:semiHidden="0" w:uiPriority="73" w:unhideWhenUsed="0"/>
-    <w:lsdException w:name="Light Shading Accent 5" w:semiHidden="0" w:uiPriority="60" w:unhideWhenUsed="0"/>
-    <w:lsdException w:name="Light List Accent 5" w:semiHidden="0" w:uiPriority="61" w:unhideWhenUsed="0"/>
-    <w:lsdException w:name="Light Grid Accent 5" w:semiHidden="0" w:uiPriority="62" w:unhideWhenUsed="0"/>
-    <w:lsdException w:name="Medium Shading 1 Accent 5" w:semiHidden="0" w:uiPriority="63" w:unhideWhenUsed="0"/>
-    <w:lsdException w:name="Medium Shading 2 Accent 5" w:semiHidden="0" w:uiPriority="64" w:unhideWhenUsed="0"/>
-    <w:lsdException w:name="Medium List 1 Accent 5" w:semiHidden="0" w:uiPriority="65" w:unhideWhenUsed="0"/>
-    <w:lsdException w:name="Medium List 2 Accent 5" w:semiHidden="0" w:uiPriority="66" w:unhideWhenUsed="0"/>
-    <w:lsdException w:name="Medium Grid 1 Accent 5" w:semiHidden="0" w:uiPriority="67" w:unhideWhenUsed="0"/>
-    <w:lsdException w:name="Medium Grid 2 Accent 5" w:semiHidden="0" w:uiPriority="68" w:unhideWhenUsed="0"/>
-    <w:lsdException w:name="Medium Grid 3 Accent 5" w:semiHidden="0" w:uiPriority="69" w:unhideWhenUsed="0"/>
-    <w:lsdException w:name="Dark List Accent 5" w:semiHidden="0" w:uiPriority="70" w:unhideWhenUsed="0"/>
-    <w:lsdException w:name="Colorful Shading Accent 5" w:semiHidden="0" w:uiPriority="71" w:unhideWhenUsed="0"/>
-    <w:lsdException w:name="Colorful List Accent 5" w:semiHidden="0" w:uiPriority="72" w:unhideWhenUsed="0"/>
-    <w:lsdException w:name="Colorful Grid Accent 5" w:semiHidden="0" w:uiPriority="73" w:unhideWhenUsed="0"/>
-    <w:lsdException w:name="Light Shading Accent 6" w:semiHidden="0" w:uiPriority="60" w:unhideWhenUsed="0"/>
-    <w:lsdException w:name="Light List Accent 6" w:semiHidden="0" w:uiPriority="61" w:unhideWhenUsed="0"/>
-    <w:lsdException w:name="Light Grid Accent 6" w:semiHidden="0" w:uiPriority="62" w:unhideWhenUsed="0"/>
-    <w:lsdException w:name="Medium Shading 1 Accent 6" w:semiHidden="0" w:uiPriority="63" w:unhideWhenUsed="0"/>
-    <w:lsdException w:name="Medium Shading 2 Accent 6" w:semiHidden="0" w:uiPriority="64" w:unhideWhenUsed="0"/>
-    <w:lsdException w:name="Medium List 1 Accent 6" w:semiHidden="0" w:uiPriority="65" w:unhideWhenUsed="0"/>
-    <w:lsdException w:name="Medium List 2 Accent 6" w:semiHidden="0" w:uiPriority="66" w:unhideWhenUsed="0"/>
-    <w:lsdException w:name="Medium Grid 1 Accent 6" w:semiHidden="0" w:uiPriority="67" w:unhideWhenUsed="0"/>
-    <w:lsdException w:name="Medium Grid 2 Accent 6" w:semiHidden="0" w:uiPriority="68" w:unhideWhenUsed="0"/>
-    <w:lsdException w:name="Medium Grid 3 Accent 6" w:semiHidden="0" w:uiPriority="69" w:unhideWhenUsed="0"/>
-    <w:lsdException w:name="Dark List Accent 6" w:semiHidden="0" w:uiPriority="70" w:unhideWhenUsed="0"/>
-    <w:lsdException w:name="Colorful Shading Accent 6" w:semiHidden="0" w:uiPriority="71" w:unhideWhenUsed="0"/>
-    <w:lsdException w:name="Colorful List Accent 6" w:semiHidden="0" w:uiPriority="72" w:unhideWhenUsed="0"/>
-    <w:lsdException w:name="Colorful Grid Accent 6" w:semiHidden="0" w:uiPriority="73" w:unhideWhenUsed="0"/>
-    <w:lsdException w:name="Subtle Emphasis" w:semiHidden="0" w:uiPriority="19" w:unhideWhenUsed="0" w:qFormat="1"/>
-    <w:lsdException w:name="Intense Emphasis" w:semiHidden="0" w:uiPriority="21" w:unhideWhenUsed="0" w:qFormat="1"/>
-    <w:lsdException w:name="Subtle Reference" w:semiHidden="0" w:uiPriority="31" w:unhideWhenUsed="0" w:qFormat="1"/>
-    <w:lsdException w:name="Intense Reference" w:semiHidden="0" w:uiPriority="32" w:unhideWhenUsed="0" w:qFormat="1"/>
-    <w:lsdException w:name="Book Title" w:semiHidden="0" w:uiPriority="33" w:unhideWhenUsed="0" w:qFormat="1"/>
-    <w:lsdException w:name="Bibliography" w:uiPriority="37"/>
-    <w:lsdException w:name="TOC Heading" w:uiPriority="39" w:qFormat="1"/>
-  </w:latentStyles>
-  <w:style w:type="paragraph" w:default="1" w:styleId="a">
-    <w:name w:val="Normal"/>
-    <w:qFormat/>
-    <w:pPr>
-      <w:bidi/>
-    </w:pPr>
-  </w:style>
-  <w:style w:type="character" w:default="1" w:styleId="a0">
-    <w:name w:val="Default Paragraph Font"/>
-    <w:uiPriority w:val="1"/>
-    <w:semiHidden/>
-    <w:unhideWhenUsed/>
-  </w:style>
-  <w:style w:type="table" w:default="1" w:styleId="a1">
-    <w:name w:val="Normal Table"/>
-    <w:uiPriority w:val="99"/>
-    <w:semiHidden/>
-    <w:unhideWhenUsed/>
-    <w:tblPr>
-      <w:tblInd w:w="0" w:type="dxa"/>
-      <w:tblCellMar>
-        <w:top w:w="0" w:type="dxa"/>
-        <w:left w:w="108" w:type="dxa"/>
-        <w:bottom w:w="0" w:type="dxa"/>
-        <w:right w:w="108" w:type="dxa"/>
-      </w:tblCellMar>
-    </w:tblPr>
-  </w:style>
-  <w:style w:type="numbering" w:default="1" w:styleId="a2">
-    <w:name w:val="No List"/>
-    <w:uiPriority w:val="99"/>
-    <w:semiHidden/>
-    <w:unhideWhenUsed/>
-  </w:style>
-  <w:style w:type="paragraph" w:styleId="a3">
-    <w:name w:val="List Paragraph"/>
-    <w:basedOn w:val="a"/>
-    <w:uiPriority w:val="34"/>
-    <w:qFormat/>
-    <w:rsid w:val="00D17A84"/>
-    <w:pPr>
-      <w:ind w:left="720"/>
-      <w:contextualSpacing/>
-    </w:pPr>
-  </w:style>
-  <w:style w:type="character" w:styleId="a4">
-    <w:name w:val="Placeholder Text"/>
-    <w:basedOn w:val="a0"/>
-    <w:uiPriority w:val="99"/>
-    <w:semiHidden/>
-    <w:rsid w:val="00901B81"/>
-    <w:rPr>
-      <w:color w:val="808080"/>
-    </w:rPr>
-  </w:style>
-  <w:style w:type="paragraph" w:styleId="a5">
-    <w:name w:val="Balloon Text"/>
-    <w:basedOn w:val="a"/>
-    <w:link w:val="a6"/>
-    <w:uiPriority w:val="99"/>
-    <w:semiHidden/>
-    <w:unhideWhenUsed/>
-    <w:rsid w:val="00C35916"/>
-    <w:pPr>
-      <w:spacing w:after="0" w:line="240" w:lineRule="auto"/>
-    </w:pPr>
-    <w:rPr>
-      <w:rFonts w:ascii="Tahoma" w:hAnsi="Tahoma" w:cs="Tahoma"/>
-      <w:sz w:val="16"/>
-      <w:szCs w:val="16"/>
-    </w:rPr>
-  </w:style>
-  <w:style w:type="character" w:customStyle="1" w:styleId="a6">
-    <w:name w:val="טקסט בלונים תו"/>
-    <w:basedOn w:val="a0"/>
-    <w:link w:val="a5"/>
+  <w:style w:type="character" w:customStyle="1" w:styleId="BalloonTextChar">
+    <w:name w:val="Balloon Text Char"/>
+    <w:basedOn w:val="DefaultParagraphFont"/>
+    <w:link w:val="BalloonText"/>
     <w:uiPriority w:val="99"/>
     <w:semiHidden/>
     <w:rsid w:val="00C35916"/>
@@ -1962,7 +1984,7 @@
   <a:extraClrSchemeLst/>
   <a:extLst>
     <a:ext uri="{05A4C25C-085E-4340-85A3-A5531E510DB2}">
-      <thm15:themeFamily xmlns:thm15="http://schemas.microsoft.com/office/thememl/2012/main" xmlns="" name="Office Theme" id="{62F939B6-93AF-4DB8-9C6B-D6C7DFDC589F}" vid="{4A3C46E8-61CC-4603-A589-7422A47A8E4A}"/>
+      <thm15:themeFamily xmlns:thm15="http://schemas.microsoft.com/office/thememl/2012/main" name="Office Theme" id="{62F939B6-93AF-4DB8-9C6B-D6C7DFDC589F}" vid="{4A3C46E8-61CC-4603-A589-7422A47A8E4A}"/>
     </a:ext>
   </a:extLst>
 </a:theme>

</xml_diff>

<commit_message>
added experiment1 and updated minimax_alpha_beta
</commit_message>
<xml_diff>
--- a/HW2/hw2.docx
+++ b/HW2/hw2.docx
@@ -1,6 +1,6 @@
 
 <file path=word/document.xml><?xml version="1.0" encoding="utf-8"?>
-<w:document xmlns:wpc="http://schemas.microsoft.com/office/word/2010/wordprocessingCanvas" xmlns:mc="http://schemas.openxmlformats.org/markup-compatibility/2006" xmlns:o="urn:schemas-microsoft-com:office:office" xmlns:r="http://schemas.openxmlformats.org/officeDocument/2006/relationships" xmlns:m="http://schemas.openxmlformats.org/officeDocument/2006/math" xmlns:v="urn:schemas-microsoft-com:vml" xmlns:wp14="http://schemas.microsoft.com/office/word/2010/wordprocessingDrawing" xmlns:wp="http://schemas.openxmlformats.org/drawingml/2006/wordprocessingDrawing" xmlns:w10="urn:schemas-microsoft-com:office:word" xmlns:w="http://schemas.openxmlformats.org/wordprocessingml/2006/main" xmlns:w14="http://schemas.microsoft.com/office/word/2010/wordml" xmlns:w15="http://schemas.microsoft.com/office/word/2012/wordml" xmlns:wpg="http://schemas.microsoft.com/office/word/2010/wordprocessingGroup" xmlns:wpi="http://schemas.microsoft.com/office/word/2010/wordprocessingInk" xmlns:wne="http://schemas.microsoft.com/office/word/2006/wordml" xmlns:wps="http://schemas.microsoft.com/office/word/2010/wordprocessingShape" mc:Ignorable="w14 w15 wp14">
+<w:document xmlns:wpc="http://schemas.microsoft.com/office/word/2010/wordprocessingCanvas" xmlns:mc="http://schemas.openxmlformats.org/markup-compatibility/2006" xmlns:o="urn:schemas-microsoft-com:office:office" xmlns:r="http://schemas.openxmlformats.org/officeDocument/2006/relationships" xmlns:m="http://schemas.openxmlformats.org/officeDocument/2006/math" xmlns:v="urn:schemas-microsoft-com:vml" xmlns:wp14="http://schemas.microsoft.com/office/word/2010/wordprocessingDrawing" xmlns:wp="http://schemas.openxmlformats.org/drawingml/2006/wordprocessingDrawing" xmlns:w10="urn:schemas-microsoft-com:office:word" xmlns:w="http://schemas.openxmlformats.org/wordprocessingml/2006/main" xmlns:w14="http://schemas.microsoft.com/office/word/2010/wordml" xmlns:wpg="http://schemas.microsoft.com/office/word/2010/wordprocessingGroup" xmlns:wpi="http://schemas.microsoft.com/office/word/2010/wordprocessingInk" xmlns:wne="http://schemas.microsoft.com/office/word/2006/wordml" xmlns:wps="http://schemas.microsoft.com/office/word/2010/wordprocessingShape" mc:Ignorable="w14 wp14">
   <w:body>
     <w:p>
       <w:pPr>
@@ -43,7 +43,7 @@
     </w:p>
     <w:p>
       <w:pPr>
-        <w:pStyle w:val="ListParagraph"/>
+        <w:pStyle w:val="a3"/>
         <w:numPr>
           <w:ilvl w:val="0"/>
           <w:numId w:val="2"/>
@@ -82,7 +82,7 @@
     </w:p>
     <w:p>
       <w:pPr>
-        <w:pStyle w:val="ListParagraph"/>
+        <w:pStyle w:val="a3"/>
         <w:numPr>
           <w:ilvl w:val="0"/>
           <w:numId w:val="2"/>
@@ -98,7 +98,7 @@
     </w:p>
     <w:p>
       <w:pPr>
-        <w:pStyle w:val="ListParagraph"/>
+        <w:pStyle w:val="a3"/>
         <w:jc w:val="center"/>
       </w:pPr>
       <w:r>
@@ -121,7 +121,7 @@
                     <pic:cNvPicPr/>
                   </pic:nvPicPr>
                   <pic:blipFill>
-                    <a:blip r:embed="rId5"/>
+                    <a:blip r:embed="rId6"/>
                     <a:stretch>
                       <a:fillRect/>
                     </a:stretch>
@@ -144,7 +144,7 @@
     </w:p>
     <w:p>
       <w:pPr>
-        <w:pStyle w:val="ListParagraph"/>
+        <w:pStyle w:val="a3"/>
         <w:numPr>
           <w:ilvl w:val="0"/>
           <w:numId w:val="2"/>
@@ -171,16 +171,7 @@
           <w:rFonts w:hint="cs"/>
           <w:rtl/>
         </w:rPr>
-        <w:t xml:space="preserve">ראשית, נרצה לייצג את המצב כהסתברותי מכיוון שיש הסתברות מסוימת לכך שהחץ ייפול בכל אחד מהשכנים של המשבצת </w:t>
-      </w:r>
-      <w:bookmarkStart w:id="0" w:name="_GoBack"/>
-      <w:bookmarkEnd w:id="0"/>
-      <w:r>
-        <w:rPr>
-          <w:rFonts w:hint="cs"/>
-          <w:rtl/>
-        </w:rPr>
-        <w:t xml:space="preserve">אליה כוון. בנוסף, כדי </w:t>
+        <w:t xml:space="preserve">ראשית, נרצה לייצג את המצב כהסתברותי מכיוון שיש הסתברות מסוימת לכך שהחץ ייפול בכל אחד מהשכנים של המשבצת אליה כוון. בנוסף, כדי </w:t>
       </w:r>
       <w:r>
         <w:rPr>
@@ -333,7 +324,7 @@
     </w:p>
     <w:p>
       <w:pPr>
-        <w:pStyle w:val="ListParagraph"/>
+        <w:pStyle w:val="a3"/>
         <w:numPr>
           <w:ilvl w:val="0"/>
           <w:numId w:val="2"/>
@@ -371,7 +362,7 @@
     </w:p>
     <w:p>
       <w:pPr>
-        <w:pStyle w:val="ListParagraph"/>
+        <w:pStyle w:val="a3"/>
         <w:jc w:val="right"/>
       </w:pPr>
       <w:r>
@@ -396,7 +387,7 @@
                     </pic:cNvPicPr>
                   </pic:nvPicPr>
                   <pic:blipFill>
-                    <a:blip r:embed="rId6" cstate="print">
+                    <a:blip r:embed="rId7" cstate="print">
                       <a:extLst>
                         <a:ext uri="{28A0092B-C50C-407E-A947-70E740481C1C}">
                           <a14:useLocalDpi xmlns:a14="http://schemas.microsoft.com/office/drawing/2010/main" val="0"/>
@@ -427,7 +418,7 @@
     </w:p>
     <w:p>
       <w:pPr>
-        <w:pStyle w:val="ListParagraph"/>
+        <w:pStyle w:val="a3"/>
         <w:rPr>
           <w:rtl/>
         </w:rPr>
@@ -451,7 +442,7 @@
     </w:p>
     <w:p>
       <w:pPr>
-        <w:pStyle w:val="ListParagraph"/>
+        <w:pStyle w:val="a3"/>
       </w:pPr>
       <w:r>
         <w:rPr>
@@ -476,7 +467,7 @@
                     </pic:cNvPicPr>
                   </pic:nvPicPr>
                   <pic:blipFill>
-                    <a:blip r:embed="rId7" cstate="print">
+                    <a:blip r:embed="rId8" cstate="print">
                       <a:extLst>
                         <a:ext uri="{28A0092B-C50C-407E-A947-70E740481C1C}">
                           <a14:useLocalDpi xmlns:a14="http://schemas.microsoft.com/office/drawing/2010/main" val="0"/>
@@ -621,7 +612,7 @@
     </w:p>
     <w:p>
       <w:pPr>
-        <w:pStyle w:val="ListParagraph"/>
+        <w:pStyle w:val="a3"/>
         <w:numPr>
           <w:ilvl w:val="0"/>
           <w:numId w:val="4"/>
@@ -637,7 +628,7 @@
     </w:p>
     <w:p>
       <w:pPr>
-        <w:pStyle w:val="ListParagraph"/>
+        <w:pStyle w:val="a3"/>
         <w:numPr>
           <w:ilvl w:val="0"/>
           <w:numId w:val="4"/>
@@ -695,7 +686,7 @@
     </w:p>
     <w:p>
       <w:pPr>
-        <w:pStyle w:val="ListParagraph"/>
+        <w:pStyle w:val="a3"/>
         <w:numPr>
           <w:ilvl w:val="0"/>
           <w:numId w:val="2"/>
@@ -743,7 +734,7 @@
     </w:p>
     <w:p>
       <w:pPr>
-        <w:pStyle w:val="ListParagraph"/>
+        <w:pStyle w:val="a3"/>
         <w:numPr>
           <w:ilvl w:val="0"/>
           <w:numId w:val="2"/>
@@ -767,23 +758,368 @@
     </w:p>
     <w:p>
       <w:pPr>
-        <w:pStyle w:val="ListParagraph"/>
+        <w:pStyle w:val="a3"/>
         <w:numPr>
           <w:ilvl w:val="0"/>
           <w:numId w:val="2"/>
         </w:numPr>
-      </w:pPr>
-      <w:r>
-        <w:rPr>
-          <w:rFonts w:hint="cs"/>
-          <w:rtl/>
-        </w:rPr>
-        <w:t>ע</w:t>
+        <w:rPr>
+          <w:rFonts w:hint="cs"/>
+        </w:rPr>
+      </w:pPr>
+      <w:r>
+        <w:rPr>
+          <w:rFonts w:hint="cs"/>
+          <w:rtl/>
+        </w:rPr>
+        <w:t>השיטה שלנ</w:t>
+      </w:r>
+      <w:r>
+        <w:rPr>
+          <w:rFonts w:hint="cs"/>
+          <w:rtl/>
+        </w:rPr>
+        <w:t xml:space="preserve">ו לבחירת תת הקבוצה </w:t>
+      </w:r>
+      <w:r>
+        <w:t>w</w:t>
+      </w:r>
+      <w:r>
+        <w:rPr>
+          <w:rFonts w:hint="cs"/>
+          <w:rtl/>
+        </w:rPr>
+        <w:t xml:space="preserve"> היא </w:t>
+      </w:r>
+      <w:r>
+        <w:rPr>
+          <w:rFonts w:hint="cs"/>
+          <w:rtl/>
+        </w:rPr>
+        <w:t xml:space="preserve">מיון המהלכים ברמה הראשונה ובחירת </w:t>
+      </w:r>
+      <w:r>
+        <w:t>w</w:t>
+      </w:r>
+      <w:r>
+        <w:rPr>
+          <w:rFonts w:hint="cs"/>
+          <w:rtl/>
+        </w:rPr>
+        <w:t xml:space="preserve"> המהלכים הטובים ביותר מתוכם, אנו מבצעים את המיון של המהלכים בעזרת יוריסטיקה כלשהי. ביצענו ניסויים עם מספר </w:t>
+      </w:r>
+      <w:proofErr w:type="spellStart"/>
+      <w:r>
+        <w:rPr>
+          <w:rFonts w:hint="cs"/>
+          <w:rtl/>
+        </w:rPr>
+        <w:t>יוריסטיקות</w:t>
+      </w:r>
+      <w:proofErr w:type="spellEnd"/>
+      <w:r>
+        <w:rPr>
+          <w:rFonts w:hint="cs"/>
+          <w:rtl/>
+        </w:rPr>
+        <w:t xml:space="preserve"> על מנת לבחור את היוריסטיקה למיון </w:t>
+      </w:r>
+      <w:r>
+        <w:t>w</w:t>
+      </w:r>
+      <w:r>
+        <w:rPr>
+          <w:rFonts w:hint="cs"/>
+          <w:rtl/>
+        </w:rPr>
+        <w:t>:</w:t>
       </w:r>
     </w:p>
     <w:p>
       <w:pPr>
-        <w:pStyle w:val="ListParagraph"/>
+        <w:pStyle w:val="a3"/>
+        <w:numPr>
+          <w:ilvl w:val="0"/>
+          <w:numId w:val="6"/>
+        </w:numPr>
+        <w:rPr>
+          <w:rFonts w:hint="cs"/>
+        </w:rPr>
+      </w:pPr>
+      <w:proofErr w:type="spellStart"/>
+      <w:r>
+        <w:rPr>
+          <w:rFonts w:hint="cs"/>
+          <w:rtl/>
+        </w:rPr>
+        <w:t>יוריסטיקת</w:t>
+      </w:r>
+      <w:proofErr w:type="spellEnd"/>
+      <w:r>
+        <w:rPr>
+          <w:rFonts w:hint="cs"/>
+          <w:rtl/>
+        </w:rPr>
+        <w:t xml:space="preserve"> </w:t>
+      </w:r>
+      <w:r>
+        <w:rPr>
+          <w:rFonts w:hint="cs"/>
+          <w:rtl/>
+        </w:rPr>
+        <w:t xml:space="preserve">בחירה </w:t>
+      </w:r>
+      <w:r>
+        <w:rPr>
+          <w:rFonts w:hint="cs"/>
+          <w:rtl/>
+        </w:rPr>
+        <w:t>רנדומלית</w:t>
+      </w:r>
+    </w:p>
+    <w:p>
+      <w:pPr>
+        <w:pStyle w:val="a3"/>
+        <w:numPr>
+          <w:ilvl w:val="0"/>
+          <w:numId w:val="6"/>
+        </w:numPr>
+        <w:rPr>
+          <w:rFonts w:hint="cs"/>
+        </w:rPr>
+      </w:pPr>
+      <w:proofErr w:type="spellStart"/>
+      <w:r>
+        <w:rPr>
+          <w:rFonts w:hint="cs"/>
+          <w:rtl/>
+        </w:rPr>
+        <w:t>יוריסטיקת</w:t>
+      </w:r>
+      <w:proofErr w:type="spellEnd"/>
+      <w:r>
+        <w:rPr>
+          <w:rFonts w:hint="cs"/>
+          <w:rtl/>
+        </w:rPr>
+        <w:t xml:space="preserve"> </w:t>
+      </w:r>
+      <w:proofErr w:type="spellStart"/>
+      <w:r>
+        <w:t>simple</w:t>
+      </w:r>
+      <w:r>
+        <w:t>_</w:t>
+      </w:r>
+      <w:r>
+        <w:t>player</w:t>
+      </w:r>
+      <w:proofErr w:type="spellEnd"/>
+    </w:p>
+    <w:p>
+      <w:pPr>
+        <w:pStyle w:val="a3"/>
+        <w:numPr>
+          <w:ilvl w:val="0"/>
+          <w:numId w:val="6"/>
+        </w:numPr>
+        <w:rPr>
+          <w:rFonts w:hint="cs"/>
+        </w:rPr>
+      </w:pPr>
+      <w:proofErr w:type="spellStart"/>
+      <w:r>
+        <w:rPr>
+          <w:rFonts w:hint="cs"/>
+          <w:rtl/>
+        </w:rPr>
+        <w:t>יוריסטיקת</w:t>
+      </w:r>
+      <w:proofErr w:type="spellEnd"/>
+      <w:r>
+        <w:rPr>
+          <w:rFonts w:hint="cs"/>
+          <w:rtl/>
+        </w:rPr>
+        <w:t xml:space="preserve"> </w:t>
+      </w:r>
+      <w:proofErr w:type="spellStart"/>
+      <w:r>
+        <w:t>minimal_queen_distances</w:t>
+      </w:r>
+      <w:proofErr w:type="spellEnd"/>
+      <w:r>
+        <w:rPr>
+          <w:rFonts w:hint="cs"/>
+          <w:rtl/>
+        </w:rPr>
+        <w:t>.</w:t>
+      </w:r>
+    </w:p>
+    <w:p>
+      <w:pPr>
+        <w:pStyle w:val="a3"/>
+      </w:pPr>
+      <w:proofErr w:type="spellStart"/>
+      <w:r>
+        <w:rPr>
+          <w:rFonts w:hint="cs"/>
+          <w:rtl/>
+        </w:rPr>
+        <w:t>היוריסטיקות</w:t>
+      </w:r>
+      <w:proofErr w:type="spellEnd"/>
+      <w:r>
+        <w:rPr>
+          <w:rFonts w:hint="cs"/>
+          <w:rtl/>
+        </w:rPr>
+        <w:t xml:space="preserve"> שדורשות מעבר על מהלכים ברמה עמוקה יותר לקחו זמן חישוב רב ולכן פגעו ביעילות הבחירה של הקבוצה </w:t>
+      </w:r>
+      <w:r>
+        <w:t>w</w:t>
+      </w:r>
+      <w:r>
+        <w:rPr>
+          <w:rFonts w:hint="cs"/>
+          <w:rtl/>
+        </w:rPr>
+        <w:t>. לכן, חילקנו את בחירת היוריסטיקה בה נשתמש לפי השלב בו אנו נמצאים במשחק.</w:t>
+      </w:r>
+      <w:r>
+        <w:rPr>
+          <w:rFonts w:hint="cs"/>
+          <w:rtl/>
+        </w:rPr>
+        <w:t xml:space="preserve"> בתחילת המשחק, כאשר מקדם הסיע</w:t>
+      </w:r>
+      <w:r>
+        <w:rPr>
+          <w:rFonts w:hint="cs"/>
+          <w:rtl/>
+        </w:rPr>
+        <w:t xml:space="preserve">וף </w:t>
+      </w:r>
+      <w:r>
+        <w:rPr>
+          <w:rFonts w:hint="cs"/>
+          <w:rtl/>
+        </w:rPr>
+        <w:t xml:space="preserve">הוא גדול, אנו משתמשים </w:t>
+      </w:r>
+      <w:proofErr w:type="spellStart"/>
+      <w:r>
+        <w:rPr>
+          <w:rFonts w:hint="cs"/>
+          <w:rtl/>
+        </w:rPr>
+        <w:t>ביוריסטיקת</w:t>
+      </w:r>
+      <w:proofErr w:type="spellEnd"/>
+      <w:r>
+        <w:rPr>
+          <w:rFonts w:hint="cs"/>
+          <w:rtl/>
+        </w:rPr>
+        <w:t xml:space="preserve"> </w:t>
+      </w:r>
+      <w:r>
+        <w:rPr>
+          <w:rFonts w:hint="cs"/>
+          <w:rtl/>
+        </w:rPr>
+        <w:t>בחירה</w:t>
+      </w:r>
+      <w:r>
+        <w:rPr>
+          <w:rFonts w:hint="cs"/>
+          <w:rtl/>
+        </w:rPr>
+        <w:t xml:space="preserve"> </w:t>
+      </w:r>
+      <w:r>
+        <w:rPr>
+          <w:rFonts w:hint="cs"/>
+          <w:rtl/>
+        </w:rPr>
+        <w:t>רנדומלית</w:t>
+      </w:r>
+      <w:r>
+        <w:rPr>
+          <w:rFonts w:hint="cs"/>
+          <w:rtl/>
+        </w:rPr>
+        <w:t xml:space="preserve"> </w:t>
+      </w:r>
+      <w:r>
+        <w:rPr>
+          <w:rFonts w:hint="cs"/>
+          <w:rtl/>
+        </w:rPr>
+        <w:t xml:space="preserve">והחל משלב שבו מספר המהלכים הוא נמוך מ- 500 אנו עוברים להשתמש </w:t>
+      </w:r>
+      <w:proofErr w:type="spellStart"/>
+      <w:r>
+        <w:rPr>
+          <w:rFonts w:hint="cs"/>
+          <w:rtl/>
+        </w:rPr>
+        <w:t>ביוריסטיקת</w:t>
+      </w:r>
+      <w:proofErr w:type="spellEnd"/>
+      <w:r>
+        <w:rPr>
+          <w:rFonts w:hint="cs"/>
+          <w:rtl/>
+        </w:rPr>
+        <w:t xml:space="preserve"> </w:t>
+      </w:r>
+      <w:proofErr w:type="spellStart"/>
+      <w:r>
+        <w:t>simple_player</w:t>
+      </w:r>
+      <w:proofErr w:type="spellEnd"/>
+      <w:r>
+        <w:rPr>
+          <w:rFonts w:hint="cs"/>
+          <w:rtl/>
+        </w:rPr>
+        <w:t>.</w:t>
+      </w:r>
+      <w:r>
+        <w:rPr>
+          <w:rFonts w:hint="cs"/>
+          <w:rtl/>
+        </w:rPr>
+        <w:t xml:space="preserve"> בשלב זה של המשחק כשמקדם הסיעוף קטן יותר, ניתן ל</w:t>
+      </w:r>
+      <w:r>
+        <w:rPr>
+          <w:rFonts w:hint="cs"/>
+          <w:rtl/>
+        </w:rPr>
+        <w:t>בצע את היוריסטיקה בזמן קצר</w:t>
+      </w:r>
+      <w:r>
+        <w:rPr>
+          <w:rFonts w:hint="cs"/>
+          <w:rtl/>
+        </w:rPr>
+        <w:t>,</w:t>
+      </w:r>
+      <w:r>
+        <w:rPr>
+          <w:rFonts w:hint="cs"/>
+          <w:rtl/>
+        </w:rPr>
+        <w:t xml:space="preserve"> מה שמאפשר בחירה של יעילה של קבוצת הצמתים הרלוונטיים.</w:t>
+      </w:r>
+      <w:bookmarkStart w:id="0" w:name="_GoBack"/>
+      <w:bookmarkEnd w:id="0"/>
+    </w:p>
+    <w:p>
+      <w:pPr>
+        <w:pStyle w:val="a3"/>
         <w:numPr>
           <w:ilvl w:val="0"/>
           <w:numId w:val="2"/>
@@ -806,7 +1142,7 @@
     </w:p>
     <w:p>
       <w:pPr>
-        <w:pStyle w:val="ListParagraph"/>
+        <w:pStyle w:val="a3"/>
         <w:rPr>
           <w:rtl/>
         </w:rPr>
@@ -825,8 +1161,8 @@
 </file>
 
 <file path=word/numbering.xml><?xml version="1.0" encoding="utf-8"?>
-<w:numbering xmlns:wpc="http://schemas.microsoft.com/office/word/2010/wordprocessingCanvas" xmlns:mc="http://schemas.openxmlformats.org/markup-compatibility/2006" xmlns:o="urn:schemas-microsoft-com:office:office" xmlns:r="http://schemas.openxmlformats.org/officeDocument/2006/relationships" xmlns:m="http://schemas.openxmlformats.org/officeDocument/2006/math" xmlns:v="urn:schemas-microsoft-com:vml" xmlns:wp14="http://schemas.microsoft.com/office/word/2010/wordprocessingDrawing" xmlns:wp="http://schemas.openxmlformats.org/drawingml/2006/wordprocessingDrawing" xmlns:w10="urn:schemas-microsoft-com:office:word" xmlns:w="http://schemas.openxmlformats.org/wordprocessingml/2006/main" xmlns:w14="http://schemas.microsoft.com/office/word/2010/wordml" xmlns:w15="http://schemas.microsoft.com/office/word/2012/wordml" xmlns:wpg="http://schemas.microsoft.com/office/word/2010/wordprocessingGroup" xmlns:wpi="http://schemas.microsoft.com/office/word/2010/wordprocessingInk" xmlns:wne="http://schemas.microsoft.com/office/word/2006/wordml" xmlns:wps="http://schemas.microsoft.com/office/word/2010/wordprocessingShape" mc:Ignorable="w14 w15 wp14">
-  <w:abstractNum w:abstractNumId="0" w15:restartNumberingAfterBreak="0">
+<w:numbering xmlns:wpc="http://schemas.microsoft.com/office/word/2010/wordprocessingCanvas" xmlns:mc="http://schemas.openxmlformats.org/markup-compatibility/2006" xmlns:o="urn:schemas-microsoft-com:office:office" xmlns:r="http://schemas.openxmlformats.org/officeDocument/2006/relationships" xmlns:m="http://schemas.openxmlformats.org/officeDocument/2006/math" xmlns:v="urn:schemas-microsoft-com:vml" xmlns:wp14="http://schemas.microsoft.com/office/word/2010/wordprocessingDrawing" xmlns:wp="http://schemas.openxmlformats.org/drawingml/2006/wordprocessingDrawing" xmlns:w10="urn:schemas-microsoft-com:office:word" xmlns:w="http://schemas.openxmlformats.org/wordprocessingml/2006/main" xmlns:w14="http://schemas.microsoft.com/office/word/2010/wordml" xmlns:wpg="http://schemas.microsoft.com/office/word/2010/wordprocessingGroup" xmlns:wpi="http://schemas.microsoft.com/office/word/2010/wordprocessingInk" xmlns:wne="http://schemas.microsoft.com/office/word/2006/wordml" xmlns:wps="http://schemas.microsoft.com/office/word/2010/wordprocessingShape" mc:Ignorable="w14 wp14">
+  <w:abstractNum w:abstractNumId="0">
     <w:nsid w:val="0CDB722A"/>
     <w:multiLevelType w:val="hybridMultilevel"/>
     <w:tmpl w:val="924E4DCE"/>
@@ -915,7 +1251,7 @@
       </w:pPr>
     </w:lvl>
   </w:abstractNum>
-  <w:abstractNum w:abstractNumId="1" w15:restartNumberingAfterBreak="0">
+  <w:abstractNum w:abstractNumId="1">
     <w:nsid w:val="1B3A31C4"/>
     <w:multiLevelType w:val="hybridMultilevel"/>
     <w:tmpl w:val="CD8C1282"/>
@@ -1028,7 +1364,7 @@
       </w:rPr>
     </w:lvl>
   </w:abstractNum>
-  <w:abstractNum w:abstractNumId="2" w15:restartNumberingAfterBreak="0">
+  <w:abstractNum w:abstractNumId="2">
     <w:nsid w:val="5B9F2868"/>
     <w:multiLevelType w:val="hybridMultilevel"/>
     <w:tmpl w:val="3B1AC266"/>
@@ -1117,7 +1453,120 @@
       </w:pPr>
     </w:lvl>
   </w:abstractNum>
-  <w:abstractNum w:abstractNumId="3" w15:restartNumberingAfterBreak="0">
+  <w:abstractNum w:abstractNumId="3">
+    <w:nsid w:val="604867A9"/>
+    <w:multiLevelType w:val="hybridMultilevel"/>
+    <w:tmpl w:val="18E698A0"/>
+    <w:lvl w:ilvl="0" w:tplc="04090001">
+      <w:start w:val="1"/>
+      <w:numFmt w:val="bullet"/>
+      <w:lvlText w:val=""/>
+      <w:lvlJc w:val="left"/>
+      <w:pPr>
+        <w:ind w:left="1440" w:hanging="360"/>
+      </w:pPr>
+      <w:rPr>
+        <w:rFonts w:ascii="Symbol" w:hAnsi="Symbol" w:hint="default"/>
+      </w:rPr>
+    </w:lvl>
+    <w:lvl w:ilvl="1" w:tplc="04090003" w:tentative="1">
+      <w:start w:val="1"/>
+      <w:numFmt w:val="bullet"/>
+      <w:lvlText w:val="o"/>
+      <w:lvlJc w:val="left"/>
+      <w:pPr>
+        <w:ind w:left="2160" w:hanging="360"/>
+      </w:pPr>
+      <w:rPr>
+        <w:rFonts w:ascii="Courier New" w:hAnsi="Courier New" w:cs="Courier New" w:hint="default"/>
+      </w:rPr>
+    </w:lvl>
+    <w:lvl w:ilvl="2" w:tplc="04090005" w:tentative="1">
+      <w:start w:val="1"/>
+      <w:numFmt w:val="bullet"/>
+      <w:lvlText w:val=""/>
+      <w:lvlJc w:val="left"/>
+      <w:pPr>
+        <w:ind w:left="2880" w:hanging="360"/>
+      </w:pPr>
+      <w:rPr>
+        <w:rFonts w:ascii="Wingdings" w:hAnsi="Wingdings" w:hint="default"/>
+      </w:rPr>
+    </w:lvl>
+    <w:lvl w:ilvl="3" w:tplc="04090001" w:tentative="1">
+      <w:start w:val="1"/>
+      <w:numFmt w:val="bullet"/>
+      <w:lvlText w:val=""/>
+      <w:lvlJc w:val="left"/>
+      <w:pPr>
+        <w:ind w:left="3600" w:hanging="360"/>
+      </w:pPr>
+      <w:rPr>
+        <w:rFonts w:ascii="Symbol" w:hAnsi="Symbol" w:hint="default"/>
+      </w:rPr>
+    </w:lvl>
+    <w:lvl w:ilvl="4" w:tplc="04090003" w:tentative="1">
+      <w:start w:val="1"/>
+      <w:numFmt w:val="bullet"/>
+      <w:lvlText w:val="o"/>
+      <w:lvlJc w:val="left"/>
+      <w:pPr>
+        <w:ind w:left="4320" w:hanging="360"/>
+      </w:pPr>
+      <w:rPr>
+        <w:rFonts w:ascii="Courier New" w:hAnsi="Courier New" w:cs="Courier New" w:hint="default"/>
+      </w:rPr>
+    </w:lvl>
+    <w:lvl w:ilvl="5" w:tplc="04090005" w:tentative="1">
+      <w:start w:val="1"/>
+      <w:numFmt w:val="bullet"/>
+      <w:lvlText w:val=""/>
+      <w:lvlJc w:val="left"/>
+      <w:pPr>
+        <w:ind w:left="5040" w:hanging="360"/>
+      </w:pPr>
+      <w:rPr>
+        <w:rFonts w:ascii="Wingdings" w:hAnsi="Wingdings" w:hint="default"/>
+      </w:rPr>
+    </w:lvl>
+    <w:lvl w:ilvl="6" w:tplc="04090001" w:tentative="1">
+      <w:start w:val="1"/>
+      <w:numFmt w:val="bullet"/>
+      <w:lvlText w:val=""/>
+      <w:lvlJc w:val="left"/>
+      <w:pPr>
+        <w:ind w:left="5760" w:hanging="360"/>
+      </w:pPr>
+      <w:rPr>
+        <w:rFonts w:ascii="Symbol" w:hAnsi="Symbol" w:hint="default"/>
+      </w:rPr>
+    </w:lvl>
+    <w:lvl w:ilvl="7" w:tplc="04090003" w:tentative="1">
+      <w:start w:val="1"/>
+      <w:numFmt w:val="bullet"/>
+      <w:lvlText w:val="o"/>
+      <w:lvlJc w:val="left"/>
+      <w:pPr>
+        <w:ind w:left="6480" w:hanging="360"/>
+      </w:pPr>
+      <w:rPr>
+        <w:rFonts w:ascii="Courier New" w:hAnsi="Courier New" w:cs="Courier New" w:hint="default"/>
+      </w:rPr>
+    </w:lvl>
+    <w:lvl w:ilvl="8" w:tplc="04090005" w:tentative="1">
+      <w:start w:val="1"/>
+      <w:numFmt w:val="bullet"/>
+      <w:lvlText w:val=""/>
+      <w:lvlJc w:val="left"/>
+      <w:pPr>
+        <w:ind w:left="7200" w:hanging="360"/>
+      </w:pPr>
+      <w:rPr>
+        <w:rFonts w:ascii="Wingdings" w:hAnsi="Wingdings" w:hint="default"/>
+      </w:rPr>
+    </w:lvl>
+  </w:abstractNum>
+  <w:abstractNum w:abstractNumId="4">
     <w:nsid w:val="69441AC6"/>
     <w:multiLevelType w:val="hybridMultilevel"/>
     <w:tmpl w:val="830282C2"/>
@@ -1207,7 +1656,7 @@
     </w:lvl>
   </w:abstractNum>
   <w:num w:numId="1">
-    <w:abstractNumId w:val="3"/>
+    <w:abstractNumId w:val="4"/>
   </w:num>
   <w:num w:numId="2">
     <w:abstractNumId w:val="2"/>
@@ -1248,11 +1697,14 @@
       <w:startOverride w:val="1"/>
     </w:lvlOverride>
   </w:num>
+  <w:num w:numId="6">
+    <w:abstractNumId w:val="3"/>
+  </w:num>
 </w:numbering>
 </file>
 
 <file path=word/styles.xml><?xml version="1.0" encoding="utf-8"?>
-<w:styles xmlns:mc="http://schemas.openxmlformats.org/markup-compatibility/2006" xmlns:r="http://schemas.openxmlformats.org/officeDocument/2006/relationships" xmlns:w="http://schemas.openxmlformats.org/wordprocessingml/2006/main" xmlns:w14="http://schemas.microsoft.com/office/word/2010/wordml" xmlns:w15="http://schemas.microsoft.com/office/word/2012/wordml" mc:Ignorable="w14 w15">
+<w:styles xmlns:mc="http://schemas.openxmlformats.org/markup-compatibility/2006" xmlns:r="http://schemas.openxmlformats.org/officeDocument/2006/relationships" xmlns:w="http://schemas.openxmlformats.org/wordprocessingml/2006/main" xmlns:w14="http://schemas.microsoft.com/office/word/2010/wordml" mc:Ignorable="w14">
   <w:docDefaults>
     <w:rPrDefault>
       <w:rPr>
@@ -1268,393 +1720,159 @@
       </w:pPr>
     </w:pPrDefault>
   </w:docDefaults>
-  <w:latentStyles w:defLockedState="0" w:defUIPriority="99" w:defSemiHidden="0" w:defUnhideWhenUsed="0" w:defQFormat="0" w:count="371">
-    <w:lsdException w:name="Normal" w:uiPriority="0" w:qFormat="1"/>
-    <w:lsdException w:name="heading 1" w:uiPriority="9" w:qFormat="1"/>
-    <w:lsdException w:name="heading 2" w:semiHidden="1" w:uiPriority="9" w:unhideWhenUsed="1" w:qFormat="1"/>
-    <w:lsdException w:name="heading 3" w:semiHidden="1" w:uiPriority="9" w:unhideWhenUsed="1" w:qFormat="1"/>
-    <w:lsdException w:name="heading 4" w:semiHidden="1" w:uiPriority="9" w:unhideWhenUsed="1" w:qFormat="1"/>
-    <w:lsdException w:name="heading 5" w:semiHidden="1" w:uiPriority="9" w:unhideWhenUsed="1" w:qFormat="1"/>
-    <w:lsdException w:name="heading 6" w:semiHidden="1" w:uiPriority="9" w:unhideWhenUsed="1" w:qFormat="1"/>
-    <w:lsdException w:name="heading 7" w:semiHidden="1" w:uiPriority="9" w:unhideWhenUsed="1" w:qFormat="1"/>
-    <w:lsdException w:name="heading 8" w:semiHidden="1" w:uiPriority="9" w:unhideWhenUsed="1" w:qFormat="1"/>
-    <w:lsdException w:name="heading 9" w:semiHidden="1" w:uiPriority="9" w:unhideWhenUsed="1" w:qFormat="1"/>
-    <w:lsdException w:name="index 1" w:semiHidden="1" w:unhideWhenUsed="1"/>
-    <w:lsdException w:name="index 2" w:semiHidden="1" w:unhideWhenUsed="1"/>
-    <w:lsdException w:name="index 3" w:semiHidden="1" w:unhideWhenUsed="1"/>
-    <w:lsdException w:name="index 4" w:semiHidden="1" w:unhideWhenUsed="1"/>
-    <w:lsdException w:name="index 5" w:semiHidden="1" w:unhideWhenUsed="1"/>
-    <w:lsdException w:name="index 6" w:semiHidden="1" w:unhideWhenUsed="1"/>
-    <w:lsdException w:name="index 7" w:semiHidden="1" w:unhideWhenUsed="1"/>
-    <w:lsdException w:name="index 8" w:semiHidden="1" w:unhideWhenUsed="1"/>
-    <w:lsdException w:name="index 9" w:semiHidden="1" w:unhideWhenUsed="1"/>
-    <w:lsdException w:name="toc 1" w:semiHidden="1" w:uiPriority="39" w:unhideWhenUsed="1"/>
-    <w:lsdException w:name="toc 2" w:semiHidden="1" w:uiPriority="39" w:unhideWhenUsed="1"/>
-    <w:lsdException w:name="toc 3" w:semiHidden="1" w:uiPriority="39" w:unhideWhenUsed="1"/>
-    <w:lsdException w:name="toc 4" w:semiHidden="1" w:uiPriority="39" w:unhideWhenUsed="1"/>
-    <w:lsdException w:name="toc 5" w:semiHidden="1" w:uiPriority="39" w:unhideWhenUsed="1"/>
-    <w:lsdException w:name="toc 6" w:semiHidden="1" w:uiPriority="39" w:unhideWhenUsed="1"/>
-    <w:lsdException w:name="toc 7" w:semiHidden="1" w:uiPriority="39" w:unhideWhenUsed="1"/>
-    <w:lsdException w:name="toc 8" w:semiHidden="1" w:uiPriority="39" w:unhideWhenUsed="1"/>
-    <w:lsdException w:name="toc 9" w:semiHidden="1" w:uiPriority="39" w:unhideWhenUsed="1"/>
-    <w:lsdException w:name="Normal Indent" w:semiHidden="1" w:unhideWhenUsed="1"/>
-    <w:lsdException w:name="footnote text" w:semiHidden="1" w:unhideWhenUsed="1"/>
-    <w:lsdException w:name="annotation text" w:semiHidden="1" w:unhideWhenUsed="1"/>
-    <w:lsdException w:name="header" w:semiHidden="1" w:unhideWhenUsed="1"/>
-    <w:lsdException w:name="footer" w:semiHidden="1" w:unhideWhenUsed="1"/>
-    <w:lsdException w:name="index heading" w:semiHidden="1" w:unhideWhenUsed="1"/>
-    <w:lsdException w:name="caption" w:semiHidden="1" w:uiPriority="35" w:unhideWhenUsed="1" w:qFormat="1"/>
-    <w:lsdException w:name="table of figures" w:semiHidden="1" w:unhideWhenUsed="1"/>
-    <w:lsdException w:name="envelope address" w:semiHidden="1" w:unhideWhenUsed="1"/>
-    <w:lsdException w:name="envelope return" w:semiHidden="1" w:unhideWhenUsed="1"/>
-    <w:lsdException w:name="footnote reference" w:semiHidden="1" w:unhideWhenUsed="1"/>
-    <w:lsdException w:name="annotation reference" w:semiHidden="1" w:unhideWhenUsed="1"/>
-    <w:lsdException w:name="line number" w:semiHidden="1" w:unhideWhenUsed="1"/>
-    <w:lsdException w:name="page number" w:semiHidden="1" w:unhideWhenUsed="1"/>
-    <w:lsdException w:name="endnote reference" w:semiHidden="1" w:unhideWhenUsed="1"/>
-    <w:lsdException w:name="endnote text" w:semiHidden="1" w:unhideWhenUsed="1"/>
-    <w:lsdException w:name="table of authorities" w:semiHidden="1" w:unhideWhenUsed="1"/>
-    <w:lsdException w:name="macro" w:semiHidden="1" w:unhideWhenUsed="1"/>
-    <w:lsdException w:name="toa heading" w:semiHidden="1" w:unhideWhenUsed="1"/>
-    <w:lsdException w:name="List" w:semiHidden="1" w:unhideWhenUsed="1"/>
-    <w:lsdException w:name="List Bullet" w:semiHidden="1" w:unhideWhenUsed="1"/>
-    <w:lsdException w:name="List Number" w:semiHidden="1" w:unhideWhenUsed="1"/>
-    <w:lsdException w:name="List 2" w:semiHidden="1" w:unhideWhenUsed="1"/>
-    <w:lsdException w:name="List 3" w:semiHidden="1" w:unhideWhenUsed="1"/>
-    <w:lsdException w:name="List 4" w:semiHidden="1" w:unhideWhenUsed="1"/>
-    <w:lsdException w:name="List 5" w:semiHidden="1" w:unhideWhenUsed="1"/>
-    <w:lsdException w:name="List Bullet 2" w:semiHidden="1" w:unhideWhenUsed="1"/>
-    <w:lsdException w:name="List Bullet 3" w:semiHidden="1" w:unhideWhenUsed="1"/>
-    <w:lsdException w:name="List Bullet 4" w:semiHidden="1" w:unhideWhenUsed="1"/>
-    <w:lsdException w:name="List Bullet 5" w:semiHidden="1" w:unhideWhenUsed="1"/>
-    <w:lsdException w:name="List Number 2" w:semiHidden="1" w:unhideWhenUsed="1"/>
-    <w:lsdException w:name="List Number 3" w:semiHidden="1" w:unhideWhenUsed="1"/>
-    <w:lsdException w:name="List Number 4" w:semiHidden="1" w:unhideWhenUsed="1"/>
-    <w:lsdException w:name="List Number 5" w:semiHidden="1" w:unhideWhenUsed="1"/>
-    <w:lsdException w:name="Title" w:uiPriority="10" w:qFormat="1"/>
-    <w:lsdException w:name="Closing" w:semiHidden="1" w:unhideWhenUsed="1"/>
-    <w:lsdException w:name="Signature" w:semiHidden="1" w:unhideWhenUsed="1"/>
-    <w:lsdException w:name="Default Paragraph Font" w:semiHidden="1" w:uiPriority="1" w:unhideWhenUsed="1"/>
-    <w:lsdException w:name="Body Text" w:semiHidden="1" w:unhideWhenUsed="1"/>
-    <w:lsdException w:name="Body Text Indent" w:semiHidden="1" w:unhideWhenUsed="1"/>
-    <w:lsdException w:name="List Continue" w:semiHidden="1" w:unhideWhenUsed="1"/>
-    <w:lsdException w:name="List Continue 2" w:semiHidden="1" w:unhideWhenUsed="1"/>
-    <w:lsdException w:name="List Continue 3" w:semiHidden="1" w:unhideWhenUsed="1"/>
-    <w:lsdException w:name="List Continue 4" w:semiHidden="1" w:unhideWhenUsed="1"/>
-    <w:lsdException w:name="List Continue 5" w:semiHidden="1" w:unhideWhenUsed="1"/>
-    <w:lsdException w:name="Message Header" w:semiHidden="1" w:unhideWhenUsed="1"/>
-    <w:lsdException w:name="Subtitle" w:uiPriority="11" w:qFormat="1"/>
-    <w:lsdException w:name="Salutation" w:semiHidden="1" w:unhideWhenUsed="1"/>
-    <w:lsdException w:name="Date" w:semiHidden="1" w:unhideWhenUsed="1"/>
-    <w:lsdException w:name="Body Text First Indent" w:semiHidden="1" w:unhideWhenUsed="1"/>
-    <w:lsdException w:name="Body Text First Indent 2" w:semiHidden="1" w:unhideWhenUsed="1"/>
-    <w:lsdException w:name="Note Heading" w:semiHidden="1" w:unhideWhenUsed="1"/>
-    <w:lsdException w:name="Body Text 2" w:semiHidden="1" w:unhideWhenUsed="1"/>
-    <w:lsdException w:name="Body Text 3" w:semiHidden="1" w:unhideWhenUsed="1"/>
-    <w:lsdException w:name="Body Text Indent 2" w:semiHidden="1" w:unhideWhenUsed="1"/>
-    <w:lsdException w:name="Body Text Indent 3" w:semiHidden="1" w:unhideWhenUsed="1"/>
-    <w:lsdException w:name="Block Text" w:semiHidden="1" w:unhideWhenUsed="1"/>
-    <w:lsdException w:name="Hyperlink" w:semiHidden="1" w:unhideWhenUsed="1"/>
-    <w:lsdException w:name="FollowedHyperlink" w:semiHidden="1" w:unhideWhenUsed="1"/>
-    <w:lsdException w:name="Strong" w:uiPriority="22" w:qFormat="1"/>
-    <w:lsdException w:name="Emphasis" w:uiPriority="20" w:qFormat="1"/>
-    <w:lsdException w:name="Document Map" w:semiHidden="1" w:unhideWhenUsed="1"/>
-    <w:lsdException w:name="Plain Text" w:semiHidden="1" w:unhideWhenUsed="1"/>
-    <w:lsdException w:name="E-mail Signature" w:semiHidden="1" w:unhideWhenUsed="1"/>
-    <w:lsdException w:name="HTML Top of Form" w:semiHidden="1" w:unhideWhenUsed="1"/>
-    <w:lsdException w:name="HTML Bottom of Form" w:semiHidden="1" w:unhideWhenUsed="1"/>
-    <w:lsdException w:name="Normal (Web)" w:semiHidden="1" w:unhideWhenUsed="1"/>
-    <w:lsdException w:name="HTML Acronym" w:semiHidden="1" w:unhideWhenUsed="1"/>
-    <w:lsdException w:name="HTML Address" w:semiHidden="1" w:unhideWhenUsed="1"/>
-    <w:lsdException w:name="HTML Cite" w:semiHidden="1" w:unhideWhenUsed="1"/>
-    <w:lsdException w:name="HTML Code" w:semiHidden="1" w:unhideWhenUsed="1"/>
-    <w:lsdException w:name="HTML Definition" w:semiHidden="1" w:unhideWhenUsed="1"/>
-    <w:lsdException w:name="HTML Keyboard" w:semiHidden="1" w:unhideWhenUsed="1"/>
-    <w:lsdException w:name="HTML Preformatted" w:semiHidden="1" w:unhideWhenUsed="1"/>
-    <w:lsdException w:name="HTML Sample" w:semiHidden="1" w:unhideWhenUsed="1"/>
-    <w:lsdException w:name="HTML Typewriter" w:semiHidden="1" w:unhideWhenUsed="1"/>
-    <w:lsdException w:name="HTML Variable" w:semiHidden="1" w:unhideWhenUsed="1"/>
-    <w:lsdException w:name="Normal Table" w:semiHidden="1" w:unhideWhenUsed="1"/>
-    <w:lsdException w:name="annotation subject" w:semiHidden="1" w:unhideWhenUsed="1"/>
-    <w:lsdException w:name="No List" w:semiHidden="1" w:unhideWhenUsed="1"/>
-    <w:lsdException w:name="Outline List 1" w:semiHidden="1" w:unhideWhenUsed="1"/>
-    <w:lsdException w:name="Outline List 2" w:semiHidden="1" w:unhideWhenUsed="1"/>
-    <w:lsdException w:name="Outline List 3" w:semiHidden="1" w:unhideWhenUsed="1"/>
-    <w:lsdException w:name="Table Simple 1" w:semiHidden="1" w:unhideWhenUsed="1"/>
-    <w:lsdException w:name="Table Simple 2" w:semiHidden="1" w:unhideWhenUsed="1"/>
-    <w:lsdException w:name="Table Simple 3" w:semiHidden="1" w:unhideWhenUsed="1"/>
-    <w:lsdException w:name="Table Classic 1" w:semiHidden="1" w:unhideWhenUsed="1"/>
-    <w:lsdException w:name="Table Classic 2" w:semiHidden="1" w:unhideWhenUsed="1"/>
-    <w:lsdException w:name="Table Classic 3" w:semiHidden="1" w:unhideWhenUsed="1"/>
-    <w:lsdException w:name="Table Classic 4" w:semiHidden="1" w:unhideWhenUsed="1"/>
-    <w:lsdException w:name="Table Colorful 1" w:semiHidden="1" w:unhideWhenUsed="1"/>
-    <w:lsdException w:name="Table Colorful 2" w:semiHidden="1" w:unhideWhenUsed="1"/>
-    <w:lsdException w:name="Table Colorful 3" w:semiHidden="1" w:unhideWhenUsed="1"/>
-    <w:lsdException w:name="Table Columns 1" w:semiHidden="1" w:unhideWhenUsed="1"/>
-    <w:lsdException w:name="Table Columns 2" w:semiHidden="1" w:unhideWhenUsed="1"/>
-    <w:lsdException w:name="Table Columns 3" w:semiHidden="1" w:unhideWhenUsed="1"/>
-    <w:lsdException w:name="Table Columns 4" w:semiHidden="1" w:unhideWhenUsed="1"/>
-    <w:lsdException w:name="Table Columns 5" w:semiHidden="1" w:unhideWhenUsed="1"/>
-    <w:lsdException w:name="Table Grid 1" w:semiHidden="1" w:unhideWhenUsed="1"/>
-    <w:lsdException w:name="Table Grid 2" w:semiHidden="1" w:unhideWhenUsed="1"/>
-    <w:lsdException w:name="Table Grid 3" w:semiHidden="1" w:unhideWhenUsed="1"/>
-    <w:lsdException w:name="Table Grid 4" w:semiHidden="1" w:unhideWhenUsed="1"/>
-    <w:lsdException w:name="Table Grid 5" w:semiHidden="1" w:unhideWhenUsed="1"/>
-    <w:lsdException w:name="Table Grid 6" w:semiHidden="1" w:unhideWhenUsed="1"/>
-    <w:lsdException w:name="Table Grid 7" w:semiHidden="1" w:unhideWhenUsed="1"/>
-    <w:lsdException w:name="Table Grid 8" w:semiHidden="1" w:unhideWhenUsed="1"/>
-    <w:lsdException w:name="Table List 1" w:semiHidden="1" w:unhideWhenUsed="1"/>
-    <w:lsdException w:name="Table List 2" w:semiHidden="1" w:unhideWhenUsed="1"/>
-    <w:lsdException w:name="Table List 3" w:semiHidden="1" w:unhideWhenUsed="1"/>
-    <w:lsdException w:name="Table List 4" w:semiHidden="1" w:unhideWhenUsed="1"/>
-    <w:lsdException w:name="Table List 5" w:semiHidden="1" w:unhideWhenUsed="1"/>
-    <w:lsdException w:name="Table List 6" w:semiHidden="1" w:unhideWhenUsed="1"/>
-    <w:lsdException w:name="Table List 7" w:semiHidden="1" w:unhideWhenUsed="1"/>
-    <w:lsdException w:name="Table List 8" w:semiHidden="1" w:unhideWhenUsed="1"/>
-    <w:lsdException w:name="Table 3D effects 1" w:semiHidden="1" w:unhideWhenUsed="1"/>
-    <w:lsdException w:name="Table 3D effects 2" w:semiHidden="1" w:unhideWhenUsed="1"/>
-    <w:lsdException w:name="Table 3D effects 3" w:semiHidden="1" w:unhideWhenUsed="1"/>
-    <w:lsdException w:name="Table Contemporary" w:semiHidden="1" w:unhideWhenUsed="1"/>
-    <w:lsdException w:name="Table Elegant" w:semiHidden="1" w:unhideWhenUsed="1"/>
-    <w:lsdException w:name="Table Professional" w:semiHidden="1" w:unhideWhenUsed="1"/>
-    <w:lsdException w:name="Table Subtle 1" w:semiHidden="1" w:unhideWhenUsed="1"/>
-    <w:lsdException w:name="Table Subtle 2" w:semiHidden="1" w:unhideWhenUsed="1"/>
-    <w:lsdException w:name="Table Web 1" w:semiHidden="1" w:unhideWhenUsed="1"/>
-    <w:lsdException w:name="Table Web 2" w:semiHidden="1" w:unhideWhenUsed="1"/>
-    <w:lsdException w:name="Table Web 3" w:semiHidden="1" w:unhideWhenUsed="1"/>
-    <w:lsdException w:name="Balloon Text" w:semiHidden="1" w:unhideWhenUsed="1"/>
-    <w:lsdException w:name="Table Grid" w:uiPriority="39"/>
-    <w:lsdException w:name="Table Theme" w:semiHidden="1" w:unhideWhenUsed="1"/>
-    <w:lsdException w:name="Placeholder Text" w:semiHidden="1"/>
-    <w:lsdException w:name="No Spacing" w:uiPriority="1" w:qFormat="1"/>
-    <w:lsdException w:name="Light Shading" w:uiPriority="60"/>
-    <w:lsdException w:name="Light List" w:uiPriority="61"/>
-    <w:lsdException w:name="Light Grid" w:uiPriority="62"/>
-    <w:lsdException w:name="Medium Shading 1" w:uiPriority="63"/>
-    <w:lsdException w:name="Medium Shading 2" w:uiPriority="64"/>
-    <w:lsdException w:name="Medium List 1" w:uiPriority="65"/>
-    <w:lsdException w:name="Medium List 2" w:uiPriority="66"/>
-    <w:lsdException w:name="Medium Grid 1" w:uiPriority="67"/>
-    <w:lsdException w:name="Medium Grid 2" w:uiPriority="68"/>
-    <w:lsdException w:name="Medium Grid 3" w:uiPriority="69"/>
-    <w:lsdException w:name="Dark List" w:uiPriority="70"/>
-    <w:lsdException w:name="Colorful Shading" w:uiPriority="71"/>
-    <w:lsdException w:name="Colorful List" w:uiPriority="72"/>
-    <w:lsdException w:name="Colorful Grid" w:uiPriority="73"/>
-    <w:lsdException w:name="Light Shading Accent 1" w:uiPriority="60"/>
-    <w:lsdException w:name="Light List Accent 1" w:uiPriority="61"/>
-    <w:lsdException w:name="Light Grid Accent 1" w:uiPriority="62"/>
-    <w:lsdException w:name="Medium Shading 1 Accent 1" w:uiPriority="63"/>
-    <w:lsdException w:name="Medium Shading 2 Accent 1" w:uiPriority="64"/>
-    <w:lsdException w:name="Medium List 1 Accent 1" w:uiPriority="65"/>
-    <w:lsdException w:name="Revision" w:semiHidden="1"/>
-    <w:lsdException w:name="List Paragraph" w:uiPriority="34" w:qFormat="1"/>
-    <w:lsdException w:name="Quote" w:uiPriority="29" w:qFormat="1"/>
-    <w:lsdException w:name="Intense Quote" w:uiPriority="30" w:qFormat="1"/>
-    <w:lsdException w:name="Medium List 2 Accent 1" w:uiPriority="66"/>
-    <w:lsdException w:name="Medium Grid 1 Accent 1" w:uiPriority="67"/>
-    <w:lsdException w:name="Medium Grid 2 Accent 1" w:uiPriority="68"/>
-    <w:lsdException w:name="Medium Grid 3 Accent 1" w:uiPriority="69"/>
-    <w:lsdException w:name="Dark List Accent 1" w:uiPriority="70"/>
-    <w:lsdException w:name="Colorful Shading Accent 1" w:uiPriority="71"/>
-    <w:lsdException w:name="Colorful List Accent 1" w:uiPriority="72"/>
-    <w:lsdException w:name="Colorful Grid Accent 1" w:uiPriority="73"/>
-    <w:lsdException w:name="Light Shading Accent 2" w:uiPriority="60"/>
-    <w:lsdException w:name="Light List Accent 2" w:uiPriority="61"/>
-    <w:lsdException w:name="Light Grid Accent 2" w:uiPriority="62"/>
-    <w:lsdException w:name="Medium Shading 1 Accent 2" w:uiPriority="63"/>
-    <w:lsdException w:name="Medium Shading 2 Accent 2" w:uiPriority="64"/>
-    <w:lsdException w:name="Medium List 1 Accent 2" w:uiPriority="65"/>
-    <w:lsdException w:name="Medium List 2 Accent 2" w:uiPriority="66"/>
-    <w:lsdException w:name="Medium Grid 1 Accent 2" w:uiPriority="67"/>
-    <w:lsdException w:name="Medium Grid 2 Accent 2" w:uiPriority="68"/>
-    <w:lsdException w:name="Medium Grid 3 Accent 2" w:uiPriority="69"/>
-    <w:lsdException w:name="Dark List Accent 2" w:uiPriority="70"/>
-    <w:lsdException w:name="Colorful Shading Accent 2" w:uiPriority="71"/>
-    <w:lsdException w:name="Colorful List Accent 2" w:uiPriority="72"/>
-    <w:lsdException w:name="Colorful Grid Accent 2" w:uiPriority="73"/>
-    <w:lsdException w:name="Light Shading Accent 3" w:uiPriority="60"/>
-    <w:lsdException w:name="Light List Accent 3" w:uiPriority="61"/>
-    <w:lsdException w:name="Light Grid Accent 3" w:uiPriority="62"/>
-    <w:lsdException w:name="Medium Shading 1 Accent 3" w:uiPriority="63"/>
-    <w:lsdException w:name="Medium Shading 2 Accent 3" w:uiPriority="64"/>
-    <w:lsdException w:name="Medium List 1 Accent 3" w:uiPriority="65"/>
-    <w:lsdException w:name="Medium List 2 Accent 3" w:uiPriority="66"/>
-    <w:lsdException w:name="Medium Grid 1 Accent 3" w:uiPriority="67"/>
-    <w:lsdException w:name="Medium Grid 2 Accent 3" w:uiPriority="68"/>
-    <w:lsdException w:name="Medium Grid 3 Accent 3" w:uiPriority="69"/>
-    <w:lsdException w:name="Dark List Accent 3" w:uiPriority="70"/>
-    <w:lsdException w:name="Colorful Shading Accent 3" w:uiPriority="71"/>
-    <w:lsdException w:name="Colorful List Accent 3" w:uiPriority="72"/>
-    <w:lsdException w:name="Colorful Grid Accent 3" w:uiPriority="73"/>
-    <w:lsdException w:name="Light Shading Accent 4" w:uiPriority="60"/>
-    <w:lsdException w:name="Light List Accent 4" w:uiPriority="61"/>
-    <w:lsdException w:name="Light Grid Accent 4" w:uiPriority="62"/>
-    <w:lsdException w:name="Medium Shading 1 Accent 4" w:uiPriority="63"/>
-    <w:lsdException w:name="Medium Shading 2 Accent 4" w:uiPriority="64"/>
-    <w:lsdException w:name="Medium List 1 Accent 4" w:uiPriority="65"/>
-    <w:lsdException w:name="Medium List 2 Accent 4" w:uiPriority="66"/>
-    <w:lsdException w:name="Medium Grid 1 Accent 4" w:uiPriority="67"/>
-    <w:lsdException w:name="Medium Grid 2 Accent 4" w:uiPriority="68"/>
-    <w:lsdException w:name="Medium Grid 3 Accent 4" w:uiPriority="69"/>
-    <w:lsdException w:name="Dark List Accent 4" w:uiPriority="70"/>
-    <w:lsdException w:name="Colorful Shading Accent 4" w:uiPriority="71"/>
-    <w:lsdException w:name="Colorful List Accent 4" w:uiPriority="72"/>
-    <w:lsdException w:name="Colorful Grid Accent 4" w:uiPriority="73"/>
-    <w:lsdException w:name="Light Shading Accent 5" w:uiPriority="60"/>
-    <w:lsdException w:name="Light List Accent 5" w:uiPriority="61"/>
-    <w:lsdException w:name="Light Grid Accent 5" w:uiPriority="62"/>
-    <w:lsdException w:name="Medium Shading 1 Accent 5" w:uiPriority="63"/>
-    <w:lsdException w:name="Medium Shading 2 Accent 5" w:uiPriority="64"/>
-    <w:lsdException w:name="Medium List 1 Accent 5" w:uiPriority="65"/>
-    <w:lsdException w:name="Medium List 2 Accent 5" w:uiPriority="66"/>
-    <w:lsdException w:name="Medium Grid 1 Accent 5" w:uiPriority="67"/>
-    <w:lsdException w:name="Medium Grid 2 Accent 5" w:uiPriority="68"/>
-    <w:lsdException w:name="Medium Grid 3 Accent 5" w:uiPriority="69"/>
-    <w:lsdException w:name="Dark List Accent 5" w:uiPriority="70"/>
-    <w:lsdException w:name="Colorful Shading Accent 5" w:uiPriority="71"/>
-    <w:lsdException w:name="Colorful List Accent 5" w:uiPriority="72"/>
-    <w:lsdException w:name="Colorful Grid Accent 5" w:uiPriority="73"/>
-    <w:lsdException w:name="Light Shading Accent 6" w:uiPriority="60"/>
-    <w:lsdException w:name="Light List Accent 6" w:uiPriority="61"/>
-    <w:lsdException w:name="Light Grid Accent 6" w:uiPriority="62"/>
-    <w:lsdException w:name="Medium Shading 1 Accent 6" w:uiPriority="63"/>
-    <w:lsdException w:name="Medium Shading 2 Accent 6" w:uiPriority="64"/>
-    <w:lsdException w:name="Medium List 1 Accent 6" w:uiPriority="65"/>
-    <w:lsdException w:name="Medium List 2 Accent 6" w:uiPriority="66"/>
-    <w:lsdException w:name="Medium Grid 1 Accent 6" w:uiPriority="67"/>
-    <w:lsdException w:name="Medium Grid 2 Accent 6" w:uiPriority="68"/>
-    <w:lsdException w:name="Medium Grid 3 Accent 6" w:uiPriority="69"/>
-    <w:lsdException w:name="Dark List Accent 6" w:uiPriority="70"/>
-    <w:lsdException w:name="Colorful Shading Accent 6" w:uiPriority="71"/>
-    <w:lsdException w:name="Colorful List Accent 6" w:uiPriority="72"/>
-    <w:lsdException w:name="Colorful Grid Accent 6" w:uiPriority="73"/>
-    <w:lsdException w:name="Subtle Emphasis" w:uiPriority="19" w:qFormat="1"/>
-    <w:lsdException w:name="Intense Emphasis" w:uiPriority="21" w:qFormat="1"/>
-    <w:lsdException w:name="Subtle Reference" w:uiPriority="31" w:qFormat="1"/>
-    <w:lsdException w:name="Intense Reference" w:uiPriority="32" w:qFormat="1"/>
-    <w:lsdException w:name="Book Title" w:uiPriority="33" w:qFormat="1"/>
-    <w:lsdException w:name="Bibliography" w:semiHidden="1" w:uiPriority="37" w:unhideWhenUsed="1"/>
-    <w:lsdException w:name="TOC Heading" w:semiHidden="1" w:uiPriority="39" w:unhideWhenUsed="1" w:qFormat="1"/>
-    <w:lsdException w:name="Plain Table 1" w:uiPriority="41"/>
-    <w:lsdException w:name="Plain Table 2" w:uiPriority="42"/>
-    <w:lsdException w:name="Plain Table 3" w:uiPriority="43"/>
-    <w:lsdException w:name="Plain Table 4" w:uiPriority="44"/>
-    <w:lsdException w:name="Plain Table 5" w:uiPriority="45"/>
-    <w:lsdException w:name="Grid Table Light" w:uiPriority="40"/>
-    <w:lsdException w:name="Grid Table 1 Light" w:uiPriority="46"/>
-    <w:lsdException w:name="Grid Table 2" w:uiPriority="47"/>
-    <w:lsdException w:name="Grid Table 3" w:uiPriority="48"/>
-    <w:lsdException w:name="Grid Table 4" w:uiPriority="49"/>
-    <w:lsdException w:name="Grid Table 5 Dark" w:uiPriority="50"/>
-    <w:lsdException w:name="Grid Table 6 Colorful" w:uiPriority="51"/>
-    <w:lsdException w:name="Grid Table 7 Colorful" w:uiPriority="52"/>
-    <w:lsdException w:name="Grid Table 1 Light Accent 1" w:uiPriority="46"/>
-    <w:lsdException w:name="Grid Table 2 Accent 1" w:uiPriority="47"/>
-    <w:lsdException w:name="Grid Table 3 Accent 1" w:uiPriority="48"/>
-    <w:lsdException w:name="Grid Table 4 Accent 1" w:uiPriority="49"/>
-    <w:lsdException w:name="Grid Table 5 Dark Accent 1" w:uiPriority="50"/>
-    <w:lsdException w:name="Grid Table 6 Colorful Accent 1" w:uiPriority="51"/>
-    <w:lsdException w:name="Grid Table 7 Colorful Accent 1" w:uiPriority="52"/>
-    <w:lsdException w:name="Grid Table 1 Light Accent 2" w:uiPriority="46"/>
-    <w:lsdException w:name="Grid Table 2 Accent 2" w:uiPriority="47"/>
-    <w:lsdException w:name="Grid Table 3 Accent 2" w:uiPriority="48"/>
-    <w:lsdException w:name="Grid Table 4 Accent 2" w:uiPriority="49"/>
-    <w:lsdException w:name="Grid Table 5 Dark Accent 2" w:uiPriority="50"/>
-    <w:lsdException w:name="Grid Table 6 Colorful Accent 2" w:uiPriority="51"/>
-    <w:lsdException w:name="Grid Table 7 Colorful Accent 2" w:uiPriority="52"/>
-    <w:lsdException w:name="Grid Table 1 Light Accent 3" w:uiPriority="46"/>
-    <w:lsdException w:name="Grid Table 2 Accent 3" w:uiPriority="47"/>
-    <w:lsdException w:name="Grid Table 3 Accent 3" w:uiPriority="48"/>
-    <w:lsdException w:name="Grid Table 4 Accent 3" w:uiPriority="49"/>
-    <w:lsdException w:name="Grid Table 5 Dark Accent 3" w:uiPriority="50"/>
-    <w:lsdException w:name="Grid Table 6 Colorful Accent 3" w:uiPriority="51"/>
-    <w:lsdException w:name="Grid Table 7 Colorful Accent 3" w:uiPriority="52"/>
-    <w:lsdException w:name="Grid Table 1 Light Accent 4" w:uiPriority="46"/>
-    <w:lsdException w:name="Grid Table 2 Accent 4" w:uiPriority="47"/>
-    <w:lsdException w:name="Grid Table 3 Accent 4" w:uiPriority="48"/>
-    <w:lsdException w:name="Grid Table 4 Accent 4" w:uiPriority="49"/>
-    <w:lsdException w:name="Grid Table 5 Dark Accent 4" w:uiPriority="50"/>
-    <w:lsdException w:name="Grid Table 6 Colorful Accent 4" w:uiPriority="51"/>
-    <w:lsdException w:name="Grid Table 7 Colorful Accent 4" w:uiPriority="52"/>
-    <w:lsdException w:name="Grid Table 1 Light Accent 5" w:uiPriority="46"/>
-    <w:lsdException w:name="Grid Table 2 Accent 5" w:uiPriority="47"/>
-    <w:lsdException w:name="Grid Table 3 Accent 5" w:uiPriority="48"/>
-    <w:lsdException w:name="Grid Table 4 Accent 5" w:uiPriority="49"/>
-    <w:lsdException w:name="Grid Table 5 Dark Accent 5" w:uiPriority="50"/>
-    <w:lsdException w:name="Grid Table 6 Colorful Accent 5" w:uiPriority="51"/>
-    <w:lsdException w:name="Grid Table 7 Colorful Accent 5" w:uiPriority="52"/>
-    <w:lsdException w:name="Grid Table 1 Light Accent 6" w:uiPriority="46"/>
-    <w:lsdException w:name="Grid Table 2 Accent 6" w:uiPriority="47"/>
-    <w:lsdException w:name="Grid Table 3 Accent 6" w:uiPriority="48"/>
-    <w:lsdException w:name="Grid Table 4 Accent 6" w:uiPriority="49"/>
-    <w:lsdException w:name="Grid Table 5 Dark Accent 6" w:uiPriority="50"/>
-    <w:lsdException w:name="Grid Table 6 Colorful Accent 6" w:uiPriority="51"/>
-    <w:lsdException w:name="Grid Table 7 Colorful Accent 6" w:uiPriority="52"/>
-    <w:lsdException w:name="List Table 1 Light" w:uiPriority="46"/>
-    <w:lsdException w:name="List Table 2" w:uiPriority="47"/>
-    <w:lsdException w:name="List Table 3" w:uiPriority="48"/>
-    <w:lsdException w:name="List Table 4" w:uiPriority="49"/>
-    <w:lsdException w:name="List Table 5 Dark" w:uiPriority="50"/>
-    <w:lsdException w:name="List Table 6 Colorful" w:uiPriority="51"/>
-    <w:lsdException w:name="List Table 7 Colorful" w:uiPriority="52"/>
-    <w:lsdException w:name="List Table 1 Light Accent 1" w:uiPriority="46"/>
-    <w:lsdException w:name="List Table 2 Accent 1" w:uiPriority="47"/>
-    <w:lsdException w:name="List Table 3 Accent 1" w:uiPriority="48"/>
-    <w:lsdException w:name="List Table 4 Accent 1" w:uiPriority="49"/>
-    <w:lsdException w:name="List Table 5 Dark Accent 1" w:uiPriority="50"/>
-    <w:lsdException w:name="List Table 6 Colorful Accent 1" w:uiPriority="51"/>
-    <w:lsdException w:name="List Table 7 Colorful Accent 1" w:uiPriority="52"/>
-    <w:lsdException w:name="List Table 1 Light Accent 2" w:uiPriority="46"/>
-    <w:lsdException w:name="List Table 2 Accent 2" w:uiPriority="47"/>
-    <w:lsdException w:name="List Table 3 Accent 2" w:uiPriority="48"/>
-    <w:lsdException w:name="List Table 4 Accent 2" w:uiPriority="49"/>
-    <w:lsdException w:name="List Table 5 Dark Accent 2" w:uiPriority="50"/>
-    <w:lsdException w:name="List Table 6 Colorful Accent 2" w:uiPriority="51"/>
-    <w:lsdException w:name="List Table 7 Colorful Accent 2" w:uiPriority="52"/>
-    <w:lsdException w:name="List Table 1 Light Accent 3" w:uiPriority="46"/>
-    <w:lsdException w:name="List Table 2 Accent 3" w:uiPriority="47"/>
-    <w:lsdException w:name="List Table 3 Accent 3" w:uiPriority="48"/>
-    <w:lsdException w:name="List Table 4 Accent 3" w:uiPriority="49"/>
-    <w:lsdException w:name="List Table 5 Dark Accent 3" w:uiPriority="50"/>
-    <w:lsdException w:name="List Table 6 Colorful Accent 3" w:uiPriority="51"/>
-    <w:lsdException w:name="List Table 7 Colorful Accent 3" w:uiPriority="52"/>
-    <w:lsdException w:name="List Table 1 Light Accent 4" w:uiPriority="46"/>
-    <w:lsdException w:name="List Table 2 Accent 4" w:uiPriority="47"/>
-    <w:lsdException w:name="List Table 3 Accent 4" w:uiPriority="48"/>
-    <w:lsdException w:name="List Table 4 Accent 4" w:uiPriority="49"/>
-    <w:lsdException w:name="List Table 5 Dark Accent 4" w:uiPriority="50"/>
-    <w:lsdException w:name="List Table 6 Colorful Accent 4" w:uiPriority="51"/>
-    <w:lsdException w:name="List Table 7 Colorful Accent 4" w:uiPriority="52"/>
-    <w:lsdException w:name="List Table 1 Light Accent 5" w:uiPriority="46"/>
-    <w:lsdException w:name="List Table 2 Accent 5" w:uiPriority="47"/>
-    <w:lsdException w:name="List Table 3 Accent 5" w:uiPriority="48"/>
-    <w:lsdException w:name="List Table 4 Accent 5" w:uiPriority="49"/>
-    <w:lsdException w:name="List Table 5 Dark Accent 5" w:uiPriority="50"/>
-    <w:lsdException w:name="List Table 6 Colorful Accent 5" w:uiPriority="51"/>
-    <w:lsdException w:name="List Table 7 Colorful Accent 5" w:uiPriority="52"/>
-    <w:lsdException w:name="List Table 1 Light Accent 6" w:uiPriority="46"/>
-    <w:lsdException w:name="List Table 2 Accent 6" w:uiPriority="47"/>
-    <w:lsdException w:name="List Table 3 Accent 6" w:uiPriority="48"/>
-    <w:lsdException w:name="List Table 4 Accent 6" w:uiPriority="49"/>
-    <w:lsdException w:name="List Table 5 Dark Accent 6" w:uiPriority="50"/>
-    <w:lsdException w:name="List Table 6 Colorful Accent 6" w:uiPriority="51"/>
-    <w:lsdException w:name="List Table 7 Colorful Accent 6" w:uiPriority="52"/>
+  <w:latentStyles w:defLockedState="0" w:defUIPriority="99" w:defSemiHidden="1" w:defUnhideWhenUsed="1" w:defQFormat="0" w:count="267">
+    <w:lsdException w:name="Normal" w:semiHidden="0" w:uiPriority="0" w:unhideWhenUsed="0" w:qFormat="1"/>
+    <w:lsdException w:name="heading 1" w:semiHidden="0" w:uiPriority="9" w:unhideWhenUsed="0" w:qFormat="1"/>
+    <w:lsdException w:name="heading 2" w:uiPriority="9" w:qFormat="1"/>
+    <w:lsdException w:name="heading 3" w:uiPriority="9" w:qFormat="1"/>
+    <w:lsdException w:name="heading 4" w:uiPriority="9" w:qFormat="1"/>
+    <w:lsdException w:name="heading 5" w:uiPriority="9" w:qFormat="1"/>
+    <w:lsdException w:name="heading 6" w:uiPriority="9" w:qFormat="1"/>
+    <w:lsdException w:name="heading 7" w:uiPriority="9" w:qFormat="1"/>
+    <w:lsdException w:name="heading 8" w:uiPriority="9" w:qFormat="1"/>
+    <w:lsdException w:name="heading 9" w:uiPriority="9" w:qFormat="1"/>
+    <w:lsdException w:name="toc 1" w:uiPriority="39"/>
+    <w:lsdException w:name="toc 2" w:uiPriority="39"/>
+    <w:lsdException w:name="toc 3" w:uiPriority="39"/>
+    <w:lsdException w:name="toc 4" w:uiPriority="39"/>
+    <w:lsdException w:name="toc 5" w:uiPriority="39"/>
+    <w:lsdException w:name="toc 6" w:uiPriority="39"/>
+    <w:lsdException w:name="toc 7" w:uiPriority="39"/>
+    <w:lsdException w:name="toc 8" w:uiPriority="39"/>
+    <w:lsdException w:name="toc 9" w:uiPriority="39"/>
+    <w:lsdException w:name="caption" w:uiPriority="35" w:qFormat="1"/>
+    <w:lsdException w:name="Title" w:semiHidden="0" w:uiPriority="10" w:unhideWhenUsed="0" w:qFormat="1"/>
+    <w:lsdException w:name="Default Paragraph Font" w:uiPriority="1"/>
+    <w:lsdException w:name="Subtitle" w:semiHidden="0" w:uiPriority="11" w:unhideWhenUsed="0" w:qFormat="1"/>
+    <w:lsdException w:name="Strong" w:semiHidden="0" w:uiPriority="22" w:unhideWhenUsed="0" w:qFormat="1"/>
+    <w:lsdException w:name="Emphasis" w:semiHidden="0" w:uiPriority="20" w:unhideWhenUsed="0" w:qFormat="1"/>
+    <w:lsdException w:name="Table Grid" w:semiHidden="0" w:uiPriority="39" w:unhideWhenUsed="0"/>
+    <w:lsdException w:name="Placeholder Text" w:unhideWhenUsed="0"/>
+    <w:lsdException w:name="No Spacing" w:semiHidden="0" w:uiPriority="1" w:unhideWhenUsed="0" w:qFormat="1"/>
+    <w:lsdException w:name="Light Shading" w:semiHidden="0" w:uiPriority="60" w:unhideWhenUsed="0"/>
+    <w:lsdException w:name="Light List" w:semiHidden="0" w:uiPriority="61" w:unhideWhenUsed="0"/>
+    <w:lsdException w:name="Light Grid" w:semiHidden="0" w:uiPriority="62" w:unhideWhenUsed="0"/>
+    <w:lsdException w:name="Medium Shading 1" w:semiHidden="0" w:uiPriority="63" w:unhideWhenUsed="0"/>
+    <w:lsdException w:name="Medium Shading 2" w:semiHidden="0" w:uiPriority="64" w:unhideWhenUsed="0"/>
+    <w:lsdException w:name="Medium List 1" w:semiHidden="0" w:uiPriority="65" w:unhideWhenUsed="0"/>
+    <w:lsdException w:name="Medium List 2" w:semiHidden="0" w:uiPriority="66" w:unhideWhenUsed="0"/>
+    <w:lsdException w:name="Medium Grid 1" w:semiHidden="0" w:uiPriority="67" w:unhideWhenUsed="0"/>
+    <w:lsdException w:name="Medium Grid 2" w:semiHidden="0" w:uiPriority="68" w:unhideWhenUsed="0"/>
+    <w:lsdException w:name="Medium Grid 3" w:semiHidden="0" w:uiPriority="69" w:unhideWhenUsed="0"/>
+    <w:lsdException w:name="Dark List" w:semiHidden="0" w:uiPriority="70" w:unhideWhenUsed="0"/>
+    <w:lsdException w:name="Colorful Shading" w:semiHidden="0" w:uiPriority="71" w:unhideWhenUsed="0"/>
+    <w:lsdException w:name="Colorful List" w:semiHidden="0" w:uiPriority="72" w:unhideWhenUsed="0"/>
+    <w:lsdException w:name="Colorful Grid" w:semiHidden="0" w:uiPriority="73" w:unhideWhenUsed="0"/>
+    <w:lsdException w:name="Light Shading Accent 1" w:semiHidden="0" w:uiPriority="60" w:unhideWhenUsed="0"/>
+    <w:lsdException w:name="Light List Accent 1" w:semiHidden="0" w:uiPriority="61" w:unhideWhenUsed="0"/>
+    <w:lsdException w:name="Light Grid Accent 1" w:semiHidden="0" w:uiPriority="62" w:unhideWhenUsed="0"/>
+    <w:lsdException w:name="Medium Shading 1 Accent 1" w:semiHidden="0" w:uiPriority="63" w:unhideWhenUsed="0"/>
+    <w:lsdException w:name="Medium Shading 2 Accent 1" w:semiHidden="0" w:uiPriority="64" w:unhideWhenUsed="0"/>
+    <w:lsdException w:name="Medium List 1 Accent 1" w:semiHidden="0" w:uiPriority="65" w:unhideWhenUsed="0"/>
+    <w:lsdException w:name="Revision" w:unhideWhenUsed="0"/>
+    <w:lsdException w:name="List Paragraph" w:semiHidden="0" w:uiPriority="34" w:unhideWhenUsed="0" w:qFormat="1"/>
+    <w:lsdException w:name="Quote" w:semiHidden="0" w:uiPriority="29" w:unhideWhenUsed="0" w:qFormat="1"/>
+    <w:lsdException w:name="Intense Quote" w:semiHidden="0" w:uiPriority="30" w:unhideWhenUsed="0" w:qFormat="1"/>
+    <w:lsdException w:name="Medium List 2 Accent 1" w:semiHidden="0" w:uiPriority="66" w:unhideWhenUsed="0"/>
+    <w:lsdException w:name="Medium Grid 1 Accent 1" w:semiHidden="0" w:uiPriority="67" w:unhideWhenUsed="0"/>
+    <w:lsdException w:name="Medium Grid 2 Accent 1" w:semiHidden="0" w:uiPriority="68" w:unhideWhenUsed="0"/>
+    <w:lsdException w:name="Medium Grid 3 Accent 1" w:semiHidden="0" w:uiPriority="69" w:unhideWhenUsed="0"/>
+    <w:lsdException w:name="Dark List Accent 1" w:semiHidden="0" w:uiPriority="70" w:unhideWhenUsed="0"/>
+    <w:lsdException w:name="Colorful Shading Accent 1" w:semiHidden="0" w:uiPriority="71" w:unhideWhenUsed="0"/>
+    <w:lsdException w:name="Colorful List Accent 1" w:semiHidden="0" w:uiPriority="72" w:unhideWhenUsed="0"/>
+    <w:lsdException w:name="Colorful Grid Accent 1" w:semiHidden="0" w:uiPriority="73" w:unhideWhenUsed="0"/>
+    <w:lsdException w:name="Light Shading Accent 2" w:semiHidden="0" w:uiPriority="60" w:unhideWhenUsed="0"/>
+    <w:lsdException w:name="Light List Accent 2" w:semiHidden="0" w:uiPriority="61" w:unhideWhenUsed="0"/>
+    <w:lsdException w:name="Light Grid Accent 2" w:semiHidden="0" w:uiPriority="62" w:unhideWhenUsed="0"/>
+    <w:lsdException w:name="Medium Shading 1 Accent 2" w:semiHidden="0" w:uiPriority="63" w:unhideWhenUsed="0"/>
+    <w:lsdException w:name="Medium Shading 2 Accent 2" w:semiHidden="0" w:uiPriority="64" w:unhideWhenUsed="0"/>
+    <w:lsdException w:name="Medium List 1 Accent 2" w:semiHidden="0" w:uiPriority="65" w:unhideWhenUsed="0"/>
+    <w:lsdException w:name="Medium List 2 Accent 2" w:semiHidden="0" w:uiPriority="66" w:unhideWhenUsed="0"/>
+    <w:lsdException w:name="Medium Grid 1 Accent 2" w:semiHidden="0" w:uiPriority="67" w:unhideWhenUsed="0"/>
+    <w:lsdException w:name="Medium Grid 2 Accent 2" w:semiHidden="0" w:uiPriority="68" w:unhideWhenUsed="0"/>
+    <w:lsdException w:name="Medium Grid 3 Accent 2" w:semiHidden="0" w:uiPriority="69" w:unhideWhenUsed="0"/>
+    <w:lsdException w:name="Dark List Accent 2" w:semiHidden="0" w:uiPriority="70" w:unhideWhenUsed="0"/>
+    <w:lsdException w:name="Colorful Shading Accent 2" w:semiHidden="0" w:uiPriority="71" w:unhideWhenUsed="0"/>
+    <w:lsdException w:name="Colorful List Accent 2" w:semiHidden="0" w:uiPriority="72" w:unhideWhenUsed="0"/>
+    <w:lsdException w:name="Colorful Grid Accent 2" w:semiHidden="0" w:uiPriority="73" w:unhideWhenUsed="0"/>
+    <w:lsdException w:name="Light Shading Accent 3" w:semiHidden="0" w:uiPriority="60" w:unhideWhenUsed="0"/>
+    <w:lsdException w:name="Light List Accent 3" w:semiHidden="0" w:uiPriority="61" w:unhideWhenUsed="0"/>
+    <w:lsdException w:name="Light Grid Accent 3" w:semiHidden="0" w:uiPriority="62" w:unhideWhenUsed="0"/>
+    <w:lsdException w:name="Medium Shading 1 Accent 3" w:semiHidden="0" w:uiPriority="63" w:unhideWhenUsed="0"/>
+    <w:lsdException w:name="Medium Shading 2 Accent 3" w:semiHidden="0" w:uiPriority="64" w:unhideWhenUsed="0"/>
+    <w:lsdException w:name="Medium List 1 Accent 3" w:semiHidden="0" w:uiPriority="65" w:unhideWhenUsed="0"/>
+    <w:lsdException w:name="Medium List 2 Accent 3" w:semiHidden="0" w:uiPriority="66" w:unhideWhenUsed="0"/>
+    <w:lsdException w:name="Medium Grid 1 Accent 3" w:semiHidden="0" w:uiPriority="67" w:unhideWhenUsed="0"/>
+    <w:lsdException w:name="Medium Grid 2 Accent 3" w:semiHidden="0" w:uiPriority="68" w:unhideWhenUsed="0"/>
+    <w:lsdException w:name="Medium Grid 3 Accent 3" w:semiHidden="0" w:uiPriority="69" w:unhideWhenUsed="0"/>
+    <w:lsdException w:name="Dark List Accent 3" w:semiHidden="0" w:uiPriority="70" w:unhideWhenUsed="0"/>
+    <w:lsdException w:name="Colorful Shading Accent 3" w:semiHidden="0" w:uiPriority="71" w:unhideWhenUsed="0"/>
+    <w:lsdException w:name="Colorful List Accent 3" w:semiHidden="0" w:uiPriority="72" w:unhideWhenUsed="0"/>
+    <w:lsdException w:name="Colorful Grid Accent 3" w:semiHidden="0" w:uiPriority="73" w:unhideWhenUsed="0"/>
+    <w:lsdException w:name="Light Shading Accent 4" w:semiHidden="0" w:uiPriority="60" w:unhideWhenUsed="0"/>
+    <w:lsdException w:name="Light List Accent 4" w:semiHidden="0" w:uiPriority="61" w:unhideWhenUsed="0"/>
+    <w:lsdException w:name="Light Grid Accent 4" w:semiHidden="0" w:uiPriority="62" w:unhideWhenUsed="0"/>
+    <w:lsdException w:name="Medium Shading 1 Accent 4" w:semiHidden="0" w:uiPriority="63" w:unhideWhenUsed="0"/>
+    <w:lsdException w:name="Medium Shading 2 Accent 4" w:semiHidden="0" w:uiPriority="64" w:unhideWhenUsed="0"/>
+    <w:lsdException w:name="Medium List 1 Accent 4" w:semiHidden="0" w:uiPriority="65" w:unhideWhenUsed="0"/>
+    <w:lsdException w:name="Medium List 2 Accent 4" w:semiHidden="0" w:uiPriority="66" w:unhideWhenUsed="0"/>
+    <w:lsdException w:name="Medium Grid 1 Accent 4" w:semiHidden="0" w:uiPriority="67" w:unhideWhenUsed="0"/>
+    <w:lsdException w:name="Medium Grid 2 Accent 4" w:semiHidden="0" w:uiPriority="68" w:unhideWhenUsed="0"/>
+    <w:lsdException w:name="Medium Grid 3 Accent 4" w:semiHidden="0" w:uiPriority="69" w:unhideWhenUsed="0"/>
+    <w:lsdException w:name="Dark List Accent 4" w:semiHidden="0" w:uiPriority="70" w:unhideWhenUsed="0"/>
+    <w:lsdException w:name="Colorful Shading Accent 4" w:semiHidden="0" w:uiPriority="71" w:unhideWhenUsed="0"/>
+    <w:lsdException w:name="Colorful List Accent 4" w:semiHidden="0" w:uiPriority="72" w:unhideWhenUsed="0"/>
+    <w:lsdException w:name="Colorful Grid Accent 4" w:semiHidden="0" w:uiPriority="73" w:unhideWhenUsed="0"/>
+    <w:lsdException w:name="Light Shading Accent 5" w:semiHidden="0" w:uiPriority="60" w:unhideWhenUsed="0"/>
+    <w:lsdException w:name="Light List Accent 5" w:semiHidden="0" w:uiPriority="61" w:unhideWhenUsed="0"/>
+    <w:lsdException w:name="Light Grid Accent 5" w:semiHidden="0" w:uiPriority="62" w:unhideWhenUsed="0"/>
+    <w:lsdException w:name="Medium Shading 1 Accent 5" w:semiHidden="0" w:uiPriority="63" w:unhideWhenUsed="0"/>
+    <w:lsdException w:name="Medium Shading 2 Accent 5" w:semiHidden="0" w:uiPriority="64" w:unhideWhenUsed="0"/>
+    <w:lsdException w:name="Medium List 1 Accent 5" w:semiHidden="0" w:uiPriority="65" w:unhideWhenUsed="0"/>
+    <w:lsdException w:name="Medium List 2 Accent 5" w:semiHidden="0" w:uiPriority="66" w:unhideWhenUsed="0"/>
+    <w:lsdException w:name="Medium Grid 1 Accent 5" w:semiHidden="0" w:uiPriority="67" w:unhideWhenUsed="0"/>
+    <w:lsdException w:name="Medium Grid 2 Accent 5" w:semiHidden="0" w:uiPriority="68" w:unhideWhenUsed="0"/>
+    <w:lsdException w:name="Medium Grid 3 Accent 5" w:semiHidden="0" w:uiPriority="69" w:unhideWhenUsed="0"/>
+    <w:lsdException w:name="Dark List Accent 5" w:semiHidden="0" w:uiPriority="70" w:unhideWhenUsed="0"/>
+    <w:lsdException w:name="Colorful Shading Accent 5" w:semiHidden="0" w:uiPriority="71" w:unhideWhenUsed="0"/>
+    <w:lsdException w:name="Colorful List Accent 5" w:semiHidden="0" w:uiPriority="72" w:unhideWhenUsed="0"/>
+    <w:lsdException w:name="Colorful Grid Accent 5" w:semiHidden="0" w:uiPriority="73" w:unhideWhenUsed="0"/>
+    <w:lsdException w:name="Light Shading Accent 6" w:semiHidden="0" w:uiPriority="60" w:unhideWhenUsed="0"/>
+    <w:lsdException w:name="Light List Accent 6" w:semiHidden="0" w:uiPriority="61" w:unhideWhenUsed="0"/>
+    <w:lsdException w:name="Light Grid Accent 6" w:semiHidden="0" w:uiPriority="62" w:unhideWhenUsed="0"/>
+    <w:lsdException w:name="Medium Shading 1 Accent 6" w:semiHidden="0" w:uiPriority="63" w:unhideWhenUsed="0"/>
+    <w:lsdException w:name="Medium Shading 2 Accent 6" w:semiHidden="0" w:uiPriority="64" w:unhideWhenUsed="0"/>
+    <w:lsdException w:name="Medium List 1 Accent 6" w:semiHidden="0" w:uiPriority="65" w:unhideWhenUsed="0"/>
+    <w:lsdException w:name="Medium List 2 Accent 6" w:semiHidden="0" w:uiPriority="66" w:unhideWhenUsed="0"/>
+    <w:lsdException w:name="Medium Grid 1 Accent 6" w:semiHidden="0" w:uiPriority="67" w:unhideWhenUsed="0"/>
+    <w:lsdException w:name="Medium Grid 2 Accent 6" w:semiHidden="0" w:uiPriority="68" w:unhideWhenUsed="0"/>
+    <w:lsdException w:name="Medium Grid 3 Accent 6" w:semiHidden="0" w:uiPriority="69" w:unhideWhenUsed="0"/>
+    <w:lsdException w:name="Dark List Accent 6" w:semiHidden="0" w:uiPriority="70" w:unhideWhenUsed="0"/>
+    <w:lsdException w:name="Colorful Shading Accent 6" w:semiHidden="0" w:uiPriority="71" w:unhideWhenUsed="0"/>
+    <w:lsdException w:name="Colorful List Accent 6" w:semiHidden="0" w:uiPriority="72" w:unhideWhenUsed="0"/>
+    <w:lsdException w:name="Colorful Grid Accent 6" w:semiHidden="0" w:uiPriority="73" w:unhideWhenUsed="0"/>
+    <w:lsdException w:name="Subtle Emphasis" w:semiHidden="0" w:uiPriority="19" w:unhideWhenUsed="0" w:qFormat="1"/>
+    <w:lsdException w:name="Intense Emphasis" w:semiHidden="0" w:uiPriority="21" w:unhideWhenUsed="0" w:qFormat="1"/>
+    <w:lsdException w:name="Subtle Reference" w:semiHidden="0" w:uiPriority="31" w:unhideWhenUsed="0" w:qFormat="1"/>
+    <w:lsdException w:name="Intense Reference" w:semiHidden="0" w:uiPriority="32" w:unhideWhenUsed="0" w:qFormat="1"/>
+    <w:lsdException w:name="Book Title" w:semiHidden="0" w:uiPriority="33" w:unhideWhenUsed="0" w:qFormat="1"/>
+    <w:lsdException w:name="Bibliography" w:uiPriority="37"/>
+    <w:lsdException w:name="TOC Heading" w:uiPriority="39" w:qFormat="1"/>
   </w:latentStyles>
-  <w:style w:type="paragraph" w:default="1" w:styleId="Normal">
+  <w:style w:type="paragraph" w:default="1" w:styleId="a">
     <w:name w:val="Normal"/>
     <w:qFormat/>
     <w:pPr>
       <w:bidi/>
     </w:pPr>
   </w:style>
-  <w:style w:type="character" w:default="1" w:styleId="DefaultParagraphFont">
+  <w:style w:type="character" w:default="1" w:styleId="a0">
     <w:name w:val="Default Paragraph Font"/>
     <w:uiPriority w:val="1"/>
     <w:semiHidden/>
     <w:unhideWhenUsed/>
   </w:style>
-  <w:style w:type="table" w:default="1" w:styleId="TableNormal">
+  <w:style w:type="table" w:default="1" w:styleId="a1">
     <w:name w:val="Normal Table"/>
     <w:uiPriority w:val="99"/>
     <w:semiHidden/>
@@ -1669,15 +1887,15 @@
       </w:tblCellMar>
     </w:tblPr>
   </w:style>
-  <w:style w:type="numbering" w:default="1" w:styleId="NoList">
+  <w:style w:type="numbering" w:default="1" w:styleId="a2">
     <w:name w:val="No List"/>
     <w:uiPriority w:val="99"/>
     <w:semiHidden/>
     <w:unhideWhenUsed/>
   </w:style>
-  <w:style w:type="paragraph" w:styleId="ListParagraph">
+  <w:style w:type="paragraph" w:styleId="a3">
     <w:name w:val="List Paragraph"/>
-    <w:basedOn w:val="Normal"/>
+    <w:basedOn w:val="a"/>
     <w:uiPriority w:val="34"/>
     <w:qFormat/>
     <w:rsid w:val="00D17A84"/>
@@ -1686,9 +1904,9 @@
       <w:contextualSpacing/>
     </w:pPr>
   </w:style>
-  <w:style w:type="character" w:styleId="PlaceholderText">
+  <w:style w:type="character" w:styleId="a4">
     <w:name w:val="Placeholder Text"/>
-    <w:basedOn w:val="DefaultParagraphFont"/>
+    <w:basedOn w:val="a0"/>
     <w:uiPriority w:val="99"/>
     <w:semiHidden/>
     <w:rsid w:val="00901B81"/>
@@ -1696,10 +1914,10 @@
       <w:color w:val="808080"/>
     </w:rPr>
   </w:style>
-  <w:style w:type="paragraph" w:styleId="BalloonText">
+  <w:style w:type="paragraph" w:styleId="a5">
     <w:name w:val="Balloon Text"/>
-    <w:basedOn w:val="Normal"/>
-    <w:link w:val="BalloonTextChar"/>
+    <w:basedOn w:val="a"/>
+    <w:link w:val="a6"/>
     <w:uiPriority w:val="99"/>
     <w:semiHidden/>
     <w:unhideWhenUsed/>
@@ -1713,10 +1931,254 @@
       <w:szCs w:val="16"/>
     </w:rPr>
   </w:style>
-  <w:style w:type="character" w:customStyle="1" w:styleId="BalloonTextChar">
-    <w:name w:val="Balloon Text Char"/>
-    <w:basedOn w:val="DefaultParagraphFont"/>
-    <w:link w:val="BalloonText"/>
+  <w:style w:type="character" w:customStyle="1" w:styleId="a6">
+    <w:name w:val="טקסט בלונים תו"/>
+    <w:basedOn w:val="a0"/>
+    <w:link w:val="a5"/>
+    <w:uiPriority w:val="99"/>
+    <w:semiHidden/>
+    <w:rsid w:val="00C35916"/>
+    <w:rPr>
+      <w:rFonts w:ascii="Tahoma" w:hAnsi="Tahoma" w:cs="Tahoma"/>
+      <w:sz w:val="16"/>
+      <w:szCs w:val="16"/>
+    </w:rPr>
+  </w:style>
+</w:styles>
+</file>
+
+<file path=word/stylesWithEffects.xml><?xml version="1.0" encoding="utf-8"?>
+<w:styles xmlns:wpc="http://schemas.microsoft.com/office/word/2010/wordprocessingCanvas" xmlns:mc="http://schemas.openxmlformats.org/markup-compatibility/2006" xmlns:o="urn:schemas-microsoft-com:office:office" xmlns:r="http://schemas.openxmlformats.org/officeDocument/2006/relationships" xmlns:m="http://schemas.openxmlformats.org/officeDocument/2006/math" xmlns:v="urn:schemas-microsoft-com:vml" xmlns:wp14="http://schemas.microsoft.com/office/word/2010/wordprocessingDrawing" xmlns:wp="http://schemas.openxmlformats.org/drawingml/2006/wordprocessingDrawing" xmlns:w10="urn:schemas-microsoft-com:office:word" xmlns:w="http://schemas.openxmlformats.org/wordprocessingml/2006/main" xmlns:w14="http://schemas.microsoft.com/office/word/2010/wordml" xmlns:wpg="http://schemas.microsoft.com/office/word/2010/wordprocessingGroup" xmlns:wpi="http://schemas.microsoft.com/office/word/2010/wordprocessingInk" xmlns:wne="http://schemas.microsoft.com/office/word/2006/wordml" xmlns:wps="http://schemas.microsoft.com/office/word/2010/wordprocessingShape" mc:Ignorable="w14 wp14">
+  <w:docDefaults>
+    <w:rPrDefault>
+      <w:rPr>
+        <w:rFonts w:asciiTheme="minorHAnsi" w:eastAsiaTheme="minorHAnsi" w:hAnsiTheme="minorHAnsi" w:cstheme="minorBidi"/>
+        <w:sz w:val="22"/>
+        <w:szCs w:val="22"/>
+        <w:lang w:val="en-US" w:eastAsia="en-US" w:bidi="he-IL"/>
+      </w:rPr>
+    </w:rPrDefault>
+    <w:pPrDefault>
+      <w:pPr>
+        <w:spacing w:after="160" w:line="259" w:lineRule="auto"/>
+      </w:pPr>
+    </w:pPrDefault>
+  </w:docDefaults>
+  <w:latentStyles w:defLockedState="0" w:defUIPriority="99" w:defSemiHidden="1" w:defUnhideWhenUsed="1" w:defQFormat="0" w:count="267">
+    <w:lsdException w:name="Normal" w:semiHidden="0" w:uiPriority="0" w:unhideWhenUsed="0" w:qFormat="1"/>
+    <w:lsdException w:name="heading 1" w:semiHidden="0" w:uiPriority="9" w:unhideWhenUsed="0" w:qFormat="1"/>
+    <w:lsdException w:name="heading 2" w:uiPriority="9" w:qFormat="1"/>
+    <w:lsdException w:name="heading 3" w:uiPriority="9" w:qFormat="1"/>
+    <w:lsdException w:name="heading 4" w:uiPriority="9" w:qFormat="1"/>
+    <w:lsdException w:name="heading 5" w:uiPriority="9" w:qFormat="1"/>
+    <w:lsdException w:name="heading 6" w:uiPriority="9" w:qFormat="1"/>
+    <w:lsdException w:name="heading 7" w:uiPriority="9" w:qFormat="1"/>
+    <w:lsdException w:name="heading 8" w:uiPriority="9" w:qFormat="1"/>
+    <w:lsdException w:name="heading 9" w:uiPriority="9" w:qFormat="1"/>
+    <w:lsdException w:name="toc 1" w:uiPriority="39"/>
+    <w:lsdException w:name="toc 2" w:uiPriority="39"/>
+    <w:lsdException w:name="toc 3" w:uiPriority="39"/>
+    <w:lsdException w:name="toc 4" w:uiPriority="39"/>
+    <w:lsdException w:name="toc 5" w:uiPriority="39"/>
+    <w:lsdException w:name="toc 6" w:uiPriority="39"/>
+    <w:lsdException w:name="toc 7" w:uiPriority="39"/>
+    <w:lsdException w:name="toc 8" w:uiPriority="39"/>
+    <w:lsdException w:name="toc 9" w:uiPriority="39"/>
+    <w:lsdException w:name="caption" w:uiPriority="35" w:qFormat="1"/>
+    <w:lsdException w:name="Title" w:semiHidden="0" w:uiPriority="10" w:unhideWhenUsed="0" w:qFormat="1"/>
+    <w:lsdException w:name="Default Paragraph Font" w:uiPriority="1"/>
+    <w:lsdException w:name="Subtitle" w:semiHidden="0" w:uiPriority="11" w:unhideWhenUsed="0" w:qFormat="1"/>
+    <w:lsdException w:name="Strong" w:semiHidden="0" w:uiPriority="22" w:unhideWhenUsed="0" w:qFormat="1"/>
+    <w:lsdException w:name="Emphasis" w:semiHidden="0" w:uiPriority="20" w:unhideWhenUsed="0" w:qFormat="1"/>
+    <w:lsdException w:name="Table Grid" w:semiHidden="0" w:uiPriority="39" w:unhideWhenUsed="0"/>
+    <w:lsdException w:name="Placeholder Text" w:unhideWhenUsed="0"/>
+    <w:lsdException w:name="No Spacing" w:semiHidden="0" w:uiPriority="1" w:unhideWhenUsed="0" w:qFormat="1"/>
+    <w:lsdException w:name="Light Shading" w:semiHidden="0" w:uiPriority="60" w:unhideWhenUsed="0"/>
+    <w:lsdException w:name="Light List" w:semiHidden="0" w:uiPriority="61" w:unhideWhenUsed="0"/>
+    <w:lsdException w:name="Light Grid" w:semiHidden="0" w:uiPriority="62" w:unhideWhenUsed="0"/>
+    <w:lsdException w:name="Medium Shading 1" w:semiHidden="0" w:uiPriority="63" w:unhideWhenUsed="0"/>
+    <w:lsdException w:name="Medium Shading 2" w:semiHidden="0" w:uiPriority="64" w:unhideWhenUsed="0"/>
+    <w:lsdException w:name="Medium List 1" w:semiHidden="0" w:uiPriority="65" w:unhideWhenUsed="0"/>
+    <w:lsdException w:name="Medium List 2" w:semiHidden="0" w:uiPriority="66" w:unhideWhenUsed="0"/>
+    <w:lsdException w:name="Medium Grid 1" w:semiHidden="0" w:uiPriority="67" w:unhideWhenUsed="0"/>
+    <w:lsdException w:name="Medium Grid 2" w:semiHidden="0" w:uiPriority="68" w:unhideWhenUsed="0"/>
+    <w:lsdException w:name="Medium Grid 3" w:semiHidden="0" w:uiPriority="69" w:unhideWhenUsed="0"/>
+    <w:lsdException w:name="Dark List" w:semiHidden="0" w:uiPriority="70" w:unhideWhenUsed="0"/>
+    <w:lsdException w:name="Colorful Shading" w:semiHidden="0" w:uiPriority="71" w:unhideWhenUsed="0"/>
+    <w:lsdException w:name="Colorful List" w:semiHidden="0" w:uiPriority="72" w:unhideWhenUsed="0"/>
+    <w:lsdException w:name="Colorful Grid" w:semiHidden="0" w:uiPriority="73" w:unhideWhenUsed="0"/>
+    <w:lsdException w:name="Light Shading Accent 1" w:semiHidden="0" w:uiPriority="60" w:unhideWhenUsed="0"/>
+    <w:lsdException w:name="Light List Accent 1" w:semiHidden="0" w:uiPriority="61" w:unhideWhenUsed="0"/>
+    <w:lsdException w:name="Light Grid Accent 1" w:semiHidden="0" w:uiPriority="62" w:unhideWhenUsed="0"/>
+    <w:lsdException w:name="Medium Shading 1 Accent 1" w:semiHidden="0" w:uiPriority="63" w:unhideWhenUsed="0"/>
+    <w:lsdException w:name="Medium Shading 2 Accent 1" w:semiHidden="0" w:uiPriority="64" w:unhideWhenUsed="0"/>
+    <w:lsdException w:name="Medium List 1 Accent 1" w:semiHidden="0" w:uiPriority="65" w:unhideWhenUsed="0"/>
+    <w:lsdException w:name="Revision" w:unhideWhenUsed="0"/>
+    <w:lsdException w:name="List Paragraph" w:semiHidden="0" w:uiPriority="34" w:unhideWhenUsed="0" w:qFormat="1"/>
+    <w:lsdException w:name="Quote" w:semiHidden="0" w:uiPriority="29" w:unhideWhenUsed="0" w:qFormat="1"/>
+    <w:lsdException w:name="Intense Quote" w:semiHidden="0" w:uiPriority="30" w:unhideWhenUsed="0" w:qFormat="1"/>
+    <w:lsdException w:name="Medium List 2 Accent 1" w:semiHidden="0" w:uiPriority="66" w:unhideWhenUsed="0"/>
+    <w:lsdException w:name="Medium Grid 1 Accent 1" w:semiHidden="0" w:uiPriority="67" w:unhideWhenUsed="0"/>
+    <w:lsdException w:name="Medium Grid 2 Accent 1" w:semiHidden="0" w:uiPriority="68" w:unhideWhenUsed="0"/>
+    <w:lsdException w:name="Medium Grid 3 Accent 1" w:semiHidden="0" w:uiPriority="69" w:unhideWhenUsed="0"/>
+    <w:lsdException w:name="Dark List Accent 1" w:semiHidden="0" w:uiPriority="70" w:unhideWhenUsed="0"/>
+    <w:lsdException w:name="Colorful Shading Accent 1" w:semiHidden="0" w:uiPriority="71" w:unhideWhenUsed="0"/>
+    <w:lsdException w:name="Colorful List Accent 1" w:semiHidden="0" w:uiPriority="72" w:unhideWhenUsed="0"/>
+    <w:lsdException w:name="Colorful Grid Accent 1" w:semiHidden="0" w:uiPriority="73" w:unhideWhenUsed="0"/>
+    <w:lsdException w:name="Light Shading Accent 2" w:semiHidden="0" w:uiPriority="60" w:unhideWhenUsed="0"/>
+    <w:lsdException w:name="Light List Accent 2" w:semiHidden="0" w:uiPriority="61" w:unhideWhenUsed="0"/>
+    <w:lsdException w:name="Light Grid Accent 2" w:semiHidden="0" w:uiPriority="62" w:unhideWhenUsed="0"/>
+    <w:lsdException w:name="Medium Shading 1 Accent 2" w:semiHidden="0" w:uiPriority="63" w:unhideWhenUsed="0"/>
+    <w:lsdException w:name="Medium Shading 2 Accent 2" w:semiHidden="0" w:uiPriority="64" w:unhideWhenUsed="0"/>
+    <w:lsdException w:name="Medium List 1 Accent 2" w:semiHidden="0" w:uiPriority="65" w:unhideWhenUsed="0"/>
+    <w:lsdException w:name="Medium List 2 Accent 2" w:semiHidden="0" w:uiPriority="66" w:unhideWhenUsed="0"/>
+    <w:lsdException w:name="Medium Grid 1 Accent 2" w:semiHidden="0" w:uiPriority="67" w:unhideWhenUsed="0"/>
+    <w:lsdException w:name="Medium Grid 2 Accent 2" w:semiHidden="0" w:uiPriority="68" w:unhideWhenUsed="0"/>
+    <w:lsdException w:name="Medium Grid 3 Accent 2" w:semiHidden="0" w:uiPriority="69" w:unhideWhenUsed="0"/>
+    <w:lsdException w:name="Dark List Accent 2" w:semiHidden="0" w:uiPriority="70" w:unhideWhenUsed="0"/>
+    <w:lsdException w:name="Colorful Shading Accent 2" w:semiHidden="0" w:uiPriority="71" w:unhideWhenUsed="0"/>
+    <w:lsdException w:name="Colorful List Accent 2" w:semiHidden="0" w:uiPriority="72" w:unhideWhenUsed="0"/>
+    <w:lsdException w:name="Colorful Grid Accent 2" w:semiHidden="0" w:uiPriority="73" w:unhideWhenUsed="0"/>
+    <w:lsdException w:name="Light Shading Accent 3" w:semiHidden="0" w:uiPriority="60" w:unhideWhenUsed="0"/>
+    <w:lsdException w:name="Light List Accent 3" w:semiHidden="0" w:uiPriority="61" w:unhideWhenUsed="0"/>
+    <w:lsdException w:name="Light Grid Accent 3" w:semiHidden="0" w:uiPriority="62" w:unhideWhenUsed="0"/>
+    <w:lsdException w:name="Medium Shading 1 Accent 3" w:semiHidden="0" w:uiPriority="63" w:unhideWhenUsed="0"/>
+    <w:lsdException w:name="Medium Shading 2 Accent 3" w:semiHidden="0" w:uiPriority="64" w:unhideWhenUsed="0"/>
+    <w:lsdException w:name="Medium List 1 Accent 3" w:semiHidden="0" w:uiPriority="65" w:unhideWhenUsed="0"/>
+    <w:lsdException w:name="Medium List 2 Accent 3" w:semiHidden="0" w:uiPriority="66" w:unhideWhenUsed="0"/>
+    <w:lsdException w:name="Medium Grid 1 Accent 3" w:semiHidden="0" w:uiPriority="67" w:unhideWhenUsed="0"/>
+    <w:lsdException w:name="Medium Grid 2 Accent 3" w:semiHidden="0" w:uiPriority="68" w:unhideWhenUsed="0"/>
+    <w:lsdException w:name="Medium Grid 3 Accent 3" w:semiHidden="0" w:uiPriority="69" w:unhideWhenUsed="0"/>
+    <w:lsdException w:name="Dark List Accent 3" w:semiHidden="0" w:uiPriority="70" w:unhideWhenUsed="0"/>
+    <w:lsdException w:name="Colorful Shading Accent 3" w:semiHidden="0" w:uiPriority="71" w:unhideWhenUsed="0"/>
+    <w:lsdException w:name="Colorful List Accent 3" w:semiHidden="0" w:uiPriority="72" w:unhideWhenUsed="0"/>
+    <w:lsdException w:name="Colorful Grid Accent 3" w:semiHidden="0" w:uiPriority="73" w:unhideWhenUsed="0"/>
+    <w:lsdException w:name="Light Shading Accent 4" w:semiHidden="0" w:uiPriority="60" w:unhideWhenUsed="0"/>
+    <w:lsdException w:name="Light List Accent 4" w:semiHidden="0" w:uiPriority="61" w:unhideWhenUsed="0"/>
+    <w:lsdException w:name="Light Grid Accent 4" w:semiHidden="0" w:uiPriority="62" w:unhideWhenUsed="0"/>
+    <w:lsdException w:name="Medium Shading 1 Accent 4" w:semiHidden="0" w:uiPriority="63" w:unhideWhenUsed="0"/>
+    <w:lsdException w:name="Medium Shading 2 Accent 4" w:semiHidden="0" w:uiPriority="64" w:unhideWhenUsed="0"/>
+    <w:lsdException w:name="Medium List 1 Accent 4" w:semiHidden="0" w:uiPriority="65" w:unhideWhenUsed="0"/>
+    <w:lsdException w:name="Medium List 2 Accent 4" w:semiHidden="0" w:uiPriority="66" w:unhideWhenUsed="0"/>
+    <w:lsdException w:name="Medium Grid 1 Accent 4" w:semiHidden="0" w:uiPriority="67" w:unhideWhenUsed="0"/>
+    <w:lsdException w:name="Medium Grid 2 Accent 4" w:semiHidden="0" w:uiPriority="68" w:unhideWhenUsed="0"/>
+    <w:lsdException w:name="Medium Grid 3 Accent 4" w:semiHidden="0" w:uiPriority="69" w:unhideWhenUsed="0"/>
+    <w:lsdException w:name="Dark List Accent 4" w:semiHidden="0" w:uiPriority="70" w:unhideWhenUsed="0"/>
+    <w:lsdException w:name="Colorful Shading Accent 4" w:semiHidden="0" w:uiPriority="71" w:unhideWhenUsed="0"/>
+    <w:lsdException w:name="Colorful List Accent 4" w:semiHidden="0" w:uiPriority="72" w:unhideWhenUsed="0"/>
+    <w:lsdException w:name="Colorful Grid Accent 4" w:semiHidden="0" w:uiPriority="73" w:unhideWhenUsed="0"/>
+    <w:lsdException w:name="Light Shading Accent 5" w:semiHidden="0" w:uiPriority="60" w:unhideWhenUsed="0"/>
+    <w:lsdException w:name="Light List Accent 5" w:semiHidden="0" w:uiPriority="61" w:unhideWhenUsed="0"/>
+    <w:lsdException w:name="Light Grid Accent 5" w:semiHidden="0" w:uiPriority="62" w:unhideWhenUsed="0"/>
+    <w:lsdException w:name="Medium Shading 1 Accent 5" w:semiHidden="0" w:uiPriority="63" w:unhideWhenUsed="0"/>
+    <w:lsdException w:name="Medium Shading 2 Accent 5" w:semiHidden="0" w:uiPriority="64" w:unhideWhenUsed="0"/>
+    <w:lsdException w:name="Medium List 1 Accent 5" w:semiHidden="0" w:uiPriority="65" w:unhideWhenUsed="0"/>
+    <w:lsdException w:name="Medium List 2 Accent 5" w:semiHidden="0" w:uiPriority="66" w:unhideWhenUsed="0"/>
+    <w:lsdException w:name="Medium Grid 1 Accent 5" w:semiHidden="0" w:uiPriority="67" w:unhideWhenUsed="0"/>
+    <w:lsdException w:name="Medium Grid 2 Accent 5" w:semiHidden="0" w:uiPriority="68" w:unhideWhenUsed="0"/>
+    <w:lsdException w:name="Medium Grid 3 Accent 5" w:semiHidden="0" w:uiPriority="69" w:unhideWhenUsed="0"/>
+    <w:lsdException w:name="Dark List Accent 5" w:semiHidden="0" w:uiPriority="70" w:unhideWhenUsed="0"/>
+    <w:lsdException w:name="Colorful Shading Accent 5" w:semiHidden="0" w:uiPriority="71" w:unhideWhenUsed="0"/>
+    <w:lsdException w:name="Colorful List Accent 5" w:semiHidden="0" w:uiPriority="72" w:unhideWhenUsed="0"/>
+    <w:lsdException w:name="Colorful Grid Accent 5" w:semiHidden="0" w:uiPriority="73" w:unhideWhenUsed="0"/>
+    <w:lsdException w:name="Light Shading Accent 6" w:semiHidden="0" w:uiPriority="60" w:unhideWhenUsed="0"/>
+    <w:lsdException w:name="Light List Accent 6" w:semiHidden="0" w:uiPriority="61" w:unhideWhenUsed="0"/>
+    <w:lsdException w:name="Light Grid Accent 6" w:semiHidden="0" w:uiPriority="62" w:unhideWhenUsed="0"/>
+    <w:lsdException w:name="Medium Shading 1 Accent 6" w:semiHidden="0" w:uiPriority="63" w:unhideWhenUsed="0"/>
+    <w:lsdException w:name="Medium Shading 2 Accent 6" w:semiHidden="0" w:uiPriority="64" w:unhideWhenUsed="0"/>
+    <w:lsdException w:name="Medium List 1 Accent 6" w:semiHidden="0" w:uiPriority="65" w:unhideWhenUsed="0"/>
+    <w:lsdException w:name="Medium List 2 Accent 6" w:semiHidden="0" w:uiPriority="66" w:unhideWhenUsed="0"/>
+    <w:lsdException w:name="Medium Grid 1 Accent 6" w:semiHidden="0" w:uiPriority="67" w:unhideWhenUsed="0"/>
+    <w:lsdException w:name="Medium Grid 2 Accent 6" w:semiHidden="0" w:uiPriority="68" w:unhideWhenUsed="0"/>
+    <w:lsdException w:name="Medium Grid 3 Accent 6" w:semiHidden="0" w:uiPriority="69" w:unhideWhenUsed="0"/>
+    <w:lsdException w:name="Dark List Accent 6" w:semiHidden="0" w:uiPriority="70" w:unhideWhenUsed="0"/>
+    <w:lsdException w:name="Colorful Shading Accent 6" w:semiHidden="0" w:uiPriority="71" w:unhideWhenUsed="0"/>
+    <w:lsdException w:name="Colorful List Accent 6" w:semiHidden="0" w:uiPriority="72" w:unhideWhenUsed="0"/>
+    <w:lsdException w:name="Colorful Grid Accent 6" w:semiHidden="0" w:uiPriority="73" w:unhideWhenUsed="0"/>
+    <w:lsdException w:name="Subtle Emphasis" w:semiHidden="0" w:uiPriority="19" w:unhideWhenUsed="0" w:qFormat="1"/>
+    <w:lsdException w:name="Intense Emphasis" w:semiHidden="0" w:uiPriority="21" w:unhideWhenUsed="0" w:qFormat="1"/>
+    <w:lsdException w:name="Subtle Reference" w:semiHidden="0" w:uiPriority="31" w:unhideWhenUsed="0" w:qFormat="1"/>
+    <w:lsdException w:name="Intense Reference" w:semiHidden="0" w:uiPriority="32" w:unhideWhenUsed="0" w:qFormat="1"/>
+    <w:lsdException w:name="Book Title" w:semiHidden="0" w:uiPriority="33" w:unhideWhenUsed="0" w:qFormat="1"/>
+    <w:lsdException w:name="Bibliography" w:uiPriority="37"/>
+    <w:lsdException w:name="TOC Heading" w:uiPriority="39" w:qFormat="1"/>
+  </w:latentStyles>
+  <w:style w:type="paragraph" w:default="1" w:styleId="a">
+    <w:name w:val="Normal"/>
+    <w:qFormat/>
+    <w:pPr>
+      <w:bidi/>
+    </w:pPr>
+  </w:style>
+  <w:style w:type="character" w:default="1" w:styleId="a0">
+    <w:name w:val="Default Paragraph Font"/>
+    <w:uiPriority w:val="1"/>
+    <w:semiHidden/>
+    <w:unhideWhenUsed/>
+  </w:style>
+  <w:style w:type="table" w:default="1" w:styleId="a1">
+    <w:name w:val="Normal Table"/>
+    <w:uiPriority w:val="99"/>
+    <w:semiHidden/>
+    <w:unhideWhenUsed/>
+    <w:tblPr>
+      <w:tblInd w:w="0" w:type="dxa"/>
+      <w:tblCellMar>
+        <w:top w:w="0" w:type="dxa"/>
+        <w:left w:w="108" w:type="dxa"/>
+        <w:bottom w:w="0" w:type="dxa"/>
+        <w:right w:w="108" w:type="dxa"/>
+      </w:tblCellMar>
+    </w:tblPr>
+  </w:style>
+  <w:style w:type="numbering" w:default="1" w:styleId="a2">
+    <w:name w:val="No List"/>
+    <w:uiPriority w:val="99"/>
+    <w:semiHidden/>
+    <w:unhideWhenUsed/>
+  </w:style>
+  <w:style w:type="paragraph" w:styleId="a3">
+    <w:name w:val="List Paragraph"/>
+    <w:basedOn w:val="a"/>
+    <w:uiPriority w:val="34"/>
+    <w:qFormat/>
+    <w:rsid w:val="00D17A84"/>
+    <w:pPr>
+      <w:ind w:left="720"/>
+      <w:contextualSpacing/>
+    </w:pPr>
+  </w:style>
+  <w:style w:type="character" w:styleId="a4">
+    <w:name w:val="Placeholder Text"/>
+    <w:basedOn w:val="a0"/>
+    <w:uiPriority w:val="99"/>
+    <w:semiHidden/>
+    <w:rsid w:val="00901B81"/>
+    <w:rPr>
+      <w:color w:val="808080"/>
+    </w:rPr>
+  </w:style>
+  <w:style w:type="paragraph" w:styleId="a5">
+    <w:name w:val="Balloon Text"/>
+    <w:basedOn w:val="a"/>
+    <w:link w:val="a6"/>
+    <w:uiPriority w:val="99"/>
+    <w:semiHidden/>
+    <w:unhideWhenUsed/>
+    <w:rsid w:val="00C35916"/>
+    <w:pPr>
+      <w:spacing w:after="0" w:line="240" w:lineRule="auto"/>
+    </w:pPr>
+    <w:rPr>
+      <w:rFonts w:ascii="Tahoma" w:hAnsi="Tahoma" w:cs="Tahoma"/>
+      <w:sz w:val="16"/>
+      <w:szCs w:val="16"/>
+    </w:rPr>
+  </w:style>
+  <w:style w:type="character" w:customStyle="1" w:styleId="a6">
+    <w:name w:val="טקסט בלונים תו"/>
+    <w:basedOn w:val="a0"/>
+    <w:link w:val="a5"/>
     <w:uiPriority w:val="99"/>
     <w:semiHidden/>
     <w:rsid w:val="00C35916"/>
@@ -1984,7 +2446,7 @@
   <a:extraClrSchemeLst/>
   <a:extLst>
     <a:ext uri="{05A4C25C-085E-4340-85A3-A5531E510DB2}">
-      <thm15:themeFamily xmlns:thm15="http://schemas.microsoft.com/office/thememl/2012/main" name="Office Theme" id="{62F939B6-93AF-4DB8-9C6B-D6C7DFDC589F}" vid="{4A3C46E8-61CC-4603-A589-7422A47A8E4A}"/>
+      <thm15:themeFamily xmlns:thm15="http://schemas.microsoft.com/office/thememl/2012/main" xmlns="" name="Office Theme" id="{62F939B6-93AF-4DB8-9C6B-D6C7DFDC589F}" vid="{4A3C46E8-61CC-4603-A589-7422A47A8E4A}"/>
     </a:ext>
   </a:extLst>
 </a:theme>

</xml_diff>

<commit_message>
added more description to report for question 7. fixed a couple of issues with selective algorithm
</commit_message>
<xml_diff>
--- a/HW2/hw2.docx
+++ b/HW2/hw2.docx
@@ -180,9 +180,11 @@
         </w:rPr>
         <w:t xml:space="preserve">שנוכל להשתמש בפונקציה </w:t>
       </w:r>
+      <w:proofErr w:type="spellStart"/>
       <w:r>
         <w:t>Prob</w:t>
       </w:r>
+      <w:proofErr w:type="spellEnd"/>
       <w:r>
         <w:rPr>
           <w:rFonts w:hint="cs"/>
@@ -839,24 +841,66 @@
           <w:rFonts w:hint="cs"/>
           <w:rtl/>
         </w:rPr>
-        <w:t xml:space="preserve"> המהלכים הטובים ביותר מתוכם, אנו מבצעים את המיון של המהלכים בעזרת יוריסטיקה כלשהי. ביצענו ניסויים עם מספר יוריסטיקות</w:t>
-      </w:r>
-      <w:r>
-        <w:rPr>
-          <w:rFonts w:hint="cs"/>
-          <w:rtl/>
-        </w:rPr>
-        <w:t xml:space="preserve"> על מנת לבחור את היוריסטיקה למיון </w:t>
-      </w:r>
-      <w:r>
-        <w:t>w</w:t>
-      </w:r>
-      <w:r>
-        <w:rPr>
-          <w:rFonts w:hint="cs"/>
-          <w:rtl/>
-        </w:rPr>
-        <w:t>:</w:t>
+        <w:t xml:space="preserve"> המהלכים הטובים ביותר מתוכם, אנו מבצעים את המיון של המהלכים בעזרת יוריסטיקה כלשהי. ביצענו ניסויים עם מספר </w:t>
+      </w:r>
+      <w:r>
+        <w:rPr>
+          <w:rFonts w:hint="cs"/>
+          <w:rtl/>
+        </w:rPr>
+        <w:t>אופציות</w:t>
+      </w:r>
+      <w:r>
+        <w:rPr>
+          <w:rFonts w:hint="cs"/>
+          <w:rtl/>
+        </w:rPr>
+        <w:t xml:space="preserve"> על מנת לבחור את </w:t>
+      </w:r>
+      <w:r>
+        <w:rPr>
+          <w:rFonts w:hint="cs"/>
+          <w:rtl/>
+        </w:rPr>
+        <w:t>השיטה</w:t>
+      </w:r>
+      <w:r>
+        <w:rPr>
+          <w:rFonts w:hint="cs"/>
+          <w:rtl/>
+        </w:rPr>
+        <w:t xml:space="preserve"> </w:t>
+      </w:r>
+      <w:r>
+        <w:rPr>
+          <w:rFonts w:hint="cs"/>
+          <w:rtl/>
+        </w:rPr>
+        <w:t>לבחירת תת הקבוצה. את האופציות אפשר לחלק ל-2:</w:t>
+      </w:r>
+    </w:p>
+    <w:p>
+      <w:pPr>
+        <w:pStyle w:val="ListParagraph"/>
+        <w:numPr>
+          <w:ilvl w:val="1"/>
+          <w:numId w:val="2"/>
+        </w:numPr>
+      </w:pPr>
+      <w:r>
+        <w:rPr>
+          <w:rFonts w:hint="cs"/>
+          <w:u w:val="single"/>
+          <w:rtl/>
+        </w:rPr>
+        <w:t>אופציות מהירות</w:t>
+      </w:r>
+      <w:r>
+        <w:rPr>
+          <w:rFonts w:hint="cs"/>
+          <w:rtl/>
+        </w:rPr>
+        <w:t xml:space="preserve"> - </w:t>
       </w:r>
     </w:p>
     <w:p>
@@ -870,6 +914,8 @@
       <w:r>
         <w:rPr>
           <w:rFonts w:hint="cs"/>
+          <w:b/>
+          <w:bCs/>
           <w:rtl/>
         </w:rPr>
         <w:t>יוריסטיקת</w:t>
@@ -877,6 +923,8 @@
       <w:r>
         <w:rPr>
           <w:rFonts w:hint="cs"/>
+          <w:b/>
+          <w:bCs/>
           <w:rtl/>
         </w:rPr>
         <w:t xml:space="preserve"> </w:t>
@@ -884,6 +932,8 @@
       <w:r>
         <w:rPr>
           <w:rFonts w:hint="cs"/>
+          <w:b/>
+          <w:bCs/>
           <w:rtl/>
         </w:rPr>
         <w:t xml:space="preserve">בחירה </w:t>
@@ -891,9 +941,38 @@
       <w:r>
         <w:rPr>
           <w:rFonts w:hint="cs"/>
+          <w:b/>
+          <w:bCs/>
           <w:rtl/>
         </w:rPr>
         <w:t>רנדומלית</w:t>
+      </w:r>
+      <w:r>
+        <w:rPr>
+          <w:rFonts w:hint="cs"/>
+          <w:rtl/>
+        </w:rPr>
+        <w:t xml:space="preserve"> </w:t>
+      </w:r>
+      <w:r>
+        <w:rPr>
+          <w:rtl/>
+        </w:rPr>
+        <w:t>–</w:t>
+      </w:r>
+      <w:r>
+        <w:rPr>
+          <w:rFonts w:hint="cs"/>
+          <w:rtl/>
+        </w:rPr>
+        <w:t xml:space="preserve"> בחירה רנדומלית של תת קבוצה</w:t>
+      </w:r>
+      <w:r>
+        <w:rPr>
+          <w:rFonts w:hint="cs"/>
+          <w:rtl/>
+        </w:rPr>
+        <w:t>.</w:t>
       </w:r>
     </w:p>
     <w:p>
@@ -907,18 +986,126 @@
       <w:r>
         <w:rPr>
           <w:rFonts w:hint="cs"/>
+          <w:b/>
+          <w:bCs/>
+          <w:rtl/>
+        </w:rPr>
+        <w:t xml:space="preserve">יוריסטיקת מספר שכנים פנויים </w:t>
+      </w:r>
+      <w:r>
+        <w:rPr>
+          <w:rtl/>
+        </w:rPr>
+        <w:t>–</w:t>
+      </w:r>
+      <w:r>
+        <w:rPr>
+          <w:rFonts w:hint="cs"/>
+          <w:rtl/>
+        </w:rPr>
+        <w:t xml:space="preserve"> מיון המהלכים לפי מספר השכנים הפנויים שיהיו למלכה לאחר המהלך.</w:t>
+      </w:r>
+    </w:p>
+    <w:p>
+      <w:pPr>
+        <w:pStyle w:val="ListParagraph"/>
+        <w:numPr>
+          <w:ilvl w:val="1"/>
+          <w:numId w:val="2"/>
+        </w:numPr>
+        <w:rPr>
+          <w:rFonts w:hint="cs"/>
+          <w:rtl/>
+        </w:rPr>
+      </w:pPr>
+      <w:r>
+        <w:rPr>
+          <w:rFonts w:hint="cs"/>
+          <w:u w:val="single"/>
+          <w:rtl/>
+        </w:rPr>
+        <w:t>אופציות כבדות</w:t>
+      </w:r>
+      <w:r>
+        <w:rPr>
+          <w:rFonts w:hint="cs"/>
+          <w:rtl/>
+        </w:rPr>
+        <w:t xml:space="preserve"> - </w:t>
+      </w:r>
+    </w:p>
+    <w:p>
+      <w:pPr>
+        <w:pStyle w:val="ListParagraph"/>
+        <w:numPr>
+          <w:ilvl w:val="0"/>
+          <w:numId w:val="6"/>
+        </w:numPr>
+        <w:rPr>
+          <w:b/>
+          <w:bCs/>
+        </w:rPr>
+      </w:pPr>
+      <w:r>
+        <w:rPr>
+          <w:rFonts w:hint="cs"/>
+          <w:b/>
+          <w:bCs/>
           <w:rtl/>
         </w:rPr>
         <w:t xml:space="preserve">יוריסטיקת </w:t>
       </w:r>
       <w:r>
+        <w:rPr>
+          <w:b/>
+          <w:bCs/>
+        </w:rPr>
         <w:t>simple</w:t>
       </w:r>
       <w:r>
-        <w:t>_</w:t>
-      </w:r>
-      <w:r>
+        <w:rPr>
+          <w:b/>
+          <w:bCs/>
+        </w:rPr>
+        <w:t xml:space="preserve"> </w:t>
+      </w:r>
+      <w:r>
+        <w:rPr>
+          <w:b/>
+          <w:bCs/>
+        </w:rPr>
         <w:t>player</w:t>
+      </w:r>
+      <w:r>
+        <w:rPr>
+          <w:rFonts w:hint="cs"/>
+          <w:b/>
+          <w:bCs/>
+          <w:rtl/>
+        </w:rPr>
+        <w:t xml:space="preserve"> </w:t>
+      </w:r>
+      <w:r>
+        <w:rPr>
+          <w:rtl/>
+        </w:rPr>
+        <w:t>–</w:t>
+      </w:r>
+      <w:r>
+        <w:rPr>
+          <w:rFonts w:hint="cs"/>
+          <w:rtl/>
+        </w:rPr>
+        <w:t xml:space="preserve"> מאזן בין מספר המהלכים האפשריים של מלכות השחקן הנוכחי מול מספר המהלכים האפשריים של מלכות היריב</w:t>
+      </w:r>
+      <w:r>
+        <w:rPr>
+          <w:rFonts w:hint="cs"/>
+          <w:b/>
+          <w:bCs/>
+          <w:rtl/>
+        </w:rPr>
+        <w:t>.</w:t>
       </w:r>
     </w:p>
     <w:p>
@@ -932,28 +1119,192 @@
       <w:r>
         <w:rPr>
           <w:rFonts w:hint="cs"/>
+          <w:b/>
+          <w:bCs/>
           <w:rtl/>
         </w:rPr>
         <w:t xml:space="preserve">יוריסטיקת </w:t>
       </w:r>
       <w:r>
-        <w:t>minimal_queen_distances</w:t>
-      </w:r>
-      <w:r>
-        <w:rPr>
-          <w:rFonts w:hint="cs"/>
-          <w:rtl/>
-        </w:rPr>
-        <w:t>.</w:t>
+        <w:rPr>
+          <w:b/>
+          <w:bCs/>
+        </w:rPr>
+        <w:t>minimal queen distances</w:t>
+      </w:r>
+      <w:r>
+        <w:rPr>
+          <w:rFonts w:hint="cs"/>
+          <w:rtl/>
+        </w:rPr>
+        <w:t xml:space="preserve"> </w:t>
+      </w:r>
+      <w:r>
+        <w:rPr>
+          <w:rtl/>
+        </w:rPr>
+        <w:t>–</w:t>
+      </w:r>
+      <w:r>
+        <w:rPr>
+          <w:rFonts w:hint="cs"/>
+          <w:rtl/>
+        </w:rPr>
+        <w:t xml:space="preserve"> ספירת מאזן השליטה על המשבצות בלוח. כל משבצת בלוח שייכת לשחקן הלבן אם הוא יכול להגיע אליו במספר קטן יותר של מהלכי מלכה (וההפך עבור השחקן השחור). </w:t>
       </w:r>
     </w:p>
     <w:p>
       <w:pPr>
         <w:pStyle w:val="ListParagraph"/>
+        <w:numPr>
+          <w:ilvl w:val="0"/>
+          <w:numId w:val="6"/>
+        </w:numPr>
+        <w:rPr>
+          <w:rtl/>
+        </w:rPr>
       </w:pPr>
       <w:r>
         <w:rPr>
           <w:rFonts w:hint="cs"/>
+          <w:b/>
+          <w:bCs/>
+          <w:rtl/>
+        </w:rPr>
+        <w:t>בחירה בצורת עץ החלטה</w:t>
+      </w:r>
+      <w:r>
+        <w:rPr>
+          <w:rFonts w:hint="cs"/>
+          <w:rtl/>
+        </w:rPr>
+        <w:t xml:space="preserve"> - </w:t>
+      </w:r>
+      <w:r>
+        <w:rPr>
+          <w:rFonts w:hint="cs"/>
+          <w:rtl/>
+        </w:rPr>
+        <w:t>ניסינו מיון של המהלכים הטובים לפי מבנה בסגנון של עץ החלטה</w:t>
+      </w:r>
+      <w:r>
+        <w:rPr>
+          <w:rFonts w:hint="cs"/>
+          <w:rtl/>
+        </w:rPr>
+        <w:t>, כאשר בכל רמה השתמשנו ביוריסטיקה אחרת</w:t>
+      </w:r>
+      <w:r>
+        <w:rPr>
+          <w:rFonts w:hint="cs"/>
+          <w:rtl/>
+        </w:rPr>
+        <w:t>:</w:t>
+      </w:r>
+    </w:p>
+    <w:p>
+      <w:pPr>
+        <w:pStyle w:val="ListParagraph"/>
+        <w:numPr>
+          <w:ilvl w:val="1"/>
+          <w:numId w:val="6"/>
+        </w:numPr>
+        <w:rPr>
+          <w:rFonts w:hint="cs"/>
+        </w:rPr>
+      </w:pPr>
+      <w:r>
+        <w:rPr>
+          <w:rFonts w:hint="cs"/>
+          <w:rtl/>
+        </w:rPr>
+        <w:t xml:space="preserve">תחילה סידרנו את המלכות לפי אלו שהכי כדאי להזיז. עשינו זאת לפי בחירת המלכות הכי מאויימות ראשונות </w:t>
+      </w:r>
+      <w:r>
+        <w:rPr>
+          <w:rtl/>
+        </w:rPr>
+        <w:t>–</w:t>
+      </w:r>
+      <w:r>
+        <w:rPr>
+          <w:rFonts w:hint="cs"/>
+          <w:rtl/>
+        </w:rPr>
+        <w:t xml:space="preserve"> כלומר אלו שיש להן הכי פחות מהלכים לבצע. יוריסטיקה זו התבררה כ"פחדנית" וגרמה לכך שבשלבים מתקדמים של המשחק נבחרו מלכות שהיו חסרות סיכוי בכל מקרה.</w:t>
+      </w:r>
+    </w:p>
+    <w:p>
+      <w:pPr>
+        <w:pStyle w:val="ListParagraph"/>
+        <w:numPr>
+          <w:ilvl w:val="1"/>
+          <w:numId w:val="6"/>
+        </w:numPr>
+        <w:rPr>
+          <w:rFonts w:hint="cs"/>
+        </w:rPr>
+      </w:pPr>
+      <w:r>
+        <w:rPr>
+          <w:rFonts w:hint="cs"/>
+          <w:rtl/>
+        </w:rPr>
+        <w:t>בשלב השני בחרנו את המיקום אליו הכי כדאי להזיז את המלכות שנבחרו. עשינו זאת לפי המיקום שיגדיל את יכולת התנועה של המלכות באופן מקסימלי.</w:t>
+      </w:r>
+    </w:p>
+    <w:p>
+      <w:pPr>
+        <w:pStyle w:val="ListParagraph"/>
+        <w:numPr>
+          <w:ilvl w:val="1"/>
+          <w:numId w:val="6"/>
+        </w:numPr>
+      </w:pPr>
+      <w:r>
+        <w:rPr>
+          <w:rFonts w:hint="cs"/>
+          <w:rtl/>
+        </w:rPr>
+        <w:t>בשלב השלישי בחרנו את המיקום אליו כדאי לירות את החץ. עשינו זאת לפי המיקום שיקטין את יכולת התנועה של היריב באופן מקסימלי.</w:t>
+      </w:r>
+    </w:p>
+    <w:p>
+      <w:pPr>
+        <w:pStyle w:val="ListParagraph"/>
+        <w:ind w:left="1800"/>
+        <w:rPr>
+          <w:rFonts w:hint="cs"/>
+        </w:rPr>
+      </w:pPr>
+      <w:r>
+        <w:rPr>
+          <w:rFonts w:hint="cs"/>
+          <w:rtl/>
+        </w:rPr>
+        <w:t>אופציה זו טובה מכיוון שהיא מקטינה את מספר המהלכים שעליהם צריך לעבור ובנוסף מאפשר להגדיר יוריסטיקה שונה לכל אחת מהפעולות של המהלך. עם זאת, התקשינו בבחירת היוריסטיקות האופטימליות לכל שלב ולכן השיטה לא צלחה.</w:t>
+      </w:r>
+    </w:p>
+    <w:p>
+      <w:pPr>
+        <w:pStyle w:val="ListParagraph"/>
+        <w:rPr>
+          <w:rFonts w:hint="cs"/>
+          <w:rtl/>
+        </w:rPr>
+      </w:pPr>
+      <w:bookmarkStart w:id="0" w:name="_GoBack"/>
+      <w:bookmarkEnd w:id="0"/>
+      <w:r>
+        <w:rPr>
+          <w:rFonts w:hint="cs"/>
+          <w:rtl/>
+        </w:rPr>
+        <w:t xml:space="preserve">בתחילה, </w:t>
+      </w:r>
+      <w:r>
+        <w:rPr>
+          <w:rFonts w:hint="cs"/>
           <w:rtl/>
         </w:rPr>
         <w:t xml:space="preserve">היוריסטיקות שדורשות מעבר על מהלכים ברמה עמוקה יותר לקחו זמן חישוב רב ולכן פגעו ביעילות הבחירה של הקבוצה </w:t>
@@ -966,7 +1317,50 @@
           <w:rFonts w:hint="cs"/>
           <w:rtl/>
         </w:rPr>
-        <w:t>. לכן, חילקנו את בחירת היוריסטיקה בה נשתמש לפי השלב בו אנו נמצאים במשחק.</w:t>
+        <w:t>.</w:t>
+      </w:r>
+      <w:r>
+        <w:rPr>
+          <w:rFonts w:hint="cs"/>
+          <w:rtl/>
+        </w:rPr>
+        <w:t xml:space="preserve"> לכן ניסינו שני שינויים אפשריים </w:t>
+      </w:r>
+      <w:r>
+        <w:rPr>
+          <w:rtl/>
+        </w:rPr>
+        <w:t>–</w:t>
+      </w:r>
+      <w:r>
+        <w:rPr>
+          <w:rFonts w:hint="cs"/>
+          <w:rtl/>
+        </w:rPr>
+        <w:t xml:space="preserve"> </w:t>
+      </w:r>
+    </w:p>
+    <w:p>
+      <w:pPr>
+        <w:pStyle w:val="ListParagraph"/>
+        <w:numPr>
+          <w:ilvl w:val="0"/>
+          <w:numId w:val="6"/>
+        </w:numPr>
+      </w:pPr>
+      <w:r>
+        <w:rPr>
+          <w:rFonts w:hint="cs"/>
+          <w:rtl/>
+        </w:rPr>
+        <w:t xml:space="preserve">חלוקה של </w:t>
+      </w:r>
+      <w:r>
+        <w:rPr>
+          <w:rFonts w:hint="cs"/>
+          <w:rtl/>
+        </w:rPr>
+        <w:t>בחירת היוריסטיקה בה נשתמש לפי השלב בו אנו נמצאים במשחק.</w:t>
       </w:r>
       <w:r>
         <w:rPr>
@@ -1032,7 +1426,17 @@
         <w:t xml:space="preserve">והחל משלב שבו מספר המהלכים הוא נמוך מ- 500 אנו עוברים להשתמש ביוריסטיקת </w:t>
       </w:r>
       <w:r>
-        <w:t>simple_player</w:t>
+        <w:t>simple player</w:t>
+      </w:r>
+      <w:r>
+        <w:rPr>
+          <w:rFonts w:hint="cs"/>
+          <w:rtl/>
+        </w:rPr>
+        <w:t xml:space="preserve"> או </w:t>
+      </w:r>
+      <w:r>
+        <w:t>minimal queen distances</w:t>
       </w:r>
       <w:r>
         <w:rPr>
@@ -1068,6 +1472,76 @@
           <w:rtl/>
         </w:rPr>
         <w:t xml:space="preserve"> מה שמאפשר בחירה של יעילה של קבוצת הצמתים הרלוונטיים.</w:t>
+      </w:r>
+    </w:p>
+    <w:p>
+      <w:pPr>
+        <w:pStyle w:val="ListParagraph"/>
+        <w:numPr>
+          <w:ilvl w:val="0"/>
+          <w:numId w:val="6"/>
+        </w:numPr>
+      </w:pPr>
+      <w:r>
+        <w:rPr>
+          <w:rFonts w:hint="cs"/>
+          <w:rtl/>
+        </w:rPr>
+        <w:t>הסתכלות על מהלכי המלכות ללא הסתכלות על ירי החץ עצמו. הסתכלות על מהלכי המלכות בלבד מקטין משמעותית את מספר המהלכים שאותם צריך לבחון. בנוסף, מיקום המלכה חשוב בהרבה מהמקום אליו נורה החץ ולכן אם מיקום המלכה גרוע, אין מה להסתכל על ירי החיצים ממיקום זה.</w:t>
+      </w:r>
+    </w:p>
+    <w:p>
+      <w:pPr>
+        <w:pStyle w:val="ListParagraph"/>
+        <w:rPr>
+          <w:rFonts w:hint="cs"/>
+          <w:rtl/>
+        </w:rPr>
+      </w:pPr>
+      <w:r>
+        <w:rPr>
+          <w:rFonts w:hint="cs"/>
+          <w:rtl/>
+        </w:rPr>
+        <w:t>לבסוף השתמשנו באופציה השניה שאיפשרה להשתמש ביוריסטיקות הכבדות כבר מתחילת המשחק. מבין היוריסטיקות ש</w:t>
+      </w:r>
+      <w:r>
+        <w:rPr>
+          <w:rFonts w:hint="cs"/>
+          <w:rtl/>
+        </w:rPr>
+        <w:t>נ</w:t>
+      </w:r>
+      <w:r>
+        <w:rPr>
+          <w:rFonts w:hint="cs"/>
+          <w:rtl/>
+        </w:rPr>
+        <w:t>בח</w:t>
+      </w:r>
+      <w:r>
+        <w:rPr>
+          <w:rFonts w:hint="cs"/>
+          <w:rtl/>
+        </w:rPr>
+        <w:t>נ</w:t>
+      </w:r>
+      <w:r>
+        <w:rPr>
+          <w:rFonts w:hint="cs"/>
+          <w:rtl/>
+        </w:rPr>
+        <w:t xml:space="preserve">ו, </w:t>
+      </w:r>
+      <w:r>
+        <w:t>minimal queen distances</w:t>
+      </w:r>
+      <w:r>
+        <w:rPr>
+          <w:rFonts w:hint="cs"/>
+          <w:rtl/>
+        </w:rPr>
+        <w:t xml:space="preserve"> הייתה הטובה ביותר.</w:t>
       </w:r>
     </w:p>
     <w:p>
@@ -1090,7 +1564,14 @@
           <w:rtl/>
         </w:rPr>
         <w:br/>
-        <w:t>הקריטריון שבחרנו למצב לא שקט הוא ההפרש בין הערך היוריסטי של הצומת הנוכחי לערך היוריסטי של הצומת הבן שאנו בודקים. הסיבה לכך היא שהפרש גדול בין הערכים היוריסטיים יכול להעיד על מהלך אגרסיבי שבצידו סיכון לפעולת נגד של היריב שתבטל את היתרון שהמהלך הזה העניק לנו. לכן, נרצה לבדוק האם ליריב ישנה פעולת נגד חזקה או שנוכל לשמור על היתרון ונעשה זאת באמצעות בדיקת הרמה הבאה של מהלכי היריב.</w:t>
+        <w:t xml:space="preserve">הקריטריון שבחרנו למצב לא שקט הוא ההפרש בין הערך היוריסטי של הצומת הנוכחי לערך </w:t>
+      </w:r>
+      <w:r>
+        <w:rPr>
+          <w:rtl/>
+        </w:rPr>
+        <w:lastRenderedPageBreak/>
+        <w:t>היוריסטי של הצומת הבן שאנו בודקים. הסיבה לכך היא שהפרש גדול בין הערכים היוריסטיים יכול להעיד על מהלך אגרסיבי שבצידו סיכון לפעולת נגד של היריב שתבטל את היתרון שהמהלך הזה העניק לנו. לכן, נרצה לבדוק האם ליריב ישנה פעולת נגד חזקה או שנוכל לשמור על היתרון ונעשה זאת באמצעות בדיקת הרמה הבאה של מהלכי היריב.</w:t>
       </w:r>
     </w:p>
     <w:p>
@@ -11706,8 +12187,6 @@
         </w:rPr>
         <w:t>.</w:t>
       </w:r>
-      <w:bookmarkStart w:id="0" w:name="_GoBack"/>
-      <w:bookmarkEnd w:id="0"/>
     </w:p>
     <w:sectPr>
       <w:pgSz w:w="11906" w:h="16838"/>
@@ -12024,19 +12503,19 @@
       <w:lvlText w:val=""/>
       <w:lvlJc w:val="left"/>
       <w:pPr>
-        <w:ind w:left="1440" w:hanging="360"/>
+        <w:ind w:left="1800" w:hanging="360"/>
       </w:pPr>
       <w:rPr>
         <w:rFonts w:ascii="Symbol" w:hAnsi="Symbol" w:hint="default"/>
       </w:rPr>
     </w:lvl>
-    <w:lvl w:ilvl="1" w:tplc="04090003" w:tentative="1">
+    <w:lvl w:ilvl="1" w:tplc="04090003">
       <w:start w:val="1"/>
       <w:numFmt w:val="bullet"/>
       <w:lvlText w:val="o"/>
       <w:lvlJc w:val="left"/>
       <w:pPr>
-        <w:ind w:left="2160" w:hanging="360"/>
+        <w:ind w:left="2520" w:hanging="360"/>
       </w:pPr>
       <w:rPr>
         <w:rFonts w:ascii="Courier New" w:hAnsi="Courier New" w:cs="Courier New" w:hint="default"/>
@@ -12048,7 +12527,7 @@
       <w:lvlText w:val=""/>
       <w:lvlJc w:val="left"/>
       <w:pPr>
-        <w:ind w:left="2880" w:hanging="360"/>
+        <w:ind w:left="3240" w:hanging="360"/>
       </w:pPr>
       <w:rPr>
         <w:rFonts w:ascii="Wingdings" w:hAnsi="Wingdings" w:hint="default"/>
@@ -12060,7 +12539,7 @@
       <w:lvlText w:val=""/>
       <w:lvlJc w:val="left"/>
       <w:pPr>
-        <w:ind w:left="3600" w:hanging="360"/>
+        <w:ind w:left="3960" w:hanging="360"/>
       </w:pPr>
       <w:rPr>
         <w:rFonts w:ascii="Symbol" w:hAnsi="Symbol" w:hint="default"/>
@@ -12072,7 +12551,7 @@
       <w:lvlText w:val="o"/>
       <w:lvlJc w:val="left"/>
       <w:pPr>
-        <w:ind w:left="4320" w:hanging="360"/>
+        <w:ind w:left="4680" w:hanging="360"/>
       </w:pPr>
       <w:rPr>
         <w:rFonts w:ascii="Courier New" w:hAnsi="Courier New" w:cs="Courier New" w:hint="default"/>
@@ -12084,7 +12563,7 @@
       <w:lvlText w:val=""/>
       <w:lvlJc w:val="left"/>
       <w:pPr>
-        <w:ind w:left="5040" w:hanging="360"/>
+        <w:ind w:left="5400" w:hanging="360"/>
       </w:pPr>
       <w:rPr>
         <w:rFonts w:ascii="Wingdings" w:hAnsi="Wingdings" w:hint="default"/>
@@ -12096,7 +12575,7 @@
       <w:lvlText w:val=""/>
       <w:lvlJc w:val="left"/>
       <w:pPr>
-        <w:ind w:left="5760" w:hanging="360"/>
+        <w:ind w:left="6120" w:hanging="360"/>
       </w:pPr>
       <w:rPr>
         <w:rFonts w:ascii="Symbol" w:hAnsi="Symbol" w:hint="default"/>
@@ -12108,7 +12587,7 @@
       <w:lvlText w:val="o"/>
       <w:lvlJc w:val="left"/>
       <w:pPr>
-        <w:ind w:left="6480" w:hanging="360"/>
+        <w:ind w:left="6840" w:hanging="360"/>
       </w:pPr>
       <w:rPr>
         <w:rFonts w:ascii="Courier New" w:hAnsi="Courier New" w:cs="Courier New" w:hint="default"/>
@@ -12120,7 +12599,7 @@
       <w:lvlText w:val=""/>
       <w:lvlJc w:val="left"/>
       <w:pPr>
-        <w:ind w:left="7200" w:hanging="360"/>
+        <w:ind w:left="7560" w:hanging="360"/>
       </w:pPr>
       <w:rPr>
         <w:rFonts w:ascii="Wingdings" w:hAnsi="Wingdings" w:hint="default"/>

</xml_diff>

<commit_message>
experiment 2 ready for another try
</commit_message>
<xml_diff>
--- a/HW2/hw2.docx
+++ b/HW2/hw2.docx
@@ -12235,16 +12235,7 @@
           <w:rFonts w:eastAsiaTheme="minorEastAsia" w:hint="cs"/>
           <w:rtl/>
         </w:rPr>
-        <w:t xml:space="preserve">ו בוחרים תת קבוצה בכל רמה אנו מבצעים פשרה בין הסיכוי למצוא את המהלך הכי טוב ובין איכות החיפוש. כשאין הרבה זמן, עדיף לבדוק קבוצה קטנה שיש לה את הסיכוי הגבוה ביותר להכיל את המהלך המיטבי. </w:t>
-      </w:r>
-      <w:bookmarkStart w:id="0" w:name="_GoBack"/>
-      <w:bookmarkEnd w:id="0"/>
-      <w:r>
-        <w:rPr>
-          <w:rFonts w:eastAsiaTheme="minorEastAsia" w:hint="cs"/>
-          <w:rtl/>
-        </w:rPr>
-        <w:t>כשיש זמן, עדיף לא להסתכן בבחירת קבוצה קטנה של צמתים שלא בטוח שתכיל את המהלך המיטבי.</w:t>
+        <w:t>ו בוחרים תת קבוצה בכל רמה אנו מבצעים פשרה בין הסיכוי למצוא את המהלך הכי טוב ובין איכות החיפוש. כשאין הרבה זמן, עדיף לבדוק קבוצה קטנה שיש לה את הסיכוי הגבוה ביותר להכיל את המהלך המיטבי. כשיש זמן, עדיף לא להסתכן בבחירת קבוצה קטנה של צמתים שלא בטוח שתכיל את המהלך המיטבי.</w:t>
       </w:r>
     </w:p>
     <w:p>
@@ -22259,10 +22250,147 @@
           <w:ilvl w:val="0"/>
           <w:numId w:val="2"/>
         </w:numPr>
+      </w:pPr>
+      <w:r>
+        <w:rPr>
+          <w:rFonts w:hint="cs"/>
+          <w:rtl/>
+        </w:rPr>
+        <w:lastRenderedPageBreak/>
+        <w:t>להלן גרף המתאר את הניקוד של כל אחד מהשחקנים כפונקציה של מגבלת הזמן:</w:t>
+      </w:r>
+    </w:p>
+    <w:p>
+      <w:pPr>
+        <w:pStyle w:val="ListParagraph"/>
         <w:rPr>
           <w:rtl/>
         </w:rPr>
       </w:pPr>
+      <w:r>
+        <w:rPr>
+          <w:rFonts w:cs="Arial"/>
+          <w:noProof/>
+          <w:rtl/>
+        </w:rPr>
+        <w:drawing>
+          <wp:inline distT="0" distB="0" distL="0" distR="0">
+            <wp:extent cx="4399049" cy="3299155"/>
+            <wp:effectExtent l="0" t="0" r="0" b="0"/>
+            <wp:docPr id="5" name="Picture 5"/>
+            <wp:cNvGraphicFramePr>
+              <a:graphicFrameLocks xmlns:a="http://schemas.openxmlformats.org/drawingml/2006/main" noChangeAspect="1"/>
+            </wp:cNvGraphicFramePr>
+            <a:graphic xmlns:a="http://schemas.openxmlformats.org/drawingml/2006/main">
+              <a:graphicData uri="http://schemas.openxmlformats.org/drawingml/2006/picture">
+                <pic:pic xmlns:pic="http://schemas.openxmlformats.org/drawingml/2006/picture">
+                  <pic:nvPicPr>
+                    <pic:cNvPr id="0" name="Picture 1"/>
+                    <pic:cNvPicPr>
+                      <a:picLocks noChangeAspect="1" noChangeArrowheads="1"/>
+                    </pic:cNvPicPr>
+                  </pic:nvPicPr>
+                  <pic:blipFill>
+                    <a:blip r:embed="rId10">
+                      <a:extLst>
+                        <a:ext uri="{28A0092B-C50C-407E-A947-70E740481C1C}">
+                          <a14:useLocalDpi xmlns:a14="http://schemas.microsoft.com/office/drawing/2010/main" val="0"/>
+                        </a:ext>
+                      </a:extLst>
+                    </a:blip>
+                    <a:srcRect/>
+                    <a:stretch>
+                      <a:fillRect/>
+                    </a:stretch>
+                  </pic:blipFill>
+                  <pic:spPr bwMode="auto">
+                    <a:xfrm>
+                      <a:off x="0" y="0"/>
+                      <a:ext cx="4401783" cy="3301205"/>
+                    </a:xfrm>
+                    <a:prstGeom prst="rect">
+                      <a:avLst/>
+                    </a:prstGeom>
+                    <a:noFill/>
+                    <a:ln>
+                      <a:noFill/>
+                    </a:ln>
+                  </pic:spPr>
+                </pic:pic>
+              </a:graphicData>
+            </a:graphic>
+          </wp:inline>
+        </w:drawing>
+      </w:r>
+    </w:p>
+    <w:p>
+      <w:pPr>
+        <w:pStyle w:val="ListParagraph"/>
+        <w:numPr>
+          <w:ilvl w:val="0"/>
+          <w:numId w:val="2"/>
+        </w:numPr>
+        <w:rPr>
+          <w:rtl/>
+        </w:rPr>
+      </w:pPr>
+      <w:r>
+        <w:rPr>
+          <w:rFonts w:hint="cs"/>
+          <w:rtl/>
+        </w:rPr>
+        <w:t xml:space="preserve">עבור זמנים קצרים, השחקנים עם השיפור קיבלו את הניקוד הגבוה ביותר. עבור זמנים ארוכים יותר, </w:t>
+      </w:r>
+      <w:r>
+        <w:t>Simple Player</w:t>
+      </w:r>
+      <w:r>
+        <w:rPr>
+          <w:rFonts w:hint="cs"/>
+          <w:rtl/>
+        </w:rPr>
+        <w:t xml:space="preserve"> ו</w:t>
+      </w:r>
+      <w:r>
+        <w:rPr>
+          <w:rFonts w:hint="cs"/>
+          <w:rtl/>
+        </w:rPr>
+        <w:t>-</w:t>
+      </w:r>
+      <w:r>
+        <w:t>Selective alpha beta</w:t>
+      </w:r>
+      <w:r>
+        <w:rPr>
+          <w:rFonts w:hint="cs"/>
+          <w:rtl/>
+        </w:rPr>
+        <w:t xml:space="preserve"> </w:t>
+      </w:r>
+      <w:r>
+        <w:rPr>
+          <w:rFonts w:hint="cs"/>
+          <w:rtl/>
+        </w:rPr>
+        <w:t>השתפרו משמעותית, כאשר האחרון קיבל את הניקוד הגבוה ביותר. לעומת זאת,</w:t>
+      </w:r>
+      <w:r>
+        <w:rPr>
+          <w:rFonts w:hint="cs"/>
+          <w:rtl/>
+        </w:rPr>
+        <w:t xml:space="preserve"> </w:t>
+      </w:r>
+      <w:bookmarkStart w:id="0" w:name="_GoBack"/>
+      <w:bookmarkEnd w:id="0"/>
+      <w:r>
+        <w:rPr>
+          <w:rFonts w:hint="cs"/>
+          <w:rtl/>
+        </w:rPr>
+        <w:t>השחקנים עם השיפור ירדו משמעותית בניקוד.</w:t>
+      </w:r>
     </w:p>
     <w:sectPr>
       <w:pgSz w:w="11906" w:h="16838"/>

</xml_diff>

<commit_message>
directory hierarchy for submission (need to remove comptetitor 2 before submission)
</commit_message>
<xml_diff>
--- a/HW2/hw2.docx
+++ b/HW2/hw2.docx
@@ -4,6 +4,278 @@
   <w:body>
     <w:p>
       <w:pPr>
+        <w:jc w:val="center"/>
+        <w:rPr>
+          <w:b/>
+          <w:bCs/>
+          <w:sz w:val="56"/>
+          <w:szCs w:val="56"/>
+          <w:rtl/>
+        </w:rPr>
+      </w:pPr>
+    </w:p>
+    <w:p>
+      <w:pPr>
+        <w:jc w:val="center"/>
+        <w:rPr>
+          <w:b/>
+          <w:bCs/>
+          <w:sz w:val="56"/>
+          <w:szCs w:val="56"/>
+          <w:rtl/>
+        </w:rPr>
+      </w:pPr>
+    </w:p>
+    <w:p>
+      <w:pPr>
+        <w:jc w:val="center"/>
+        <w:rPr>
+          <w:b/>
+          <w:bCs/>
+          <w:sz w:val="56"/>
+          <w:szCs w:val="56"/>
+          <w:rtl/>
+        </w:rPr>
+      </w:pPr>
+    </w:p>
+    <w:p>
+      <w:pPr>
+        <w:jc w:val="center"/>
+        <w:rPr>
+          <w:b/>
+          <w:bCs/>
+          <w:sz w:val="56"/>
+          <w:szCs w:val="56"/>
+          <w:rtl/>
+        </w:rPr>
+      </w:pPr>
+    </w:p>
+    <w:p>
+      <w:pPr>
+        <w:jc w:val="center"/>
+        <w:rPr>
+          <w:b/>
+          <w:bCs/>
+          <w:sz w:val="56"/>
+          <w:szCs w:val="56"/>
+          <w:rtl/>
+        </w:rPr>
+      </w:pPr>
+      <w:r>
+        <w:rPr>
+          <w:rFonts w:hint="cs"/>
+          <w:b/>
+          <w:bCs/>
+          <w:sz w:val="56"/>
+          <w:szCs w:val="56"/>
+          <w:rtl/>
+        </w:rPr>
+        <w:t>מבוא לבינה מלאכותית</w:t>
+      </w:r>
+      <w:r>
+        <w:rPr>
+          <w:rFonts w:hint="cs"/>
+          <w:b/>
+          <w:bCs/>
+          <w:sz w:val="56"/>
+          <w:szCs w:val="56"/>
+          <w:rtl/>
+        </w:rPr>
+        <w:t xml:space="preserve"> </w:t>
+      </w:r>
+      <w:r>
+        <w:rPr>
+          <w:b/>
+          <w:bCs/>
+          <w:sz w:val="56"/>
+          <w:szCs w:val="56"/>
+          <w:rtl/>
+        </w:rPr>
+        <w:t>–</w:t>
+      </w:r>
+      <w:r>
+        <w:rPr>
+          <w:rFonts w:hint="cs"/>
+          <w:b/>
+          <w:bCs/>
+          <w:sz w:val="56"/>
+          <w:szCs w:val="56"/>
+          <w:rtl/>
+        </w:rPr>
+        <w:t xml:space="preserve"> </w:t>
+      </w:r>
+      <w:r>
+        <w:rPr>
+          <w:rFonts w:hint="cs"/>
+          <w:b/>
+          <w:bCs/>
+          <w:sz w:val="56"/>
+          <w:szCs w:val="56"/>
+          <w:rtl/>
+        </w:rPr>
+        <w:t>236501</w:t>
+      </w:r>
+    </w:p>
+    <w:p>
+      <w:pPr>
+        <w:jc w:val="center"/>
+        <w:rPr>
+          <w:b/>
+          <w:bCs/>
+          <w:sz w:val="52"/>
+          <w:szCs w:val="52"/>
+          <w:rtl/>
+        </w:rPr>
+      </w:pPr>
+      <w:r>
+        <w:rPr>
+          <w:rFonts w:hint="cs"/>
+          <w:b/>
+          <w:bCs/>
+          <w:sz w:val="52"/>
+          <w:szCs w:val="52"/>
+          <w:rtl/>
+        </w:rPr>
+        <w:t xml:space="preserve">תרגיל </w:t>
+      </w:r>
+      <w:r>
+        <w:rPr>
+          <w:rFonts w:hint="cs"/>
+          <w:b/>
+          <w:bCs/>
+          <w:sz w:val="52"/>
+          <w:szCs w:val="52"/>
+          <w:rtl/>
+        </w:rPr>
+        <w:t>2</w:t>
+      </w:r>
+      <w:bookmarkStart w:id="0" w:name="_GoBack"/>
+      <w:bookmarkEnd w:id="0"/>
+    </w:p>
+    <w:p>
+      <w:pPr>
+        <w:rPr>
+          <w:b/>
+          <w:bCs/>
+          <w:sz w:val="32"/>
+          <w:szCs w:val="32"/>
+          <w:rtl/>
+        </w:rPr>
+      </w:pPr>
+    </w:p>
+    <w:p>
+      <w:pPr>
+        <w:rPr>
+          <w:rtl/>
+        </w:rPr>
+      </w:pPr>
+    </w:p>
+    <w:p/>
+    <w:p>
+      <w:pPr>
+        <w:jc w:val="center"/>
+        <w:rPr>
+          <w:b/>
+          <w:bCs/>
+          <w:rtl/>
+        </w:rPr>
+      </w:pPr>
+      <w:r>
+        <w:rPr>
+          <w:rFonts w:hint="cs"/>
+          <w:b/>
+          <w:bCs/>
+          <w:sz w:val="32"/>
+          <w:szCs w:val="32"/>
+          <w:rtl/>
+        </w:rPr>
+        <w:t>מגישים</w:t>
+      </w:r>
+      <w:r>
+        <w:rPr>
+          <w:rFonts w:hint="cs"/>
+          <w:b/>
+          <w:bCs/>
+          <w:rtl/>
+        </w:rPr>
+        <w:t>:</w:t>
+      </w:r>
+    </w:p>
+    <w:p>
+      <w:pPr>
+        <w:jc w:val="center"/>
+        <w:rPr>
+          <w:sz w:val="28"/>
+          <w:szCs w:val="28"/>
+          <w:rtl/>
+        </w:rPr>
+      </w:pPr>
+      <w:r>
+        <w:rPr>
+          <w:rFonts w:hint="cs"/>
+          <w:sz w:val="28"/>
+          <w:szCs w:val="28"/>
+          <w:rtl/>
+        </w:rPr>
+        <w:t>איתי כספי 201239480</w:t>
+      </w:r>
+    </w:p>
+    <w:p>
+      <w:pPr>
+        <w:jc w:val="center"/>
+        <w:rPr>
+          <w:sz w:val="28"/>
+          <w:szCs w:val="28"/>
+          <w:rtl/>
+        </w:rPr>
+      </w:pPr>
+      <w:r>
+        <w:rPr>
+          <w:rFonts w:hint="cs"/>
+          <w:sz w:val="28"/>
+          <w:szCs w:val="28"/>
+          <w:rtl/>
+        </w:rPr>
+        <w:t>אורן קליין</w:t>
+      </w:r>
+      <w:r>
+        <w:rPr>
+          <w:rFonts w:hint="cs"/>
+          <w:sz w:val="28"/>
+          <w:szCs w:val="28"/>
+          <w:rtl/>
+        </w:rPr>
+        <w:t xml:space="preserve"> </w:t>
+      </w:r>
+      <w:r>
+        <w:rPr>
+          <w:rFonts w:hint="cs"/>
+          <w:sz w:val="28"/>
+          <w:szCs w:val="28"/>
+          <w:rtl/>
+        </w:rPr>
+        <w:t>302629605</w:t>
+      </w:r>
+    </w:p>
+    <w:p>
+      <w:pPr>
+        <w:bidi w:val="0"/>
+        <w:rPr>
+          <w:b/>
+          <w:bCs/>
+        </w:rPr>
+      </w:pPr>
+      <w:r>
+        <w:rPr>
+          <w:b/>
+          <w:bCs/>
+          <w:rtl/>
+        </w:rPr>
+        <w:br w:type="page"/>
+      </w:r>
+    </w:p>
+    <w:p>
+      <w:pPr>
         <w:rPr>
           <w:b/>
           <w:bCs/>
@@ -19,6 +291,7 @@
           <w:u w:val="single"/>
           <w:rtl/>
         </w:rPr>
+        <w:lastRenderedPageBreak/>
         <w:t xml:space="preserve">חלק א' </w:t>
       </w:r>
       <w:r>
@@ -22266,8 +22539,6 @@
           <w:rtl/>
         </w:rPr>
       </w:pPr>
-      <w:bookmarkStart w:id="0" w:name="_GoBack"/>
-      <w:bookmarkEnd w:id="0"/>
       <w:r>
         <w:rPr>
           <w:rFonts w:cs="Arial" w:hint="cs"/>
@@ -22331,16 +22602,57 @@
           <w:ilvl w:val="0"/>
           <w:numId w:val="2"/>
         </w:numPr>
-        <w:rPr>
-          <w:rtl/>
-        </w:rPr>
       </w:pPr>
       <w:r>
         <w:rPr>
           <w:rFonts w:hint="cs"/>
           <w:rtl/>
         </w:rPr>
-        <w:t xml:space="preserve">עבור זמנים קצרים, השחקנים עם השיפור קיבלו את הניקוד הגבוה ביותר. עבור זמנים ארוכים יותר, </w:t>
+        <w:t xml:space="preserve">עבור </w:t>
+      </w:r>
+      <m:oMath>
+        <m:r>
+          <w:rPr>
+            <w:rFonts w:ascii="Cambria Math" w:hAnsi="Cambria Math"/>
+          </w:rPr>
+          <m:t>k=2 sec</m:t>
+        </m:r>
+      </m:oMath>
+      <w:r>
+        <w:rPr>
+          <w:rFonts w:hint="cs"/>
+          <w:rtl/>
+        </w:rPr>
+        <w:t xml:space="preserve">, השחקנים </w:t>
+      </w:r>
+      <w:r>
+        <w:rPr>
+          <w:rFonts w:hint="cs"/>
+          <w:rtl/>
+        </w:rPr>
+        <w:t xml:space="preserve">הסלקטיבים </w:t>
+      </w:r>
+      <w:r>
+        <w:rPr>
+          <w:rFonts w:hint="cs"/>
+          <w:rtl/>
+        </w:rPr>
+        <w:t xml:space="preserve">קיבלו את הניקוד הגבוה ביותר. עבור </w:t>
+      </w:r>
+      <m:oMath>
+        <m:r>
+          <w:rPr>
+            <w:rFonts w:ascii="Cambria Math" w:hAnsi="Cambria Math"/>
+          </w:rPr>
+          <m:t>k=10 sec</m:t>
+        </m:r>
+      </m:oMath>
+      <w:r>
+        <w:rPr>
+          <w:rFonts w:hint="cs"/>
+          <w:rtl/>
+        </w:rPr>
+        <w:t xml:space="preserve">, </w:t>
       </w:r>
       <w:r>
         <w:t>Simple Player</w:t>
@@ -22350,17 +22662,32 @@
           <w:rFonts w:hint="cs"/>
           <w:rtl/>
         </w:rPr>
-        <w:t xml:space="preserve"> ו</w:t>
+        <w:t xml:space="preserve"> </w:t>
       </w:r>
       <w:r>
         <w:rPr>
           <w:rFonts w:hint="cs"/>
           <w:rtl/>
         </w:rPr>
-        <w:t>-</w:t>
-      </w:r>
-      <w:r>
-        <w:t>Selective alpha beta</w:t>
+        <w:t xml:space="preserve">השתפר משמעותית וניצח, ועבור </w:t>
+      </w:r>
+      <m:oMath>
+        <m:r>
+          <w:rPr>
+            <w:rFonts w:ascii="Cambria Math" w:hAnsi="Cambria Math"/>
+          </w:rPr>
+          <m:t>k=50 sec</m:t>
+        </m:r>
+      </m:oMath>
+      <w:r>
+        <w:rPr>
+          <w:rFonts w:eastAsiaTheme="minorEastAsia" w:hint="cs"/>
+          <w:rtl/>
+        </w:rPr>
+        <w:t xml:space="preserve"> שחקן ה-</w:t>
+      </w:r>
+      <w:r>
+        <w:t>Selective</w:t>
       </w:r>
       <w:r>
         <w:rPr>
@@ -22370,19 +22697,346 @@
         <w:t xml:space="preserve"> </w:t>
       </w:r>
       <w:r>
+        <w:t xml:space="preserve"> </w:t>
+      </w:r>
+      <w:r>
         <w:rPr>
           <w:rFonts w:hint="cs"/>
           <w:rtl/>
         </w:rPr>
-        <w:t>השתפרו משמעותית, כאשר האחרון קיבל את הניקוד הגבוה ביותר. לעומת זאת,</w:t>
+        <w:t>הרגיל ניצח</w:t>
       </w:r>
       <w:r>
         <w:rPr>
           <w:rFonts w:hint="cs"/>
           <w:rtl/>
         </w:rPr>
-        <w:t xml:space="preserve"> השחקנים עם השיפור ירדו משמעותית בניקוד.</w:t>
-      </w:r>
+        <w:t xml:space="preserve">. </w:t>
+      </w:r>
+      <w:r>
+        <w:rPr>
+          <w:rFonts w:hint="cs"/>
+          <w:rtl/>
+        </w:rPr>
+        <w:t>מהגרף ברור כי השיפור שביצענו בתרגיל 8 רק פוגע בשחקן, ככל הנראה בגלל שהוא דורש זמן רב עבור העמקה על פני בחירת המהלך המיטבי באותה רמה.</w:t>
+      </w:r>
+      <w:r>
+        <w:rPr>
+          <w:rFonts w:hint="cs"/>
+          <w:rtl/>
+        </w:rPr>
+        <w:t xml:space="preserve"> סה"כ הדירוג בין שלושת השחקנים שאנחנו מימשנו נשאר זהה. עם זאת, </w:t>
+      </w:r>
+      <m:oMath>
+        <m:r>
+          <w:rPr>
+            <w:rFonts w:ascii="Cambria Math" w:hAnsi="Cambria Math"/>
+          </w:rPr>
+          <m:t>Simple Player</m:t>
+        </m:r>
+      </m:oMath>
+      <w:r>
+        <w:rPr>
+          <w:rFonts w:eastAsiaTheme="minorEastAsia" w:hint="cs"/>
+          <w:rtl/>
+        </w:rPr>
+        <w:t xml:space="preserve"> מתחיל ממקום 3 בדירוג, ועבור </w:t>
+      </w:r>
+      <m:oMath>
+        <m:r>
+          <w:rPr>
+            <w:rFonts w:ascii="Cambria Math" w:eastAsiaTheme="minorEastAsia" w:hAnsi="Cambria Math"/>
+          </w:rPr>
+          <m:t>k</m:t>
+        </m:r>
+      </m:oMath>
+      <w:r>
+        <w:rPr>
+          <w:rFonts w:eastAsiaTheme="minorEastAsia" w:hint="cs"/>
+          <w:rtl/>
+        </w:rPr>
+        <w:t xml:space="preserve"> גדולים יותר הוא עולה בדירוג למקומות 1 ו-2.</w:t>
+      </w:r>
+      <w:r>
+        <w:rPr>
+          <w:rFonts w:eastAsiaTheme="minorEastAsia" w:hint="cs"/>
+          <w:rtl/>
+        </w:rPr>
+        <w:t xml:space="preserve"> היינו מצפים ש-</w:t>
+      </w:r>
+      <m:oMath>
+        <m:r>
+          <w:rPr>
+            <w:rFonts w:ascii="Cambria Math" w:eastAsiaTheme="minorEastAsia" w:hAnsi="Cambria Math"/>
+          </w:rPr>
+          <m:t>Simple Player</m:t>
+        </m:r>
+      </m:oMath>
+      <w:r>
+        <w:rPr>
+          <w:rFonts w:eastAsiaTheme="minorEastAsia" w:hint="cs"/>
+          <w:rtl/>
+        </w:rPr>
+        <w:t xml:space="preserve"> יהיה תמיד אחרי </w:t>
+      </w:r>
+      <m:oMath>
+        <m:r>
+          <w:rPr>
+            <w:rFonts w:ascii="Cambria Math" w:eastAsiaTheme="minorEastAsia" w:hAnsi="Cambria Math"/>
+          </w:rPr>
+          <m:t>Selective αβ</m:t>
+        </m:r>
+      </m:oMath>
+      <w:r>
+        <w:rPr>
+          <w:rFonts w:eastAsiaTheme="minorEastAsia" w:hint="cs"/>
+          <w:rtl/>
+        </w:rPr>
+        <w:t xml:space="preserve"> בדירוג אך הוא עוקף אותו עבור </w:t>
+      </w:r>
+      <m:oMath>
+        <m:r>
+          <w:rPr>
+            <w:rFonts w:ascii="Cambria Math" w:eastAsiaTheme="minorEastAsia" w:hAnsi="Cambria Math"/>
+          </w:rPr>
+          <m:t>k=10 sec</m:t>
+        </m:r>
+      </m:oMath>
+      <w:r>
+        <w:rPr>
+          <w:rFonts w:eastAsiaTheme="minorEastAsia" w:hint="cs"/>
+          <w:rtl/>
+        </w:rPr>
+        <w:t xml:space="preserve">. </w:t>
+      </w:r>
+      <w:r>
+        <w:rPr>
+          <w:rFonts w:hint="cs"/>
+          <w:rtl/>
+        </w:rPr>
+        <w:t>יתכן שעבור 10 שניות עדיין לא מנוצל הפוטנציאל המלא של שחקן ה-</w:t>
+      </w:r>
+      <m:oMath>
+        <m:r>
+          <w:rPr>
+            <w:rFonts w:ascii="Cambria Math" w:hAnsi="Cambria Math"/>
+          </w:rPr>
+          <m:t>Selective</m:t>
+        </m:r>
+      </m:oMath>
+      <w:r>
+        <w:rPr>
+          <w:rFonts w:eastAsiaTheme="minorEastAsia" w:hint="cs"/>
+          <w:rtl/>
+        </w:rPr>
+        <w:t xml:space="preserve"> כיוון שניתן לראות שהוא משתפר עבור </w:t>
+      </w:r>
+      <m:oMath>
+        <m:r>
+          <w:rPr>
+            <w:rFonts w:ascii="Cambria Math" w:eastAsiaTheme="minorEastAsia" w:hAnsi="Cambria Math"/>
+          </w:rPr>
+          <m:t>k=50 sec</m:t>
+        </m:r>
+      </m:oMath>
+      <w:r>
+        <w:rPr>
+          <w:rFonts w:eastAsiaTheme="minorEastAsia" w:hint="cs"/>
+          <w:rtl/>
+        </w:rPr>
+        <w:t>, ולכן יתכן שככל שתעלה מגבלת הזמן כך הוא יגבר על שחקן ה-</w:t>
+      </w:r>
+      <m:oMath>
+        <m:r>
+          <w:rPr>
+            <w:rFonts w:ascii="Cambria Math" w:eastAsiaTheme="minorEastAsia" w:hAnsi="Cambria Math"/>
+          </w:rPr>
+          <m:t>Simple</m:t>
+        </m:r>
+      </m:oMath>
+      <w:r>
+        <w:rPr>
+          <w:rFonts w:eastAsiaTheme="minorEastAsia" w:hint="cs"/>
+          <w:rtl/>
+        </w:rPr>
+        <w:t>.</w:t>
+      </w:r>
+    </w:p>
+    <w:p>
+      <w:pPr>
+        <w:pStyle w:val="ListParagraph"/>
+        <w:numPr>
+          <w:ilvl w:val="0"/>
+          <w:numId w:val="2"/>
+        </w:numPr>
+      </w:pPr>
+      <w:r>
+        <w:rPr>
+          <w:rFonts w:hint="cs"/>
+          <w:rtl/>
+        </w:rPr>
+        <w:t xml:space="preserve">כפי שניתן לראות מהגרף, הדירוג היחסי בין 3 השחקנים שאנחנו כתבנו - </w:t>
+      </w:r>
+      <m:oMath>
+        <m:r>
+          <w:rPr>
+            <w:rFonts w:ascii="Cambria Math" w:hAnsi="Cambria Math"/>
+          </w:rPr>
+          <m:t>Selective αβ</m:t>
+        </m:r>
+      </m:oMath>
+      <w:r>
+        <w:rPr>
+          <w:rFonts w:eastAsiaTheme="minorEastAsia" w:hint="cs"/>
+          <w:rtl/>
+        </w:rPr>
+        <w:t xml:space="preserve">, </w:t>
+      </w:r>
+      <m:oMath>
+        <m:r>
+          <w:rPr>
+            <w:rFonts w:ascii="Cambria Math" w:eastAsiaTheme="minorEastAsia" w:hAnsi="Cambria Math"/>
+          </w:rPr>
+          <m:t>Upgraded Simple</m:t>
+        </m:r>
+      </m:oMath>
+      <w:r>
+        <w:rPr>
+          <w:rFonts w:eastAsiaTheme="minorEastAsia" w:hint="cs"/>
+          <w:rtl/>
+        </w:rPr>
+        <w:t xml:space="preserve"> ו-</w:t>
+      </w:r>
+      <m:oMath>
+        <m:r>
+          <w:rPr>
+            <w:rFonts w:ascii="Cambria Math" w:eastAsiaTheme="minorEastAsia" w:hAnsi="Cambria Math"/>
+          </w:rPr>
+          <m:t>Upgraded Selective αβ</m:t>
+        </m:r>
+      </m:oMath>
+      <w:r>
+        <w:rPr>
+          <w:rFonts w:eastAsiaTheme="minorEastAsia" w:hint="cs"/>
+          <w:rtl/>
+        </w:rPr>
+        <w:t xml:space="preserve"> נשאר זהה עבור ערכי </w:t>
+      </w:r>
+      <m:oMath>
+        <m:r>
+          <w:rPr>
+            <w:rFonts w:ascii="Cambria Math" w:eastAsiaTheme="minorEastAsia" w:hAnsi="Cambria Math"/>
+          </w:rPr>
+          <m:t>k</m:t>
+        </m:r>
+      </m:oMath>
+      <w:r>
+        <w:rPr>
+          <w:rFonts w:eastAsiaTheme="minorEastAsia" w:hint="cs"/>
+          <w:rtl/>
+        </w:rPr>
+        <w:t xml:space="preserve"> שונים. עם זאת, ככל שיש יותר זמן לבחירת מהלך, כך </w:t>
+      </w:r>
+      <m:oMath>
+        <m:r>
+          <w:rPr>
+            <w:rFonts w:ascii="Cambria Math" w:eastAsiaTheme="minorEastAsia" w:hAnsi="Cambria Math"/>
+          </w:rPr>
+          <m:t>Selective αβ</m:t>
+        </m:r>
+      </m:oMath>
+      <w:r>
+        <w:rPr>
+          <w:rFonts w:eastAsiaTheme="minorEastAsia" w:hint="cs"/>
+          <w:rtl/>
+        </w:rPr>
+        <w:t xml:space="preserve"> משתפר ומצד שני השחקנים עם השיפור מתדרדרים משמעותית. כלומר סה"כ הפער ביניהם גדל עם הזמן.</w:t>
+      </w:r>
+      <w:r>
+        <w:rPr>
+          <w:rFonts w:eastAsiaTheme="minorEastAsia" w:hint="cs"/>
+          <w:rtl/>
+        </w:rPr>
+        <w:t xml:space="preserve"> לדעתנו השחקנים עם השיפור מתדרדרים לעומת ה-</w:t>
+      </w:r>
+      <m:oMath>
+        <m:r>
+          <w:rPr>
+            <w:rFonts w:ascii="Cambria Math" w:eastAsiaTheme="minorEastAsia" w:hAnsi="Cambria Math"/>
+          </w:rPr>
+          <m:t>Selective</m:t>
+        </m:r>
+      </m:oMath>
+      <w:r>
+        <w:rPr>
+          <w:rFonts w:eastAsiaTheme="minorEastAsia" w:hint="cs"/>
+          <w:rtl/>
+        </w:rPr>
+        <w:t xml:space="preserve"> הרגיל ככל שיש יותר זמן, כיוון שהם מבזבזים הרבה מאוד זמן על העמקה עד רגיעה ברמה הראשונה לעומת ה-</w:t>
+      </w:r>
+      <w:r>
+        <w:rPr>
+          <w:rFonts w:eastAsiaTheme="minorEastAsia"/>
+        </w:rPr>
+        <w:t>Selective</w:t>
+      </w:r>
+      <w:r>
+        <w:rPr>
+          <w:rFonts w:eastAsiaTheme="minorEastAsia" w:hint="cs"/>
+          <w:rtl/>
+        </w:rPr>
+        <w:t xml:space="preserve"> שמנצל את הזמן הזה על מנת להעמיק ברמות גבוהות יותר ובוחר מהלכים טובים יותר.</w:t>
+      </w:r>
+    </w:p>
+    <w:p>
+      <w:pPr>
+        <w:pStyle w:val="ListParagraph"/>
+        <w:numPr>
+          <w:ilvl w:val="0"/>
+          <w:numId w:val="2"/>
+        </w:numPr>
+      </w:pPr>
+      <w:r>
+        <w:rPr>
+          <w:rFonts w:hint="cs"/>
+          <w:rtl/>
+        </w:rPr>
+        <w:t>בהסתמך על תוצאות הניסוי, ברור כי ל-</w:t>
+      </w:r>
+      <w:r>
+        <w:rPr>
+          <w:rFonts w:hint="cs"/>
+        </w:rPr>
+        <w:t>S</w:t>
+      </w:r>
+      <w:r>
+        <w:t>elective Alpha Beta</w:t>
+      </w:r>
+      <w:r>
+        <w:rPr>
+          <w:rFonts w:hint="cs"/>
+          <w:rtl/>
+        </w:rPr>
+        <w:t xml:space="preserve"> יש את הפוטנציאל הכי טוב לנצח. מצד שני ראינו שאם מוסיפים לו את השיפור של העמקה עד רגיעה, זה מפחית משמעותית את הסיכויים שלו לנצח. להערכתנו, המצב קורה כיוון שלאחר הוספת השיפור, השחקן לא מספיק לבחור מהלך אופטימלי ולכן בוחר מהלך ברירת מחדל (המהלך הראשון ברשימה). כדי לתקן את הבעיה, צריך לאפשר לשחקן לבצע את האלגוריתם של </w:t>
+      </w:r>
+      <w:r>
+        <w:t>Selective Alpha Beta</w:t>
+      </w:r>
+      <w:r>
+        <w:rPr>
+          <w:rFonts w:hint="cs"/>
+          <w:rtl/>
+        </w:rPr>
+        <w:t xml:space="preserve"> ולדרג את המהלכים האפשריים. רק לאחר מכן, יש להעמיק במידה והמהלך הנבחר הוא לא רגוע. כלומר, רק לאחר שיש לנו כבר מהלך טוב יחסית ביד, מבצעים שיפור במידת האפשר.</w:t>
+      </w:r>
+    </w:p>
+    <w:p>
+      <w:pPr>
+        <w:pStyle w:val="ListParagraph"/>
+        <w:rPr>
+          <w:rtl/>
+        </w:rPr>
+      </w:pPr>
     </w:p>
     <w:sectPr>
       <w:pgSz w:w="11906" w:h="16838"/>
@@ -22692,8 +23346,8 @@
   <w:abstractNum w:abstractNumId="3" w15:restartNumberingAfterBreak="0">
     <w:nsid w:val="5B9F2868"/>
     <w:multiLevelType w:val="hybridMultilevel"/>
-    <w:tmpl w:val="3958576E"/>
-    <w:lvl w:ilvl="0" w:tplc="0409000F">
+    <w:tmpl w:val="8B1065AC"/>
+    <w:lvl w:ilvl="0" w:tplc="ED42C366">
       <w:start w:val="1"/>
       <w:numFmt w:val="decimal"/>
       <w:lvlText w:val="%1."/>
@@ -22703,6 +23357,7 @@
       </w:pPr>
       <w:rPr>
         <w:rFonts w:hint="default"/>
+        <w:lang w:val="en-US"/>
       </w:rPr>
     </w:lvl>
     <w:lvl w:ilvl="1" w:tplc="04090013">

</xml_diff>